<commit_message>
Perubahan oleh irsan bab1 dan bab 2
</commit_message>
<xml_diff>
--- a/BAB 1.docx
+++ b/BAB 1.docx
@@ -1,23 +1,21 @@
 
 <file path=word/document.xml><?xml version="1.0" encoding="utf-8"?>
-<w:document xmlns:wpc="http://schemas.microsoft.com/office/word/2010/wordprocessingCanvas" xmlns:mc="http://schemas.openxmlformats.org/markup-compatibility/2006" xmlns:o="urn:schemas-microsoft-com:office:office" xmlns:r="http://schemas.openxmlformats.org/officeDocument/2006/relationships" xmlns:m="http://schemas.openxmlformats.org/officeDocument/2006/math" xmlns:v="urn:schemas-microsoft-com:vml" xmlns:wp14="http://schemas.microsoft.com/office/word/2010/wordprocessingDrawing" xmlns:wp="http://schemas.openxmlformats.org/drawingml/2006/wordprocessingDrawing" xmlns:w10="urn:schemas-microsoft-com:office:word" xmlns:w="http://schemas.openxmlformats.org/wordprocessingml/2006/main" xmlns:w14="http://schemas.microsoft.com/office/word/2010/wordml" xmlns:w15="http://schemas.microsoft.com/office/word/2012/wordml" xmlns:wpg="http://schemas.microsoft.com/office/word/2010/wordprocessingGroup" xmlns:wpi="http://schemas.microsoft.com/office/word/2010/wordprocessingInk" xmlns:wne="http://schemas.microsoft.com/office/word/2006/wordml" xmlns:wps="http://schemas.microsoft.com/office/word/2010/wordprocessingShape" mc:Ignorable="w14 w15 wp14">
+<w:document xmlns:wpc="http://schemas.microsoft.com/office/word/2010/wordprocessingCanvas" xmlns:cx="http://schemas.microsoft.com/office/drawing/2014/chartex" xmlns:cx1="http://schemas.microsoft.com/office/drawing/2015/9/8/chartex" xmlns:cx2="http://schemas.microsoft.com/office/drawing/2015/10/21/chartex" xmlns:cx3="http://schemas.microsoft.com/office/drawing/2016/5/9/chartex" xmlns:cx4="http://schemas.microsoft.com/office/drawing/2016/5/10/chartex" xmlns:cx5="http://schemas.microsoft.com/office/drawing/2016/5/11/chartex" xmlns:cx6="http://schemas.microsoft.com/office/drawing/2016/5/12/chartex" xmlns:cx7="http://schemas.microsoft.com/office/drawing/2016/5/13/chartex" xmlns:cx8="http://schemas.microsoft.com/office/drawing/2016/5/14/chartex" xmlns:mc="http://schemas.openxmlformats.org/markup-compatibility/2006" xmlns:aink="http://schemas.microsoft.com/office/drawing/2016/ink" xmlns:am3d="http://schemas.microsoft.com/office/drawing/2017/model3d" xmlns:o="urn:schemas-microsoft-com:office:office" xmlns:r="http://schemas.openxmlformats.org/officeDocument/2006/relationships" xmlns:m="http://schemas.openxmlformats.org/officeDocument/2006/math" xmlns:v="urn:schemas-microsoft-com:vml" xmlns:wp14="http://schemas.microsoft.com/office/word/2010/wordprocessingDrawing" xmlns:wp="http://schemas.openxmlformats.org/drawingml/2006/wordprocessingDrawing" xmlns:w10="urn:schemas-microsoft-com:office:word" xmlns:w="http://schemas.openxmlformats.org/wordprocessingml/2006/main" xmlns:w14="http://schemas.microsoft.com/office/word/2010/wordml" xmlns:w15="http://schemas.microsoft.com/office/word/2012/wordml" xmlns:w16cid="http://schemas.microsoft.com/office/word/2016/wordml/cid" xmlns:w16se="http://schemas.microsoft.com/office/word/2015/wordml/symex" xmlns:wpg="http://schemas.microsoft.com/office/word/2010/wordprocessingGroup" xmlns:wpi="http://schemas.microsoft.com/office/word/2010/wordprocessingInk" xmlns:wne="http://schemas.microsoft.com/office/word/2006/wordml" xmlns:wps="http://schemas.microsoft.com/office/word/2010/wordprocessingShape" mc:Ignorable="w14 w15 w16se w16cid wp14">
   <w:body>
     <w:p>
       <w:pPr>
-        <w:spacing w:after="0" w:line="480" w:lineRule="auto"/>
+        <w:spacing w:after="0"/>
         <w:jc w:val="center"/>
         <w:rPr>
-          <w:rFonts w:ascii="Times New Roman" w:eastAsia="Times New Roman" w:hAnsi="Times New Roman"/>
+          <w:rFonts w:eastAsia="Times New Roman"/>
           <w:b/>
-          <w:sz w:val="24"/>
-          <w:szCs w:val="24"/>
-        </w:rPr>
-      </w:pPr>
-      <w:r>
-        <w:rPr>
-          <w:rFonts w:ascii="Times New Roman" w:eastAsia="Times New Roman" w:hAnsi="Times New Roman"/>
+          <w:szCs w:val="24"/>
+        </w:rPr>
+      </w:pPr>
+      <w:r>
+        <w:rPr>
+          <w:rFonts w:eastAsia="Times New Roman"/>
           <w:b/>
-          <w:sz w:val="24"/>
           <w:szCs w:val="24"/>
         </w:rPr>
         <w:t>BAB I</w:t>
@@ -28,17 +26,15 @@
         <w:spacing w:after="0" w:line="720" w:lineRule="auto"/>
         <w:jc w:val="center"/>
         <w:rPr>
-          <w:rFonts w:ascii="Times New Roman" w:eastAsia="Times New Roman" w:hAnsi="Times New Roman"/>
+          <w:rFonts w:eastAsia="Times New Roman"/>
           <w:b/>
-          <w:sz w:val="24"/>
-          <w:szCs w:val="24"/>
-        </w:rPr>
-      </w:pPr>
-      <w:r>
-        <w:rPr>
-          <w:rFonts w:ascii="Times New Roman" w:eastAsia="Times New Roman" w:hAnsi="Times New Roman"/>
+          <w:szCs w:val="24"/>
+        </w:rPr>
+      </w:pPr>
+      <w:r>
+        <w:rPr>
+          <w:rFonts w:eastAsia="Times New Roman"/>
           <w:b/>
-          <w:sz w:val="24"/>
           <w:szCs w:val="24"/>
         </w:rPr>
         <w:t>PENDAHULUAN</w:t>
@@ -46,42 +42,35 @@
     </w:p>
     <w:p>
       <w:pPr>
-        <w:spacing w:after="0" w:line="480" w:lineRule="auto"/>
-        <w:jc w:val="center"/>
-        <w:rPr>
-          <w:rFonts w:ascii="Times New Roman" w:eastAsia="Times New Roman" w:hAnsi="Times New Roman"/>
-          <w:b/>
-          <w:sz w:val="24"/>
-          <w:szCs w:val="24"/>
-        </w:rPr>
-      </w:pPr>
+        <w:pStyle w:val="Heading2"/>
+        <w:numPr>
+          <w:ilvl w:val="1"/>
+          <w:numId w:val="16"/>
+        </w:numPr>
+      </w:pPr>
+      <w:proofErr w:type="spellStart"/>
+      <w:r>
+        <w:t>Latar</w:t>
+      </w:r>
+      <w:proofErr w:type="spellEnd"/>
+      <w:r>
+        <w:t xml:space="preserve"> </w:t>
+      </w:r>
+      <w:proofErr w:type="spellStart"/>
+      <w:r>
+        <w:t>Belakang</w:t>
+      </w:r>
+      <w:proofErr w:type="spellEnd"/>
     </w:p>
     <w:p>
       <w:pPr>
-        <w:pStyle w:val="ListParagraph"/>
-        <w:numPr>
-          <w:ilvl w:val="0"/>
-          <w:numId w:val="1"/>
-        </w:numPr>
-        <w:spacing w:after="0" w:line="480" w:lineRule="auto"/>
-        <w:ind w:left="567" w:hanging="567"/>
-        <w:contextualSpacing w:val="0"/>
-        <w:jc w:val="both"/>
-        <w:rPr>
-          <w:rFonts w:ascii="Times New Roman" w:eastAsia="Times New Roman" w:hAnsi="Times New Roman"/>
-          <w:b/>
-          <w:sz w:val="24"/>
-          <w:szCs w:val="24"/>
-        </w:rPr>
-      </w:pPr>
-      <w:r>
-        <w:rPr>
-          <w:rFonts w:ascii="Times New Roman" w:eastAsia="Times New Roman" w:hAnsi="Times New Roman"/>
-          <w:b/>
-          <w:sz w:val="24"/>
-          <w:szCs w:val="24"/>
-        </w:rPr>
-        <w:t>Latar Belakang</w:t>
+        <w:ind w:firstLine="425"/>
+      </w:pPr>
+      <w:r>
+        <w:t>Perkembangan teknologi yang sangat cepat prosesnya yang bisa membantu aktifitas – aktifitas manusia dalam mengerjakan kegiatan sehari – hari. Pemanfaatan teknologi disegala bidang sangat berguna dalam mempercepat proses kegiatan yang dilakukan. Salah satunya di bidang pemerintahan yang bertujuan untuk memudahkan Pemerintah untuk mencari informasi yang dibutuhkan oleh Masyarakat sehingga proses dokumentasi aspirasi menja</w:t>
+      </w:r>
+      <w:r>
+        <w:t xml:space="preserve">di lebih mudah. </w:t>
       </w:r>
     </w:p>
     <w:p>
@@ -92,28 +81,15 @@
         </w:tabs>
         <w:spacing w:before="120" w:after="0"/>
         <w:ind w:firstLine="425"/>
-        <w:jc w:val="both"/>
-        <w:rPr>
-          <w:rFonts w:ascii="Times New Roman" w:hAnsi="Times New Roman"/>
-          <w:sz w:val="24"/>
-          <w:szCs w:val="24"/>
-        </w:rPr>
-      </w:pPr>
-      <w:r>
-        <w:rPr>
-          <w:rFonts w:ascii="Times New Roman" w:hAnsi="Times New Roman"/>
-          <w:sz w:val="24"/>
-          <w:szCs w:val="24"/>
-        </w:rPr>
-        <w:t>Perkembangan teknologi yang sangat cepat prosesnya yang bisa membantu aktifitas – aktifitas manusia dalam mengerjakan kegiatan sehari – hari. Pemanfaatan teknologi disegala bidang sangat berguna dalam mempercepat proses kegiatan yang dilakukan. Salah satunya di bidang pemerintahan yang bertujuan untuk memudahkan Pemerintah untuk mencari informasi yang dibutuhkan oleh Masyarakat sehingga proses dokumentasi aspirasi menja</w:t>
-      </w:r>
-      <w:r>
-        <w:rPr>
-          <w:rFonts w:ascii="Times New Roman" w:hAnsi="Times New Roman"/>
-          <w:sz w:val="24"/>
-          <w:szCs w:val="24"/>
-        </w:rPr>
-        <w:t xml:space="preserve">di lebih mudah. </w:t>
+        <w:rPr>
+          <w:szCs w:val="24"/>
+        </w:rPr>
+      </w:pPr>
+      <w:r>
+        <w:rPr>
+          <w:szCs w:val="24"/>
+        </w:rPr>
+        <w:t xml:space="preserve"> Dewan Perwakilan Rakyat Daerah (DPRD) merupakan wakil rakyat di parlemen yang dipilih secara langsung oleh rakyat melalui pemilihan umum (pemilu) di daerah. Keberadaan DPRD di daerah sering di sebut sebagai fungsi representatif karena bertugas menyuarakan aspirasi masyarakat dan bertindak atas nama rakyat (representatif government) di bidang legislatif. Sebagai bentuk realisasi dari demokrasi di Indonesia, DPRD dalam melaksanakan tugas dan fungsinya memang tidak bisa dipisahkan dari rakyat karena dalam sistem demokrasi menempatkan rakyat pada urutan pertama sebagai prioritas dalam mengambil keputusan dan membuat kebijakan. DPRD harus melayani rakyat dan mendengarkan aspirasi rakyat dan mengajukan tingkat kehidupan rakyat dengan berpegang dengan program pembangunan pemerintah.</w:t>
       </w:r>
     </w:p>
     <w:p>
@@ -124,20 +100,24 @@
         </w:tabs>
         <w:spacing w:before="120" w:after="0"/>
         <w:ind w:firstLine="425"/>
-        <w:jc w:val="both"/>
-        <w:rPr>
-          <w:rFonts w:ascii="Times New Roman" w:hAnsi="Times New Roman"/>
-          <w:sz w:val="24"/>
-          <w:szCs w:val="24"/>
-        </w:rPr>
-      </w:pPr>
-      <w:r>
-        <w:rPr>
-          <w:rFonts w:ascii="Times New Roman" w:hAnsi="Times New Roman"/>
-          <w:sz w:val="24"/>
-          <w:szCs w:val="24"/>
-        </w:rPr>
-        <w:t xml:space="preserve"> Dewan Perwakilan Rakyat Daerah (DPRD) merupakan wakil rakyat di parlemen yang dipilih secara langsung oleh rakyat melalui pemilihan umum (pemilu) di daerah. Keberadaan DPRD di daerah sering di sebut sebagai fungsi representatif karena bertugas menyuarakan aspirasi masyarakat dan bertindak atas nama rakyat (representatif government) di bidang legislatif. Sebagai bentuk realisasi dari demokrasi di Indonesia, DPRD dalam melaksanakan tugas dan fungsinya memang tidak bisa dipisahkan dari rakyat karena dalam sistem demokrasi menempatkan rakyat pada urutan pertama sebagai prioritas dalam mengambil keputusan dan membuat kebijakan. DPRD harus melayani rakyat dan mendengarkan aspirasi rakyat dan mengajukan tingkat kehidupan rakyat dengan berpegang dengan program pembangunan pemerintah.</w:t>
+        <w:rPr>
+          <w:szCs w:val="24"/>
+          <w:lang w:val="en-US"/>
+        </w:rPr>
+      </w:pPr>
+      <w:r>
+        <w:rPr>
+          <w:szCs w:val="24"/>
+        </w:rPr>
+        <w:lastRenderedPageBreak/>
+        <w:t>Masalah yang sering ditemukan ketika anggota dewan terpilih sudah menduduki jabatan di pemerintahan, tidak sedikit anggota dewan yang tidak mendengarkan dan bahkan melupakan aspirasi rakyat karena kesibukannya di pemerintahan. Dengan adanya masalah tersebut, peneliti ingin membuat sistem informasi yang bisa menampung aspirasi publik dan bisa langsung di lihat oleh anggota dewan yang bersangkutan. Sistem informasi tersebut diharapkan dapat menyelesaikan masalah terkait dengan aspirasi publik, masyarakat bisa dengan mudah dan kapan pun bisa menyampaikan aspirasinya melalui sistem informasi tersebut dan aspirasinya bisa dilihat langsung oleh anggota dewan.</w:t>
+      </w:r>
+      <w:r>
+        <w:rPr>
+          <w:szCs w:val="24"/>
+          <w:lang w:val="en-US"/>
+        </w:rPr>
+        <w:t xml:space="preserve">. </w:t>
       </w:r>
     </w:p>
     <w:p>
@@ -148,607 +128,378 @@
         </w:tabs>
         <w:spacing w:before="120" w:after="0"/>
         <w:ind w:firstLine="425"/>
-        <w:jc w:val="both"/>
-        <w:rPr>
-          <w:rFonts w:ascii="Times New Roman" w:hAnsi="Times New Roman"/>
-          <w:sz w:val="24"/>
-          <w:szCs w:val="24"/>
-          <w:lang w:val="en-US"/>
-        </w:rPr>
-      </w:pPr>
-      <w:r>
-        <w:rPr>
-          <w:rFonts w:ascii="Times New Roman" w:hAnsi="Times New Roman"/>
-          <w:sz w:val="24"/>
-          <w:szCs w:val="24"/>
-        </w:rPr>
-        <w:lastRenderedPageBreak/>
-        <w:t>Masalah yang sering ditemukan ketika anggota dewan terpilih sudah menduduki jabatan di pemerintahan, tidak sedikit anggota dewan yang tidak mendengarkan dan bahkan melupakan aspirasi rakyat karena kesibukannya di pemerintahan. Dengan adanya masalah tersebut, peneliti ingin membuat sistem informasi yang bisa menampung aspirasi publik dan bisa langsung di lihat oleh anggota dewan yang bersangkutan. Sistem informasi tersebut diharapkan dapat menyelesaikan masalah terkait dengan aspirasi publik, masyarakat bisa dengan mudah dan kapan pun bisa menyampaikan aspirasinya melalui sistem informasi tersebut dan aspirasinya bisa dilihat langsung oleh anggota dewan.</w:t>
-      </w:r>
-      <w:r>
-        <w:rPr>
-          <w:rFonts w:ascii="Times New Roman" w:hAnsi="Times New Roman"/>
-          <w:sz w:val="24"/>
-          <w:szCs w:val="24"/>
-          <w:lang w:val="en-US"/>
-        </w:rPr>
-        <w:t xml:space="preserve">. </w:t>
+        <w:rPr>
+          <w:b/>
+          <w:szCs w:val="24"/>
+        </w:rPr>
+      </w:pPr>
+      <w:r>
+        <w:rPr>
+          <w:szCs w:val="24"/>
+        </w:rPr>
+        <w:t>Dari uraian dan permasalahan yang telah diuraikan di</w:t>
+      </w:r>
+      <w:r>
+        <w:rPr>
+          <w:szCs w:val="24"/>
+        </w:rPr>
+        <w:t xml:space="preserve"> </w:t>
+      </w:r>
+      <w:r>
+        <w:rPr>
+          <w:szCs w:val="24"/>
+        </w:rPr>
+        <w:t xml:space="preserve">atas maka sangat dibutuhkan suatu penelitian dalam melakukan </w:t>
+      </w:r>
+      <w:proofErr w:type="spellStart"/>
+      <w:r>
+        <w:rPr>
+          <w:szCs w:val="24"/>
+          <w:lang w:val="en-ID"/>
+        </w:rPr>
+        <w:t>pengkategorian</w:t>
+      </w:r>
+      <w:proofErr w:type="spellEnd"/>
+      <w:r>
+        <w:rPr>
+          <w:szCs w:val="24"/>
+          <w:lang w:val="en-ID"/>
+        </w:rPr>
+        <w:t xml:space="preserve"> </w:t>
+      </w:r>
+      <w:proofErr w:type="spellStart"/>
+      <w:r>
+        <w:rPr>
+          <w:szCs w:val="24"/>
+          <w:lang w:val="en-ID"/>
+        </w:rPr>
+        <w:t>atau</w:t>
+      </w:r>
+      <w:proofErr w:type="spellEnd"/>
+      <w:r>
+        <w:rPr>
+          <w:szCs w:val="24"/>
+          <w:lang w:val="en-ID"/>
+        </w:rPr>
+        <w:t xml:space="preserve"> </w:t>
+      </w:r>
+      <w:proofErr w:type="spellStart"/>
+      <w:r>
+        <w:rPr>
+          <w:szCs w:val="24"/>
+          <w:lang w:val="en-ID"/>
+        </w:rPr>
+        <w:t>pengelompokkan</w:t>
+      </w:r>
+      <w:proofErr w:type="spellEnd"/>
+      <w:r>
+        <w:rPr>
+          <w:szCs w:val="24"/>
+          <w:lang w:val="en-ID"/>
+        </w:rPr>
+        <w:t xml:space="preserve"> </w:t>
+      </w:r>
+      <w:proofErr w:type="spellStart"/>
+      <w:r>
+        <w:rPr>
+          <w:szCs w:val="24"/>
+          <w:lang w:val="en-ID"/>
+        </w:rPr>
+        <w:t>aspirasi</w:t>
+      </w:r>
+      <w:proofErr w:type="spellEnd"/>
+      <w:r>
+        <w:rPr>
+          <w:szCs w:val="24"/>
+          <w:lang w:val="en-ID"/>
+        </w:rPr>
+        <w:t xml:space="preserve"> </w:t>
+      </w:r>
+      <w:proofErr w:type="spellStart"/>
+      <w:r>
+        <w:rPr>
+          <w:szCs w:val="24"/>
+          <w:lang w:val="en-ID"/>
+        </w:rPr>
+        <w:t>masyarakat</w:t>
+      </w:r>
+      <w:proofErr w:type="spellEnd"/>
+      <w:r>
+        <w:rPr>
+          <w:szCs w:val="24"/>
+          <w:lang w:val="en-ID"/>
+        </w:rPr>
+        <w:t xml:space="preserve"> </w:t>
+      </w:r>
+      <w:proofErr w:type="spellStart"/>
+      <w:r>
+        <w:rPr>
+          <w:szCs w:val="24"/>
+          <w:lang w:val="en-ID"/>
+        </w:rPr>
+        <w:t>berdasarkan</w:t>
+      </w:r>
+      <w:proofErr w:type="spellEnd"/>
+      <w:r>
+        <w:rPr>
+          <w:szCs w:val="24"/>
+        </w:rPr>
+        <w:t xml:space="preserve"> komisi ya</w:t>
+      </w:r>
+      <w:r>
+        <w:rPr>
+          <w:szCs w:val="24"/>
+          <w:lang w:val="en-ID"/>
+        </w:rPr>
+        <w:t xml:space="preserve"> yang </w:t>
+      </w:r>
+      <w:proofErr w:type="spellStart"/>
+      <w:r>
+        <w:rPr>
+          <w:szCs w:val="24"/>
+          <w:lang w:val="en-ID"/>
+        </w:rPr>
+        <w:t>bisa</w:t>
+      </w:r>
+      <w:proofErr w:type="spellEnd"/>
+      <w:r>
+        <w:rPr>
+          <w:szCs w:val="24"/>
+          <w:lang w:val="en-ID"/>
+        </w:rPr>
+        <w:t xml:space="preserve"> </w:t>
+      </w:r>
+      <w:proofErr w:type="spellStart"/>
+      <w:r>
+        <w:rPr>
+          <w:szCs w:val="24"/>
+          <w:lang w:val="en-ID"/>
+        </w:rPr>
+        <w:t>memudahkan</w:t>
+      </w:r>
+      <w:proofErr w:type="spellEnd"/>
+      <w:r>
+        <w:rPr>
+          <w:szCs w:val="24"/>
+          <w:lang w:val="en-ID"/>
+        </w:rPr>
+        <w:t xml:space="preserve"> wakil </w:t>
+      </w:r>
+      <w:proofErr w:type="spellStart"/>
+      <w:r>
+        <w:rPr>
+          <w:szCs w:val="24"/>
+          <w:lang w:val="en-ID"/>
+        </w:rPr>
+        <w:t>rakyat</w:t>
+      </w:r>
+      <w:proofErr w:type="spellEnd"/>
+      <w:r>
+        <w:rPr>
+          <w:szCs w:val="24"/>
+          <w:lang w:val="en-ID"/>
+        </w:rPr>
+        <w:t xml:space="preserve"> </w:t>
+      </w:r>
+      <w:proofErr w:type="spellStart"/>
+      <w:r>
+        <w:rPr>
+          <w:szCs w:val="24"/>
+          <w:lang w:val="en-ID"/>
+        </w:rPr>
+        <w:t>dalam</w:t>
+      </w:r>
+      <w:proofErr w:type="spellEnd"/>
+      <w:r>
+        <w:rPr>
+          <w:szCs w:val="24"/>
+          <w:lang w:val="en-ID"/>
+        </w:rPr>
+        <w:t xml:space="preserve"> </w:t>
+      </w:r>
+      <w:proofErr w:type="spellStart"/>
+      <w:r>
+        <w:rPr>
+          <w:szCs w:val="24"/>
+          <w:lang w:val="en-ID"/>
+        </w:rPr>
+        <w:t>menampung</w:t>
+      </w:r>
+      <w:proofErr w:type="spellEnd"/>
+      <w:r>
+        <w:rPr>
+          <w:szCs w:val="24"/>
+          <w:lang w:val="en-ID"/>
+        </w:rPr>
+        <w:t xml:space="preserve"> </w:t>
+      </w:r>
+      <w:proofErr w:type="spellStart"/>
+      <w:r>
+        <w:rPr>
+          <w:szCs w:val="24"/>
+          <w:lang w:val="en-ID"/>
+        </w:rPr>
+        <w:t>aspirasi</w:t>
+      </w:r>
+      <w:proofErr w:type="spellEnd"/>
+      <w:r>
+        <w:rPr>
+          <w:szCs w:val="24"/>
+          <w:lang w:val="en-ID"/>
+        </w:rPr>
+        <w:t xml:space="preserve"> </w:t>
+      </w:r>
+      <w:proofErr w:type="spellStart"/>
+      <w:r>
+        <w:rPr>
+          <w:szCs w:val="24"/>
+          <w:lang w:val="en-ID"/>
+        </w:rPr>
+        <w:t>masyarakat</w:t>
+      </w:r>
+      <w:proofErr w:type="spellEnd"/>
+      <w:r>
+        <w:rPr>
+          <w:szCs w:val="24"/>
+        </w:rPr>
+        <w:t>. Adapun judul penelitian adalah “</w:t>
+      </w:r>
+      <w:proofErr w:type="spellStart"/>
+      <w:r>
+        <w:rPr>
+          <w:b/>
+          <w:szCs w:val="24"/>
+          <w:lang w:val="en-ID"/>
+        </w:rPr>
+        <w:t>Implementasi</w:t>
+      </w:r>
+      <w:proofErr w:type="spellEnd"/>
+      <w:r>
+        <w:rPr>
+          <w:b/>
+          <w:szCs w:val="24"/>
+          <w:lang w:val="en-ID"/>
+        </w:rPr>
+        <w:t xml:space="preserve"> Text Mining </w:t>
+      </w:r>
+      <w:proofErr w:type="spellStart"/>
+      <w:r>
+        <w:rPr>
+          <w:b/>
+          <w:szCs w:val="24"/>
+          <w:lang w:val="en-ID"/>
+        </w:rPr>
+        <w:t>Sebagai</w:t>
+      </w:r>
+      <w:proofErr w:type="spellEnd"/>
+      <w:r>
+        <w:rPr>
+          <w:b/>
+          <w:szCs w:val="24"/>
+          <w:lang w:val="en-ID"/>
+        </w:rPr>
+        <w:t xml:space="preserve"> </w:t>
+      </w:r>
+      <w:proofErr w:type="spellStart"/>
+      <w:r>
+        <w:rPr>
+          <w:b/>
+          <w:szCs w:val="24"/>
+          <w:lang w:val="en-ID"/>
+        </w:rPr>
+        <w:t>Sarana</w:t>
+      </w:r>
+      <w:proofErr w:type="spellEnd"/>
+      <w:r>
+        <w:rPr>
+          <w:b/>
+          <w:szCs w:val="24"/>
+          <w:lang w:val="en-ID"/>
+        </w:rPr>
+        <w:t xml:space="preserve"> </w:t>
+      </w:r>
+      <w:proofErr w:type="spellStart"/>
+      <w:r>
+        <w:rPr>
+          <w:b/>
+          <w:szCs w:val="24"/>
+          <w:lang w:val="en-ID"/>
+        </w:rPr>
+        <w:t>Aspirasi</w:t>
+      </w:r>
+      <w:proofErr w:type="spellEnd"/>
+      <w:r>
+        <w:rPr>
+          <w:b/>
+          <w:szCs w:val="24"/>
+          <w:lang w:val="en-ID"/>
+        </w:rPr>
+        <w:t xml:space="preserve"> </w:t>
+      </w:r>
+      <w:proofErr w:type="spellStart"/>
+      <w:r>
+        <w:rPr>
+          <w:b/>
+          <w:szCs w:val="24"/>
+          <w:lang w:val="en-ID"/>
+        </w:rPr>
+        <w:t>Publik</w:t>
+      </w:r>
+      <w:proofErr w:type="spellEnd"/>
+      <w:r>
+        <w:rPr>
+          <w:b/>
+          <w:szCs w:val="24"/>
+          <w:lang w:val="en-ID"/>
+        </w:rPr>
+        <w:t xml:space="preserve"> Pada Kantor DPRD Kota Makassar</w:t>
+      </w:r>
+      <w:r>
+        <w:rPr>
+          <w:b/>
+          <w:szCs w:val="24"/>
+        </w:rPr>
+        <w:t>”.</w:t>
       </w:r>
     </w:p>
     <w:p>
       <w:pPr>
-        <w:pStyle w:val="BodyText2"/>
-        <w:tabs>
-          <w:tab w:val="left" w:pos="900"/>
-        </w:tabs>
-        <w:spacing w:before="120" w:after="0"/>
-        <w:ind w:firstLine="425"/>
-        <w:jc w:val="both"/>
-        <w:rPr>
-          <w:rFonts w:ascii="Times New Roman" w:hAnsi="Times New Roman"/>
-          <w:b/>
-          <w:sz w:val="24"/>
-          <w:szCs w:val="24"/>
-        </w:rPr>
-      </w:pPr>
-      <w:r>
-        <w:rPr>
-          <w:rFonts w:ascii="Times New Roman" w:hAnsi="Times New Roman"/>
-          <w:sz w:val="24"/>
-          <w:szCs w:val="24"/>
-        </w:rPr>
-        <w:t>Dari uraian dan permasalahan yang telah diuraikan di</w:t>
-      </w:r>
-      <w:r>
-        <w:rPr>
-          <w:rFonts w:ascii="Times New Roman" w:hAnsi="Times New Roman"/>
-          <w:sz w:val="24"/>
-          <w:szCs w:val="24"/>
-        </w:rPr>
+        <w:pStyle w:val="Heading2"/>
+        <w:numPr>
+          <w:ilvl w:val="1"/>
+          <w:numId w:val="16"/>
+        </w:numPr>
+      </w:pPr>
+      <w:proofErr w:type="spellStart"/>
+      <w:r>
+        <w:t>Identifikasi</w:t>
+      </w:r>
+      <w:proofErr w:type="spellEnd"/>
+      <w:r>
         <w:t xml:space="preserve"> </w:t>
       </w:r>
-      <w:r>
-        <w:rPr>
-          <w:rFonts w:ascii="Times New Roman" w:hAnsi="Times New Roman"/>
-          <w:sz w:val="24"/>
-          <w:szCs w:val="24"/>
-        </w:rPr>
-        <w:t xml:space="preserve">atas maka sangat dibutuhkan suatu penelitian dalam melakukan </w:t>
-      </w:r>
-      <w:proofErr w:type="spellStart"/>
-      <w:r>
-        <w:rPr>
-          <w:rFonts w:ascii="Times New Roman" w:hAnsi="Times New Roman"/>
-          <w:sz w:val="24"/>
-          <w:szCs w:val="24"/>
-          <w:lang w:val="en-ID"/>
-        </w:rPr>
-        <w:t>pengkategorian</w:t>
-      </w:r>
-      <w:proofErr w:type="spellEnd"/>
-      <w:r>
-        <w:rPr>
-          <w:rFonts w:ascii="Times New Roman" w:hAnsi="Times New Roman"/>
-          <w:sz w:val="24"/>
-          <w:szCs w:val="24"/>
-          <w:lang w:val="en-ID"/>
-        </w:rPr>
-        <w:t xml:space="preserve"> </w:t>
-      </w:r>
-      <w:proofErr w:type="spellStart"/>
-      <w:r>
-        <w:rPr>
-          <w:rFonts w:ascii="Times New Roman" w:hAnsi="Times New Roman"/>
-          <w:sz w:val="24"/>
-          <w:szCs w:val="24"/>
-          <w:lang w:val="en-ID"/>
-        </w:rPr>
-        <w:t>atau</w:t>
-      </w:r>
-      <w:proofErr w:type="spellEnd"/>
-      <w:r>
-        <w:rPr>
-          <w:rFonts w:ascii="Times New Roman" w:hAnsi="Times New Roman"/>
-          <w:sz w:val="24"/>
-          <w:szCs w:val="24"/>
-          <w:lang w:val="en-ID"/>
-        </w:rPr>
-        <w:t xml:space="preserve"> </w:t>
-      </w:r>
-      <w:proofErr w:type="spellStart"/>
-      <w:r>
-        <w:rPr>
-          <w:rFonts w:ascii="Times New Roman" w:hAnsi="Times New Roman"/>
-          <w:sz w:val="24"/>
-          <w:szCs w:val="24"/>
-          <w:lang w:val="en-ID"/>
-        </w:rPr>
-        <w:t>pengelompokkan</w:t>
-      </w:r>
-      <w:proofErr w:type="spellEnd"/>
-      <w:r>
-        <w:rPr>
-          <w:rFonts w:ascii="Times New Roman" w:hAnsi="Times New Roman"/>
-          <w:sz w:val="24"/>
-          <w:szCs w:val="24"/>
-          <w:lang w:val="en-ID"/>
-        </w:rPr>
-        <w:t xml:space="preserve"> </w:t>
-      </w:r>
-      <w:proofErr w:type="spellStart"/>
-      <w:r>
-        <w:rPr>
-          <w:rFonts w:ascii="Times New Roman" w:hAnsi="Times New Roman"/>
-          <w:sz w:val="24"/>
-          <w:szCs w:val="24"/>
-          <w:lang w:val="en-ID"/>
-        </w:rPr>
-        <w:t>aspirasi</w:t>
-      </w:r>
-      <w:proofErr w:type="spellEnd"/>
-      <w:r>
-        <w:rPr>
-          <w:rFonts w:ascii="Times New Roman" w:hAnsi="Times New Roman"/>
-          <w:sz w:val="24"/>
-          <w:szCs w:val="24"/>
-          <w:lang w:val="en-ID"/>
-        </w:rPr>
-        <w:t xml:space="preserve"> </w:t>
-      </w:r>
-      <w:proofErr w:type="spellStart"/>
-      <w:r>
-        <w:rPr>
-          <w:rFonts w:ascii="Times New Roman" w:hAnsi="Times New Roman"/>
-          <w:sz w:val="24"/>
-          <w:szCs w:val="24"/>
-          <w:lang w:val="en-ID"/>
-        </w:rPr>
-        <w:t>masyarakat</w:t>
-      </w:r>
-      <w:proofErr w:type="spellEnd"/>
-      <w:r>
-        <w:rPr>
-          <w:rFonts w:ascii="Times New Roman" w:hAnsi="Times New Roman"/>
-          <w:sz w:val="24"/>
-          <w:szCs w:val="24"/>
-          <w:lang w:val="en-ID"/>
-        </w:rPr>
-        <w:t xml:space="preserve"> </w:t>
-      </w:r>
-      <w:proofErr w:type="spellStart"/>
-      <w:r>
-        <w:rPr>
-          <w:rFonts w:ascii="Times New Roman" w:hAnsi="Times New Roman"/>
-          <w:sz w:val="24"/>
-          <w:szCs w:val="24"/>
-          <w:lang w:val="en-ID"/>
-        </w:rPr>
-        <w:t>berdasarkan</w:t>
-      </w:r>
-      <w:proofErr w:type="spellEnd"/>
-      <w:r>
-        <w:rPr>
-          <w:rFonts w:ascii="Times New Roman" w:hAnsi="Times New Roman"/>
-          <w:sz w:val="24"/>
-          <w:szCs w:val="24"/>
-          <w:lang w:val="en-ID"/>
-        </w:rPr>
-        <w:t xml:space="preserve"> </w:t>
-      </w:r>
-      <w:proofErr w:type="spellStart"/>
-      <w:r>
-        <w:rPr>
-          <w:rFonts w:ascii="Times New Roman" w:hAnsi="Times New Roman"/>
-          <w:sz w:val="24"/>
-          <w:szCs w:val="24"/>
-          <w:lang w:val="en-ID"/>
-        </w:rPr>
-        <w:t>kategorinya</w:t>
-      </w:r>
-      <w:proofErr w:type="spellEnd"/>
-      <w:r>
-        <w:rPr>
-          <w:rFonts w:ascii="Times New Roman" w:hAnsi="Times New Roman"/>
-          <w:sz w:val="24"/>
-          <w:szCs w:val="24"/>
-          <w:lang w:val="en-ID"/>
-        </w:rPr>
-        <w:t xml:space="preserve"> yang </w:t>
-      </w:r>
-      <w:proofErr w:type="spellStart"/>
-      <w:r>
-        <w:rPr>
-          <w:rFonts w:ascii="Times New Roman" w:hAnsi="Times New Roman"/>
-          <w:sz w:val="24"/>
-          <w:szCs w:val="24"/>
-          <w:lang w:val="en-ID"/>
-        </w:rPr>
-        <w:t>bisa</w:t>
-      </w:r>
-      <w:proofErr w:type="spellEnd"/>
-      <w:r>
-        <w:rPr>
-          <w:rFonts w:ascii="Times New Roman" w:hAnsi="Times New Roman"/>
-          <w:sz w:val="24"/>
-          <w:szCs w:val="24"/>
-          <w:lang w:val="en-ID"/>
-        </w:rPr>
-        <w:t xml:space="preserve"> </w:t>
-      </w:r>
-      <w:proofErr w:type="spellStart"/>
-      <w:r>
-        <w:rPr>
-          <w:rFonts w:ascii="Times New Roman" w:hAnsi="Times New Roman"/>
-          <w:sz w:val="24"/>
-          <w:szCs w:val="24"/>
-          <w:lang w:val="en-ID"/>
-        </w:rPr>
-        <w:t>memudahkan</w:t>
-      </w:r>
-      <w:proofErr w:type="spellEnd"/>
-      <w:r>
-        <w:rPr>
-          <w:rFonts w:ascii="Times New Roman" w:hAnsi="Times New Roman"/>
-          <w:sz w:val="24"/>
-          <w:szCs w:val="24"/>
-          <w:lang w:val="en-ID"/>
-        </w:rPr>
-        <w:t xml:space="preserve"> </w:t>
-      </w:r>
-      <w:proofErr w:type="spellStart"/>
-      <w:r>
-        <w:rPr>
-          <w:rFonts w:ascii="Times New Roman" w:hAnsi="Times New Roman"/>
-          <w:sz w:val="24"/>
-          <w:szCs w:val="24"/>
-          <w:lang w:val="en-ID"/>
-        </w:rPr>
-        <w:t>wakil</w:t>
-      </w:r>
-      <w:proofErr w:type="spellEnd"/>
-      <w:r>
-        <w:rPr>
-          <w:rFonts w:ascii="Times New Roman" w:hAnsi="Times New Roman"/>
-          <w:sz w:val="24"/>
-          <w:szCs w:val="24"/>
-          <w:lang w:val="en-ID"/>
-        </w:rPr>
-        <w:t xml:space="preserve"> </w:t>
-      </w:r>
-      <w:proofErr w:type="spellStart"/>
-      <w:r>
-        <w:rPr>
-          <w:rFonts w:ascii="Times New Roman" w:hAnsi="Times New Roman"/>
-          <w:sz w:val="24"/>
-          <w:szCs w:val="24"/>
-          <w:lang w:val="en-ID"/>
-        </w:rPr>
-        <w:t>rakyat</w:t>
-      </w:r>
-      <w:proofErr w:type="spellEnd"/>
-      <w:r>
-        <w:rPr>
-          <w:rFonts w:ascii="Times New Roman" w:hAnsi="Times New Roman"/>
-          <w:sz w:val="24"/>
-          <w:szCs w:val="24"/>
-          <w:lang w:val="en-ID"/>
-        </w:rPr>
-        <w:t xml:space="preserve"> </w:t>
-      </w:r>
-      <w:proofErr w:type="spellStart"/>
-      <w:r>
-        <w:rPr>
-          <w:rFonts w:ascii="Times New Roman" w:hAnsi="Times New Roman"/>
-          <w:sz w:val="24"/>
-          <w:szCs w:val="24"/>
-          <w:lang w:val="en-ID"/>
-        </w:rPr>
-        <w:t>dalam</w:t>
-      </w:r>
-      <w:proofErr w:type="spellEnd"/>
-      <w:r>
-        <w:rPr>
-          <w:rFonts w:ascii="Times New Roman" w:hAnsi="Times New Roman"/>
-          <w:sz w:val="24"/>
-          <w:szCs w:val="24"/>
-          <w:lang w:val="en-ID"/>
-        </w:rPr>
-        <w:t xml:space="preserve"> </w:t>
-      </w:r>
-      <w:proofErr w:type="spellStart"/>
-      <w:r>
-        <w:rPr>
-          <w:rFonts w:ascii="Times New Roman" w:hAnsi="Times New Roman"/>
-          <w:sz w:val="24"/>
-          <w:szCs w:val="24"/>
-          <w:lang w:val="en-ID"/>
-        </w:rPr>
-        <w:t>menampung</w:t>
-      </w:r>
-      <w:proofErr w:type="spellEnd"/>
-      <w:r>
-        <w:rPr>
-          <w:rFonts w:ascii="Times New Roman" w:hAnsi="Times New Roman"/>
-          <w:sz w:val="24"/>
-          <w:szCs w:val="24"/>
-          <w:lang w:val="en-ID"/>
-        </w:rPr>
-        <w:t xml:space="preserve"> </w:t>
-      </w:r>
-      <w:proofErr w:type="spellStart"/>
-      <w:r>
-        <w:rPr>
-          <w:rFonts w:ascii="Times New Roman" w:hAnsi="Times New Roman"/>
-          <w:sz w:val="24"/>
-          <w:szCs w:val="24"/>
-          <w:lang w:val="en-ID"/>
-        </w:rPr>
-        <w:t>aspirasi</w:t>
-      </w:r>
-      <w:proofErr w:type="spellEnd"/>
-      <w:r>
-        <w:rPr>
-          <w:rFonts w:ascii="Times New Roman" w:hAnsi="Times New Roman"/>
-          <w:sz w:val="24"/>
-          <w:szCs w:val="24"/>
-          <w:lang w:val="en-ID"/>
-        </w:rPr>
-        <w:t xml:space="preserve"> </w:t>
-      </w:r>
-      <w:proofErr w:type="spellStart"/>
-      <w:r>
-        <w:rPr>
-          <w:rFonts w:ascii="Times New Roman" w:hAnsi="Times New Roman"/>
-          <w:sz w:val="24"/>
-          <w:szCs w:val="24"/>
-          <w:lang w:val="en-ID"/>
-        </w:rPr>
-        <w:t>masyarakat</w:t>
-      </w:r>
-      <w:proofErr w:type="spellEnd"/>
-      <w:r>
-        <w:rPr>
-          <w:rFonts w:ascii="Times New Roman" w:hAnsi="Times New Roman"/>
-          <w:sz w:val="24"/>
-          <w:szCs w:val="24"/>
-        </w:rPr>
-        <w:t>. Adapun judul penelitian adalah “</w:t>
-      </w:r>
-      <w:proofErr w:type="spellStart"/>
-      <w:r>
-        <w:rPr>
-          <w:rFonts w:ascii="Times New Roman" w:hAnsi="Times New Roman"/>
-          <w:b/>
-          <w:sz w:val="24"/>
-          <w:szCs w:val="24"/>
-          <w:lang w:val="en-ID"/>
-        </w:rPr>
-        <w:t>Implementasi</w:t>
-      </w:r>
-      <w:proofErr w:type="spellEnd"/>
-      <w:r>
-        <w:rPr>
-          <w:rFonts w:ascii="Times New Roman" w:hAnsi="Times New Roman"/>
-          <w:b/>
-          <w:sz w:val="24"/>
-          <w:szCs w:val="24"/>
-          <w:lang w:val="en-ID"/>
-        </w:rPr>
-        <w:t xml:space="preserve"> </w:t>
-      </w:r>
-      <w:proofErr w:type="spellStart"/>
-      <w:r>
-        <w:rPr>
-          <w:rFonts w:ascii="Times New Roman" w:hAnsi="Times New Roman"/>
-          <w:b/>
-          <w:sz w:val="24"/>
-          <w:szCs w:val="24"/>
-          <w:lang w:val="en-ID"/>
-        </w:rPr>
-        <w:t>Algoritma</w:t>
-      </w:r>
-      <w:proofErr w:type="spellEnd"/>
-      <w:r>
-        <w:rPr>
-          <w:rFonts w:ascii="Times New Roman" w:hAnsi="Times New Roman"/>
-          <w:b/>
-          <w:sz w:val="24"/>
-          <w:szCs w:val="24"/>
-          <w:lang w:val="en-ID"/>
-        </w:rPr>
-        <w:t xml:space="preserve"> Text Mining </w:t>
-      </w:r>
-      <w:proofErr w:type="spellStart"/>
-      <w:r>
-        <w:rPr>
-          <w:rFonts w:ascii="Times New Roman" w:hAnsi="Times New Roman"/>
-          <w:b/>
-          <w:sz w:val="24"/>
-          <w:szCs w:val="24"/>
-          <w:lang w:val="en-ID"/>
-        </w:rPr>
-        <w:t>Sebagai</w:t>
-      </w:r>
-      <w:proofErr w:type="spellEnd"/>
-      <w:r>
-        <w:rPr>
-          <w:rFonts w:ascii="Times New Roman" w:hAnsi="Times New Roman"/>
-          <w:b/>
-          <w:sz w:val="24"/>
-          <w:szCs w:val="24"/>
-          <w:lang w:val="en-ID"/>
-        </w:rPr>
-        <w:t xml:space="preserve"> </w:t>
-      </w:r>
-      <w:proofErr w:type="spellStart"/>
-      <w:r>
-        <w:rPr>
-          <w:rFonts w:ascii="Times New Roman" w:hAnsi="Times New Roman"/>
-          <w:b/>
-          <w:sz w:val="24"/>
-          <w:szCs w:val="24"/>
-          <w:lang w:val="en-ID"/>
-        </w:rPr>
-        <w:t>Sarana</w:t>
-      </w:r>
-      <w:proofErr w:type="spellEnd"/>
-      <w:r>
-        <w:rPr>
-          <w:rFonts w:ascii="Times New Roman" w:hAnsi="Times New Roman"/>
-          <w:b/>
-          <w:sz w:val="24"/>
-          <w:szCs w:val="24"/>
-          <w:lang w:val="en-ID"/>
-        </w:rPr>
-        <w:t xml:space="preserve"> </w:t>
-      </w:r>
-      <w:proofErr w:type="spellStart"/>
-      <w:r>
-        <w:rPr>
-          <w:rFonts w:ascii="Times New Roman" w:hAnsi="Times New Roman"/>
-          <w:b/>
-          <w:sz w:val="24"/>
-          <w:szCs w:val="24"/>
-          <w:lang w:val="en-ID"/>
-        </w:rPr>
-        <w:t>Aspirasi</w:t>
-      </w:r>
-      <w:proofErr w:type="spellEnd"/>
-      <w:r>
-        <w:rPr>
-          <w:rFonts w:ascii="Times New Roman" w:hAnsi="Times New Roman"/>
-          <w:b/>
-          <w:sz w:val="24"/>
-          <w:szCs w:val="24"/>
-          <w:lang w:val="en-ID"/>
-        </w:rPr>
-        <w:t xml:space="preserve"> </w:t>
-      </w:r>
-      <w:proofErr w:type="spellStart"/>
-      <w:r>
-        <w:rPr>
-          <w:rFonts w:ascii="Times New Roman" w:hAnsi="Times New Roman"/>
-          <w:b/>
-          <w:sz w:val="24"/>
-          <w:szCs w:val="24"/>
-          <w:lang w:val="en-ID"/>
-        </w:rPr>
-        <w:t>Publik</w:t>
-      </w:r>
-      <w:proofErr w:type="spellEnd"/>
-      <w:r>
-        <w:rPr>
-          <w:rFonts w:ascii="Times New Roman" w:hAnsi="Times New Roman"/>
-          <w:b/>
-          <w:sz w:val="24"/>
-          <w:szCs w:val="24"/>
-          <w:lang w:val="en-ID"/>
-        </w:rPr>
-        <w:t xml:space="preserve"> </w:t>
-      </w:r>
-      <w:proofErr w:type="spellStart"/>
-      <w:r>
-        <w:rPr>
-          <w:rFonts w:ascii="Times New Roman" w:hAnsi="Times New Roman"/>
-          <w:b/>
-          <w:sz w:val="24"/>
-          <w:szCs w:val="24"/>
-          <w:lang w:val="en-ID"/>
-        </w:rPr>
-        <w:t>Pada</w:t>
-      </w:r>
-      <w:proofErr w:type="spellEnd"/>
-      <w:r>
-        <w:rPr>
-          <w:rFonts w:ascii="Times New Roman" w:hAnsi="Times New Roman"/>
-          <w:b/>
-          <w:sz w:val="24"/>
-          <w:szCs w:val="24"/>
-          <w:lang w:val="en-ID"/>
-        </w:rPr>
-        <w:t xml:space="preserve"> Kantor DPRD Kota Makassar</w:t>
-      </w:r>
-      <w:r>
-        <w:rPr>
-          <w:rFonts w:ascii="Times New Roman" w:hAnsi="Times New Roman"/>
-          <w:b/>
-          <w:sz w:val="24"/>
-          <w:szCs w:val="24"/>
-        </w:rPr>
-        <w:t>”.</w:t>
-      </w:r>
+      <w:proofErr w:type="spellStart"/>
+      <w:r>
+        <w:t>Masalah</w:t>
+      </w:r>
+      <w:proofErr w:type="spellEnd"/>
     </w:p>
     <w:p>
       <w:pPr>
-        <w:tabs>
-          <w:tab w:val="left" w:pos="567"/>
-        </w:tabs>
-        <w:spacing w:line="480" w:lineRule="auto"/>
-        <w:contextualSpacing/>
-        <w:jc w:val="both"/>
-        <w:rPr>
-          <w:rFonts w:ascii="Times New Roman" w:hAnsi="Times New Roman"/>
-          <w:b/>
-          <w:sz w:val="24"/>
+        <w:ind w:firstLine="720"/>
+        <w:rPr>
+          <w:szCs w:val="24"/>
+        </w:rPr>
+      </w:pPr>
+      <w:r>
+        <w:rPr>
           <w:szCs w:val="24"/>
           <w:lang w:val="sv-SE"/>
         </w:rPr>
-      </w:pPr>
-      <w:r>
-        <w:rPr>
-          <w:rFonts w:ascii="Times New Roman" w:hAnsi="Times New Roman"/>
-          <w:b/>
-          <w:sz w:val="24"/>
-          <w:szCs w:val="24"/>
-          <w:lang w:val="sv-SE"/>
-        </w:rPr>
-        <w:t>1.</w:t>
-      </w:r>
-      <w:r>
-        <w:rPr>
-          <w:rFonts w:ascii="Times New Roman" w:hAnsi="Times New Roman"/>
-          <w:b/>
-          <w:sz w:val="24"/>
-          <w:szCs w:val="24"/>
-        </w:rPr>
-        <w:t>2</w:t>
-      </w:r>
-      <w:r>
-        <w:rPr>
-          <w:rFonts w:ascii="Times New Roman" w:hAnsi="Times New Roman"/>
-          <w:b/>
-          <w:sz w:val="24"/>
-          <w:szCs w:val="24"/>
-          <w:lang w:val="sv-SE"/>
-        </w:rPr>
-        <w:tab/>
-        <w:t>Identifikasi Masalah</w:t>
-      </w:r>
-    </w:p>
-    <w:p>
-      <w:pPr>
-        <w:spacing w:line="480" w:lineRule="auto"/>
-        <w:ind w:firstLine="720"/>
-        <w:jc w:val="both"/>
-        <w:rPr>
-          <w:rFonts w:ascii="Times New Roman" w:hAnsi="Times New Roman"/>
-          <w:sz w:val="24"/>
-          <w:szCs w:val="24"/>
-        </w:rPr>
-      </w:pPr>
-      <w:r>
-        <w:rPr>
-          <w:rFonts w:ascii="Times New Roman" w:hAnsi="Times New Roman"/>
-          <w:sz w:val="24"/>
-          <w:szCs w:val="24"/>
-          <w:lang w:val="sv-SE"/>
-        </w:rPr>
         <w:t xml:space="preserve">Dari latar belakang permasalahan tersebut diatas penulis dapat melakukan identifikasi permasalahan sebagai berikut </w:t>
       </w:r>
       <w:r>
         <w:rPr>
-          <w:rFonts w:ascii="Times New Roman" w:hAnsi="Times New Roman"/>
-          <w:sz w:val="24"/>
           <w:szCs w:val="24"/>
           <w:lang w:val="sv-SE"/>
         </w:rPr>
@@ -762,21 +513,16 @@
           <w:ilvl w:val="0"/>
           <w:numId w:val="2"/>
         </w:numPr>
-        <w:spacing w:before="240" w:after="0" w:line="480" w:lineRule="auto"/>
+        <w:spacing w:before="240" w:after="0"/>
         <w:contextualSpacing w:val="0"/>
-        <w:jc w:val="both"/>
-        <w:rPr>
-          <w:rFonts w:ascii="Times New Roman" w:hAnsi="Times New Roman"/>
+        <w:rPr>
           <w:b/>
-          <w:sz w:val="24"/>
-          <w:szCs w:val="24"/>
-        </w:rPr>
-      </w:pPr>
-      <w:proofErr w:type="spellStart"/>
-      <w:r>
-        <w:rPr>
-          <w:rFonts w:ascii="Times New Roman" w:hAnsi="Times New Roman"/>
-          <w:sz w:val="24"/>
+          <w:szCs w:val="24"/>
+        </w:rPr>
+      </w:pPr>
+      <w:proofErr w:type="spellStart"/>
+      <w:r>
+        <w:rPr>
           <w:szCs w:val="24"/>
           <w:lang w:val="en-US"/>
         </w:rPr>
@@ -785,8 +531,6 @@
       <w:proofErr w:type="spellEnd"/>
       <w:r>
         <w:rPr>
-          <w:rFonts w:ascii="Times New Roman" w:hAnsi="Times New Roman"/>
-          <w:sz w:val="24"/>
           <w:szCs w:val="24"/>
           <w:lang w:val="en-US"/>
         </w:rPr>
@@ -795,8 +539,6 @@
       <w:proofErr w:type="spellStart"/>
       <w:r>
         <w:rPr>
-          <w:rFonts w:ascii="Times New Roman" w:hAnsi="Times New Roman"/>
-          <w:sz w:val="24"/>
           <w:szCs w:val="24"/>
           <w:lang w:val="en-US"/>
         </w:rPr>
@@ -805,8 +547,6 @@
       <w:proofErr w:type="spellEnd"/>
       <w:r>
         <w:rPr>
-          <w:rFonts w:ascii="Times New Roman" w:hAnsi="Times New Roman"/>
-          <w:sz w:val="24"/>
           <w:szCs w:val="24"/>
           <w:lang w:val="en-US"/>
         </w:rPr>
@@ -815,8 +555,6 @@
       <w:proofErr w:type="spellStart"/>
       <w:r>
         <w:rPr>
-          <w:rFonts w:ascii="Times New Roman" w:hAnsi="Times New Roman"/>
-          <w:sz w:val="24"/>
           <w:szCs w:val="24"/>
           <w:lang w:val="en-US"/>
         </w:rPr>
@@ -825,8 +563,6 @@
       <w:proofErr w:type="spellEnd"/>
       <w:r>
         <w:rPr>
-          <w:rFonts w:ascii="Times New Roman" w:hAnsi="Times New Roman"/>
-          <w:sz w:val="24"/>
           <w:szCs w:val="24"/>
           <w:lang w:val="en-US"/>
         </w:rPr>
@@ -835,8 +571,6 @@
       <w:proofErr w:type="spellStart"/>
       <w:r>
         <w:rPr>
-          <w:rFonts w:ascii="Times New Roman" w:hAnsi="Times New Roman"/>
-          <w:sz w:val="24"/>
           <w:szCs w:val="24"/>
           <w:lang w:val="en-US"/>
         </w:rPr>
@@ -845,8 +579,6 @@
       <w:proofErr w:type="spellEnd"/>
       <w:r>
         <w:rPr>
-          <w:rFonts w:ascii="Times New Roman" w:hAnsi="Times New Roman"/>
-          <w:sz w:val="24"/>
           <w:szCs w:val="24"/>
           <w:lang w:val="en-US"/>
         </w:rPr>
@@ -855,8 +587,6 @@
       <w:proofErr w:type="spellStart"/>
       <w:r>
         <w:rPr>
-          <w:rFonts w:ascii="Times New Roman" w:hAnsi="Times New Roman"/>
-          <w:sz w:val="24"/>
           <w:szCs w:val="24"/>
           <w:lang w:val="en-US"/>
         </w:rPr>
@@ -865,8 +595,6 @@
       <w:proofErr w:type="spellEnd"/>
       <w:r>
         <w:rPr>
-          <w:rFonts w:ascii="Times New Roman" w:hAnsi="Times New Roman"/>
-          <w:sz w:val="24"/>
           <w:szCs w:val="24"/>
           <w:lang w:val="en-US"/>
         </w:rPr>
@@ -875,8 +603,6 @@
       <w:proofErr w:type="spellStart"/>
       <w:r>
         <w:rPr>
-          <w:rFonts w:ascii="Times New Roman" w:hAnsi="Times New Roman"/>
-          <w:sz w:val="24"/>
           <w:szCs w:val="24"/>
           <w:lang w:val="en-US"/>
         </w:rPr>
@@ -885,8 +611,6 @@
       <w:proofErr w:type="spellEnd"/>
       <w:r>
         <w:rPr>
-          <w:rFonts w:ascii="Times New Roman" w:hAnsi="Times New Roman"/>
-          <w:sz w:val="24"/>
           <w:szCs w:val="24"/>
           <w:lang w:val="en-US"/>
         </w:rPr>
@@ -895,8 +619,6 @@
       <w:proofErr w:type="spellStart"/>
       <w:r>
         <w:rPr>
-          <w:rFonts w:ascii="Times New Roman" w:hAnsi="Times New Roman"/>
-          <w:sz w:val="24"/>
           <w:szCs w:val="24"/>
           <w:lang w:val="en-US"/>
         </w:rPr>
@@ -905,8 +627,6 @@
       <w:proofErr w:type="spellEnd"/>
       <w:r>
         <w:rPr>
-          <w:rFonts w:ascii="Times New Roman" w:hAnsi="Times New Roman"/>
-          <w:sz w:val="24"/>
           <w:szCs w:val="24"/>
           <w:lang w:val="en-US"/>
         </w:rPr>
@@ -915,8 +635,6 @@
       <w:proofErr w:type="spellStart"/>
       <w:r>
         <w:rPr>
-          <w:rFonts w:ascii="Times New Roman" w:hAnsi="Times New Roman"/>
-          <w:sz w:val="24"/>
           <w:szCs w:val="24"/>
           <w:lang w:val="en-US"/>
         </w:rPr>
@@ -925,8 +643,6 @@
       <w:proofErr w:type="spellEnd"/>
       <w:r>
         <w:rPr>
-          <w:rFonts w:ascii="Times New Roman" w:hAnsi="Times New Roman"/>
-          <w:sz w:val="24"/>
           <w:szCs w:val="24"/>
           <w:lang w:val="en-US"/>
         </w:rPr>
@@ -935,8 +651,6 @@
       <w:proofErr w:type="spellStart"/>
       <w:r>
         <w:rPr>
-          <w:rFonts w:ascii="Times New Roman" w:hAnsi="Times New Roman"/>
-          <w:sz w:val="24"/>
           <w:szCs w:val="24"/>
           <w:lang w:val="en-US"/>
         </w:rPr>
@@ -945,8 +659,6 @@
       <w:proofErr w:type="spellEnd"/>
       <w:r>
         <w:rPr>
-          <w:rFonts w:ascii="Times New Roman" w:hAnsi="Times New Roman"/>
-          <w:sz w:val="24"/>
           <w:szCs w:val="24"/>
           <w:lang w:val="en-US"/>
         </w:rPr>
@@ -955,8 +667,6 @@
       <w:proofErr w:type="spellStart"/>
       <w:r>
         <w:rPr>
-          <w:rFonts w:ascii="Times New Roman" w:hAnsi="Times New Roman"/>
-          <w:sz w:val="24"/>
           <w:szCs w:val="24"/>
           <w:lang w:val="en-US"/>
         </w:rPr>
@@ -965,8 +675,6 @@
       <w:proofErr w:type="spellEnd"/>
       <w:r>
         <w:rPr>
-          <w:rFonts w:ascii="Times New Roman" w:hAnsi="Times New Roman"/>
-          <w:sz w:val="24"/>
           <w:szCs w:val="24"/>
           <w:lang w:val="en-US"/>
         </w:rPr>
@@ -975,8 +683,6 @@
       <w:proofErr w:type="spellStart"/>
       <w:r>
         <w:rPr>
-          <w:rFonts w:ascii="Times New Roman" w:hAnsi="Times New Roman"/>
-          <w:sz w:val="24"/>
           <w:szCs w:val="24"/>
           <w:lang w:val="en-US"/>
         </w:rPr>
@@ -985,8 +691,6 @@
       <w:proofErr w:type="spellEnd"/>
       <w:r>
         <w:rPr>
-          <w:rFonts w:ascii="Times New Roman" w:hAnsi="Times New Roman"/>
-          <w:sz w:val="24"/>
           <w:szCs w:val="24"/>
           <w:lang w:val="en-US"/>
         </w:rPr>
@@ -995,8 +699,6 @@
       <w:proofErr w:type="spellStart"/>
       <w:r>
         <w:rPr>
-          <w:rFonts w:ascii="Times New Roman" w:hAnsi="Times New Roman"/>
-          <w:sz w:val="24"/>
           <w:szCs w:val="24"/>
           <w:lang w:val="en-US"/>
         </w:rPr>
@@ -1005,8 +707,6 @@
       <w:proofErr w:type="spellEnd"/>
       <w:r>
         <w:rPr>
-          <w:rFonts w:ascii="Times New Roman" w:hAnsi="Times New Roman"/>
-          <w:sz w:val="24"/>
           <w:szCs w:val="24"/>
           <w:lang w:val="en-US"/>
         </w:rPr>
@@ -1015,8 +715,6 @@
       <w:proofErr w:type="spellStart"/>
       <w:r>
         <w:rPr>
-          <w:rFonts w:ascii="Times New Roman" w:hAnsi="Times New Roman"/>
-          <w:sz w:val="24"/>
           <w:szCs w:val="24"/>
           <w:lang w:val="en-US"/>
         </w:rPr>
@@ -1025,8 +723,6 @@
       <w:proofErr w:type="spellEnd"/>
       <w:r>
         <w:rPr>
-          <w:rFonts w:ascii="Times New Roman" w:hAnsi="Times New Roman"/>
-          <w:sz w:val="24"/>
           <w:szCs w:val="24"/>
           <w:lang w:val="en-US"/>
         </w:rPr>
@@ -1034,8 +730,6 @@
       </w:r>
       <w:r>
         <w:rPr>
-          <w:rFonts w:ascii="Times New Roman" w:hAnsi="Times New Roman"/>
-          <w:sz w:val="24"/>
           <w:szCs w:val="24"/>
           <w:lang w:val="en-US"/>
         </w:rPr>
@@ -1049,21 +743,16 @@
           <w:ilvl w:val="0"/>
           <w:numId w:val="2"/>
         </w:numPr>
-        <w:spacing w:before="240" w:after="0" w:line="480" w:lineRule="auto"/>
+        <w:spacing w:before="240" w:after="0"/>
         <w:contextualSpacing w:val="0"/>
-        <w:jc w:val="both"/>
-        <w:rPr>
-          <w:rFonts w:ascii="Times New Roman" w:hAnsi="Times New Roman"/>
+        <w:rPr>
           <w:b/>
-          <w:sz w:val="24"/>
-          <w:szCs w:val="24"/>
-        </w:rPr>
-      </w:pPr>
-      <w:proofErr w:type="spellStart"/>
-      <w:r>
-        <w:rPr>
-          <w:rFonts w:ascii="Times New Roman" w:hAnsi="Times New Roman"/>
-          <w:sz w:val="24"/>
+          <w:szCs w:val="24"/>
+        </w:rPr>
+      </w:pPr>
+      <w:proofErr w:type="spellStart"/>
+      <w:r>
+        <w:rPr>
           <w:szCs w:val="24"/>
           <w:lang w:val="en-US"/>
         </w:rPr>
@@ -1073,8 +762,6 @@
       <w:proofErr w:type="spellEnd"/>
       <w:r>
         <w:rPr>
-          <w:rFonts w:ascii="Times New Roman" w:hAnsi="Times New Roman"/>
-          <w:sz w:val="24"/>
           <w:szCs w:val="24"/>
           <w:lang w:val="en-US"/>
         </w:rPr>
@@ -1083,8 +770,6 @@
       <w:proofErr w:type="spellStart"/>
       <w:r>
         <w:rPr>
-          <w:rFonts w:ascii="Times New Roman" w:hAnsi="Times New Roman"/>
-          <w:sz w:val="24"/>
           <w:szCs w:val="24"/>
           <w:lang w:val="en-US"/>
         </w:rPr>
@@ -1093,8 +778,6 @@
       <w:proofErr w:type="spellEnd"/>
       <w:r>
         <w:rPr>
-          <w:rFonts w:ascii="Times New Roman" w:hAnsi="Times New Roman"/>
-          <w:sz w:val="24"/>
           <w:szCs w:val="24"/>
           <w:lang w:val="en-US"/>
         </w:rPr>
@@ -1103,8 +786,6 @@
       <w:proofErr w:type="spellStart"/>
       <w:r>
         <w:rPr>
-          <w:rFonts w:ascii="Times New Roman" w:hAnsi="Times New Roman"/>
-          <w:sz w:val="24"/>
           <w:szCs w:val="24"/>
           <w:lang w:val="en-US"/>
         </w:rPr>
@@ -1113,8 +794,6 @@
       <w:proofErr w:type="spellEnd"/>
       <w:r>
         <w:rPr>
-          <w:rFonts w:ascii="Times New Roman" w:hAnsi="Times New Roman"/>
-          <w:sz w:val="24"/>
           <w:szCs w:val="24"/>
           <w:lang w:val="en-US"/>
         </w:rPr>
@@ -1123,8 +802,6 @@
       <w:proofErr w:type="spellStart"/>
       <w:r>
         <w:rPr>
-          <w:rFonts w:ascii="Times New Roman" w:hAnsi="Times New Roman"/>
-          <w:sz w:val="24"/>
           <w:szCs w:val="24"/>
           <w:lang w:val="en-US"/>
         </w:rPr>
@@ -1133,8 +810,22 @@
       <w:proofErr w:type="spellEnd"/>
       <w:r>
         <w:rPr>
-          <w:rFonts w:ascii="Times New Roman" w:hAnsi="Times New Roman"/>
-          <w:sz w:val="24"/>
+          <w:szCs w:val="24"/>
+          <w:lang w:val="en-US"/>
+        </w:rPr>
+        <w:t xml:space="preserve"> oleh wakil </w:t>
+      </w:r>
+      <w:proofErr w:type="spellStart"/>
+      <w:r>
+        <w:rPr>
+          <w:szCs w:val="24"/>
+          <w:lang w:val="en-US"/>
+        </w:rPr>
+        <w:t>rakyat</w:t>
+      </w:r>
+      <w:proofErr w:type="spellEnd"/>
+      <w:r>
+        <w:rPr>
           <w:szCs w:val="24"/>
           <w:lang w:val="en-US"/>
         </w:rPr>
@@ -1143,18 +834,14 @@
       <w:proofErr w:type="spellStart"/>
       <w:r>
         <w:rPr>
-          <w:rFonts w:ascii="Times New Roman" w:hAnsi="Times New Roman"/>
-          <w:sz w:val="24"/>
-          <w:szCs w:val="24"/>
-          <w:lang w:val="en-US"/>
-        </w:rPr>
-        <w:t>oleh</w:t>
-      </w:r>
-      <w:proofErr w:type="spellEnd"/>
-      <w:r>
-        <w:rPr>
-          <w:rFonts w:ascii="Times New Roman" w:hAnsi="Times New Roman"/>
-          <w:sz w:val="24"/>
+          <w:szCs w:val="24"/>
+          <w:lang w:val="en-US"/>
+        </w:rPr>
+        <w:t>disebabkan</w:t>
+      </w:r>
+      <w:proofErr w:type="spellEnd"/>
+      <w:r>
+        <w:rPr>
           <w:szCs w:val="24"/>
           <w:lang w:val="en-US"/>
         </w:rPr>
@@ -1163,18 +850,14 @@
       <w:proofErr w:type="spellStart"/>
       <w:r>
         <w:rPr>
-          <w:rFonts w:ascii="Times New Roman" w:hAnsi="Times New Roman"/>
-          <w:sz w:val="24"/>
-          <w:szCs w:val="24"/>
-          <w:lang w:val="en-US"/>
-        </w:rPr>
-        <w:t>wakil</w:t>
-      </w:r>
-      <w:proofErr w:type="spellEnd"/>
-      <w:r>
-        <w:rPr>
-          <w:rFonts w:ascii="Times New Roman" w:hAnsi="Times New Roman"/>
-          <w:sz w:val="24"/>
+          <w:szCs w:val="24"/>
+          <w:lang w:val="en-US"/>
+        </w:rPr>
+        <w:t>beberapa</w:t>
+      </w:r>
+      <w:proofErr w:type="spellEnd"/>
+      <w:r>
+        <w:rPr>
           <w:szCs w:val="24"/>
           <w:lang w:val="en-US"/>
         </w:rPr>
@@ -1183,18 +866,37 @@
       <w:proofErr w:type="spellStart"/>
       <w:r>
         <w:rPr>
-          <w:rFonts w:ascii="Times New Roman" w:hAnsi="Times New Roman"/>
-          <w:sz w:val="24"/>
-          <w:szCs w:val="24"/>
-          <w:lang w:val="en-US"/>
-        </w:rPr>
-        <w:t>rakyat</w:t>
-      </w:r>
-      <w:proofErr w:type="spellEnd"/>
-      <w:r>
-        <w:rPr>
-          <w:rFonts w:ascii="Times New Roman" w:hAnsi="Times New Roman"/>
-          <w:sz w:val="24"/>
+          <w:szCs w:val="24"/>
+          <w:lang w:val="en-US"/>
+        </w:rPr>
+        <w:t>fak</w:t>
+      </w:r>
+      <w:r>
+        <w:rPr>
+          <w:szCs w:val="24"/>
+          <w:lang w:val="en-US"/>
+        </w:rPr>
+        <w:t>tor</w:t>
+      </w:r>
+      <w:proofErr w:type="spellEnd"/>
+      <w:r>
+        <w:rPr>
+          <w:szCs w:val="24"/>
+          <w:lang w:val="en-US"/>
+        </w:rPr>
+        <w:t xml:space="preserve"> salah </w:t>
+      </w:r>
+      <w:proofErr w:type="spellStart"/>
+      <w:r>
+        <w:rPr>
+          <w:szCs w:val="24"/>
+          <w:lang w:val="en-US"/>
+        </w:rPr>
+        <w:t>satunya</w:t>
+      </w:r>
+      <w:proofErr w:type="spellEnd"/>
+      <w:r>
+        <w:rPr>
           <w:szCs w:val="24"/>
           <w:lang w:val="en-US"/>
         </w:rPr>
@@ -1203,18 +905,14 @@
       <w:proofErr w:type="spellStart"/>
       <w:r>
         <w:rPr>
-          <w:rFonts w:ascii="Times New Roman" w:hAnsi="Times New Roman"/>
-          <w:sz w:val="24"/>
-          <w:szCs w:val="24"/>
-          <w:lang w:val="en-US"/>
-        </w:rPr>
-        <w:t>disebabkan</w:t>
-      </w:r>
-      <w:proofErr w:type="spellEnd"/>
-      <w:r>
-        <w:rPr>
-          <w:rFonts w:ascii="Times New Roman" w:hAnsi="Times New Roman"/>
-          <w:sz w:val="24"/>
+          <w:szCs w:val="24"/>
+          <w:lang w:val="en-US"/>
+        </w:rPr>
+        <w:t>tidak</w:t>
+      </w:r>
+      <w:proofErr w:type="spellEnd"/>
+      <w:r>
+        <w:rPr>
           <w:szCs w:val="24"/>
           <w:lang w:val="en-US"/>
         </w:rPr>
@@ -1223,18 +921,14 @@
       <w:proofErr w:type="spellStart"/>
       <w:r>
         <w:rPr>
-          <w:rFonts w:ascii="Times New Roman" w:hAnsi="Times New Roman"/>
-          <w:sz w:val="24"/>
-          <w:szCs w:val="24"/>
-          <w:lang w:val="en-US"/>
-        </w:rPr>
-        <w:t>beberapa</w:t>
-      </w:r>
-      <w:proofErr w:type="spellEnd"/>
-      <w:r>
-        <w:rPr>
-          <w:rFonts w:ascii="Times New Roman" w:hAnsi="Times New Roman"/>
-          <w:sz w:val="24"/>
+          <w:szCs w:val="24"/>
+          <w:lang w:val="en-US"/>
+        </w:rPr>
+        <w:t>adanya</w:t>
+      </w:r>
+      <w:proofErr w:type="spellEnd"/>
+      <w:r>
+        <w:rPr>
           <w:szCs w:val="24"/>
           <w:lang w:val="en-US"/>
         </w:rPr>
@@ -1243,27 +937,14 @@
       <w:proofErr w:type="spellStart"/>
       <w:r>
         <w:rPr>
-          <w:rFonts w:ascii="Times New Roman" w:hAnsi="Times New Roman"/>
-          <w:sz w:val="24"/>
-          <w:szCs w:val="24"/>
-          <w:lang w:val="en-US"/>
-        </w:rPr>
-        <w:t>fak</w:t>
-      </w:r>
-      <w:r>
-        <w:rPr>
-          <w:rFonts w:ascii="Times New Roman" w:hAnsi="Times New Roman"/>
-          <w:sz w:val="24"/>
-          <w:szCs w:val="24"/>
-          <w:lang w:val="en-US"/>
-        </w:rPr>
-        <w:t>tor</w:t>
-      </w:r>
-      <w:proofErr w:type="spellEnd"/>
-      <w:r>
-        <w:rPr>
-          <w:rFonts w:ascii="Times New Roman" w:hAnsi="Times New Roman"/>
-          <w:sz w:val="24"/>
+          <w:szCs w:val="24"/>
+          <w:lang w:val="en-US"/>
+        </w:rPr>
+        <w:t>sistem</w:t>
+      </w:r>
+      <w:proofErr w:type="spellEnd"/>
+      <w:r>
+        <w:rPr>
           <w:szCs w:val="24"/>
           <w:lang w:val="en-US"/>
         </w:rPr>
@@ -1272,18 +953,30 @@
       <w:proofErr w:type="spellStart"/>
       <w:r>
         <w:rPr>
-          <w:rFonts w:ascii="Times New Roman" w:hAnsi="Times New Roman"/>
-          <w:sz w:val="24"/>
-          <w:szCs w:val="24"/>
-          <w:lang w:val="en-US"/>
-        </w:rPr>
-        <w:t>salah</w:t>
-      </w:r>
-      <w:proofErr w:type="spellEnd"/>
-      <w:r>
-        <w:rPr>
-          <w:rFonts w:ascii="Times New Roman" w:hAnsi="Times New Roman"/>
-          <w:sz w:val="24"/>
+          <w:szCs w:val="24"/>
+          <w:lang w:val="en-US"/>
+        </w:rPr>
+        <w:t>informasi</w:t>
+      </w:r>
+      <w:proofErr w:type="spellEnd"/>
+      <w:r>
+        <w:rPr>
+          <w:szCs w:val="24"/>
+          <w:lang w:val="en-US"/>
+        </w:rPr>
+        <w:t xml:space="preserve"> yang </w:t>
+      </w:r>
+      <w:proofErr w:type="spellStart"/>
+      <w:r>
+        <w:rPr>
+          <w:szCs w:val="24"/>
+          <w:lang w:val="en-US"/>
+        </w:rPr>
+        <w:t>dapat</w:t>
+      </w:r>
+      <w:proofErr w:type="spellEnd"/>
+      <w:r>
+        <w:rPr>
           <w:szCs w:val="24"/>
           <w:lang w:val="en-US"/>
         </w:rPr>
@@ -1292,18 +985,14 @@
       <w:proofErr w:type="spellStart"/>
       <w:r>
         <w:rPr>
-          <w:rFonts w:ascii="Times New Roman" w:hAnsi="Times New Roman"/>
-          <w:sz w:val="24"/>
-          <w:szCs w:val="24"/>
-          <w:lang w:val="en-US"/>
-        </w:rPr>
-        <w:t>satunya</w:t>
-      </w:r>
-      <w:proofErr w:type="spellEnd"/>
-      <w:r>
-        <w:rPr>
-          <w:rFonts w:ascii="Times New Roman" w:hAnsi="Times New Roman"/>
-          <w:sz w:val="24"/>
+          <w:szCs w:val="24"/>
+          <w:lang w:val="en-US"/>
+        </w:rPr>
+        <w:t>menampung</w:t>
+      </w:r>
+      <w:proofErr w:type="spellEnd"/>
+      <w:r>
+        <w:rPr>
           <w:szCs w:val="24"/>
           <w:lang w:val="en-US"/>
         </w:rPr>
@@ -1312,18 +1001,14 @@
       <w:proofErr w:type="spellStart"/>
       <w:r>
         <w:rPr>
-          <w:rFonts w:ascii="Times New Roman" w:hAnsi="Times New Roman"/>
-          <w:sz w:val="24"/>
-          <w:szCs w:val="24"/>
-          <w:lang w:val="en-US"/>
-        </w:rPr>
-        <w:t>tidak</w:t>
-      </w:r>
-      <w:proofErr w:type="spellEnd"/>
-      <w:r>
-        <w:rPr>
-          <w:rFonts w:ascii="Times New Roman" w:hAnsi="Times New Roman"/>
-          <w:sz w:val="24"/>
+          <w:szCs w:val="24"/>
+          <w:lang w:val="en-US"/>
+        </w:rPr>
+        <w:t>aspirasi</w:t>
+      </w:r>
+      <w:proofErr w:type="spellEnd"/>
+      <w:r>
+        <w:rPr>
           <w:szCs w:val="24"/>
           <w:lang w:val="en-US"/>
         </w:rPr>
@@ -1332,128 +1017,6 @@
       <w:proofErr w:type="spellStart"/>
       <w:r>
         <w:rPr>
-          <w:rFonts w:ascii="Times New Roman" w:hAnsi="Times New Roman"/>
-          <w:sz w:val="24"/>
-          <w:szCs w:val="24"/>
-          <w:lang w:val="en-US"/>
-        </w:rPr>
-        <w:t>adanya</w:t>
-      </w:r>
-      <w:proofErr w:type="spellEnd"/>
-      <w:r>
-        <w:rPr>
-          <w:rFonts w:ascii="Times New Roman" w:hAnsi="Times New Roman"/>
-          <w:sz w:val="24"/>
-          <w:szCs w:val="24"/>
-          <w:lang w:val="en-US"/>
-        </w:rPr>
-        <w:t xml:space="preserve"> </w:t>
-      </w:r>
-      <w:proofErr w:type="spellStart"/>
-      <w:r>
-        <w:rPr>
-          <w:rFonts w:ascii="Times New Roman" w:hAnsi="Times New Roman"/>
-          <w:sz w:val="24"/>
-          <w:szCs w:val="24"/>
-          <w:lang w:val="en-US"/>
-        </w:rPr>
-        <w:t>sistem</w:t>
-      </w:r>
-      <w:proofErr w:type="spellEnd"/>
-      <w:r>
-        <w:rPr>
-          <w:rFonts w:ascii="Times New Roman" w:hAnsi="Times New Roman"/>
-          <w:sz w:val="24"/>
-          <w:szCs w:val="24"/>
-          <w:lang w:val="en-US"/>
-        </w:rPr>
-        <w:t xml:space="preserve"> </w:t>
-      </w:r>
-      <w:proofErr w:type="spellStart"/>
-      <w:r>
-        <w:rPr>
-          <w:rFonts w:ascii="Times New Roman" w:hAnsi="Times New Roman"/>
-          <w:sz w:val="24"/>
-          <w:szCs w:val="24"/>
-          <w:lang w:val="en-US"/>
-        </w:rPr>
-        <w:t>informasi</w:t>
-      </w:r>
-      <w:proofErr w:type="spellEnd"/>
-      <w:r>
-        <w:rPr>
-          <w:rFonts w:ascii="Times New Roman" w:hAnsi="Times New Roman"/>
-          <w:sz w:val="24"/>
-          <w:szCs w:val="24"/>
-          <w:lang w:val="en-US"/>
-        </w:rPr>
-        <w:t xml:space="preserve"> yang </w:t>
-      </w:r>
-      <w:proofErr w:type="spellStart"/>
-      <w:r>
-        <w:rPr>
-          <w:rFonts w:ascii="Times New Roman" w:hAnsi="Times New Roman"/>
-          <w:sz w:val="24"/>
-          <w:szCs w:val="24"/>
-          <w:lang w:val="en-US"/>
-        </w:rPr>
-        <w:t>dapat</w:t>
-      </w:r>
-      <w:proofErr w:type="spellEnd"/>
-      <w:r>
-        <w:rPr>
-          <w:rFonts w:ascii="Times New Roman" w:hAnsi="Times New Roman"/>
-          <w:sz w:val="24"/>
-          <w:szCs w:val="24"/>
-          <w:lang w:val="en-US"/>
-        </w:rPr>
-        <w:t xml:space="preserve"> </w:t>
-      </w:r>
-      <w:proofErr w:type="spellStart"/>
-      <w:r>
-        <w:rPr>
-          <w:rFonts w:ascii="Times New Roman" w:hAnsi="Times New Roman"/>
-          <w:sz w:val="24"/>
-          <w:szCs w:val="24"/>
-          <w:lang w:val="en-US"/>
-        </w:rPr>
-        <w:t>menampung</w:t>
-      </w:r>
-      <w:proofErr w:type="spellEnd"/>
-      <w:r>
-        <w:rPr>
-          <w:rFonts w:ascii="Times New Roman" w:hAnsi="Times New Roman"/>
-          <w:sz w:val="24"/>
-          <w:szCs w:val="24"/>
-          <w:lang w:val="en-US"/>
-        </w:rPr>
-        <w:t xml:space="preserve"> </w:t>
-      </w:r>
-      <w:proofErr w:type="spellStart"/>
-      <w:r>
-        <w:rPr>
-          <w:rFonts w:ascii="Times New Roman" w:hAnsi="Times New Roman"/>
-          <w:sz w:val="24"/>
-          <w:szCs w:val="24"/>
-          <w:lang w:val="en-US"/>
-        </w:rPr>
-        <w:t>aspirasi</w:t>
-      </w:r>
-      <w:proofErr w:type="spellEnd"/>
-      <w:r>
-        <w:rPr>
-          <w:rFonts w:ascii="Times New Roman" w:hAnsi="Times New Roman"/>
-          <w:sz w:val="24"/>
-          <w:szCs w:val="24"/>
-          <w:lang w:val="en-US"/>
-        </w:rPr>
-        <w:t xml:space="preserve"> </w:t>
-      </w:r>
-      <w:proofErr w:type="spellStart"/>
-      <w:r>
-        <w:rPr>
-          <w:rFonts w:ascii="Times New Roman" w:hAnsi="Times New Roman"/>
-          <w:sz w:val="24"/>
           <w:szCs w:val="24"/>
           <w:lang w:val="en-US"/>
         </w:rPr>
@@ -1462,8 +1025,6 @@
       <w:proofErr w:type="spellEnd"/>
       <w:r>
         <w:rPr>
-          <w:rFonts w:ascii="Times New Roman" w:hAnsi="Times New Roman"/>
-          <w:sz w:val="24"/>
           <w:szCs w:val="24"/>
           <w:lang w:val="en-US"/>
         </w:rPr>
@@ -1472,32 +1033,25 @@
     </w:p>
     <w:p>
       <w:pPr>
-        <w:pStyle w:val="ListParagraph"/>
+        <w:pStyle w:val="Heading2"/>
         <w:numPr>
           <w:ilvl w:val="1"/>
-          <w:numId w:val="12"/>
+          <w:numId w:val="16"/>
         </w:numPr>
-        <w:tabs>
-          <w:tab w:val="left" w:pos="567"/>
-        </w:tabs>
-        <w:spacing w:after="0" w:line="480" w:lineRule="auto"/>
-        <w:jc w:val="both"/>
-        <w:rPr>
-          <w:rFonts w:ascii="Times New Roman" w:hAnsi="Times New Roman"/>
-          <w:b/>
-          <w:sz w:val="24"/>
-          <w:szCs w:val="24"/>
-        </w:rPr>
-      </w:pPr>
-      <w:r>
-        <w:rPr>
-          <w:rFonts w:ascii="Times New Roman" w:hAnsi="Times New Roman"/>
-          <w:b/>
-          <w:sz w:val="24"/>
-          <w:szCs w:val="24"/>
-        </w:rPr>
-        <w:t>Rumusan Masalah</w:t>
-      </w:r>
+      </w:pPr>
+      <w:proofErr w:type="spellStart"/>
+      <w:r>
+        <w:t>Rumusan</w:t>
+      </w:r>
+      <w:proofErr w:type="spellEnd"/>
+      <w:r>
+        <w:t xml:space="preserve"> </w:t>
+      </w:r>
+      <w:proofErr w:type="spellStart"/>
+      <w:r>
+        <w:t>Masalah</w:t>
+      </w:r>
+      <w:proofErr w:type="spellEnd"/>
     </w:p>
     <w:p>
       <w:pPr>
@@ -1505,69 +1059,61 @@
         <w:spacing w:line="480" w:lineRule="auto"/>
         <w:ind w:firstLine="434"/>
         <w:rPr>
-          <w:rFonts w:ascii="Times New Roman" w:hAnsi="Times New Roman" w:cs="Times New Roman"/>
+          <w:rFonts w:cs="Times New Roman"/>
           <w:lang w:val="id-ID"/>
         </w:rPr>
       </w:pPr>
       <w:r>
         <w:rPr>
-          <w:rFonts w:ascii="Times New Roman" w:hAnsi="Times New Roman" w:cs="Times New Roman"/>
+          <w:rFonts w:cs="Times New Roman"/>
           <w:lang w:val="sv-SE"/>
         </w:rPr>
         <w:t xml:space="preserve">Berdasarkan latar belakang masalah yang telah diuraikan di atas, maka yang menjadi rumusan masalah adalah bagaimana menyajikan suatu sistem </w:t>
       </w:r>
       <w:r>
         <w:rPr>
-          <w:rFonts w:ascii="Times New Roman" w:hAnsi="Times New Roman" w:cs="Times New Roman"/>
+          <w:rFonts w:cs="Times New Roman"/>
           <w:lang w:val="sv-SE"/>
         </w:rPr>
-        <w:t>informasi yang dapat menampung aspirasi publik dan tersusun berdasarkan kategori.</w:t>
+        <w:t>informasi yang dapat menampung aspirasi publik dan tersusun berdasarkan</w:t>
+      </w:r>
+      <w:r>
+        <w:rPr>
+          <w:rFonts w:cs="Times New Roman"/>
+          <w:lang w:val="id-ID"/>
+        </w:rPr>
+        <w:t xml:space="preserve"> bagian komisi yang ada</w:t>
+      </w:r>
+      <w:r>
+        <w:rPr>
+          <w:rFonts w:cs="Times New Roman"/>
+          <w:lang w:val="sv-SE"/>
+        </w:rPr>
+        <w:t>.</w:t>
       </w:r>
     </w:p>
     <w:p>
       <w:pPr>
-        <w:pStyle w:val="ListParagraph"/>
+        <w:pStyle w:val="Heading2"/>
         <w:numPr>
           <w:ilvl w:val="1"/>
-          <w:numId w:val="12"/>
+          <w:numId w:val="16"/>
         </w:numPr>
-        <w:tabs>
-          <w:tab w:val="left" w:pos="567"/>
-        </w:tabs>
-        <w:spacing w:after="0" w:line="480" w:lineRule="auto"/>
-        <w:jc w:val="both"/>
-        <w:rPr>
-          <w:rFonts w:ascii="Times New Roman" w:hAnsi="Times New Roman"/>
-          <w:b/>
-          <w:sz w:val="24"/>
-          <w:szCs w:val="24"/>
-        </w:rPr>
-      </w:pPr>
-      <w:r>
-        <w:rPr>
-          <w:rFonts w:ascii="Times New Roman" w:hAnsi="Times New Roman"/>
-          <w:b/>
-          <w:sz w:val="24"/>
-          <w:szCs w:val="24"/>
-        </w:rPr>
-        <w:t xml:space="preserve"> </w:t>
-      </w:r>
-      <w:r>
-        <w:rPr>
-          <w:rFonts w:ascii="Times New Roman" w:hAnsi="Times New Roman"/>
-          <w:b/>
-          <w:sz w:val="24"/>
-          <w:szCs w:val="24"/>
-        </w:rPr>
-        <w:t>Batasan Masalah</w:t>
-      </w:r>
+      </w:pPr>
+      <w:r>
+        <w:t xml:space="preserve">Batasan </w:t>
+      </w:r>
+      <w:proofErr w:type="spellStart"/>
+      <w:r>
+        <w:t>Masalah</w:t>
+      </w:r>
+      <w:proofErr w:type="spellEnd"/>
     </w:p>
     <w:p>
       <w:pPr>
         <w:pStyle w:val="NormalWeb"/>
         <w:spacing w:before="0" w:beforeAutospacing="0" w:after="0" w:afterAutospacing="0" w:line="480" w:lineRule="auto"/>
         <w:ind w:firstLine="709"/>
-        <w:jc w:val="both"/>
       </w:pPr>
       <w:r>
         <w:t>Agar penelitian ini lebih terarah dan sesuai dengan hasil yang diinginkan serta dikarenakan keterbatasan waktu, dana, dan tenaga, maka penulis memberikan batasan penelitian antara lain :</w:t>
@@ -1583,23 +1129,24 @@
           <w:tab w:val="clear" w:pos="720"/>
           <w:tab w:val="left" w:pos="709"/>
         </w:tabs>
-        <w:spacing w:after="0" w:line="480" w:lineRule="auto"/>
+        <w:spacing w:after="0"/>
         <w:ind w:left="709" w:hanging="283"/>
-        <w:jc w:val="both"/>
-        <w:rPr>
-          <w:rFonts w:ascii="Times New Roman" w:hAnsi="Times New Roman"/>
-          <w:sz w:val="24"/>
+        <w:rPr>
           <w:szCs w:val="24"/>
           <w:lang w:val="sv-SE"/>
         </w:rPr>
       </w:pPr>
       <w:r>
         <w:rPr>
-          <w:rFonts w:ascii="Times New Roman" w:hAnsi="Times New Roman"/>
-          <w:sz w:val="24"/>
-          <w:szCs w:val="24"/>
-        </w:rPr>
-        <w:t>Pengambil keputusan terdiri dari 3 bagian yaitu bagian kredit, Auditor dan Inpeksi(Pengawas).</w:t>
+          <w:szCs w:val="24"/>
+        </w:rPr>
+        <w:t>Aplikasi yang di buat berbasis web dengan menggunakan framework codeigniter</w:t>
+      </w:r>
+      <w:r>
+        <w:rPr>
+          <w:szCs w:val="24"/>
+        </w:rPr>
+        <w:t>.</w:t>
       </w:r>
     </w:p>
     <w:p>
@@ -1612,55 +1159,21 @@
           <w:tab w:val="clear" w:pos="720"/>
           <w:tab w:val="left" w:pos="709"/>
         </w:tabs>
-        <w:spacing w:after="0" w:line="480" w:lineRule="auto"/>
+        <w:spacing w:after="0"/>
         <w:ind w:left="709" w:hanging="283"/>
-        <w:jc w:val="both"/>
-        <w:rPr>
-          <w:rFonts w:ascii="Times New Roman" w:hAnsi="Times New Roman"/>
-          <w:sz w:val="24"/>
+        <w:rPr>
           <w:szCs w:val="24"/>
           <w:lang w:val="sv-SE"/>
         </w:rPr>
       </w:pPr>
-      <w:bookmarkStart w:id="0" w:name="_GoBack"/>
-      <w:bookmarkEnd w:id="0"/>
-      <w:r>
-        <w:rPr>
-          <w:rFonts w:ascii="Times New Roman" w:hAnsi="Times New Roman"/>
-          <w:sz w:val="24"/>
-          <w:szCs w:val="24"/>
-        </w:rPr>
-        <w:t>Hasil yang diberikan dalam bentuk urutan r</w:t>
-      </w:r>
-      <w:r>
-        <w:rPr>
-          <w:rFonts w:ascii="Times New Roman" w:hAnsi="Times New Roman"/>
-          <w:sz w:val="24"/>
-          <w:szCs w:val="24"/>
-          <w:lang w:val="en-US"/>
-        </w:rPr>
-        <w:t>a</w:t>
-      </w:r>
-      <w:r>
-        <w:rPr>
-          <w:rFonts w:ascii="Times New Roman" w:hAnsi="Times New Roman"/>
-          <w:sz w:val="24"/>
-          <w:szCs w:val="24"/>
-        </w:rPr>
-        <w:t xml:space="preserve">ngking dari </w:t>
-      </w:r>
-      <w:r>
-        <w:rPr>
-          <w:rFonts w:ascii="Times New Roman" w:hAnsi="Times New Roman"/>
-          <w:sz w:val="24"/>
-          <w:szCs w:val="24"/>
-        </w:rPr>
-        <w:t>terbesar ke terkecil</w:t>
-      </w:r>
-      <w:r>
-        <w:rPr>
-          <w:rFonts w:ascii="Times New Roman" w:hAnsi="Times New Roman"/>
-          <w:sz w:val="24"/>
+      <w:r>
+        <w:rPr>
+          <w:szCs w:val="24"/>
+        </w:rPr>
+        <w:t>Proses pengolahan data aspirasi masyarakat di akses secara langsung melalui internet</w:t>
+      </w:r>
+      <w:r>
+        <w:rPr>
           <w:szCs w:val="24"/>
         </w:rPr>
         <w:t>.</w:t>
@@ -1668,30 +1181,25 @@
     </w:p>
     <w:p>
       <w:pPr>
-        <w:pStyle w:val="ListParagraph"/>
+        <w:pStyle w:val="Heading2"/>
         <w:numPr>
           <w:ilvl w:val="1"/>
-          <w:numId w:val="12"/>
+          <w:numId w:val="16"/>
         </w:numPr>
-        <w:spacing w:before="240" w:after="0" w:line="480" w:lineRule="auto"/>
-        <w:ind w:left="426" w:hanging="426"/>
-        <w:jc w:val="both"/>
-        <w:rPr>
-          <w:rFonts w:ascii="Times New Roman" w:hAnsi="Times New Roman"/>
-          <w:b/>
-          <w:sz w:val="24"/>
-          <w:szCs w:val="24"/>
-        </w:rPr>
-      </w:pPr>
-      <w:r>
-        <w:rPr>
-          <w:rFonts w:ascii="Times New Roman" w:hAnsi="Times New Roman"/>
-          <w:b/>
-          <w:sz w:val="24"/>
-          <w:szCs w:val="24"/>
-        </w:rPr>
-        <w:t>Tujuan Penelitian</w:t>
-      </w:r>
+      </w:pPr>
+      <w:proofErr w:type="spellStart"/>
+      <w:r>
+        <w:t>Tujuan</w:t>
+      </w:r>
+      <w:proofErr w:type="spellEnd"/>
+      <w:r>
+        <w:t xml:space="preserve"> </w:t>
+      </w:r>
+      <w:proofErr w:type="spellStart"/>
+      <w:r>
+        <w:t>Penelitian</w:t>
+      </w:r>
+      <w:proofErr w:type="spellEnd"/>
     </w:p>
     <w:p>
       <w:pPr>
@@ -1699,64 +1207,22 @@
         <w:tabs>
           <w:tab w:val="left" w:pos="426"/>
         </w:tabs>
-        <w:spacing w:line="480" w:lineRule="auto"/>
         <w:ind w:left="0" w:firstLine="720"/>
-        <w:jc w:val="both"/>
-        <w:rPr>
-          <w:rFonts w:ascii="Times New Roman" w:hAnsi="Times New Roman"/>
-          <w:sz w:val="24"/>
-          <w:szCs w:val="24"/>
-        </w:rPr>
-      </w:pPr>
-      <w:r>
-        <w:rPr>
-          <w:rFonts w:ascii="Times New Roman" w:hAnsi="Times New Roman"/>
-          <w:sz w:val="24"/>
-          <w:szCs w:val="24"/>
-        </w:rPr>
-        <w:t>Adapun tujuan dari peneletian ini adalah bagaimana membang</w:t>
-      </w:r>
-      <w:r>
-        <w:rPr>
-          <w:rFonts w:ascii="Times New Roman" w:hAnsi="Times New Roman"/>
-          <w:sz w:val="24"/>
-          <w:szCs w:val="24"/>
-        </w:rPr>
-        <w:t xml:space="preserve">un sebuah aplikasi </w:t>
-      </w:r>
-      <w:r>
-        <w:rPr>
-          <w:rFonts w:ascii="Times New Roman" w:hAnsi="Times New Roman"/>
-          <w:i/>
-          <w:sz w:val="24"/>
-          <w:szCs w:val="24"/>
-        </w:rPr>
-        <w:t>computer</w:t>
-      </w:r>
-      <w:r>
-        <w:rPr>
-          <w:rFonts w:ascii="Times New Roman" w:hAnsi="Times New Roman"/>
-          <w:sz w:val="24"/>
-          <w:szCs w:val="24"/>
-        </w:rPr>
-        <w:t xml:space="preserve"> yang dapat melakukan seleksi pemilihan </w:t>
-      </w:r>
-      <w:r>
-        <w:rPr>
-          <w:rFonts w:ascii="Times New Roman" w:hAnsi="Times New Roman"/>
-          <w:i/>
-          <w:sz w:val="24"/>
-          <w:szCs w:val="24"/>
-        </w:rPr>
-        <w:t>debitur</w:t>
-      </w:r>
-      <w:r>
-        <w:rPr>
-          <w:rFonts w:ascii="Times New Roman" w:hAnsi="Times New Roman"/>
-          <w:sz w:val="24"/>
-          <w:szCs w:val="24"/>
-        </w:rPr>
-        <w:t xml:space="preserve"> yang menunggak dan yang layak di restrukrisasi diantaranya adalah</w:t>
+        <w:rPr>
+          <w:szCs w:val="24"/>
+        </w:rPr>
+      </w:pPr>
+      <w:r>
+        <w:rPr>
+          <w:szCs w:val="24"/>
+        </w:rPr>
+        <w:t>Adapun tujuan dari peneletian ini adalah</w:t>
+      </w:r>
+      <w:r>
+        <w:rPr>
+          <w:szCs w:val="24"/>
+        </w:rPr>
+        <w:t xml:space="preserve"> :</w:t>
       </w:r>
     </w:p>
     <w:p>
@@ -1801,301 +1267,9 @@
       <w:r>
         <w:rPr>
           <w:color w:val="auto"/>
-        </w:rPr>
-        <w:t xml:space="preserve"> </w:t>
-      </w:r>
-      <w:proofErr w:type="spellStart"/>
-      <w:r>
-        <w:rPr>
-          <w:color w:val="auto"/>
-        </w:rPr>
-        <w:t>sistem</w:t>
-      </w:r>
-      <w:proofErr w:type="spellEnd"/>
-      <w:r>
-        <w:rPr>
-          <w:color w:val="auto"/>
-        </w:rPr>
-        <w:t xml:space="preserve"> </w:t>
-      </w:r>
-      <w:proofErr w:type="spellStart"/>
-      <w:r>
-        <w:rPr>
-          <w:color w:val="auto"/>
-        </w:rPr>
-        <w:t>berbasis</w:t>
-      </w:r>
-      <w:proofErr w:type="spellEnd"/>
-      <w:r>
-        <w:rPr>
-          <w:color w:val="auto"/>
-        </w:rPr>
-        <w:t xml:space="preserve"> </w:t>
-      </w:r>
-      <w:r>
-        <w:rPr>
-          <w:i/>
-          <w:color w:val="auto"/>
           <w:lang w:val="id-ID"/>
         </w:rPr>
-        <w:t>c</w:t>
-      </w:r>
-      <w:proofErr w:type="spellStart"/>
-      <w:r>
-        <w:rPr>
-          <w:i/>
-          <w:color w:val="auto"/>
-        </w:rPr>
-        <w:t>omputer</w:t>
-      </w:r>
-      <w:proofErr w:type="spellEnd"/>
-      <w:r>
-        <w:rPr>
-          <w:color w:val="auto"/>
-        </w:rPr>
-        <w:t xml:space="preserve"> </w:t>
-      </w:r>
-      <w:proofErr w:type="spellStart"/>
-      <w:r>
-        <w:rPr>
-          <w:color w:val="auto"/>
-        </w:rPr>
-        <w:t>dan</w:t>
-      </w:r>
-      <w:proofErr w:type="spellEnd"/>
-      <w:r>
-        <w:rPr>
-          <w:color w:val="auto"/>
-        </w:rPr>
-        <w:t xml:space="preserve"> </w:t>
-      </w:r>
-      <w:proofErr w:type="spellStart"/>
-      <w:r>
-        <w:rPr>
-          <w:color w:val="auto"/>
-        </w:rPr>
-        <w:t>m</w:t>
-      </w:r>
-      <w:r>
-        <w:rPr>
-          <w:color w:val="auto"/>
-        </w:rPr>
-        <w:t>embantu</w:t>
-      </w:r>
-      <w:proofErr w:type="spellEnd"/>
-      <w:r>
-        <w:rPr>
-          <w:color w:val="auto"/>
-        </w:rPr>
-        <w:t xml:space="preserve"> </w:t>
-      </w:r>
-      <w:proofErr w:type="spellStart"/>
-      <w:r>
-        <w:rPr>
-          <w:color w:val="auto"/>
-        </w:rPr>
-        <w:t>perancangan</w:t>
-      </w:r>
-      <w:proofErr w:type="spellEnd"/>
-      <w:r>
-        <w:rPr>
-          <w:color w:val="auto"/>
-        </w:rPr>
-        <w:t xml:space="preserve"> </w:t>
-      </w:r>
-      <w:proofErr w:type="spellStart"/>
-      <w:r>
-        <w:rPr>
-          <w:color w:val="auto"/>
-        </w:rPr>
-        <w:t>sistem</w:t>
-      </w:r>
-      <w:proofErr w:type="spellEnd"/>
-      <w:r>
-        <w:rPr>
-          <w:color w:val="auto"/>
-        </w:rPr>
-        <w:t>,</w:t>
-      </w:r>
-      <w:r>
-        <w:t xml:space="preserve"> </w:t>
-      </w:r>
-      <w:r>
-        <w:t xml:space="preserve">yang </w:t>
-      </w:r>
-      <w:proofErr w:type="spellStart"/>
-      <w:r>
-        <w:t>dapat</w:t>
-      </w:r>
-      <w:proofErr w:type="spellEnd"/>
-      <w:r>
-        <w:t xml:space="preserve"> </w:t>
-      </w:r>
-      <w:proofErr w:type="spellStart"/>
-      <w:r>
-        <w:t>melakukan</w:t>
-      </w:r>
-      <w:proofErr w:type="spellEnd"/>
-      <w:r>
-        <w:t xml:space="preserve"> </w:t>
-      </w:r>
-      <w:proofErr w:type="spellStart"/>
-      <w:r>
-        <w:t>seleksi</w:t>
-      </w:r>
-      <w:proofErr w:type="spellEnd"/>
-      <w:r>
-        <w:t xml:space="preserve"> </w:t>
-      </w:r>
-      <w:proofErr w:type="spellStart"/>
-      <w:r>
-        <w:t>pemilihan</w:t>
-      </w:r>
-      <w:proofErr w:type="spellEnd"/>
-      <w:r>
-        <w:t xml:space="preserve"> </w:t>
-      </w:r>
-      <w:r>
-        <w:rPr>
-          <w:iCs/>
-          <w:lang w:val="id-ID"/>
-        </w:rPr>
-        <w:t>debitur</w:t>
-      </w:r>
-      <w:r>
-        <w:t xml:space="preserve"> </w:t>
-      </w:r>
-      <w:r>
-        <w:t xml:space="preserve">yang </w:t>
-      </w:r>
-      <w:proofErr w:type="spellStart"/>
-      <w:r>
-        <w:t>menunggak</w:t>
-      </w:r>
-      <w:proofErr w:type="spellEnd"/>
-      <w:r>
-        <w:t xml:space="preserve"> </w:t>
-      </w:r>
-      <w:proofErr w:type="spellStart"/>
-      <w:r>
-        <w:t>pembayaran</w:t>
-      </w:r>
-      <w:proofErr w:type="spellEnd"/>
-      <w:r>
-        <w:t xml:space="preserve"> </w:t>
-      </w:r>
-      <w:proofErr w:type="spellStart"/>
-      <w:r>
-        <w:t>cicilan</w:t>
-      </w:r>
-      <w:proofErr w:type="spellEnd"/>
-      <w:r>
-        <w:t xml:space="preserve"> </w:t>
-      </w:r>
-      <w:proofErr w:type="spellStart"/>
-      <w:r>
-        <w:t>dan</w:t>
-      </w:r>
-      <w:proofErr w:type="spellEnd"/>
-      <w:r>
-        <w:t xml:space="preserve"> yang </w:t>
-      </w:r>
-      <w:proofErr w:type="spellStart"/>
-      <w:r>
-        <w:t>layak</w:t>
-      </w:r>
-      <w:proofErr w:type="spellEnd"/>
-      <w:r>
-        <w:t xml:space="preserve"> </w:t>
-      </w:r>
-      <w:proofErr w:type="spellStart"/>
-      <w:r>
-        <w:t>dilakukan</w:t>
-      </w:r>
-      <w:proofErr w:type="spellEnd"/>
-      <w:r>
-        <w:t xml:space="preserve"> </w:t>
-      </w:r>
-      <w:proofErr w:type="spellStart"/>
-      <w:r>
-        <w:t>restrukrisasi</w:t>
-      </w:r>
-      <w:proofErr w:type="spellEnd"/>
-      <w:r>
-        <w:t xml:space="preserve">, </w:t>
-      </w:r>
-      <w:proofErr w:type="spellStart"/>
-      <w:r>
-        <w:t>dengan</w:t>
-      </w:r>
-      <w:proofErr w:type="spellEnd"/>
-      <w:r>
-        <w:t xml:space="preserve"> </w:t>
-      </w:r>
-      <w:proofErr w:type="spellStart"/>
-      <w:r>
-        <w:t>mengimplementasikan</w:t>
-      </w:r>
-      <w:proofErr w:type="spellEnd"/>
-      <w:r>
-        <w:t xml:space="preserve"> </w:t>
-      </w:r>
-      <w:r>
-        <w:rPr>
-          <w:lang w:val="id-ID"/>
-        </w:rPr>
-        <w:t>M</w:t>
-      </w:r>
-      <w:proofErr w:type="spellStart"/>
-      <w:r>
-        <w:t>etode</w:t>
-      </w:r>
-      <w:proofErr w:type="spellEnd"/>
-      <w:r>
-        <w:t xml:space="preserve"> </w:t>
-      </w:r>
-      <w:r>
-        <w:rPr>
-          <w:i/>
-        </w:rPr>
-        <w:t>Weighted Product</w:t>
-      </w:r>
-      <w:r>
-        <w:t xml:space="preserve"> </w:t>
-      </w:r>
-      <w:proofErr w:type="spellStart"/>
-      <w:r>
-        <w:t>dan</w:t>
-      </w:r>
-      <w:proofErr w:type="spellEnd"/>
-      <w:r>
-        <w:t xml:space="preserve"> </w:t>
-      </w:r>
-      <w:r>
-        <w:rPr>
-          <w:iCs/>
-          <w:lang w:val="id-ID"/>
-        </w:rPr>
-        <w:t>M</w:t>
-      </w:r>
-      <w:r>
-        <w:rPr>
-          <w:iCs/>
-          <w:lang w:val="id-ID"/>
-        </w:rPr>
-        <w:t>etode</w:t>
-      </w:r>
-      <w:r>
-        <w:rPr>
-          <w:i/>
-        </w:rPr>
-        <w:t xml:space="preserve"> </w:t>
-      </w:r>
-      <w:r>
-        <w:rPr>
-          <w:i/>
-        </w:rPr>
-        <w:t>BORDA</w:t>
+        <w:t xml:space="preserve"> yang dapat menampung aspirasi masyarakat kemudian dapat menyeleksinya kemudian meneruskan kebagian komisi terkait</w:t>
       </w:r>
       <w:r>
         <w:rPr>
@@ -2121,174 +1295,41 @@
           <w:b/>
         </w:rPr>
       </w:pPr>
-      <w:proofErr w:type="spellStart"/>
-      <w:r>
-        <w:lastRenderedPageBreak/>
-        <w:t>M</w:t>
-      </w:r>
-      <w:r>
-        <w:t>emberikan</w:t>
-      </w:r>
-      <w:proofErr w:type="spellEnd"/>
-      <w:r>
-        <w:t xml:space="preserve"> </w:t>
-      </w:r>
-      <w:proofErr w:type="spellStart"/>
-      <w:r>
-        <w:t>dukungan</w:t>
-      </w:r>
-      <w:proofErr w:type="spellEnd"/>
-      <w:r>
-        <w:t xml:space="preserve"> </w:t>
-      </w:r>
-      <w:proofErr w:type="spellStart"/>
-      <w:r>
-        <w:t>pengambilan</w:t>
-      </w:r>
-      <w:proofErr w:type="spellEnd"/>
-      <w:r>
-        <w:t xml:space="preserve"> </w:t>
-      </w:r>
-      <w:proofErr w:type="spellStart"/>
-      <w:r>
-        <w:t>keputusan</w:t>
-      </w:r>
-      <w:proofErr w:type="spellEnd"/>
-      <w:r>
-        <w:t xml:space="preserve"> </w:t>
-      </w:r>
-      <w:proofErr w:type="spellStart"/>
-      <w:r>
-        <w:t>terhadap</w:t>
-      </w:r>
-      <w:proofErr w:type="spellEnd"/>
-      <w:r>
-        <w:t xml:space="preserve"> </w:t>
-      </w:r>
-      <w:proofErr w:type="spellStart"/>
-      <w:r>
-        <w:t>pimpinan</w:t>
-      </w:r>
-      <w:proofErr w:type="spellEnd"/>
-      <w:r>
-        <w:t xml:space="preserve"> </w:t>
-      </w:r>
-      <w:proofErr w:type="spellStart"/>
-      <w:r>
-        <w:t>dalam</w:t>
-      </w:r>
-      <w:proofErr w:type="spellEnd"/>
-      <w:r>
-        <w:t xml:space="preserve"> </w:t>
-      </w:r>
-      <w:proofErr w:type="spellStart"/>
-      <w:r>
-        <w:t>melakukan</w:t>
-      </w:r>
-      <w:proofErr w:type="spellEnd"/>
-      <w:r>
-        <w:t xml:space="preserve"> </w:t>
-      </w:r>
-      <w:proofErr w:type="spellStart"/>
-      <w:r>
-        <w:t>restrukturisasi</w:t>
-      </w:r>
-      <w:proofErr w:type="spellEnd"/>
-      <w:r>
-        <w:t xml:space="preserve"> </w:t>
-      </w:r>
-      <w:proofErr w:type="spellStart"/>
-      <w:r>
-        <w:t>berdasarkan</w:t>
-      </w:r>
-      <w:proofErr w:type="spellEnd"/>
-      <w:r>
-        <w:t xml:space="preserve"> </w:t>
-      </w:r>
-      <w:proofErr w:type="spellStart"/>
-      <w:r>
-        <w:t>selaku</w:t>
-      </w:r>
-      <w:proofErr w:type="spellEnd"/>
-      <w:r>
-        <w:t xml:space="preserve"> </w:t>
-      </w:r>
-      <w:proofErr w:type="spellStart"/>
-      <w:r>
-        <w:t>hasil</w:t>
-      </w:r>
-      <w:proofErr w:type="spellEnd"/>
-      <w:r>
-        <w:t xml:space="preserve"> </w:t>
-      </w:r>
-      <w:proofErr w:type="spellStart"/>
-      <w:r>
-        <w:t>rangking</w:t>
-      </w:r>
-      <w:proofErr w:type="spellEnd"/>
-      <w:r>
-        <w:t xml:space="preserve"> </w:t>
-      </w:r>
-      <w:proofErr w:type="spellStart"/>
-      <w:r>
-        <w:t>dari</w:t>
-      </w:r>
-      <w:proofErr w:type="spellEnd"/>
-      <w:r>
-        <w:t xml:space="preserve"> </w:t>
-      </w:r>
-      <w:proofErr w:type="spellStart"/>
-      <w:r>
-        <w:t>aplikasi</w:t>
-      </w:r>
-      <w:proofErr w:type="spellEnd"/>
-      <w:r>
-        <w:t xml:space="preserve"> yang </w:t>
-      </w:r>
-      <w:proofErr w:type="spellStart"/>
-      <w:r>
-        <w:t>dibangun</w:t>
-      </w:r>
-      <w:proofErr w:type="spellEnd"/>
-      <w:r>
-        <w:t>.</w:t>
+      <w:r>
+        <w:rPr>
+          <w:bCs/>
+          <w:lang w:val="id-ID"/>
+        </w:rPr>
+        <w:t>DPRD kota Makasaer, dapat melihat aspirasi masyarakat berdasarkan jenis komisi yang di pegang.</w:t>
       </w:r>
     </w:p>
     <w:p>
       <w:pPr>
-        <w:pStyle w:val="ListParagraph"/>
+        <w:pStyle w:val="Heading2"/>
         <w:numPr>
           <w:ilvl w:val="1"/>
-          <w:numId w:val="12"/>
+          <w:numId w:val="16"/>
         </w:numPr>
-        <w:spacing w:before="240" w:after="0" w:line="480" w:lineRule="auto"/>
-        <w:ind w:left="567" w:hanging="501"/>
-        <w:jc w:val="both"/>
-        <w:rPr>
-          <w:rFonts w:ascii="Times New Roman" w:hAnsi="Times New Roman"/>
-          <w:b/>
-          <w:sz w:val="24"/>
-          <w:szCs w:val="24"/>
-        </w:rPr>
-      </w:pPr>
-      <w:r>
-        <w:rPr>
-          <w:rFonts w:ascii="Times New Roman" w:hAnsi="Times New Roman"/>
-          <w:b/>
-          <w:sz w:val="24"/>
-          <w:szCs w:val="24"/>
-        </w:rPr>
-        <w:t xml:space="preserve">Manfaat </w:t>
-      </w:r>
-      <w:r>
-        <w:rPr>
-          <w:rFonts w:ascii="Times New Roman" w:hAnsi="Times New Roman"/>
-          <w:b/>
-          <w:sz w:val="24"/>
-          <w:szCs w:val="24"/>
-        </w:rPr>
-        <w:t xml:space="preserve"> Penelitian</w:t>
-      </w:r>
+      </w:pPr>
+      <w:proofErr w:type="spellStart"/>
+      <w:proofErr w:type="gramStart"/>
+      <w:r>
+        <w:lastRenderedPageBreak/>
+        <w:t>Manfaat</w:t>
+      </w:r>
+      <w:proofErr w:type="spellEnd"/>
+      <w:r>
+        <w:t xml:space="preserve"> </w:t>
+      </w:r>
+      <w:r>
+        <w:t xml:space="preserve"> </w:t>
+      </w:r>
+      <w:proofErr w:type="spellStart"/>
+      <w:r>
+        <w:t>Penelitian</w:t>
+      </w:r>
+      <w:proofErr w:type="spellEnd"/>
+      <w:proofErr w:type="gramEnd"/>
     </w:p>
     <w:p>
       <w:pPr>
@@ -2296,27 +1337,20 @@
         <w:tabs>
           <w:tab w:val="left" w:pos="426"/>
         </w:tabs>
-        <w:spacing w:after="0" w:line="480" w:lineRule="auto"/>
+        <w:spacing w:after="0"/>
         <w:ind w:left="0" w:firstLine="720"/>
-        <w:jc w:val="both"/>
-        <w:rPr>
-          <w:rFonts w:ascii="Times New Roman" w:hAnsi="Times New Roman"/>
-          <w:sz w:val="24"/>
-          <w:szCs w:val="24"/>
-        </w:rPr>
-      </w:pPr>
-      <w:r>
-        <w:rPr>
-          <w:rFonts w:ascii="Times New Roman" w:hAnsi="Times New Roman"/>
-          <w:sz w:val="24"/>
+        <w:rPr>
+          <w:szCs w:val="24"/>
+        </w:rPr>
+      </w:pPr>
+      <w:r>
+        <w:rPr>
           <w:szCs w:val="24"/>
         </w:rPr>
         <w:t>Adapun manfaat penelitian yang yang diharapkan adalah</w:t>
       </w:r>
       <w:r>
         <w:rPr>
-          <w:rFonts w:ascii="Times New Roman" w:hAnsi="Times New Roman"/>
-          <w:sz w:val="24"/>
           <w:szCs w:val="24"/>
         </w:rPr>
         <w:t xml:space="preserve"> :</w:t>
@@ -2332,30 +1366,42 @@
         <w:tabs>
           <w:tab w:val="left" w:pos="426"/>
         </w:tabs>
-        <w:spacing w:after="0" w:line="480" w:lineRule="auto"/>
+        <w:spacing w:after="0"/>
         <w:ind w:left="709" w:hanging="283"/>
-        <w:jc w:val="both"/>
-        <w:rPr>
-          <w:rFonts w:ascii="Times New Roman" w:hAnsi="Times New Roman"/>
-          <w:sz w:val="24"/>
-          <w:szCs w:val="24"/>
-        </w:rPr>
-      </w:pPr>
-      <w:r>
-        <w:rPr>
-          <w:rFonts w:ascii="Times New Roman" w:hAnsi="Times New Roman"/>
-          <w:sz w:val="24"/>
-          <w:szCs w:val="24"/>
-        </w:rPr>
-        <w:t xml:space="preserve">Dapat membantu pengambil keputusan dalam menentukan </w:t>
-      </w:r>
-      <w:r>
-        <w:rPr>
-          <w:rFonts w:ascii="Times New Roman" w:hAnsi="Times New Roman"/>
-          <w:sz w:val="24"/>
-          <w:szCs w:val="24"/>
-        </w:rPr>
-        <w:t>debitur yang menunggak untuk mendapatkan restrukrisasi.</w:t>
+        <w:rPr>
+          <w:szCs w:val="24"/>
+        </w:rPr>
+      </w:pPr>
+      <w:r>
+        <w:rPr>
+          <w:szCs w:val="24"/>
+        </w:rPr>
+        <w:t>Bagi Masyarakat :</w:t>
+      </w:r>
+    </w:p>
+    <w:p>
+      <w:pPr>
+        <w:pStyle w:val="ListParagraph"/>
+        <w:tabs>
+          <w:tab w:val="left" w:pos="426"/>
+        </w:tabs>
+        <w:spacing w:after="0"/>
+        <w:ind w:left="709"/>
+        <w:rPr>
+          <w:szCs w:val="24"/>
+        </w:rPr>
+      </w:pPr>
+      <w:r>
+        <w:rPr>
+          <w:szCs w:val="24"/>
+        </w:rPr>
+        <w:t>Dapat membantu masyarakat dalam menyalurkan aspirasinya secara tepat sasaran ke komisi terkait</w:t>
+      </w:r>
+      <w:r>
+        <w:rPr>
+          <w:szCs w:val="24"/>
+        </w:rPr>
+        <w:t>.</w:t>
       </w:r>
     </w:p>
     <w:p>
@@ -2368,39 +1414,42 @@
         <w:tabs>
           <w:tab w:val="left" w:pos="426"/>
         </w:tabs>
-        <w:spacing w:after="0" w:line="480" w:lineRule="auto"/>
+        <w:spacing w:after="0"/>
         <w:ind w:left="709" w:hanging="283"/>
-        <w:jc w:val="both"/>
-        <w:rPr>
-          <w:rFonts w:ascii="Times New Roman" w:hAnsi="Times New Roman"/>
-          <w:sz w:val="24"/>
-          <w:szCs w:val="24"/>
-        </w:rPr>
-      </w:pPr>
-      <w:r>
-        <w:rPr>
-          <w:rFonts w:ascii="Times New Roman" w:hAnsi="Times New Roman"/>
-          <w:sz w:val="24"/>
-          <w:szCs w:val="24"/>
-        </w:rPr>
-        <w:t xml:space="preserve">Dapat memperlancar pembayar dan memberikan kemampuan kepada </w:t>
-      </w:r>
-      <w:r>
-        <w:rPr>
-          <w:rFonts w:ascii="Times New Roman" w:hAnsi="Times New Roman"/>
-          <w:iCs/>
-          <w:sz w:val="24"/>
-          <w:szCs w:val="24"/>
-        </w:rPr>
-        <w:t>debitur</w:t>
-      </w:r>
-      <w:r>
-        <w:rPr>
-          <w:rFonts w:ascii="Times New Roman" w:hAnsi="Times New Roman"/>
-          <w:sz w:val="24"/>
-          <w:szCs w:val="24"/>
-        </w:rPr>
-        <w:t xml:space="preserve"> untuk melakukan pembayaran tepat waktu setiap bulan.</w:t>
+        <w:rPr>
+          <w:szCs w:val="24"/>
+        </w:rPr>
+      </w:pPr>
+      <w:r>
+        <w:rPr>
+          <w:szCs w:val="24"/>
+        </w:rPr>
+        <w:t>Bagi penulis :</w:t>
+      </w:r>
+    </w:p>
+    <w:p>
+      <w:pPr>
+        <w:pStyle w:val="ListParagraph"/>
+        <w:tabs>
+          <w:tab w:val="left" w:pos="426"/>
+        </w:tabs>
+        <w:spacing w:after="0"/>
+        <w:ind w:left="709"/>
+        <w:rPr>
+          <w:szCs w:val="24"/>
+        </w:rPr>
+      </w:pPr>
+      <w:r>
+        <w:rPr>
+          <w:szCs w:val="24"/>
+        </w:rPr>
+        <w:t>Memberikan pengalaman dalam penerapan ilmu pengetahuan yang diperoleh saat kuliah</w:t>
+      </w:r>
+      <w:r>
+        <w:rPr>
+          <w:szCs w:val="24"/>
+        </w:rPr>
+        <w:t>.</w:t>
       </w:r>
     </w:p>
     <w:p>
@@ -2413,180 +1462,77 @@
         <w:tabs>
           <w:tab w:val="left" w:pos="426"/>
         </w:tabs>
-        <w:spacing w:after="0" w:line="480" w:lineRule="auto"/>
+        <w:spacing w:after="0"/>
         <w:ind w:left="709" w:hanging="283"/>
-        <w:jc w:val="both"/>
-        <w:rPr>
-          <w:rFonts w:ascii="Times New Roman" w:hAnsi="Times New Roman"/>
-          <w:sz w:val="24"/>
-          <w:szCs w:val="24"/>
-        </w:rPr>
-      </w:pPr>
-      <w:r>
-        <w:rPr>
-          <w:rFonts w:ascii="Times New Roman" w:hAnsi="Times New Roman"/>
-          <w:sz w:val="24"/>
-          <w:szCs w:val="24"/>
-        </w:rPr>
-        <w:t xml:space="preserve">Mempercepat </w:t>
-      </w:r>
-      <w:r>
-        <w:rPr>
-          <w:rFonts w:ascii="Times New Roman" w:hAnsi="Times New Roman"/>
-          <w:sz w:val="24"/>
-          <w:szCs w:val="24"/>
-        </w:rPr>
-        <w:t>p</w:t>
-      </w:r>
-      <w:r>
-        <w:rPr>
-          <w:rFonts w:ascii="Times New Roman" w:hAnsi="Times New Roman"/>
-          <w:sz w:val="24"/>
-          <w:szCs w:val="24"/>
-        </w:rPr>
-        <w:t xml:space="preserve">roses </w:t>
-      </w:r>
-      <w:r>
-        <w:rPr>
-          <w:rFonts w:ascii="Times New Roman" w:hAnsi="Times New Roman"/>
-          <w:sz w:val="24"/>
-          <w:szCs w:val="24"/>
-        </w:rPr>
-        <w:t>p</w:t>
-      </w:r>
-      <w:r>
-        <w:rPr>
-          <w:rFonts w:ascii="Times New Roman" w:hAnsi="Times New Roman"/>
-          <w:sz w:val="24"/>
-          <w:szCs w:val="24"/>
-        </w:rPr>
-        <w:t xml:space="preserve">engambilan keputusan, dengan menggunakan </w:t>
-      </w:r>
-      <w:r>
-        <w:rPr>
-          <w:rFonts w:ascii="Times New Roman" w:hAnsi="Times New Roman"/>
-          <w:sz w:val="24"/>
-          <w:szCs w:val="24"/>
-        </w:rPr>
-        <w:t>M</w:t>
-      </w:r>
-      <w:r>
-        <w:rPr>
-          <w:rFonts w:ascii="Times New Roman" w:hAnsi="Times New Roman"/>
-          <w:sz w:val="24"/>
-          <w:szCs w:val="24"/>
-        </w:rPr>
-        <w:t>etode</w:t>
-      </w:r>
-      <w:r>
-        <w:rPr>
-          <w:rFonts w:ascii="Times New Roman" w:hAnsi="Times New Roman"/>
-          <w:i/>
-          <w:sz w:val="24"/>
-          <w:szCs w:val="24"/>
-        </w:rPr>
-        <w:t xml:space="preserve"> </w:t>
-      </w:r>
-      <w:r>
-        <w:rPr>
-          <w:rFonts w:ascii="Times New Roman" w:hAnsi="Times New Roman"/>
-          <w:i/>
-          <w:sz w:val="24"/>
-          <w:szCs w:val="24"/>
-        </w:rPr>
-        <w:t>Weighted Product</w:t>
-      </w:r>
-      <w:r>
-        <w:rPr>
-          <w:rFonts w:ascii="Times New Roman" w:hAnsi="Times New Roman"/>
-          <w:sz w:val="24"/>
-          <w:szCs w:val="24"/>
-        </w:rPr>
-        <w:t xml:space="preserve"> dan </w:t>
-      </w:r>
-      <w:r>
-        <w:rPr>
-          <w:rFonts w:ascii="Times New Roman" w:hAnsi="Times New Roman"/>
-          <w:iCs/>
-          <w:sz w:val="24"/>
-          <w:szCs w:val="24"/>
-        </w:rPr>
-        <w:t>Metode</w:t>
-      </w:r>
-      <w:r>
-        <w:rPr>
-          <w:rFonts w:ascii="Times New Roman" w:hAnsi="Times New Roman"/>
-          <w:i/>
-          <w:sz w:val="24"/>
-          <w:szCs w:val="24"/>
-        </w:rPr>
-        <w:t xml:space="preserve"> </w:t>
-      </w:r>
-      <w:r>
-        <w:rPr>
-          <w:rFonts w:ascii="Times New Roman" w:hAnsi="Times New Roman"/>
-          <w:i/>
-          <w:sz w:val="24"/>
-          <w:szCs w:val="24"/>
-        </w:rPr>
-        <w:t>BORDA</w:t>
-      </w:r>
-      <w:r>
-        <w:rPr>
-          <w:rFonts w:ascii="Times New Roman" w:hAnsi="Times New Roman"/>
-          <w:sz w:val="24"/>
-          <w:szCs w:val="24"/>
-        </w:rPr>
-        <w:t>.</w:t>
+        <w:rPr>
+          <w:szCs w:val="24"/>
+        </w:rPr>
+      </w:pPr>
+      <w:r>
+        <w:rPr>
+          <w:szCs w:val="24"/>
+        </w:rPr>
+        <w:t>Bagi DPRD:</w:t>
       </w:r>
     </w:p>
     <w:p>
       <w:pPr>
-        <w:pStyle w:val="Heading3"/>
-        <w:numPr>
-          <w:ilvl w:val="0"/>
-          <w:numId w:val="0"/>
-        </w:numPr>
-        <w:ind w:left="142"/>
-        <w:rPr>
-          <w:lang w:val="sv-SE"/>
-        </w:rPr>
-      </w:pPr>
-      <w:r>
-        <w:rPr>
-          <w:lang w:val="sv-SE"/>
-        </w:rPr>
-        <w:t>1.</w:t>
-      </w:r>
-      <w:r>
-        <w:rPr>
-          <w:lang w:val="id-ID"/>
-        </w:rPr>
-        <w:t xml:space="preserve">7 </w:t>
-      </w:r>
-      <w:r>
-        <w:rPr>
-          <w:lang w:val="sv-SE"/>
-        </w:rPr>
-        <w:t xml:space="preserve"> Sistematika Penulisan</w:t>
+        <w:pStyle w:val="ListParagraph"/>
+        <w:tabs>
+          <w:tab w:val="left" w:pos="426"/>
+        </w:tabs>
+        <w:spacing w:after="0"/>
+        <w:ind w:left="709"/>
+        <w:rPr>
+          <w:szCs w:val="24"/>
+        </w:rPr>
+      </w:pPr>
+      <w:r>
+        <w:rPr>
+          <w:szCs w:val="24"/>
+        </w:rPr>
+        <w:t>Membantu dalam penyeleksian data aspirasi masyarakat ke bagian komisi</w:t>
+      </w:r>
+      <w:r>
+        <w:rPr>
+          <w:szCs w:val="24"/>
+        </w:rPr>
+        <w:t xml:space="preserve"> terkait.</w:t>
       </w:r>
     </w:p>
     <w:p>
       <w:pPr>
+        <w:pStyle w:val="Heading2"/>
+        <w:numPr>
+          <w:ilvl w:val="1"/>
+          <w:numId w:val="16"/>
+        </w:numPr>
+      </w:pPr>
+      <w:proofErr w:type="spellStart"/>
+      <w:r>
+        <w:t>Sistematika</w:t>
+      </w:r>
+      <w:proofErr w:type="spellEnd"/>
+      <w:r>
+        <w:t xml:space="preserve"> </w:t>
+      </w:r>
+      <w:proofErr w:type="spellStart"/>
+      <w:r>
+        <w:t>Penulisan</w:t>
+      </w:r>
+      <w:proofErr w:type="spellEnd"/>
+    </w:p>
+    <w:p>
+      <w:pPr>
         <w:pStyle w:val="BodyTextIndent2"/>
         <w:ind w:left="0" w:firstLine="717"/>
-        <w:jc w:val="both"/>
-        <w:rPr>
-          <w:rFonts w:ascii="Times New Roman" w:hAnsi="Times New Roman"/>
-          <w:sz w:val="24"/>
+        <w:rPr>
           <w:szCs w:val="24"/>
           <w:lang w:val="sv-SE"/>
         </w:rPr>
       </w:pPr>
       <w:r>
         <w:rPr>
-          <w:rFonts w:ascii="Times New Roman" w:hAnsi="Times New Roman"/>
-          <w:sz w:val="24"/>
           <w:szCs w:val="24"/>
           <w:lang w:val="sv-SE"/>
         </w:rPr>
@@ -2611,20 +1557,14 @@
         <w:tabs>
           <w:tab w:val="left" w:pos="1701"/>
         </w:tabs>
-        <w:spacing w:line="480" w:lineRule="auto"/>
         <w:ind w:left="567"/>
-        <w:jc w:val="both"/>
-        <w:rPr>
-          <w:rFonts w:ascii="Times New Roman" w:hAnsi="Times New Roman"/>
-          <w:sz w:val="24"/>
+        <w:rPr>
           <w:szCs w:val="24"/>
           <w:lang w:val="sv-SE"/>
         </w:rPr>
       </w:pPr>
       <w:r>
         <w:rPr>
-          <w:rFonts w:ascii="Times New Roman" w:hAnsi="Times New Roman"/>
-          <w:sz w:val="24"/>
           <w:szCs w:val="24"/>
           <w:lang w:val="sv-SE"/>
         </w:rPr>
@@ -2632,16 +1572,12 @@
       </w:r>
       <w:r>
         <w:rPr>
-          <w:rFonts w:ascii="Times New Roman" w:hAnsi="Times New Roman"/>
-          <w:sz w:val="24"/>
           <w:szCs w:val="24"/>
         </w:rPr>
         <w:t xml:space="preserve">Identifikasi permasalahan, </w:t>
       </w:r>
       <w:r>
         <w:rPr>
-          <w:rFonts w:ascii="Times New Roman" w:hAnsi="Times New Roman"/>
-          <w:sz w:val="24"/>
           <w:szCs w:val="24"/>
           <w:lang w:val="sv-SE"/>
         </w:rPr>
@@ -2649,16 +1585,12 @@
       </w:r>
       <w:r>
         <w:rPr>
-          <w:rFonts w:ascii="Times New Roman" w:hAnsi="Times New Roman"/>
-          <w:sz w:val="24"/>
           <w:szCs w:val="24"/>
         </w:rPr>
         <w:t xml:space="preserve"> </w:t>
       </w:r>
       <w:r>
         <w:rPr>
-          <w:rFonts w:ascii="Times New Roman" w:hAnsi="Times New Roman"/>
-          <w:sz w:val="24"/>
           <w:szCs w:val="24"/>
           <w:lang w:val="sv-SE"/>
         </w:rPr>
@@ -2681,27 +1613,19 @@
     <w:p>
       <w:pPr>
         <w:pStyle w:val="BodyTextIndent"/>
-        <w:spacing w:line="480" w:lineRule="auto"/>
         <w:ind w:left="567"/>
-        <w:jc w:val="both"/>
-        <w:rPr>
-          <w:rFonts w:ascii="Times New Roman" w:hAnsi="Times New Roman"/>
-          <w:sz w:val="24"/>
-          <w:szCs w:val="24"/>
-        </w:rPr>
-      </w:pPr>
-      <w:r>
-        <w:rPr>
-          <w:rFonts w:ascii="Times New Roman" w:hAnsi="Times New Roman"/>
-          <w:sz w:val="24"/>
+        <w:rPr>
+          <w:szCs w:val="24"/>
+        </w:rPr>
+      </w:pPr>
+      <w:r>
+        <w:rPr>
           <w:szCs w:val="24"/>
         </w:rPr>
         <w:t xml:space="preserve">Bab ini membahas dan menjelaskan profile </w:t>
       </w:r>
       <w:r>
         <w:rPr>
-          <w:rFonts w:ascii="Times New Roman" w:hAnsi="Times New Roman"/>
-          <w:sz w:val="24"/>
           <w:szCs w:val="24"/>
           <w:lang w:val="sv-SE"/>
         </w:rPr>
@@ -2709,40 +1633,30 @@
       </w:r>
       <w:r>
         <w:rPr>
-          <w:rFonts w:ascii="Times New Roman" w:hAnsi="Times New Roman"/>
-          <w:sz w:val="24"/>
           <w:szCs w:val="24"/>
         </w:rPr>
         <w:t xml:space="preserve">,  </w:t>
       </w:r>
       <w:r>
         <w:rPr>
-          <w:rFonts w:ascii="Times New Roman" w:hAnsi="Times New Roman"/>
-          <w:sz w:val="24"/>
           <w:szCs w:val="24"/>
         </w:rPr>
         <w:t xml:space="preserve">penjelasan </w:t>
       </w:r>
       <w:r>
         <w:rPr>
-          <w:rFonts w:ascii="Times New Roman" w:hAnsi="Times New Roman"/>
-          <w:sz w:val="24"/>
           <w:szCs w:val="24"/>
         </w:rPr>
         <w:t xml:space="preserve">motode yang dipakai, </w:t>
       </w:r>
       <w:r>
         <w:rPr>
-          <w:rFonts w:ascii="Times New Roman" w:hAnsi="Times New Roman"/>
-          <w:sz w:val="24"/>
           <w:szCs w:val="24"/>
         </w:rPr>
         <w:t xml:space="preserve">teori tentang sistem pendukung keputusan, teori untuk </w:t>
       </w:r>
       <w:r>
         <w:rPr>
-          <w:rFonts w:ascii="Times New Roman" w:hAnsi="Times New Roman"/>
-          <w:sz w:val="24"/>
           <w:szCs w:val="24"/>
         </w:rPr>
         <w:lastRenderedPageBreak/>
@@ -2752,23 +1666,17 @@
     <w:p>
       <w:pPr>
         <w:pStyle w:val="BodyTextIndent"/>
-        <w:spacing w:line="480" w:lineRule="auto"/>
         <w:ind w:left="567"/>
-        <w:jc w:val="both"/>
-        <w:rPr>
-          <w:rFonts w:ascii="Times New Roman" w:hAnsi="Times New Roman"/>
+        <w:rPr>
           <w:b/>
           <w:bCs/>
-          <w:sz w:val="24"/>
-          <w:szCs w:val="24"/>
-        </w:rPr>
-      </w:pPr>
-      <w:r>
-        <w:rPr>
-          <w:rFonts w:ascii="Times New Roman" w:hAnsi="Times New Roman"/>
+          <w:szCs w:val="24"/>
+        </w:rPr>
+      </w:pPr>
+      <w:r>
+        <w:rPr>
           <w:b/>
           <w:bCs/>
-          <w:sz w:val="24"/>
           <w:szCs w:val="24"/>
         </w:rPr>
         <w:t>BAB III METODE PENELITIAN</w:t>
@@ -2777,19 +1685,13 @@
     <w:p>
       <w:pPr>
         <w:pStyle w:val="BodyTextIndent"/>
-        <w:spacing w:line="480" w:lineRule="auto"/>
         <w:ind w:left="567"/>
-        <w:jc w:val="both"/>
-        <w:rPr>
-          <w:rFonts w:ascii="Times New Roman" w:hAnsi="Times New Roman"/>
-          <w:sz w:val="24"/>
-          <w:szCs w:val="24"/>
-        </w:rPr>
-      </w:pPr>
-      <w:r>
-        <w:rPr>
-          <w:rFonts w:ascii="Times New Roman" w:hAnsi="Times New Roman"/>
-          <w:sz w:val="24"/>
+        <w:rPr>
+          <w:szCs w:val="24"/>
+        </w:rPr>
+      </w:pPr>
+      <w:r>
+        <w:rPr>
           <w:szCs w:val="24"/>
         </w:rPr>
         <w:t>Bab ini menguraikan tentang metode, perangkat yang digunakan, perancangan serta implementasi sistem yang menjelaskan langkah-langkah yang dilakukan dalam penyelesaian aplikasi yang dirancang.</w:t>
@@ -2837,18 +1739,14 @@
     <w:p>
       <w:pPr>
         <w:pStyle w:val="BodyTextIndent3"/>
-        <w:spacing w:line="480" w:lineRule="auto"/>
         <w:ind w:left="567"/>
-        <w:jc w:val="both"/>
-        <w:rPr>
-          <w:rFonts w:ascii="Times New Roman" w:hAnsi="Times New Roman"/>
+        <w:rPr>
           <w:sz w:val="24"/>
           <w:szCs w:val="24"/>
         </w:rPr>
       </w:pPr>
       <w:r>
         <w:rPr>
-          <w:rFonts w:ascii="Times New Roman" w:hAnsi="Times New Roman"/>
           <w:sz w:val="24"/>
           <w:szCs w:val="24"/>
           <w:lang w:val="sv-SE"/>
@@ -2857,7 +1755,6 @@
       </w:r>
       <w:r>
         <w:rPr>
-          <w:rFonts w:ascii="Times New Roman" w:hAnsi="Times New Roman"/>
           <w:sz w:val="24"/>
           <w:szCs w:val="24"/>
           <w:lang w:val="sv-SE"/>
@@ -2866,7 +1763,6 @@
       </w:r>
       <w:r>
         <w:rPr>
-          <w:rFonts w:ascii="Times New Roman" w:hAnsi="Times New Roman"/>
           <w:sz w:val="24"/>
           <w:szCs w:val="24"/>
         </w:rPr>
@@ -2927,7 +1823,6 @@
         </w:tabs>
         <w:spacing w:line="480" w:lineRule="auto"/>
         <w:ind w:left="540"/>
-        <w:jc w:val="both"/>
         <w:rPr>
           <w:sz w:val="24"/>
           <w:szCs w:val="24"/>
@@ -3006,20 +1901,14 @@
         <w:tabs>
           <w:tab w:val="left" w:pos="1276"/>
         </w:tabs>
-        <w:spacing w:line="480" w:lineRule="auto"/>
         <w:ind w:left="540"/>
-        <w:jc w:val="both"/>
-        <w:rPr>
-          <w:rFonts w:ascii="Times New Roman" w:hAnsi="Times New Roman"/>
-          <w:sz w:val="24"/>
+        <w:rPr>
           <w:szCs w:val="24"/>
           <w:lang w:val="sv-SE"/>
         </w:rPr>
       </w:pPr>
       <w:r>
         <w:rPr>
-          <w:rFonts w:ascii="Times New Roman" w:hAnsi="Times New Roman"/>
-          <w:sz w:val="24"/>
           <w:szCs w:val="24"/>
           <w:lang w:val="sv-SE"/>
         </w:rPr>
@@ -3031,12 +1920,8 @@
         <w:tabs>
           <w:tab w:val="left" w:pos="1276"/>
         </w:tabs>
-        <w:spacing w:line="480" w:lineRule="auto"/>
         <w:ind w:left="540"/>
-        <w:jc w:val="both"/>
-        <w:rPr>
-          <w:rFonts w:ascii="Times New Roman" w:hAnsi="Times New Roman"/>
-          <w:sz w:val="24"/>
+        <w:rPr>
           <w:szCs w:val="24"/>
           <w:lang w:val="sv-SE"/>
         </w:rPr>
@@ -3047,23 +1932,18 @@
         <w:tabs>
           <w:tab w:val="left" w:pos="1080"/>
         </w:tabs>
-        <w:spacing w:after="0" w:line="480" w:lineRule="auto"/>
+        <w:spacing w:after="0"/>
         <w:ind w:firstLine="567"/>
-        <w:jc w:val="both"/>
-        <w:rPr>
-          <w:rFonts w:ascii="Times New Roman" w:hAnsi="Times New Roman"/>
+        <w:rPr>
           <w:b/>
           <w:bCs/>
-          <w:sz w:val="24"/>
-          <w:szCs w:val="24"/>
-        </w:rPr>
-      </w:pPr>
-      <w:r>
-        <w:rPr>
-          <w:rFonts w:ascii="Times New Roman" w:hAnsi="Times New Roman"/>
+          <w:szCs w:val="24"/>
+        </w:rPr>
+      </w:pPr>
+      <w:r>
+        <w:rPr>
           <w:b/>
           <w:bCs/>
-          <w:sz w:val="24"/>
           <w:szCs w:val="24"/>
         </w:rPr>
         <w:t>DAFTAR PUSTAKA</w:t>
@@ -3074,22 +1954,18 @@
         <w:tabs>
           <w:tab w:val="left" w:pos="1276"/>
         </w:tabs>
-        <w:spacing w:after="0" w:line="480" w:lineRule="auto"/>
+        <w:spacing w:after="0"/>
         <w:ind w:left="567"/>
-        <w:jc w:val="both"/>
-        <w:rPr>
-          <w:rFonts w:ascii="Times New Roman" w:hAnsi="Times New Roman"/>
-          <w:sz w:val="24"/>
-          <w:szCs w:val="24"/>
-        </w:rPr>
-      </w:pPr>
-      <w:r>
-        <w:rPr>
-          <w:rFonts w:ascii="Times New Roman" w:hAnsi="Times New Roman"/>
-          <w:sz w:val="24"/>
+        <w:rPr>
+          <w:szCs w:val="24"/>
+        </w:rPr>
+      </w:pPr>
+      <w:r>
+        <w:rPr>
           <w:szCs w:val="24"/>
           <w:lang w:val="sv-SE"/>
         </w:rPr>
+        <w:lastRenderedPageBreak/>
         <w:t>Berisikan referensi-referensi atau teori yang menunjang dalam penulisan penelitian skripsi ini.</w:t>
       </w:r>
     </w:p>
@@ -3098,9 +1974,11 @@
         <w:pStyle w:val="BodyText"/>
         <w:spacing w:line="480" w:lineRule="auto"/>
         <w:rPr>
-          <w:rFonts w:ascii="Times New Roman" w:hAnsi="Times New Roman" w:cs="Times New Roman"/>
-        </w:rPr>
-      </w:pPr>
+          <w:rFonts w:cs="Times New Roman"/>
+        </w:rPr>
+      </w:pPr>
+      <w:bookmarkStart w:id="0" w:name="_GoBack"/>
+      <w:bookmarkEnd w:id="0"/>
     </w:p>
     <w:sectPr>
       <w:headerReference w:type="default" r:id="rId8"/>
@@ -3116,7 +1994,7 @@
 </file>
 
 <file path=word/endnotes.xml><?xml version="1.0" encoding="utf-8"?>
-<w:endnotes xmlns:wpc="http://schemas.microsoft.com/office/word/2010/wordprocessingCanvas" xmlns:mc="http://schemas.openxmlformats.org/markup-compatibility/2006" xmlns:o="urn:schemas-microsoft-com:office:office" xmlns:r="http://schemas.openxmlformats.org/officeDocument/2006/relationships" xmlns:m="http://schemas.openxmlformats.org/officeDocument/2006/math" xmlns:v="urn:schemas-microsoft-com:vml" xmlns:wp14="http://schemas.microsoft.com/office/word/2010/wordprocessingDrawing" xmlns:wp="http://schemas.openxmlformats.org/drawingml/2006/wordprocessingDrawing" xmlns:w10="urn:schemas-microsoft-com:office:word" xmlns:w="http://schemas.openxmlformats.org/wordprocessingml/2006/main" xmlns:w14="http://schemas.microsoft.com/office/word/2010/wordml" xmlns:w15="http://schemas.microsoft.com/office/word/2012/wordml" xmlns:wpg="http://schemas.microsoft.com/office/word/2010/wordprocessingGroup" xmlns:wpi="http://schemas.microsoft.com/office/word/2010/wordprocessingInk" xmlns:wne="http://schemas.microsoft.com/office/word/2006/wordml" xmlns:wps="http://schemas.microsoft.com/office/word/2010/wordprocessingShape" mc:Ignorable="w14 w15 wp14">
+<w:endnotes xmlns:wpc="http://schemas.microsoft.com/office/word/2010/wordprocessingCanvas" xmlns:cx="http://schemas.microsoft.com/office/drawing/2014/chartex" xmlns:cx1="http://schemas.microsoft.com/office/drawing/2015/9/8/chartex" xmlns:cx2="http://schemas.microsoft.com/office/drawing/2015/10/21/chartex" xmlns:cx3="http://schemas.microsoft.com/office/drawing/2016/5/9/chartex" xmlns:cx4="http://schemas.microsoft.com/office/drawing/2016/5/10/chartex" xmlns:cx5="http://schemas.microsoft.com/office/drawing/2016/5/11/chartex" xmlns:cx6="http://schemas.microsoft.com/office/drawing/2016/5/12/chartex" xmlns:cx7="http://schemas.microsoft.com/office/drawing/2016/5/13/chartex" xmlns:cx8="http://schemas.microsoft.com/office/drawing/2016/5/14/chartex" xmlns:mc="http://schemas.openxmlformats.org/markup-compatibility/2006" xmlns:aink="http://schemas.microsoft.com/office/drawing/2016/ink" xmlns:am3d="http://schemas.microsoft.com/office/drawing/2017/model3d" xmlns:o="urn:schemas-microsoft-com:office:office" xmlns:r="http://schemas.openxmlformats.org/officeDocument/2006/relationships" xmlns:m="http://schemas.openxmlformats.org/officeDocument/2006/math" xmlns:v="urn:schemas-microsoft-com:vml" xmlns:wp14="http://schemas.microsoft.com/office/word/2010/wordprocessingDrawing" xmlns:wp="http://schemas.openxmlformats.org/drawingml/2006/wordprocessingDrawing" xmlns:w10="urn:schemas-microsoft-com:office:word" xmlns:w="http://schemas.openxmlformats.org/wordprocessingml/2006/main" xmlns:w14="http://schemas.microsoft.com/office/word/2010/wordml" xmlns:w15="http://schemas.microsoft.com/office/word/2012/wordml" xmlns:w16cid="http://schemas.microsoft.com/office/word/2016/wordml/cid" xmlns:w16se="http://schemas.microsoft.com/office/word/2015/wordml/symex" xmlns:wpg="http://schemas.microsoft.com/office/word/2010/wordprocessingGroup" xmlns:wpi="http://schemas.microsoft.com/office/word/2010/wordprocessingInk" xmlns:wne="http://schemas.microsoft.com/office/word/2006/wordml" xmlns:wps="http://schemas.microsoft.com/office/word/2010/wordprocessingShape" mc:Ignorable="w14 w15 w16se w16cid wp14">
   <w:endnote w:type="separator" w:id="-1">
     <w:p>
       <w:pPr>
@@ -3141,7 +2019,7 @@
 </file>
 
 <file path=word/footer1.xml><?xml version="1.0" encoding="utf-8"?>
-<w:ftr xmlns:wpc="http://schemas.microsoft.com/office/word/2010/wordprocessingCanvas" xmlns:mc="http://schemas.openxmlformats.org/markup-compatibility/2006" xmlns:o="urn:schemas-microsoft-com:office:office" xmlns:r="http://schemas.openxmlformats.org/officeDocument/2006/relationships" xmlns:m="http://schemas.openxmlformats.org/officeDocument/2006/math" xmlns:v="urn:schemas-microsoft-com:vml" xmlns:wp14="http://schemas.microsoft.com/office/word/2010/wordprocessingDrawing" xmlns:wp="http://schemas.openxmlformats.org/drawingml/2006/wordprocessingDrawing" xmlns:w10="urn:schemas-microsoft-com:office:word" xmlns:w="http://schemas.openxmlformats.org/wordprocessingml/2006/main" xmlns:w14="http://schemas.microsoft.com/office/word/2010/wordml" xmlns:w15="http://schemas.microsoft.com/office/word/2012/wordml" xmlns:wpg="http://schemas.microsoft.com/office/word/2010/wordprocessingGroup" xmlns:wpi="http://schemas.microsoft.com/office/word/2010/wordprocessingInk" xmlns:wne="http://schemas.microsoft.com/office/word/2006/wordml" xmlns:wps="http://schemas.microsoft.com/office/word/2010/wordprocessingShape" mc:Ignorable="w14 w15 wp14">
+<w:ftr xmlns:wpc="http://schemas.microsoft.com/office/word/2010/wordprocessingCanvas" xmlns:cx="http://schemas.microsoft.com/office/drawing/2014/chartex" xmlns:cx1="http://schemas.microsoft.com/office/drawing/2015/9/8/chartex" xmlns:cx2="http://schemas.microsoft.com/office/drawing/2015/10/21/chartex" xmlns:cx3="http://schemas.microsoft.com/office/drawing/2016/5/9/chartex" xmlns:cx4="http://schemas.microsoft.com/office/drawing/2016/5/10/chartex" xmlns:cx5="http://schemas.microsoft.com/office/drawing/2016/5/11/chartex" xmlns:cx6="http://schemas.microsoft.com/office/drawing/2016/5/12/chartex" xmlns:cx7="http://schemas.microsoft.com/office/drawing/2016/5/13/chartex" xmlns:cx8="http://schemas.microsoft.com/office/drawing/2016/5/14/chartex" xmlns:mc="http://schemas.openxmlformats.org/markup-compatibility/2006" xmlns:aink="http://schemas.microsoft.com/office/drawing/2016/ink" xmlns:am3d="http://schemas.microsoft.com/office/drawing/2017/model3d" xmlns:o="urn:schemas-microsoft-com:office:office" xmlns:r="http://schemas.openxmlformats.org/officeDocument/2006/relationships" xmlns:m="http://schemas.openxmlformats.org/officeDocument/2006/math" xmlns:v="urn:schemas-microsoft-com:vml" xmlns:wp14="http://schemas.microsoft.com/office/word/2010/wordprocessingDrawing" xmlns:wp="http://schemas.openxmlformats.org/drawingml/2006/wordprocessingDrawing" xmlns:w10="urn:schemas-microsoft-com:office:word" xmlns:w="http://schemas.openxmlformats.org/wordprocessingml/2006/main" xmlns:w14="http://schemas.microsoft.com/office/word/2010/wordml" xmlns:w15="http://schemas.microsoft.com/office/word/2012/wordml" xmlns:w16cid="http://schemas.microsoft.com/office/word/2016/wordml/cid" xmlns:w16se="http://schemas.microsoft.com/office/word/2015/wordml/symex" xmlns:wpg="http://schemas.microsoft.com/office/word/2010/wordprocessingGroup" xmlns:wpi="http://schemas.microsoft.com/office/word/2010/wordprocessingInk" xmlns:wne="http://schemas.microsoft.com/office/word/2006/wordml" xmlns:wps="http://schemas.microsoft.com/office/word/2010/wordprocessingShape" mc:Ignorable="w14 w15 w16se w16cid wp14">
   <w:sdt>
     <w:sdtPr>
       <w:id w:val="-878860857"/>
@@ -3183,14 +2061,8 @@
     <w:pPr>
       <w:pStyle w:val="Footer"/>
       <w:jc w:val="center"/>
-      <w:rPr>
-        <w:rFonts w:ascii="Times New Roman" w:hAnsi="Times New Roman"/>
-      </w:rPr>
     </w:pPr>
     <w:r>
-      <w:rPr>
-        <w:rFonts w:ascii="Times New Roman" w:hAnsi="Times New Roman"/>
-      </w:rPr>
       <w:t>1</w:t>
     </w:r>
   </w:p>
@@ -3198,7 +2070,7 @@
 </file>
 
 <file path=word/footnotes.xml><?xml version="1.0" encoding="utf-8"?>
-<w:footnotes xmlns:wpc="http://schemas.microsoft.com/office/word/2010/wordprocessingCanvas" xmlns:mc="http://schemas.openxmlformats.org/markup-compatibility/2006" xmlns:o="urn:schemas-microsoft-com:office:office" xmlns:r="http://schemas.openxmlformats.org/officeDocument/2006/relationships" xmlns:m="http://schemas.openxmlformats.org/officeDocument/2006/math" xmlns:v="urn:schemas-microsoft-com:vml" xmlns:wp14="http://schemas.microsoft.com/office/word/2010/wordprocessingDrawing" xmlns:wp="http://schemas.openxmlformats.org/drawingml/2006/wordprocessingDrawing" xmlns:w10="urn:schemas-microsoft-com:office:word" xmlns:w="http://schemas.openxmlformats.org/wordprocessingml/2006/main" xmlns:w14="http://schemas.microsoft.com/office/word/2010/wordml" xmlns:w15="http://schemas.microsoft.com/office/word/2012/wordml" xmlns:wpg="http://schemas.microsoft.com/office/word/2010/wordprocessingGroup" xmlns:wpi="http://schemas.microsoft.com/office/word/2010/wordprocessingInk" xmlns:wne="http://schemas.microsoft.com/office/word/2006/wordml" xmlns:wps="http://schemas.microsoft.com/office/word/2010/wordprocessingShape" mc:Ignorable="w14 w15 wp14">
+<w:footnotes xmlns:wpc="http://schemas.microsoft.com/office/word/2010/wordprocessingCanvas" xmlns:cx="http://schemas.microsoft.com/office/drawing/2014/chartex" xmlns:cx1="http://schemas.microsoft.com/office/drawing/2015/9/8/chartex" xmlns:cx2="http://schemas.microsoft.com/office/drawing/2015/10/21/chartex" xmlns:cx3="http://schemas.microsoft.com/office/drawing/2016/5/9/chartex" xmlns:cx4="http://schemas.microsoft.com/office/drawing/2016/5/10/chartex" xmlns:cx5="http://schemas.microsoft.com/office/drawing/2016/5/11/chartex" xmlns:cx6="http://schemas.microsoft.com/office/drawing/2016/5/12/chartex" xmlns:cx7="http://schemas.microsoft.com/office/drawing/2016/5/13/chartex" xmlns:cx8="http://schemas.microsoft.com/office/drawing/2016/5/14/chartex" xmlns:mc="http://schemas.openxmlformats.org/markup-compatibility/2006" xmlns:aink="http://schemas.microsoft.com/office/drawing/2016/ink" xmlns:am3d="http://schemas.microsoft.com/office/drawing/2017/model3d" xmlns:o="urn:schemas-microsoft-com:office:office" xmlns:r="http://schemas.openxmlformats.org/officeDocument/2006/relationships" xmlns:m="http://schemas.openxmlformats.org/officeDocument/2006/math" xmlns:v="urn:schemas-microsoft-com:vml" xmlns:wp14="http://schemas.microsoft.com/office/word/2010/wordprocessingDrawing" xmlns:wp="http://schemas.openxmlformats.org/drawingml/2006/wordprocessingDrawing" xmlns:w10="urn:schemas-microsoft-com:office:word" xmlns:w="http://schemas.openxmlformats.org/wordprocessingml/2006/main" xmlns:w14="http://schemas.microsoft.com/office/word/2010/wordml" xmlns:w15="http://schemas.microsoft.com/office/word/2012/wordml" xmlns:w16cid="http://schemas.microsoft.com/office/word/2016/wordml/cid" xmlns:w16se="http://schemas.microsoft.com/office/word/2015/wordml/symex" xmlns:wpg="http://schemas.microsoft.com/office/word/2010/wordprocessingGroup" xmlns:wpi="http://schemas.microsoft.com/office/word/2010/wordprocessingInk" xmlns:wne="http://schemas.microsoft.com/office/word/2006/wordml" xmlns:wps="http://schemas.microsoft.com/office/word/2010/wordprocessingShape" mc:Ignorable="w14 w15 w16se w16cid wp14">
   <w:footnote w:type="separator" w:id="-1">
     <w:p>
       <w:pPr>
@@ -3223,7 +2095,7 @@
 </file>
 
 <file path=word/header1.xml><?xml version="1.0" encoding="utf-8"?>
-<w:hdr xmlns:wpc="http://schemas.microsoft.com/office/word/2010/wordprocessingCanvas" xmlns:mc="http://schemas.openxmlformats.org/markup-compatibility/2006" xmlns:o="urn:schemas-microsoft-com:office:office" xmlns:r="http://schemas.openxmlformats.org/officeDocument/2006/relationships" xmlns:m="http://schemas.openxmlformats.org/officeDocument/2006/math" xmlns:v="urn:schemas-microsoft-com:vml" xmlns:wp14="http://schemas.microsoft.com/office/word/2010/wordprocessingDrawing" xmlns:wp="http://schemas.openxmlformats.org/drawingml/2006/wordprocessingDrawing" xmlns:w10="urn:schemas-microsoft-com:office:word" xmlns:w="http://schemas.openxmlformats.org/wordprocessingml/2006/main" xmlns:w14="http://schemas.microsoft.com/office/word/2010/wordml" xmlns:w15="http://schemas.microsoft.com/office/word/2012/wordml" xmlns:wpg="http://schemas.microsoft.com/office/word/2010/wordprocessingGroup" xmlns:wpi="http://schemas.microsoft.com/office/word/2010/wordprocessingInk" xmlns:wne="http://schemas.microsoft.com/office/word/2006/wordml" xmlns:wps="http://schemas.microsoft.com/office/word/2010/wordprocessingShape" mc:Ignorable="w14 w15 wp14">
+<w:hdr xmlns:wpc="http://schemas.microsoft.com/office/word/2010/wordprocessingCanvas" xmlns:cx="http://schemas.microsoft.com/office/drawing/2014/chartex" xmlns:cx1="http://schemas.microsoft.com/office/drawing/2015/9/8/chartex" xmlns:cx2="http://schemas.microsoft.com/office/drawing/2015/10/21/chartex" xmlns:cx3="http://schemas.microsoft.com/office/drawing/2016/5/9/chartex" xmlns:cx4="http://schemas.microsoft.com/office/drawing/2016/5/10/chartex" xmlns:cx5="http://schemas.microsoft.com/office/drawing/2016/5/11/chartex" xmlns:cx6="http://schemas.microsoft.com/office/drawing/2016/5/12/chartex" xmlns:cx7="http://schemas.microsoft.com/office/drawing/2016/5/13/chartex" xmlns:cx8="http://schemas.microsoft.com/office/drawing/2016/5/14/chartex" xmlns:mc="http://schemas.openxmlformats.org/markup-compatibility/2006" xmlns:aink="http://schemas.microsoft.com/office/drawing/2016/ink" xmlns:am3d="http://schemas.microsoft.com/office/drawing/2017/model3d" xmlns:o="urn:schemas-microsoft-com:office:office" xmlns:r="http://schemas.openxmlformats.org/officeDocument/2006/relationships" xmlns:m="http://schemas.openxmlformats.org/officeDocument/2006/math" xmlns:v="urn:schemas-microsoft-com:vml" xmlns:wp14="http://schemas.microsoft.com/office/word/2010/wordprocessingDrawing" xmlns:wp="http://schemas.openxmlformats.org/drawingml/2006/wordprocessingDrawing" xmlns:w10="urn:schemas-microsoft-com:office:word" xmlns:w="http://schemas.openxmlformats.org/wordprocessingml/2006/main" xmlns:w14="http://schemas.microsoft.com/office/word/2010/wordml" xmlns:w15="http://schemas.microsoft.com/office/word/2012/wordml" xmlns:w16cid="http://schemas.microsoft.com/office/word/2016/wordml/cid" xmlns:w16se="http://schemas.microsoft.com/office/word/2015/wordml/symex" xmlns:wpg="http://schemas.microsoft.com/office/word/2010/wordprocessingGroup" xmlns:wpi="http://schemas.microsoft.com/office/word/2010/wordprocessingInk" xmlns:wne="http://schemas.microsoft.com/office/word/2006/wordml" xmlns:wps="http://schemas.microsoft.com/office/word/2010/wordprocessingShape" mc:Ignorable="w14 w15 w16se w16cid wp14">
   <w:sdt>
     <w:sdtPr>
       <w:id w:val="1437253763"/>
@@ -3234,7 +2106,6 @@
     </w:sdtPr>
     <w:sdtEndPr>
       <w:rPr>
-        <w:rFonts w:ascii="Times New Roman" w:hAnsi="Times New Roman"/>
         <w:noProof/>
       </w:rPr>
     </w:sdtEndPr>
@@ -3243,38 +2114,24 @@
         <w:pPr>
           <w:pStyle w:val="Header"/>
           <w:jc w:val="right"/>
-          <w:rPr>
-            <w:rFonts w:ascii="Times New Roman" w:hAnsi="Times New Roman"/>
-          </w:rPr>
         </w:pPr>
         <w:r>
-          <w:rPr>
-            <w:rFonts w:ascii="Times New Roman" w:hAnsi="Times New Roman"/>
-          </w:rPr>
           <w:fldChar w:fldCharType="begin"/>
         </w:r>
         <w:r>
-          <w:rPr>
-            <w:rFonts w:ascii="Times New Roman" w:hAnsi="Times New Roman"/>
-          </w:rPr>
           <w:instrText xml:space="preserve"> PAGE   \* MERGEFORMAT </w:instrText>
         </w:r>
         <w:r>
-          <w:rPr>
-            <w:rFonts w:ascii="Times New Roman" w:hAnsi="Times New Roman"/>
-          </w:rPr>
           <w:fldChar w:fldCharType="separate"/>
         </w:r>
         <w:r>
           <w:rPr>
-            <w:rFonts w:ascii="Times New Roman" w:hAnsi="Times New Roman"/>
             <w:noProof/>
           </w:rPr>
           <w:t>6</w:t>
         </w:r>
         <w:r>
           <w:rPr>
-            <w:rFonts w:ascii="Times New Roman" w:hAnsi="Times New Roman"/>
             <w:noProof/>
           </w:rPr>
           <w:fldChar w:fldCharType="end"/>
@@ -3291,8 +2148,8 @@
 </file>
 
 <file path=word/numbering.xml><?xml version="1.0" encoding="utf-8"?>
-<w:numbering xmlns:wpc="http://schemas.microsoft.com/office/word/2010/wordprocessingCanvas" xmlns:mc="http://schemas.openxmlformats.org/markup-compatibility/2006" xmlns:o="urn:schemas-microsoft-com:office:office" xmlns:r="http://schemas.openxmlformats.org/officeDocument/2006/relationships" xmlns:m="http://schemas.openxmlformats.org/officeDocument/2006/math" xmlns:v="urn:schemas-microsoft-com:vml" xmlns:wp14="http://schemas.microsoft.com/office/word/2010/wordprocessingDrawing" xmlns:wp="http://schemas.openxmlformats.org/drawingml/2006/wordprocessingDrawing" xmlns:w10="urn:schemas-microsoft-com:office:word" xmlns:w="http://schemas.openxmlformats.org/wordprocessingml/2006/main" xmlns:w14="http://schemas.microsoft.com/office/word/2010/wordml" xmlns:w15="http://schemas.microsoft.com/office/word/2012/wordml" xmlns:wpg="http://schemas.microsoft.com/office/word/2010/wordprocessingGroup" xmlns:wpi="http://schemas.microsoft.com/office/word/2010/wordprocessingInk" xmlns:wne="http://schemas.microsoft.com/office/word/2006/wordml" xmlns:wps="http://schemas.microsoft.com/office/word/2010/wordprocessingShape" mc:Ignorable="w14 w15 wp14">
-  <w:abstractNum w:abstractNumId="0">
+<w:numbering xmlns:wpc="http://schemas.microsoft.com/office/word/2010/wordprocessingCanvas" xmlns:cx="http://schemas.microsoft.com/office/drawing/2014/chartex" xmlns:cx1="http://schemas.microsoft.com/office/drawing/2015/9/8/chartex" xmlns:cx2="http://schemas.microsoft.com/office/drawing/2015/10/21/chartex" xmlns:cx3="http://schemas.microsoft.com/office/drawing/2016/5/9/chartex" xmlns:cx4="http://schemas.microsoft.com/office/drawing/2016/5/10/chartex" xmlns:cx5="http://schemas.microsoft.com/office/drawing/2016/5/11/chartex" xmlns:cx6="http://schemas.microsoft.com/office/drawing/2016/5/12/chartex" xmlns:cx7="http://schemas.microsoft.com/office/drawing/2016/5/13/chartex" xmlns:cx8="http://schemas.microsoft.com/office/drawing/2016/5/14/chartex" xmlns:mc="http://schemas.openxmlformats.org/markup-compatibility/2006" xmlns:aink="http://schemas.microsoft.com/office/drawing/2016/ink" xmlns:am3d="http://schemas.microsoft.com/office/drawing/2017/model3d" xmlns:o="urn:schemas-microsoft-com:office:office" xmlns:r="http://schemas.openxmlformats.org/officeDocument/2006/relationships" xmlns:m="http://schemas.openxmlformats.org/officeDocument/2006/math" xmlns:v="urn:schemas-microsoft-com:vml" xmlns:wp14="http://schemas.microsoft.com/office/word/2010/wordprocessingDrawing" xmlns:wp="http://schemas.openxmlformats.org/drawingml/2006/wordprocessingDrawing" xmlns:w10="urn:schemas-microsoft-com:office:word" xmlns:w="http://schemas.openxmlformats.org/wordprocessingml/2006/main" xmlns:w14="http://schemas.microsoft.com/office/word/2010/wordml" xmlns:w15="http://schemas.microsoft.com/office/word/2012/wordml" xmlns:w16cid="http://schemas.microsoft.com/office/word/2016/wordml/cid" xmlns:w16se="http://schemas.microsoft.com/office/word/2015/wordml/symex" xmlns:wpg="http://schemas.microsoft.com/office/word/2010/wordprocessingGroup" xmlns:wpi="http://schemas.microsoft.com/office/word/2010/wordprocessingInk" xmlns:wne="http://schemas.microsoft.com/office/word/2006/wordml" xmlns:wps="http://schemas.microsoft.com/office/word/2010/wordprocessingShape" mc:Ignorable="w14 w15 w16se w16cid wp14">
+  <w:abstractNum w:abstractNumId="0" w15:restartNumberingAfterBreak="0">
     <w:nsid w:val="00000006"/>
     <w:multiLevelType w:val="multilevel"/>
     <w:tmpl w:val="00000006"/>
@@ -3406,7 +2263,7 @@
       </w:pPr>
     </w:lvl>
   </w:abstractNum>
-  <w:abstractNum w:abstractNumId="1">
+  <w:abstractNum w:abstractNumId="1" w15:restartNumberingAfterBreak="0">
     <w:nsid w:val="05FD5DB1"/>
     <w:multiLevelType w:val="hybridMultilevel"/>
     <w:tmpl w:val="554A6CEA"/>
@@ -3497,10 +2354,10 @@
       </w:pPr>
     </w:lvl>
   </w:abstractNum>
-  <w:abstractNum w:abstractNumId="2">
+  <w:abstractNum w:abstractNumId="2" w15:restartNumberingAfterBreak="0">
     <w:nsid w:val="1E5C6C39"/>
     <w:multiLevelType w:val="hybridMultilevel"/>
-    <w:tmpl w:val="0C380BC8"/>
+    <w:tmpl w:val="26DC4844"/>
     <w:lvl w:ilvl="0" w:tplc="0409000F">
       <w:start w:val="1"/>
       <w:numFmt w:val="decimal"/>
@@ -3618,7 +2475,7 @@
       </w:pPr>
     </w:lvl>
   </w:abstractNum>
-  <w:abstractNum w:abstractNumId="3">
+  <w:abstractNum w:abstractNumId="3" w15:restartNumberingAfterBreak="0">
     <w:nsid w:val="2707790C"/>
     <w:multiLevelType w:val="hybridMultilevel"/>
     <w:tmpl w:val="3D5418DC"/>
@@ -3740,7 +2597,7 @@
       </w:pPr>
     </w:lvl>
   </w:abstractNum>
-  <w:abstractNum w:abstractNumId="4">
+  <w:abstractNum w:abstractNumId="4" w15:restartNumberingAfterBreak="0">
     <w:nsid w:val="28847CB1"/>
     <w:multiLevelType w:val="multilevel"/>
     <w:tmpl w:val="ABE287F6"/>
@@ -3853,7 +2710,120 @@
       </w:rPr>
     </w:lvl>
   </w:abstractNum>
-  <w:abstractNum w:abstractNumId="5">
+  <w:abstractNum w:abstractNumId="5" w15:restartNumberingAfterBreak="0">
+    <w:nsid w:val="35C74F23"/>
+    <w:multiLevelType w:val="multilevel"/>
+    <w:tmpl w:val="5AA4DED4"/>
+    <w:lvl w:ilvl="0">
+      <w:start w:val="1"/>
+      <w:numFmt w:val="decimal"/>
+      <w:lvlText w:val="%1"/>
+      <w:lvlJc w:val="left"/>
+      <w:pPr>
+        <w:ind w:left="360" w:hanging="360"/>
+      </w:pPr>
+      <w:rPr>
+        <w:rFonts w:hint="default"/>
+      </w:rPr>
+    </w:lvl>
+    <w:lvl w:ilvl="1">
+      <w:start w:val="1"/>
+      <w:numFmt w:val="decimal"/>
+      <w:lvlText w:val="%1.%2"/>
+      <w:lvlJc w:val="left"/>
+      <w:pPr>
+        <w:ind w:left="360" w:hanging="360"/>
+      </w:pPr>
+      <w:rPr>
+        <w:rFonts w:hint="default"/>
+      </w:rPr>
+    </w:lvl>
+    <w:lvl w:ilvl="2">
+      <w:start w:val="1"/>
+      <w:numFmt w:val="decimal"/>
+      <w:lvlText w:val="%1.%2.%3"/>
+      <w:lvlJc w:val="left"/>
+      <w:pPr>
+        <w:ind w:left="720" w:hanging="720"/>
+      </w:pPr>
+      <w:rPr>
+        <w:rFonts w:hint="default"/>
+      </w:rPr>
+    </w:lvl>
+    <w:lvl w:ilvl="3">
+      <w:start w:val="1"/>
+      <w:numFmt w:val="decimal"/>
+      <w:lvlText w:val="%1.%2.%3.%4"/>
+      <w:lvlJc w:val="left"/>
+      <w:pPr>
+        <w:ind w:left="720" w:hanging="720"/>
+      </w:pPr>
+      <w:rPr>
+        <w:rFonts w:hint="default"/>
+      </w:rPr>
+    </w:lvl>
+    <w:lvl w:ilvl="4">
+      <w:start w:val="1"/>
+      <w:numFmt w:val="decimal"/>
+      <w:lvlText w:val="%1.%2.%3.%4.%5"/>
+      <w:lvlJc w:val="left"/>
+      <w:pPr>
+        <w:ind w:left="1080" w:hanging="1080"/>
+      </w:pPr>
+      <w:rPr>
+        <w:rFonts w:hint="default"/>
+      </w:rPr>
+    </w:lvl>
+    <w:lvl w:ilvl="5">
+      <w:start w:val="1"/>
+      <w:numFmt w:val="decimal"/>
+      <w:lvlText w:val="%1.%2.%3.%4.%5.%6"/>
+      <w:lvlJc w:val="left"/>
+      <w:pPr>
+        <w:ind w:left="1080" w:hanging="1080"/>
+      </w:pPr>
+      <w:rPr>
+        <w:rFonts w:hint="default"/>
+      </w:rPr>
+    </w:lvl>
+    <w:lvl w:ilvl="6">
+      <w:start w:val="1"/>
+      <w:numFmt w:val="decimal"/>
+      <w:lvlText w:val="%1.%2.%3.%4.%5.%6.%7"/>
+      <w:lvlJc w:val="left"/>
+      <w:pPr>
+        <w:ind w:left="1440" w:hanging="1440"/>
+      </w:pPr>
+      <w:rPr>
+        <w:rFonts w:hint="default"/>
+      </w:rPr>
+    </w:lvl>
+    <w:lvl w:ilvl="7">
+      <w:start w:val="1"/>
+      <w:numFmt w:val="decimal"/>
+      <w:lvlText w:val="%1.%2.%3.%4.%5.%6.%7.%8"/>
+      <w:lvlJc w:val="left"/>
+      <w:pPr>
+        <w:ind w:left="1440" w:hanging="1440"/>
+      </w:pPr>
+      <w:rPr>
+        <w:rFonts w:hint="default"/>
+      </w:rPr>
+    </w:lvl>
+    <w:lvl w:ilvl="8">
+      <w:start w:val="1"/>
+      <w:numFmt w:val="decimal"/>
+      <w:lvlText w:val="%1.%2.%3.%4.%5.%6.%7.%8.%9"/>
+      <w:lvlJc w:val="left"/>
+      <w:pPr>
+        <w:ind w:left="1800" w:hanging="1800"/>
+      </w:pPr>
+      <w:rPr>
+        <w:rFonts w:hint="default"/>
+      </w:rPr>
+    </w:lvl>
+  </w:abstractNum>
+  <w:abstractNum w:abstractNumId="6" w15:restartNumberingAfterBreak="0">
     <w:nsid w:val="368601E6"/>
     <w:multiLevelType w:val="multilevel"/>
     <w:tmpl w:val="15DE4914"/>
@@ -3966,7 +2936,7 @@
       </w:rPr>
     </w:lvl>
   </w:abstractNum>
-  <w:abstractNum w:abstractNumId="6">
+  <w:abstractNum w:abstractNumId="7" w15:restartNumberingAfterBreak="0">
     <w:nsid w:val="3CCA6133"/>
     <w:multiLevelType w:val="hybridMultilevel"/>
     <w:tmpl w:val="64A6CFE4"/>
@@ -4083,10 +3053,10 @@
       </w:pPr>
     </w:lvl>
   </w:abstractNum>
-  <w:abstractNum w:abstractNumId="7">
+  <w:abstractNum w:abstractNumId="8" w15:restartNumberingAfterBreak="0">
     <w:nsid w:val="57383D5F"/>
     <w:multiLevelType w:val="hybridMultilevel"/>
-    <w:tmpl w:val="CB96F0CE"/>
+    <w:tmpl w:val="229034E0"/>
     <w:lvl w:ilvl="0" w:tplc="8F28897C">
       <w:start w:val="1"/>
       <w:numFmt w:val="decimal"/>
@@ -4173,7 +3143,7 @@
       </w:pPr>
     </w:lvl>
   </w:abstractNum>
-  <w:abstractNum w:abstractNumId="8">
+  <w:abstractNum w:abstractNumId="9" w15:restartNumberingAfterBreak="0">
     <w:nsid w:val="6BEF061B"/>
     <w:multiLevelType w:val="multilevel"/>
     <w:tmpl w:val="AD7A91D8"/>
@@ -4286,22 +3256,18 @@
       </w:rPr>
     </w:lvl>
   </w:abstractNum>
-  <w:abstractNum w:abstractNumId="9">
-    <w:nsid w:val="73A43541"/>
+  <w:abstractNum w:abstractNumId="10" w15:restartNumberingAfterBreak="0">
+    <w:nsid w:val="6DED6D05"/>
     <w:multiLevelType w:val="hybridMultilevel"/>
-    <w:tmpl w:val="AD38DDD0"/>
-    <w:lvl w:ilvl="0" w:tplc="CDCEEEEA">
+    <w:tmpl w:val="51EE6A88"/>
+    <w:lvl w:ilvl="0" w:tplc="0409000F">
       <w:start w:val="1"/>
       <w:numFmt w:val="decimal"/>
       <w:lvlText w:val="%1."/>
       <w:lvlJc w:val="left"/>
       <w:pPr>
-        <w:ind w:left="1416" w:hanging="360"/>
-      </w:pPr>
-      <w:rPr>
-        <w:rFonts w:ascii="Times New Roman" w:eastAsia="Calibri" w:hAnsi="Times New Roman" w:cs="Times New Roman"/>
-        <w:b w:val="0"/>
-      </w:rPr>
+        <w:ind w:left="720" w:hanging="360"/>
+      </w:pPr>
     </w:lvl>
     <w:lvl w:ilvl="1" w:tplc="04090019" w:tentative="1">
       <w:start w:val="1"/>
@@ -4309,7 +3275,7 @@
       <w:lvlText w:val="%2."/>
       <w:lvlJc w:val="left"/>
       <w:pPr>
-        <w:ind w:left="2136" w:hanging="360"/>
+        <w:ind w:left="1440" w:hanging="360"/>
       </w:pPr>
     </w:lvl>
     <w:lvl w:ilvl="2" w:tplc="0409001B" w:tentative="1">
@@ -4318,7 +3284,7 @@
       <w:lvlText w:val="%3."/>
       <w:lvlJc w:val="right"/>
       <w:pPr>
-        <w:ind w:left="2856" w:hanging="180"/>
+        <w:ind w:left="2160" w:hanging="180"/>
       </w:pPr>
     </w:lvl>
     <w:lvl w:ilvl="3" w:tplc="0409000F" w:tentative="1">
@@ -4327,7 +3293,7 @@
       <w:lvlText w:val="%4."/>
       <w:lvlJc w:val="left"/>
       <w:pPr>
-        <w:ind w:left="3576" w:hanging="360"/>
+        <w:ind w:left="2880" w:hanging="360"/>
       </w:pPr>
     </w:lvl>
     <w:lvl w:ilvl="4" w:tplc="04090019" w:tentative="1">
@@ -4336,7 +3302,7 @@
       <w:lvlText w:val="%5."/>
       <w:lvlJc w:val="left"/>
       <w:pPr>
-        <w:ind w:left="4296" w:hanging="360"/>
+        <w:ind w:left="3600" w:hanging="360"/>
       </w:pPr>
     </w:lvl>
     <w:lvl w:ilvl="5" w:tplc="0409001B" w:tentative="1">
@@ -4345,7 +3311,7 @@
       <w:lvlText w:val="%6."/>
       <w:lvlJc w:val="right"/>
       <w:pPr>
-        <w:ind w:left="5016" w:hanging="180"/>
+        <w:ind w:left="4320" w:hanging="180"/>
       </w:pPr>
     </w:lvl>
     <w:lvl w:ilvl="6" w:tplc="0409000F" w:tentative="1">
@@ -4354,7 +3320,7 @@
       <w:lvlText w:val="%7."/>
       <w:lvlJc w:val="left"/>
       <w:pPr>
-        <w:ind w:left="5736" w:hanging="360"/>
+        <w:ind w:left="5040" w:hanging="360"/>
       </w:pPr>
     </w:lvl>
     <w:lvl w:ilvl="7" w:tplc="04090019" w:tentative="1">
@@ -4363,7 +3329,7 @@
       <w:lvlText w:val="%8."/>
       <w:lvlJc w:val="left"/>
       <w:pPr>
-        <w:ind w:left="6456" w:hanging="360"/>
+        <w:ind w:left="5760" w:hanging="360"/>
       </w:pPr>
     </w:lvl>
     <w:lvl w:ilvl="8" w:tplc="0409001B" w:tentative="1">
@@ -4372,11 +3338,101 @@
       <w:lvlText w:val="%9."/>
       <w:lvlJc w:val="right"/>
       <w:pPr>
+        <w:ind w:left="6480" w:hanging="180"/>
+      </w:pPr>
+    </w:lvl>
+  </w:abstractNum>
+  <w:abstractNum w:abstractNumId="11" w15:restartNumberingAfterBreak="0">
+    <w:nsid w:val="73A43541"/>
+    <w:multiLevelType w:val="hybridMultilevel"/>
+    <w:tmpl w:val="E7DA349C"/>
+    <w:lvl w:ilvl="0" w:tplc="CDCEEEEA">
+      <w:start w:val="1"/>
+      <w:numFmt w:val="decimal"/>
+      <w:lvlText w:val="%1."/>
+      <w:lvlJc w:val="left"/>
+      <w:pPr>
+        <w:ind w:left="1416" w:hanging="360"/>
+      </w:pPr>
+      <w:rPr>
+        <w:rFonts w:ascii="Times New Roman" w:eastAsia="Calibri" w:hAnsi="Times New Roman" w:cs="Times New Roman"/>
+        <w:b w:val="0"/>
+      </w:rPr>
+    </w:lvl>
+    <w:lvl w:ilvl="1" w:tplc="04090019" w:tentative="1">
+      <w:start w:val="1"/>
+      <w:numFmt w:val="lowerLetter"/>
+      <w:lvlText w:val="%2."/>
+      <w:lvlJc w:val="left"/>
+      <w:pPr>
+        <w:ind w:left="2136" w:hanging="360"/>
+      </w:pPr>
+    </w:lvl>
+    <w:lvl w:ilvl="2" w:tplc="0409001B" w:tentative="1">
+      <w:start w:val="1"/>
+      <w:numFmt w:val="lowerRoman"/>
+      <w:lvlText w:val="%3."/>
+      <w:lvlJc w:val="right"/>
+      <w:pPr>
+        <w:ind w:left="2856" w:hanging="180"/>
+      </w:pPr>
+    </w:lvl>
+    <w:lvl w:ilvl="3" w:tplc="0409000F" w:tentative="1">
+      <w:start w:val="1"/>
+      <w:numFmt w:val="decimal"/>
+      <w:lvlText w:val="%4."/>
+      <w:lvlJc w:val="left"/>
+      <w:pPr>
+        <w:ind w:left="3576" w:hanging="360"/>
+      </w:pPr>
+    </w:lvl>
+    <w:lvl w:ilvl="4" w:tplc="04090019" w:tentative="1">
+      <w:start w:val="1"/>
+      <w:numFmt w:val="lowerLetter"/>
+      <w:lvlText w:val="%5."/>
+      <w:lvlJc w:val="left"/>
+      <w:pPr>
+        <w:ind w:left="4296" w:hanging="360"/>
+      </w:pPr>
+    </w:lvl>
+    <w:lvl w:ilvl="5" w:tplc="0409001B" w:tentative="1">
+      <w:start w:val="1"/>
+      <w:numFmt w:val="lowerRoman"/>
+      <w:lvlText w:val="%6."/>
+      <w:lvlJc w:val="right"/>
+      <w:pPr>
+        <w:ind w:left="5016" w:hanging="180"/>
+      </w:pPr>
+    </w:lvl>
+    <w:lvl w:ilvl="6" w:tplc="0409000F" w:tentative="1">
+      <w:start w:val="1"/>
+      <w:numFmt w:val="decimal"/>
+      <w:lvlText w:val="%7."/>
+      <w:lvlJc w:val="left"/>
+      <w:pPr>
+        <w:ind w:left="5736" w:hanging="360"/>
+      </w:pPr>
+    </w:lvl>
+    <w:lvl w:ilvl="7" w:tplc="04090019" w:tentative="1">
+      <w:start w:val="1"/>
+      <w:numFmt w:val="lowerLetter"/>
+      <w:lvlText w:val="%8."/>
+      <w:lvlJc w:val="left"/>
+      <w:pPr>
+        <w:ind w:left="6456" w:hanging="360"/>
+      </w:pPr>
+    </w:lvl>
+    <w:lvl w:ilvl="8" w:tplc="0409001B" w:tentative="1">
+      <w:start w:val="1"/>
+      <w:numFmt w:val="lowerRoman"/>
+      <w:lvlText w:val="%9."/>
+      <w:lvlJc w:val="right"/>
+      <w:pPr>
         <w:ind w:left="7176" w:hanging="180"/>
       </w:pPr>
     </w:lvl>
   </w:abstractNum>
-  <w:abstractNum w:abstractNumId="10">
+  <w:abstractNum w:abstractNumId="12" w15:restartNumberingAfterBreak="0">
     <w:nsid w:val="757F4D75"/>
     <w:multiLevelType w:val="hybridMultilevel"/>
     <w:tmpl w:val="FADA2BFC"/>
@@ -4465,7 +3521,97 @@
       </w:pPr>
     </w:lvl>
   </w:abstractNum>
-  <w:abstractNum w:abstractNumId="11">
+  <w:abstractNum w:abstractNumId="13" w15:restartNumberingAfterBreak="0">
+    <w:nsid w:val="789D03D9"/>
+    <w:multiLevelType w:val="hybridMultilevel"/>
+    <w:tmpl w:val="B4525B4A"/>
+    <w:lvl w:ilvl="0" w:tplc="CDCEEEEA">
+      <w:start w:val="1"/>
+      <w:numFmt w:val="decimal"/>
+      <w:lvlText w:val="%1."/>
+      <w:lvlJc w:val="left"/>
+      <w:pPr>
+        <w:ind w:left="1416" w:hanging="360"/>
+      </w:pPr>
+      <w:rPr>
+        <w:rFonts w:ascii="Times New Roman" w:eastAsia="Calibri" w:hAnsi="Times New Roman" w:cs="Times New Roman"/>
+        <w:b w:val="0"/>
+      </w:rPr>
+    </w:lvl>
+    <w:lvl w:ilvl="1" w:tplc="04090019" w:tentative="1">
+      <w:start w:val="1"/>
+      <w:numFmt w:val="lowerLetter"/>
+      <w:lvlText w:val="%2."/>
+      <w:lvlJc w:val="left"/>
+      <w:pPr>
+        <w:ind w:left="1440" w:hanging="360"/>
+      </w:pPr>
+    </w:lvl>
+    <w:lvl w:ilvl="2" w:tplc="0409001B" w:tentative="1">
+      <w:start w:val="1"/>
+      <w:numFmt w:val="lowerRoman"/>
+      <w:lvlText w:val="%3."/>
+      <w:lvlJc w:val="right"/>
+      <w:pPr>
+        <w:ind w:left="2160" w:hanging="180"/>
+      </w:pPr>
+    </w:lvl>
+    <w:lvl w:ilvl="3" w:tplc="0409000F" w:tentative="1">
+      <w:start w:val="1"/>
+      <w:numFmt w:val="decimal"/>
+      <w:lvlText w:val="%4."/>
+      <w:lvlJc w:val="left"/>
+      <w:pPr>
+        <w:ind w:left="2880" w:hanging="360"/>
+      </w:pPr>
+    </w:lvl>
+    <w:lvl w:ilvl="4" w:tplc="04090019" w:tentative="1">
+      <w:start w:val="1"/>
+      <w:numFmt w:val="lowerLetter"/>
+      <w:lvlText w:val="%5."/>
+      <w:lvlJc w:val="left"/>
+      <w:pPr>
+        <w:ind w:left="3600" w:hanging="360"/>
+      </w:pPr>
+    </w:lvl>
+    <w:lvl w:ilvl="5" w:tplc="0409001B" w:tentative="1">
+      <w:start w:val="1"/>
+      <w:numFmt w:val="lowerRoman"/>
+      <w:lvlText w:val="%6."/>
+      <w:lvlJc w:val="right"/>
+      <w:pPr>
+        <w:ind w:left="4320" w:hanging="180"/>
+      </w:pPr>
+    </w:lvl>
+    <w:lvl w:ilvl="6" w:tplc="0409000F" w:tentative="1">
+      <w:start w:val="1"/>
+      <w:numFmt w:val="decimal"/>
+      <w:lvlText w:val="%7."/>
+      <w:lvlJc w:val="left"/>
+      <w:pPr>
+        <w:ind w:left="5040" w:hanging="360"/>
+      </w:pPr>
+    </w:lvl>
+    <w:lvl w:ilvl="7" w:tplc="04090019" w:tentative="1">
+      <w:start w:val="1"/>
+      <w:numFmt w:val="lowerLetter"/>
+      <w:lvlText w:val="%8."/>
+      <w:lvlJc w:val="left"/>
+      <w:pPr>
+        <w:ind w:left="5760" w:hanging="360"/>
+      </w:pPr>
+    </w:lvl>
+    <w:lvl w:ilvl="8" w:tplc="0409001B" w:tentative="1">
+      <w:start w:val="1"/>
+      <w:numFmt w:val="lowerRoman"/>
+      <w:lvlText w:val="%9."/>
+      <w:lvlJc w:val="right"/>
+      <w:pPr>
+        <w:ind w:left="6480" w:hanging="180"/>
+      </w:pPr>
+    </w:lvl>
+  </w:abstractNum>
+  <w:abstractNum w:abstractNumId="14" w15:restartNumberingAfterBreak="0">
     <w:nsid w:val="7CF64315"/>
     <w:multiLevelType w:val="multilevel"/>
     <w:tmpl w:val="5A32C4D2"/>
@@ -4578,7 +3724,7 @@
       </w:rPr>
     </w:lvl>
   </w:abstractNum>
-  <w:abstractNum w:abstractNumId="12">
+  <w:abstractNum w:abstractNumId="15" w15:restartNumberingAfterBreak="0">
     <w:nsid w:val="7D7D6C54"/>
     <w:multiLevelType w:val="multilevel"/>
     <w:tmpl w:val="344250A0"/>
@@ -4691,7 +3837,7 @@
       </w:rPr>
     </w:lvl>
   </w:abstractNum>
-  <w:abstractNum w:abstractNumId="13">
+  <w:abstractNum w:abstractNumId="16" w15:restartNumberingAfterBreak="0">
     <w:nsid w:val="7E0C786E"/>
     <w:multiLevelType w:val="hybridMultilevel"/>
     <w:tmpl w:val="9F4227EA"/>
@@ -4781,13 +3927,13 @@
     </w:lvl>
   </w:abstractNum>
   <w:num w:numId="1">
-    <w:abstractNumId w:val="13"/>
+    <w:abstractNumId w:val="16"/>
   </w:num>
   <w:num w:numId="2">
-    <w:abstractNumId w:val="7"/>
+    <w:abstractNumId w:val="8"/>
   </w:num>
   <w:num w:numId="3">
-    <w:abstractNumId w:val="10"/>
+    <w:abstractNumId w:val="12"/>
   </w:num>
   <w:num w:numId="4">
     <w:abstractNumId w:val="1"/>
@@ -4799,7 +3945,7 @@
     <w:abstractNumId w:val="0"/>
   </w:num>
   <w:num w:numId="7">
-    <w:abstractNumId w:val="6"/>
+    <w:abstractNumId w:val="7"/>
   </w:num>
   <w:num w:numId="8">
     <w:abstractNumId w:val="2"/>
@@ -4808,25 +3954,34 @@
     <w:abstractNumId w:val="4"/>
   </w:num>
   <w:num w:numId="10">
+    <w:abstractNumId w:val="11"/>
+  </w:num>
+  <w:num w:numId="11">
     <w:abstractNumId w:val="9"/>
   </w:num>
-  <w:num w:numId="11">
-    <w:abstractNumId w:val="8"/>
+  <w:num w:numId="12">
+    <w:abstractNumId w:val="6"/>
   </w:num>
-  <w:num w:numId="12">
+  <w:num w:numId="13">
+    <w:abstractNumId w:val="14"/>
+  </w:num>
+  <w:num w:numId="14">
+    <w:abstractNumId w:val="15"/>
+  </w:num>
+  <w:num w:numId="15">
+    <w:abstractNumId w:val="10"/>
+  </w:num>
+  <w:num w:numId="16">
     <w:abstractNumId w:val="5"/>
   </w:num>
-  <w:num w:numId="13">
-    <w:abstractNumId w:val="11"/>
-  </w:num>
-  <w:num w:numId="14">
-    <w:abstractNumId w:val="12"/>
+  <w:num w:numId="17">
+    <w:abstractNumId w:val="13"/>
   </w:num>
 </w:numbering>
 </file>
 
 <file path=word/styles.xml><?xml version="1.0" encoding="utf-8"?>
-<w:styles xmlns:mc="http://schemas.openxmlformats.org/markup-compatibility/2006" xmlns:r="http://schemas.openxmlformats.org/officeDocument/2006/relationships" xmlns:w="http://schemas.openxmlformats.org/wordprocessingml/2006/main" xmlns:w14="http://schemas.microsoft.com/office/word/2010/wordml" xmlns:w15="http://schemas.microsoft.com/office/word/2012/wordml" mc:Ignorable="w14 w15">
+<w:styles xmlns:mc="http://schemas.openxmlformats.org/markup-compatibility/2006" xmlns:r="http://schemas.openxmlformats.org/officeDocument/2006/relationships" xmlns:w="http://schemas.openxmlformats.org/wordprocessingml/2006/main" xmlns:w14="http://schemas.microsoft.com/office/word/2010/wordml" xmlns:w15="http://schemas.microsoft.com/office/word/2012/wordml" xmlns:w16cid="http://schemas.microsoft.com/office/word/2016/wordml/cid" xmlns:w16se="http://schemas.microsoft.com/office/word/2015/wordml/symex" mc:Ignorable="w14 w15 w16se w16cid">
   <w:docDefaults>
     <w:rPrDefault>
       <w:rPr>
@@ -4836,7 +3991,7 @@
     </w:rPrDefault>
     <w:pPrDefault/>
   </w:docDefaults>
-  <w:latentStyles w:defLockedState="0" w:defUIPriority="99" w:defSemiHidden="0" w:defUnhideWhenUsed="0" w:defQFormat="0" w:count="371">
+  <w:latentStyles w:defLockedState="0" w:defUIPriority="99" w:defSemiHidden="0" w:defUnhideWhenUsed="0" w:defQFormat="0" w:count="376">
     <w:lsdException w:name="Normal" w:uiPriority="0" w:qFormat="1"/>
     <w:lsdException w:name="heading 1" w:uiPriority="0" w:qFormat="1"/>
     <w:lsdException w:name="heading 2" w:semiHidden="1" w:uiPriority="0" w:unhideWhenUsed="1" w:qFormat="1"/>
@@ -4942,7 +4097,6 @@
     <w:lsdException w:name="HTML Sample" w:semiHidden="1" w:unhideWhenUsed="1"/>
     <w:lsdException w:name="HTML Typewriter" w:semiHidden="1" w:unhideWhenUsed="1"/>
     <w:lsdException w:name="HTML Variable" w:semiHidden="1" w:unhideWhenUsed="1"/>
-    <w:lsdException w:name="Normal Table" w:semiHidden="1" w:unhideWhenUsed="1"/>
     <w:lsdException w:name="annotation subject" w:semiHidden="1" w:unhideWhenUsed="1"/>
     <w:lsdException w:name="No List" w:semiHidden="1" w:unhideWhenUsed="1"/>
     <w:lsdException w:name="Outline List 1" w:semiHidden="1" w:unhideWhenUsed="1"/>
@@ -4985,11 +4139,8 @@
     <w:lsdException w:name="Table Contemporary" w:semiHidden="1" w:unhideWhenUsed="1"/>
     <w:lsdException w:name="Table Elegant" w:semiHidden="1" w:unhideWhenUsed="1"/>
     <w:lsdException w:name="Table Professional" w:semiHidden="1" w:unhideWhenUsed="1"/>
-    <w:lsdException w:name="Table Subtle 1" w:semiHidden="1" w:unhideWhenUsed="1"/>
     <w:lsdException w:name="Table Subtle 2" w:semiHidden="1" w:unhideWhenUsed="1"/>
     <w:lsdException w:name="Table Web 1" w:semiHidden="1" w:unhideWhenUsed="1"/>
-    <w:lsdException w:name="Table Web 2" w:semiHidden="1" w:unhideWhenUsed="1"/>
-    <w:lsdException w:name="Table Web 3" w:semiHidden="1" w:unhideWhenUsed="1"/>
     <w:lsdException w:name="Balloon Text" w:semiHidden="1" w:unhideWhenUsed="1"/>
     <w:lsdException w:name="Table Grid" w:uiPriority="59"/>
     <w:lsdException w:name="Table Theme" w:semiHidden="1" w:unhideWhenUsed="1"/>
@@ -5208,16 +4359,24 @@
     <w:lsdException w:name="List Table 5 Dark Accent 6" w:uiPriority="50"/>
     <w:lsdException w:name="List Table 6 Colorful Accent 6" w:uiPriority="51"/>
     <w:lsdException w:name="List Table 7 Colorful Accent 6" w:uiPriority="52"/>
+    <w:lsdException w:name="Mention" w:semiHidden="1" w:unhideWhenUsed="1"/>
+    <w:lsdException w:name="Smart Hyperlink" w:semiHidden="1" w:unhideWhenUsed="1"/>
+    <w:lsdException w:name="Hashtag" w:semiHidden="1" w:unhideWhenUsed="1"/>
+    <w:lsdException w:name="Unresolved Mention" w:semiHidden="1" w:unhideWhenUsed="1"/>
+    <w:lsdException w:name="Smart Link" w:semiHidden="1" w:unhideWhenUsed="1"/>
   </w:latentStyles>
   <w:style w:type="paragraph" w:default="1" w:styleId="Normal">
     <w:name w:val="Normal"/>
     <w:qFormat/>
-    <w:rsid w:val="005857D8"/>
+    <w:rsid w:val="007E3DBF"/>
     <w:pPr>
-      <w:spacing w:after="200" w:line="276" w:lineRule="auto"/>
+      <w:spacing w:after="200" w:line="480" w:lineRule="auto"/>
+      <w:jc w:val="both"/>
     </w:pPr>
     <w:rPr>
-      <w:sz w:val="22"/>
+      <w:rFonts w:ascii="Times New Roman" w:hAnsi="Times New Roman"/>
+      <w:color w:val="000000" w:themeColor="text1"/>
+      <w:sz w:val="24"/>
       <w:szCs w:val="22"/>
       <w:lang w:val="id-ID"/>
     </w:rPr>
@@ -5234,15 +4393,13 @@
       <w:tabs>
         <w:tab w:val="left" w:pos="1080"/>
       </w:tabs>
-      <w:spacing w:after="0" w:line="480" w:lineRule="auto"/>
-      <w:jc w:val="both"/>
+      <w:spacing w:after="0"/>
       <w:outlineLvl w:val="0"/>
     </w:pPr>
     <w:rPr>
-      <w:rFonts w:ascii="Times New Roman" w:eastAsia="Times New Roman" w:hAnsi="Times New Roman"/>
+      <w:rFonts w:eastAsia="Times New Roman"/>
       <w:b/>
       <w:bCs/>
-      <w:sz w:val="24"/>
       <w:szCs w:val="24"/>
       <w:lang w:val="en-US"/>
     </w:rPr>
@@ -5253,20 +4410,19 @@
     <w:next w:val="Normal"/>
     <w:link w:val="Heading2Char"/>
     <w:qFormat/>
-    <w:rsid w:val="0047193A"/>
+    <w:rsid w:val="007E3DBF"/>
     <w:pPr>
       <w:keepNext/>
       <w:tabs>
         <w:tab w:val="left" w:pos="1080"/>
       </w:tabs>
-      <w:spacing w:after="0" w:line="240" w:lineRule="auto"/>
+      <w:spacing w:after="360" w:line="240" w:lineRule="auto"/>
       <w:outlineLvl w:val="1"/>
     </w:pPr>
     <w:rPr>
-      <w:rFonts w:ascii="Times New Roman" w:eastAsia="Times New Roman" w:hAnsi="Times New Roman"/>
+      <w:rFonts w:eastAsia="Times New Roman"/>
       <w:b/>
       <w:bCs/>
-      <w:sz w:val="24"/>
       <w:szCs w:val="24"/>
       <w:lang w:val="en-US"/>
     </w:rPr>
@@ -5283,16 +4439,14 @@
       <w:numPr>
         <w:numId w:val="7"/>
       </w:numPr>
-      <w:spacing w:after="0" w:line="480" w:lineRule="auto"/>
+      <w:spacing w:after="0"/>
       <w:ind w:hanging="720"/>
-      <w:jc w:val="both"/>
       <w:outlineLvl w:val="2"/>
     </w:pPr>
     <w:rPr>
-      <w:rFonts w:ascii="Times New Roman" w:eastAsia="Times New Roman" w:hAnsi="Times New Roman"/>
+      <w:rFonts w:eastAsia="Times New Roman"/>
       <w:b/>
       <w:bCs/>
-      <w:sz w:val="24"/>
       <w:szCs w:val="24"/>
       <w:lang w:val="en-US"/>
     </w:rPr>
@@ -5300,7 +4454,6 @@
   <w:style w:type="character" w:default="1" w:styleId="DefaultParagraphFont">
     <w:name w:val="Default Paragraph Font"/>
     <w:uiPriority w:val="1"/>
-    <w:semiHidden/>
     <w:unhideWhenUsed/>
   </w:style>
   <w:style w:type="table" w:default="1" w:styleId="TableNormal">
@@ -5344,11 +4497,9 @@
     <w:rsid w:val="005857D8"/>
     <w:pPr>
       <w:spacing w:after="0" w:line="240" w:lineRule="auto"/>
-      <w:jc w:val="both"/>
     </w:pPr>
     <w:rPr>
       <w:rFonts w:cs="Calibri"/>
-      <w:sz w:val="24"/>
       <w:szCs w:val="24"/>
       <w:lang w:val="en-US"/>
     </w:rPr>
@@ -5462,7 +4613,7 @@
     <w:unhideWhenUsed/>
     <w:rsid w:val="0047193A"/>
     <w:pPr>
-      <w:spacing w:after="120" w:line="480" w:lineRule="auto"/>
+      <w:spacing w:after="120"/>
       <w:ind w:left="283"/>
     </w:pPr>
   </w:style>
@@ -5526,14 +4677,14 @@
     <w:name w:val="Heading 2 Char"/>
     <w:basedOn w:val="DefaultParagraphFont"/>
     <w:link w:val="Heading2"/>
-    <w:rsid w:val="0047193A"/>
+    <w:rsid w:val="007E3DBF"/>
     <w:rPr>
       <w:rFonts w:ascii="Times New Roman" w:eastAsia="Times New Roman" w:hAnsi="Times New Roman"/>
       <w:b/>
       <w:bCs/>
+      <w:color w:val="000000" w:themeColor="text1"/>
       <w:sz w:val="24"/>
       <w:szCs w:val="24"/>
-      <w:lang w:val="en-US" w:eastAsia="en-US"/>
     </w:rPr>
   </w:style>
   <w:style w:type="character" w:customStyle="1" w:styleId="Heading3Char">
@@ -5559,7 +4710,7 @@
       <w:spacing w:after="0" w:line="240" w:lineRule="auto"/>
     </w:pPr>
     <w:rPr>
-      <w:rFonts w:ascii="Times New Roman" w:eastAsia="Times New Roman" w:hAnsi="Times New Roman"/>
+      <w:rFonts w:eastAsia="Times New Roman"/>
       <w:sz w:val="23"/>
       <w:szCs w:val="23"/>
       <w:lang w:val="en-US" w:eastAsia="ar-SA"/>
@@ -5575,8 +4726,7 @@
       <w:spacing w:before="100" w:beforeAutospacing="1" w:after="100" w:afterAutospacing="1" w:line="240" w:lineRule="auto"/>
     </w:pPr>
     <w:rPr>
-      <w:rFonts w:ascii="Times New Roman" w:eastAsia="Times New Roman" w:hAnsi="Times New Roman"/>
-      <w:sz w:val="24"/>
+      <w:rFonts w:eastAsia="Times New Roman"/>
       <w:szCs w:val="24"/>
       <w:lang w:eastAsia="id-ID"/>
     </w:rPr>
@@ -5599,7 +4749,7 @@
     <w:unhideWhenUsed/>
     <w:rsid w:val="00D442C7"/>
     <w:pPr>
-      <w:spacing w:after="120" w:line="480" w:lineRule="auto"/>
+      <w:spacing w:after="120"/>
     </w:pPr>
   </w:style>
   <w:style w:type="character" w:customStyle="1" w:styleId="BodyText2Char">
@@ -5965,7 +5115,7 @@
 </file>
 
 <file path=customXml/itemProps1.xml><?xml version="1.0" encoding="utf-8"?>
-<ds:datastoreItem xmlns:ds="http://schemas.openxmlformats.org/officeDocument/2006/customXml" ds:itemID="{6973A4D9-1577-4F09-96A8-FC448A65033A}">
+<ds:datastoreItem xmlns:ds="http://schemas.openxmlformats.org/officeDocument/2006/customXml" ds:itemID="{0A53E76B-74CD-44AA-8D39-D8275C28FB0F}">
   <ds:schemaRefs>
     <ds:schemaRef ds:uri="http://schemas.openxmlformats.org/officeDocument/2006/bibliography"/>
   </ds:schemaRefs>

</xml_diff>

<commit_message>
tambahan bab 2 proses.
</commit_message>
<xml_diff>
--- a/BAB 1.docx
+++ b/BAB 1.docx
@@ -1,6 +1,6 @@
 
 <file path=word/document.xml><?xml version="1.0" encoding="utf-8"?>
-<w:document xmlns:wpc="http://schemas.microsoft.com/office/word/2010/wordprocessingCanvas" xmlns:cx="http://schemas.microsoft.com/office/drawing/2014/chartex" xmlns:cx1="http://schemas.microsoft.com/office/drawing/2015/9/8/chartex" xmlns:cx2="http://schemas.microsoft.com/office/drawing/2015/10/21/chartex" xmlns:cx3="http://schemas.microsoft.com/office/drawing/2016/5/9/chartex" xmlns:cx4="http://schemas.microsoft.com/office/drawing/2016/5/10/chartex" xmlns:cx5="http://schemas.microsoft.com/office/drawing/2016/5/11/chartex" xmlns:cx6="http://schemas.microsoft.com/office/drawing/2016/5/12/chartex" xmlns:cx7="http://schemas.microsoft.com/office/drawing/2016/5/13/chartex" xmlns:cx8="http://schemas.microsoft.com/office/drawing/2016/5/14/chartex" xmlns:mc="http://schemas.openxmlformats.org/markup-compatibility/2006" xmlns:aink="http://schemas.microsoft.com/office/drawing/2016/ink" xmlns:am3d="http://schemas.microsoft.com/office/drawing/2017/model3d" xmlns:o="urn:schemas-microsoft-com:office:office" xmlns:r="http://schemas.openxmlformats.org/officeDocument/2006/relationships" xmlns:m="http://schemas.openxmlformats.org/officeDocument/2006/math" xmlns:v="urn:schemas-microsoft-com:vml" xmlns:wp14="http://schemas.microsoft.com/office/word/2010/wordprocessingDrawing" xmlns:wp="http://schemas.openxmlformats.org/drawingml/2006/wordprocessingDrawing" xmlns:w10="urn:schemas-microsoft-com:office:word" xmlns:w="http://schemas.openxmlformats.org/wordprocessingml/2006/main" xmlns:w14="http://schemas.microsoft.com/office/word/2010/wordml" xmlns:w15="http://schemas.microsoft.com/office/word/2012/wordml" xmlns:w16cid="http://schemas.microsoft.com/office/word/2016/wordml/cid" xmlns:w16se="http://schemas.microsoft.com/office/word/2015/wordml/symex" xmlns:wpg="http://schemas.microsoft.com/office/word/2010/wordprocessingGroup" xmlns:wpi="http://schemas.microsoft.com/office/word/2010/wordprocessingInk" xmlns:wne="http://schemas.microsoft.com/office/word/2006/wordml" xmlns:wps="http://schemas.microsoft.com/office/word/2010/wordprocessingShape" mc:Ignorable="w14 w15 w16se w16cid wp14">
+<w:document xmlns:wpc="http://schemas.microsoft.com/office/word/2010/wordprocessingCanvas" xmlns:mc="http://schemas.openxmlformats.org/markup-compatibility/2006" xmlns:o="urn:schemas-microsoft-com:office:office" xmlns:r="http://schemas.openxmlformats.org/officeDocument/2006/relationships" xmlns:m="http://schemas.openxmlformats.org/officeDocument/2006/math" xmlns:v="urn:schemas-microsoft-com:vml" xmlns:wp14="http://schemas.microsoft.com/office/word/2010/wordprocessingDrawing" xmlns:wp="http://schemas.openxmlformats.org/drawingml/2006/wordprocessingDrawing" xmlns:w10="urn:schemas-microsoft-com:office:word" xmlns:w="http://schemas.openxmlformats.org/wordprocessingml/2006/main" xmlns:w14="http://schemas.microsoft.com/office/word/2010/wordml" xmlns:w15="http://schemas.microsoft.com/office/word/2012/wordml" xmlns:wpg="http://schemas.microsoft.com/office/word/2010/wordprocessingGroup" xmlns:wpi="http://schemas.microsoft.com/office/word/2010/wordprocessingInk" xmlns:wne="http://schemas.microsoft.com/office/word/2006/wordml" xmlns:wps="http://schemas.microsoft.com/office/word/2010/wordprocessingShape" mc:Ignorable="w14 w15 wp14">
   <w:body>
     <w:p>
       <w:pPr>
@@ -48,9 +48,19 @@
           <w:numId w:val="16"/>
         </w:numPr>
       </w:pPr>
-      <w:r>
-        <w:t>Latar Belakang</w:t>
-      </w:r>
+      <w:proofErr w:type="spellStart"/>
+      <w:r>
+        <w:t>Latar</w:t>
+      </w:r>
+      <w:proofErr w:type="spellEnd"/>
+      <w:r>
+        <w:t xml:space="preserve"> </w:t>
+      </w:r>
+      <w:proofErr w:type="spellStart"/>
+      <w:r>
+        <w:t>Belakang</w:t>
+      </w:r>
+      <w:proofErr w:type="spellEnd"/>
     </w:p>
     <w:p>
       <w:pPr>
@@ -141,13 +151,95 @@
         </w:rPr>
         <w:t xml:space="preserve">atas maka sangat dibutuhkan suatu penelitian dalam melakukan </w:t>
       </w:r>
+      <w:proofErr w:type="spellStart"/>
       <w:r>
         <w:rPr>
           <w:szCs w:val="24"/>
           <w:lang w:val="en-ID"/>
         </w:rPr>
-        <w:t>pengkategorian atau pengelompokkan aspirasi masyarakat berdasarkan</w:t>
-      </w:r>
+        <w:t>pengkategorian</w:t>
+      </w:r>
+      <w:proofErr w:type="spellEnd"/>
+      <w:r>
+        <w:rPr>
+          <w:szCs w:val="24"/>
+          <w:lang w:val="en-ID"/>
+        </w:rPr>
+        <w:t xml:space="preserve"> </w:t>
+      </w:r>
+      <w:proofErr w:type="spellStart"/>
+      <w:r>
+        <w:rPr>
+          <w:szCs w:val="24"/>
+          <w:lang w:val="en-ID"/>
+        </w:rPr>
+        <w:t>atau</w:t>
+      </w:r>
+      <w:proofErr w:type="spellEnd"/>
+      <w:r>
+        <w:rPr>
+          <w:szCs w:val="24"/>
+          <w:lang w:val="en-ID"/>
+        </w:rPr>
+        <w:t xml:space="preserve"> </w:t>
+      </w:r>
+      <w:proofErr w:type="spellStart"/>
+      <w:r>
+        <w:rPr>
+          <w:szCs w:val="24"/>
+          <w:lang w:val="en-ID"/>
+        </w:rPr>
+        <w:t>pengelompokkan</w:t>
+      </w:r>
+      <w:proofErr w:type="spellEnd"/>
+      <w:r>
+        <w:rPr>
+          <w:szCs w:val="24"/>
+          <w:lang w:val="en-ID"/>
+        </w:rPr>
+        <w:t xml:space="preserve"> </w:t>
+      </w:r>
+      <w:proofErr w:type="spellStart"/>
+      <w:r>
+        <w:rPr>
+          <w:szCs w:val="24"/>
+          <w:lang w:val="en-ID"/>
+        </w:rPr>
+        <w:t>aspirasi</w:t>
+      </w:r>
+      <w:proofErr w:type="spellEnd"/>
+      <w:r>
+        <w:rPr>
+          <w:szCs w:val="24"/>
+          <w:lang w:val="en-ID"/>
+        </w:rPr>
+        <w:t xml:space="preserve"> </w:t>
+      </w:r>
+      <w:proofErr w:type="spellStart"/>
+      <w:r>
+        <w:rPr>
+          <w:szCs w:val="24"/>
+          <w:lang w:val="en-ID"/>
+        </w:rPr>
+        <w:t>masyarakat</w:t>
+      </w:r>
+      <w:proofErr w:type="spellEnd"/>
+      <w:r>
+        <w:rPr>
+          <w:szCs w:val="24"/>
+          <w:lang w:val="en-ID"/>
+        </w:rPr>
+        <w:t xml:space="preserve"> </w:t>
+      </w:r>
+      <w:proofErr w:type="spellStart"/>
+      <w:r>
+        <w:rPr>
+          <w:szCs w:val="24"/>
+          <w:lang w:val="en-ID"/>
+        </w:rPr>
+        <w:t>berdasarkan</w:t>
+      </w:r>
+      <w:proofErr w:type="spellEnd"/>
       <w:r>
         <w:rPr>
           <w:szCs w:val="24"/>
@@ -159,21 +251,242 @@
           <w:szCs w:val="24"/>
           <w:lang w:val="en-ID"/>
         </w:rPr>
-        <w:t>yang bisa memudahkan wakil rakyat dalam menampung aspirasi masyarakat</w:t>
-      </w:r>
+        <w:t xml:space="preserve">yang </w:t>
+      </w:r>
+      <w:proofErr w:type="spellStart"/>
+      <w:r>
+        <w:rPr>
+          <w:szCs w:val="24"/>
+          <w:lang w:val="en-ID"/>
+        </w:rPr>
+        <w:t>bisa</w:t>
+      </w:r>
+      <w:proofErr w:type="spellEnd"/>
+      <w:r>
+        <w:rPr>
+          <w:szCs w:val="24"/>
+          <w:lang w:val="en-ID"/>
+        </w:rPr>
+        <w:t xml:space="preserve"> </w:t>
+      </w:r>
+      <w:proofErr w:type="spellStart"/>
+      <w:r>
+        <w:rPr>
+          <w:szCs w:val="24"/>
+          <w:lang w:val="en-ID"/>
+        </w:rPr>
+        <w:t>memudahkan</w:t>
+      </w:r>
+      <w:proofErr w:type="spellEnd"/>
+      <w:r>
+        <w:rPr>
+          <w:szCs w:val="24"/>
+          <w:lang w:val="en-ID"/>
+        </w:rPr>
+        <w:t xml:space="preserve"> </w:t>
+      </w:r>
+      <w:proofErr w:type="spellStart"/>
+      <w:r>
+        <w:rPr>
+          <w:szCs w:val="24"/>
+          <w:lang w:val="en-ID"/>
+        </w:rPr>
+        <w:t>wakil</w:t>
+      </w:r>
+      <w:proofErr w:type="spellEnd"/>
+      <w:r>
+        <w:rPr>
+          <w:szCs w:val="24"/>
+          <w:lang w:val="en-ID"/>
+        </w:rPr>
+        <w:t xml:space="preserve"> </w:t>
+      </w:r>
+      <w:proofErr w:type="spellStart"/>
+      <w:r>
+        <w:rPr>
+          <w:szCs w:val="24"/>
+          <w:lang w:val="en-ID"/>
+        </w:rPr>
+        <w:t>rakyat</w:t>
+      </w:r>
+      <w:proofErr w:type="spellEnd"/>
+      <w:r>
+        <w:rPr>
+          <w:szCs w:val="24"/>
+          <w:lang w:val="en-ID"/>
+        </w:rPr>
+        <w:t xml:space="preserve"> </w:t>
+      </w:r>
+      <w:proofErr w:type="spellStart"/>
+      <w:r>
+        <w:rPr>
+          <w:szCs w:val="24"/>
+          <w:lang w:val="en-ID"/>
+        </w:rPr>
+        <w:t>dalam</w:t>
+      </w:r>
+      <w:proofErr w:type="spellEnd"/>
+      <w:r>
+        <w:rPr>
+          <w:szCs w:val="24"/>
+          <w:lang w:val="en-ID"/>
+        </w:rPr>
+        <w:t xml:space="preserve"> </w:t>
+      </w:r>
+      <w:proofErr w:type="spellStart"/>
+      <w:r>
+        <w:rPr>
+          <w:szCs w:val="24"/>
+          <w:lang w:val="en-ID"/>
+        </w:rPr>
+        <w:t>menampung</w:t>
+      </w:r>
+      <w:proofErr w:type="spellEnd"/>
+      <w:r>
+        <w:rPr>
+          <w:szCs w:val="24"/>
+          <w:lang w:val="en-ID"/>
+        </w:rPr>
+        <w:t xml:space="preserve"> </w:t>
+      </w:r>
+      <w:proofErr w:type="spellStart"/>
+      <w:r>
+        <w:rPr>
+          <w:szCs w:val="24"/>
+          <w:lang w:val="en-ID"/>
+        </w:rPr>
+        <w:t>aspirasi</w:t>
+      </w:r>
+      <w:proofErr w:type="spellEnd"/>
+      <w:r>
+        <w:rPr>
+          <w:szCs w:val="24"/>
+          <w:lang w:val="en-ID"/>
+        </w:rPr>
+        <w:t xml:space="preserve"> </w:t>
+      </w:r>
+      <w:proofErr w:type="spellStart"/>
+      <w:r>
+        <w:rPr>
+          <w:szCs w:val="24"/>
+          <w:lang w:val="en-ID"/>
+        </w:rPr>
+        <w:t>masyarakat</w:t>
+      </w:r>
+      <w:proofErr w:type="spellEnd"/>
       <w:r>
         <w:rPr>
           <w:szCs w:val="24"/>
         </w:rPr>
         <w:t>. Adapun judul penelitian adalah “</w:t>
       </w:r>
+      <w:proofErr w:type="spellStart"/>
       <w:r>
         <w:rPr>
           <w:b/>
           <w:szCs w:val="24"/>
           <w:lang w:val="en-ID"/>
         </w:rPr>
-        <w:t>Implementasi Text Mining Sebagai Sarana Aspirasi Publik Pada Kantor DPRD Kota Makassar</w:t>
+        <w:t>Implementasi</w:t>
+      </w:r>
+      <w:proofErr w:type="spellEnd"/>
+      <w:r>
+        <w:rPr>
+          <w:b/>
+          <w:szCs w:val="24"/>
+          <w:lang w:val="en-ID"/>
+        </w:rPr>
+        <w:t xml:space="preserve"> Text Mining </w:t>
+      </w:r>
+      <w:proofErr w:type="spellStart"/>
+      <w:r>
+        <w:rPr>
+          <w:b/>
+          <w:szCs w:val="24"/>
+          <w:lang w:val="en-ID"/>
+        </w:rPr>
+        <w:t>Sebagai</w:t>
+      </w:r>
+      <w:proofErr w:type="spellEnd"/>
+      <w:r>
+        <w:rPr>
+          <w:b/>
+          <w:szCs w:val="24"/>
+          <w:lang w:val="en-ID"/>
+        </w:rPr>
+        <w:t xml:space="preserve"> </w:t>
+      </w:r>
+      <w:proofErr w:type="spellStart"/>
+      <w:r>
+        <w:rPr>
+          <w:b/>
+          <w:szCs w:val="24"/>
+          <w:lang w:val="en-ID"/>
+        </w:rPr>
+        <w:t>Sarana</w:t>
+      </w:r>
+      <w:proofErr w:type="spellEnd"/>
+      <w:r>
+        <w:rPr>
+          <w:b/>
+          <w:szCs w:val="24"/>
+          <w:lang w:val="en-ID"/>
+        </w:rPr>
+        <w:t xml:space="preserve"> </w:t>
+      </w:r>
+      <w:proofErr w:type="spellStart"/>
+      <w:r>
+        <w:rPr>
+          <w:b/>
+          <w:szCs w:val="24"/>
+          <w:lang w:val="en-ID"/>
+        </w:rPr>
+        <w:t>Aspirasi</w:t>
+      </w:r>
+      <w:proofErr w:type="spellEnd"/>
+      <w:r>
+        <w:rPr>
+          <w:b/>
+          <w:szCs w:val="24"/>
+          <w:lang w:val="en-ID"/>
+        </w:rPr>
+        <w:t xml:space="preserve"> </w:t>
+      </w:r>
+      <w:proofErr w:type="spellStart"/>
+      <w:r>
+        <w:rPr>
+          <w:b/>
+          <w:szCs w:val="24"/>
+          <w:lang w:val="en-ID"/>
+        </w:rPr>
+        <w:t>Publik</w:t>
+      </w:r>
+      <w:proofErr w:type="spellEnd"/>
+      <w:r>
+        <w:rPr>
+          <w:b/>
+          <w:szCs w:val="24"/>
+          <w:lang w:val="en-ID"/>
+        </w:rPr>
+        <w:t xml:space="preserve"> </w:t>
+      </w:r>
+      <w:proofErr w:type="spellStart"/>
+      <w:r>
+        <w:rPr>
+          <w:b/>
+          <w:szCs w:val="24"/>
+          <w:lang w:val="en-ID"/>
+        </w:rPr>
+        <w:t>Pada</w:t>
+      </w:r>
+      <w:proofErr w:type="spellEnd"/>
+      <w:r>
+        <w:rPr>
+          <w:b/>
+          <w:szCs w:val="24"/>
+          <w:lang w:val="en-ID"/>
+        </w:rPr>
+        <w:t xml:space="preserve"> Kantor DPRD Kota Makassar</w:t>
       </w:r>
       <w:r>
         <w:rPr>
@@ -191,9 +504,19 @@
           <w:numId w:val="16"/>
         </w:numPr>
       </w:pPr>
-      <w:r>
-        <w:t>Identifikasi Masalah</w:t>
-      </w:r>
+      <w:proofErr w:type="spellStart"/>
+      <w:r>
+        <w:t>Identifikasi</w:t>
+      </w:r>
+      <w:proofErr w:type="spellEnd"/>
+      <w:r>
+        <w:t xml:space="preserve"> </w:t>
+      </w:r>
+      <w:proofErr w:type="spellStart"/>
+      <w:r>
+        <w:t>Masalah</w:t>
+      </w:r>
+      <w:proofErr w:type="spellEnd"/>
     </w:p>
     <w:p>
       <w:pPr>
@@ -274,10 +597,20 @@
           <w:numId w:val="16"/>
         </w:numPr>
       </w:pPr>
+      <w:proofErr w:type="spellStart"/>
       <w:r>
         <w:lastRenderedPageBreak/>
-        <w:t>Rumusan Masalah</w:t>
-      </w:r>
+        <w:t>Rumusan</w:t>
+      </w:r>
+      <w:proofErr w:type="spellEnd"/>
+      <w:r>
+        <w:t xml:space="preserve"> </w:t>
+      </w:r>
+      <w:proofErr w:type="spellStart"/>
+      <w:r>
+        <w:t>Masalah</w:t>
+      </w:r>
+      <w:proofErr w:type="spellEnd"/>
     </w:p>
     <w:p>
       <w:pPr>
@@ -326,9 +659,19 @@
           <w:numId w:val="16"/>
         </w:numPr>
       </w:pPr>
-      <w:r>
-        <w:t>Batasan Masalah</w:t>
-      </w:r>
+      <w:proofErr w:type="spellStart"/>
+      <w:r>
+        <w:t>Batasan</w:t>
+      </w:r>
+      <w:proofErr w:type="spellEnd"/>
+      <w:r>
+        <w:t xml:space="preserve"> </w:t>
+      </w:r>
+      <w:proofErr w:type="spellStart"/>
+      <w:r>
+        <w:t>Masalah</w:t>
+      </w:r>
+      <w:proofErr w:type="spellEnd"/>
     </w:p>
     <w:p>
       <w:pPr>
@@ -408,9 +751,19 @@
           <w:numId w:val="16"/>
         </w:numPr>
       </w:pPr>
-      <w:r>
-        <w:t>Tujuan Penelitian</w:t>
-      </w:r>
+      <w:proofErr w:type="spellStart"/>
+      <w:r>
+        <w:t>Tujuan</w:t>
+      </w:r>
+      <w:proofErr w:type="spellEnd"/>
+      <w:r>
+        <w:t xml:space="preserve"> </w:t>
+      </w:r>
+      <w:proofErr w:type="spellStart"/>
+      <w:r>
+        <w:t>Penelitian</w:t>
+      </w:r>
+      <w:proofErr w:type="spellEnd"/>
     </w:p>
     <w:p>
       <w:pPr>
@@ -453,18 +806,50 @@
           <w:color w:val="auto"/>
         </w:rPr>
       </w:pPr>
+      <w:proofErr w:type="spellStart"/>
       <w:r>
         <w:rPr>
           <w:color w:val="auto"/>
         </w:rPr>
-        <w:t>Membangun aplikasi</w:t>
-      </w:r>
+        <w:t>Membangun</w:t>
+      </w:r>
+      <w:proofErr w:type="spellEnd"/>
+      <w:r>
+        <w:rPr>
+          <w:color w:val="auto"/>
+        </w:rPr>
+        <w:t xml:space="preserve"> </w:t>
+      </w:r>
+      <w:proofErr w:type="spellStart"/>
+      <w:r>
+        <w:rPr>
+          <w:color w:val="auto"/>
+        </w:rPr>
+        <w:t>aplikasi</w:t>
+      </w:r>
+      <w:proofErr w:type="spellEnd"/>
       <w:r>
         <w:rPr>
           <w:color w:val="auto"/>
           <w:lang w:val="id-ID"/>
         </w:rPr>
-        <w:t xml:space="preserve"> yang dapat menampung aspirasi masyarakat kemudian dapat menyeleksinya kemudian meneruskan kebagian komisi terkait</w:t>
+        <w:t xml:space="preserve"> yang dapat menampung aspirasi masyarakat kemudian dapat menyeleksinya </w:t>
+      </w:r>
+      <w:proofErr w:type="spellStart"/>
+      <w:r>
+        <w:rPr>
+          <w:color w:val="auto"/>
+          <w:lang w:val="en-ID"/>
+        </w:rPr>
+        <w:t>dan</w:t>
+      </w:r>
+      <w:proofErr w:type="spellEnd"/>
+      <w:r>
+        <w:rPr>
+          <w:color w:val="auto"/>
+          <w:lang w:val="id-ID"/>
+        </w:rPr>
+        <w:t xml:space="preserve"> meneruskan kebagian komisi terkait</w:t>
       </w:r>
       <w:r>
         <w:rPr>
@@ -520,12 +905,24 @@
           <w:numId w:val="16"/>
         </w:numPr>
       </w:pPr>
-      <w:r>
-        <w:t xml:space="preserve">Manfaat </w:t>
-      </w:r>
-      <w:r>
-        <w:t xml:space="preserve"> Penelitian</w:t>
-      </w:r>
+      <w:proofErr w:type="spellStart"/>
+      <w:proofErr w:type="gramStart"/>
+      <w:r>
+        <w:t>Manfaat</w:t>
+      </w:r>
+      <w:proofErr w:type="spellEnd"/>
+      <w:r>
+        <w:t xml:space="preserve"> </w:t>
+      </w:r>
+      <w:r>
+        <w:t xml:space="preserve"> </w:t>
+      </w:r>
+      <w:proofErr w:type="spellStart"/>
+      <w:r>
+        <w:t>Penelitian</w:t>
+      </w:r>
+      <w:proofErr w:type="spellEnd"/>
+      <w:proofErr w:type="gramEnd"/>
     </w:p>
     <w:p>
       <w:pPr>
@@ -702,8 +1099,6 @@
         </w:rPr>
         <w:t xml:space="preserve"> dan juga membantu bagian komisi terkait untuk menanggapi aspirasi dari masyarakat lebih cepat dan efisien</w:t>
       </w:r>
-      <w:bookmarkStart w:id="0" w:name="_GoBack"/>
-      <w:bookmarkEnd w:id="0"/>
       <w:r>
         <w:rPr>
           <w:szCs w:val="24"/>
@@ -719,9 +1114,19 @@
           <w:numId w:val="16"/>
         </w:numPr>
       </w:pPr>
-      <w:r>
-        <w:t>Sistematika Penulisan</w:t>
-      </w:r>
+      <w:proofErr w:type="spellStart"/>
+      <w:r>
+        <w:t>Sistematika</w:t>
+      </w:r>
+      <w:proofErr w:type="spellEnd"/>
+      <w:r>
+        <w:t xml:space="preserve"> </w:t>
+      </w:r>
+      <w:proofErr w:type="spellStart"/>
+      <w:r>
+        <w:t>Penulisan</w:t>
+      </w:r>
+      <w:proofErr w:type="spellEnd"/>
     </w:p>
     <w:p>
       <w:pPr>
@@ -1066,6 +1471,8 @@
           <w:lang w:val="id-ID"/>
         </w:rPr>
       </w:pPr>
+      <w:bookmarkStart w:id="0" w:name="_GoBack"/>
+      <w:bookmarkEnd w:id="0"/>
       <w:r>
         <w:rPr>
           <w:lang w:val="sv-SE"/>
@@ -1109,18 +1516,6 @@
         </w:rPr>
         <w:t>Merupakan bab penutup yang berisikan kesimpulan dan saran untuk perkembangan dari penelitian ini.</w:t>
       </w:r>
-    </w:p>
-    <w:p>
-      <w:pPr>
-        <w:tabs>
-          <w:tab w:val="left" w:pos="1276"/>
-        </w:tabs>
-        <w:ind w:left="540"/>
-        <w:rPr>
-          <w:szCs w:val="24"/>
-          <w:lang w:val="sv-SE"/>
-        </w:rPr>
-      </w:pPr>
     </w:p>
     <w:p>
       <w:pPr>
@@ -1186,7 +1581,7 @@
 </file>
 
 <file path=word/endnotes.xml><?xml version="1.0" encoding="utf-8"?>
-<w:endnotes xmlns:wpc="http://schemas.microsoft.com/office/word/2010/wordprocessingCanvas" xmlns:cx="http://schemas.microsoft.com/office/drawing/2014/chartex" xmlns:cx1="http://schemas.microsoft.com/office/drawing/2015/9/8/chartex" xmlns:cx2="http://schemas.microsoft.com/office/drawing/2015/10/21/chartex" xmlns:cx3="http://schemas.microsoft.com/office/drawing/2016/5/9/chartex" xmlns:cx4="http://schemas.microsoft.com/office/drawing/2016/5/10/chartex" xmlns:cx5="http://schemas.microsoft.com/office/drawing/2016/5/11/chartex" xmlns:cx6="http://schemas.microsoft.com/office/drawing/2016/5/12/chartex" xmlns:cx7="http://schemas.microsoft.com/office/drawing/2016/5/13/chartex" xmlns:cx8="http://schemas.microsoft.com/office/drawing/2016/5/14/chartex" xmlns:mc="http://schemas.openxmlformats.org/markup-compatibility/2006" xmlns:aink="http://schemas.microsoft.com/office/drawing/2016/ink" xmlns:am3d="http://schemas.microsoft.com/office/drawing/2017/model3d" xmlns:o="urn:schemas-microsoft-com:office:office" xmlns:r="http://schemas.openxmlformats.org/officeDocument/2006/relationships" xmlns:m="http://schemas.openxmlformats.org/officeDocument/2006/math" xmlns:v="urn:schemas-microsoft-com:vml" xmlns:wp14="http://schemas.microsoft.com/office/word/2010/wordprocessingDrawing" xmlns:wp="http://schemas.openxmlformats.org/drawingml/2006/wordprocessingDrawing" xmlns:w10="urn:schemas-microsoft-com:office:word" xmlns:w="http://schemas.openxmlformats.org/wordprocessingml/2006/main" xmlns:w14="http://schemas.microsoft.com/office/word/2010/wordml" xmlns:w15="http://schemas.microsoft.com/office/word/2012/wordml" xmlns:w16cid="http://schemas.microsoft.com/office/word/2016/wordml/cid" xmlns:w16se="http://schemas.microsoft.com/office/word/2015/wordml/symex" xmlns:wpg="http://schemas.microsoft.com/office/word/2010/wordprocessingGroup" xmlns:wpi="http://schemas.microsoft.com/office/word/2010/wordprocessingInk" xmlns:wne="http://schemas.microsoft.com/office/word/2006/wordml" xmlns:wps="http://schemas.microsoft.com/office/word/2010/wordprocessingShape" mc:Ignorable="w14 w15 w16se w16cid wp14">
+<w:endnotes xmlns:wpc="http://schemas.microsoft.com/office/word/2010/wordprocessingCanvas" xmlns:mc="http://schemas.openxmlformats.org/markup-compatibility/2006" xmlns:o="urn:schemas-microsoft-com:office:office" xmlns:r="http://schemas.openxmlformats.org/officeDocument/2006/relationships" xmlns:m="http://schemas.openxmlformats.org/officeDocument/2006/math" xmlns:v="urn:schemas-microsoft-com:vml" xmlns:wp14="http://schemas.microsoft.com/office/word/2010/wordprocessingDrawing" xmlns:wp="http://schemas.openxmlformats.org/drawingml/2006/wordprocessingDrawing" xmlns:w10="urn:schemas-microsoft-com:office:word" xmlns:w="http://schemas.openxmlformats.org/wordprocessingml/2006/main" xmlns:w14="http://schemas.microsoft.com/office/word/2010/wordml" xmlns:w15="http://schemas.microsoft.com/office/word/2012/wordml" xmlns:wpg="http://schemas.microsoft.com/office/word/2010/wordprocessingGroup" xmlns:wpi="http://schemas.microsoft.com/office/word/2010/wordprocessingInk" xmlns:wne="http://schemas.microsoft.com/office/word/2006/wordml" xmlns:wps="http://schemas.microsoft.com/office/word/2010/wordprocessingShape" mc:Ignorable="w14 w15 wp14">
   <w:endnote w:type="separator" w:id="-1">
     <w:p>
       <w:pPr>
@@ -1211,7 +1606,7 @@
 </file>
 
 <file path=word/footer1.xml><?xml version="1.0" encoding="utf-8"?>
-<w:ftr xmlns:wpc="http://schemas.microsoft.com/office/word/2010/wordprocessingCanvas" xmlns:cx="http://schemas.microsoft.com/office/drawing/2014/chartex" xmlns:cx1="http://schemas.microsoft.com/office/drawing/2015/9/8/chartex" xmlns:cx2="http://schemas.microsoft.com/office/drawing/2015/10/21/chartex" xmlns:cx3="http://schemas.microsoft.com/office/drawing/2016/5/9/chartex" xmlns:cx4="http://schemas.microsoft.com/office/drawing/2016/5/10/chartex" xmlns:cx5="http://schemas.microsoft.com/office/drawing/2016/5/11/chartex" xmlns:cx6="http://schemas.microsoft.com/office/drawing/2016/5/12/chartex" xmlns:cx7="http://schemas.microsoft.com/office/drawing/2016/5/13/chartex" xmlns:cx8="http://schemas.microsoft.com/office/drawing/2016/5/14/chartex" xmlns:mc="http://schemas.openxmlformats.org/markup-compatibility/2006" xmlns:aink="http://schemas.microsoft.com/office/drawing/2016/ink" xmlns:am3d="http://schemas.microsoft.com/office/drawing/2017/model3d" xmlns:o="urn:schemas-microsoft-com:office:office" xmlns:r="http://schemas.openxmlformats.org/officeDocument/2006/relationships" xmlns:m="http://schemas.openxmlformats.org/officeDocument/2006/math" xmlns:v="urn:schemas-microsoft-com:vml" xmlns:wp14="http://schemas.microsoft.com/office/word/2010/wordprocessingDrawing" xmlns:wp="http://schemas.openxmlformats.org/drawingml/2006/wordprocessingDrawing" xmlns:w10="urn:schemas-microsoft-com:office:word" xmlns:w="http://schemas.openxmlformats.org/wordprocessingml/2006/main" xmlns:w14="http://schemas.microsoft.com/office/word/2010/wordml" xmlns:w15="http://schemas.microsoft.com/office/word/2012/wordml" xmlns:w16cid="http://schemas.microsoft.com/office/word/2016/wordml/cid" xmlns:w16se="http://schemas.microsoft.com/office/word/2015/wordml/symex" xmlns:wpg="http://schemas.microsoft.com/office/word/2010/wordprocessingGroup" xmlns:wpi="http://schemas.microsoft.com/office/word/2010/wordprocessingInk" xmlns:wne="http://schemas.microsoft.com/office/word/2006/wordml" xmlns:wps="http://schemas.microsoft.com/office/word/2010/wordprocessingShape" mc:Ignorable="w14 w15 w16se w16cid wp14">
+<w:ftr xmlns:wpc="http://schemas.microsoft.com/office/word/2010/wordprocessingCanvas" xmlns:mc="http://schemas.openxmlformats.org/markup-compatibility/2006" xmlns:o="urn:schemas-microsoft-com:office:office" xmlns:r="http://schemas.openxmlformats.org/officeDocument/2006/relationships" xmlns:m="http://schemas.openxmlformats.org/officeDocument/2006/math" xmlns:v="urn:schemas-microsoft-com:vml" xmlns:wp14="http://schemas.microsoft.com/office/word/2010/wordprocessingDrawing" xmlns:wp="http://schemas.openxmlformats.org/drawingml/2006/wordprocessingDrawing" xmlns:w10="urn:schemas-microsoft-com:office:word" xmlns:w="http://schemas.openxmlformats.org/wordprocessingml/2006/main" xmlns:w14="http://schemas.microsoft.com/office/word/2010/wordml" xmlns:w15="http://schemas.microsoft.com/office/word/2012/wordml" xmlns:wpg="http://schemas.microsoft.com/office/word/2010/wordprocessingGroup" xmlns:wpi="http://schemas.microsoft.com/office/word/2010/wordprocessingInk" xmlns:wne="http://schemas.microsoft.com/office/word/2006/wordml" xmlns:wps="http://schemas.microsoft.com/office/word/2010/wordprocessingShape" mc:Ignorable="w14 w15 wp14">
   <w:sdt>
     <w:sdtPr>
       <w:id w:val="-878860857"/>
@@ -1262,7 +1657,7 @@
 </file>
 
 <file path=word/footnotes.xml><?xml version="1.0" encoding="utf-8"?>
-<w:footnotes xmlns:wpc="http://schemas.microsoft.com/office/word/2010/wordprocessingCanvas" xmlns:cx="http://schemas.microsoft.com/office/drawing/2014/chartex" xmlns:cx1="http://schemas.microsoft.com/office/drawing/2015/9/8/chartex" xmlns:cx2="http://schemas.microsoft.com/office/drawing/2015/10/21/chartex" xmlns:cx3="http://schemas.microsoft.com/office/drawing/2016/5/9/chartex" xmlns:cx4="http://schemas.microsoft.com/office/drawing/2016/5/10/chartex" xmlns:cx5="http://schemas.microsoft.com/office/drawing/2016/5/11/chartex" xmlns:cx6="http://schemas.microsoft.com/office/drawing/2016/5/12/chartex" xmlns:cx7="http://schemas.microsoft.com/office/drawing/2016/5/13/chartex" xmlns:cx8="http://schemas.microsoft.com/office/drawing/2016/5/14/chartex" xmlns:mc="http://schemas.openxmlformats.org/markup-compatibility/2006" xmlns:aink="http://schemas.microsoft.com/office/drawing/2016/ink" xmlns:am3d="http://schemas.microsoft.com/office/drawing/2017/model3d" xmlns:o="urn:schemas-microsoft-com:office:office" xmlns:r="http://schemas.openxmlformats.org/officeDocument/2006/relationships" xmlns:m="http://schemas.openxmlformats.org/officeDocument/2006/math" xmlns:v="urn:schemas-microsoft-com:vml" xmlns:wp14="http://schemas.microsoft.com/office/word/2010/wordprocessingDrawing" xmlns:wp="http://schemas.openxmlformats.org/drawingml/2006/wordprocessingDrawing" xmlns:w10="urn:schemas-microsoft-com:office:word" xmlns:w="http://schemas.openxmlformats.org/wordprocessingml/2006/main" xmlns:w14="http://schemas.microsoft.com/office/word/2010/wordml" xmlns:w15="http://schemas.microsoft.com/office/word/2012/wordml" xmlns:w16cid="http://schemas.microsoft.com/office/word/2016/wordml/cid" xmlns:w16se="http://schemas.microsoft.com/office/word/2015/wordml/symex" xmlns:wpg="http://schemas.microsoft.com/office/word/2010/wordprocessingGroup" xmlns:wpi="http://schemas.microsoft.com/office/word/2010/wordprocessingInk" xmlns:wne="http://schemas.microsoft.com/office/word/2006/wordml" xmlns:wps="http://schemas.microsoft.com/office/word/2010/wordprocessingShape" mc:Ignorable="w14 w15 w16se w16cid wp14">
+<w:footnotes xmlns:wpc="http://schemas.microsoft.com/office/word/2010/wordprocessingCanvas" xmlns:mc="http://schemas.openxmlformats.org/markup-compatibility/2006" xmlns:o="urn:schemas-microsoft-com:office:office" xmlns:r="http://schemas.openxmlformats.org/officeDocument/2006/relationships" xmlns:m="http://schemas.openxmlformats.org/officeDocument/2006/math" xmlns:v="urn:schemas-microsoft-com:vml" xmlns:wp14="http://schemas.microsoft.com/office/word/2010/wordprocessingDrawing" xmlns:wp="http://schemas.openxmlformats.org/drawingml/2006/wordprocessingDrawing" xmlns:w10="urn:schemas-microsoft-com:office:word" xmlns:w="http://schemas.openxmlformats.org/wordprocessingml/2006/main" xmlns:w14="http://schemas.microsoft.com/office/word/2010/wordml" xmlns:w15="http://schemas.microsoft.com/office/word/2012/wordml" xmlns:wpg="http://schemas.microsoft.com/office/word/2010/wordprocessingGroup" xmlns:wpi="http://schemas.microsoft.com/office/word/2010/wordprocessingInk" xmlns:wne="http://schemas.microsoft.com/office/word/2006/wordml" xmlns:wps="http://schemas.microsoft.com/office/word/2010/wordprocessingShape" mc:Ignorable="w14 w15 wp14">
   <w:footnote w:type="separator" w:id="-1">
     <w:p>
       <w:pPr>
@@ -1287,7 +1682,7 @@
 </file>
 
 <file path=word/header1.xml><?xml version="1.0" encoding="utf-8"?>
-<w:hdr xmlns:wpc="http://schemas.microsoft.com/office/word/2010/wordprocessingCanvas" xmlns:cx="http://schemas.microsoft.com/office/drawing/2014/chartex" xmlns:cx1="http://schemas.microsoft.com/office/drawing/2015/9/8/chartex" xmlns:cx2="http://schemas.microsoft.com/office/drawing/2015/10/21/chartex" xmlns:cx3="http://schemas.microsoft.com/office/drawing/2016/5/9/chartex" xmlns:cx4="http://schemas.microsoft.com/office/drawing/2016/5/10/chartex" xmlns:cx5="http://schemas.microsoft.com/office/drawing/2016/5/11/chartex" xmlns:cx6="http://schemas.microsoft.com/office/drawing/2016/5/12/chartex" xmlns:cx7="http://schemas.microsoft.com/office/drawing/2016/5/13/chartex" xmlns:cx8="http://schemas.microsoft.com/office/drawing/2016/5/14/chartex" xmlns:mc="http://schemas.openxmlformats.org/markup-compatibility/2006" xmlns:aink="http://schemas.microsoft.com/office/drawing/2016/ink" xmlns:am3d="http://schemas.microsoft.com/office/drawing/2017/model3d" xmlns:o="urn:schemas-microsoft-com:office:office" xmlns:r="http://schemas.openxmlformats.org/officeDocument/2006/relationships" xmlns:m="http://schemas.openxmlformats.org/officeDocument/2006/math" xmlns:v="urn:schemas-microsoft-com:vml" xmlns:wp14="http://schemas.microsoft.com/office/word/2010/wordprocessingDrawing" xmlns:wp="http://schemas.openxmlformats.org/drawingml/2006/wordprocessingDrawing" xmlns:w10="urn:schemas-microsoft-com:office:word" xmlns:w="http://schemas.openxmlformats.org/wordprocessingml/2006/main" xmlns:w14="http://schemas.microsoft.com/office/word/2010/wordml" xmlns:w15="http://schemas.microsoft.com/office/word/2012/wordml" xmlns:w16cid="http://schemas.microsoft.com/office/word/2016/wordml/cid" xmlns:w16se="http://schemas.microsoft.com/office/word/2015/wordml/symex" xmlns:wpg="http://schemas.microsoft.com/office/word/2010/wordprocessingGroup" xmlns:wpi="http://schemas.microsoft.com/office/word/2010/wordprocessingInk" xmlns:wne="http://schemas.microsoft.com/office/word/2006/wordml" xmlns:wps="http://schemas.microsoft.com/office/word/2010/wordprocessingShape" mc:Ignorable="w14 w15 w16se w16cid wp14">
+<w:hdr xmlns:wpc="http://schemas.microsoft.com/office/word/2010/wordprocessingCanvas" xmlns:mc="http://schemas.openxmlformats.org/markup-compatibility/2006" xmlns:o="urn:schemas-microsoft-com:office:office" xmlns:r="http://schemas.openxmlformats.org/officeDocument/2006/relationships" xmlns:m="http://schemas.openxmlformats.org/officeDocument/2006/math" xmlns:v="urn:schemas-microsoft-com:vml" xmlns:wp14="http://schemas.microsoft.com/office/word/2010/wordprocessingDrawing" xmlns:wp="http://schemas.openxmlformats.org/drawingml/2006/wordprocessingDrawing" xmlns:w10="urn:schemas-microsoft-com:office:word" xmlns:w="http://schemas.openxmlformats.org/wordprocessingml/2006/main" xmlns:w14="http://schemas.microsoft.com/office/word/2010/wordml" xmlns:w15="http://schemas.microsoft.com/office/word/2012/wordml" xmlns:wpg="http://schemas.microsoft.com/office/word/2010/wordprocessingGroup" xmlns:wpi="http://schemas.microsoft.com/office/word/2010/wordprocessingInk" xmlns:wne="http://schemas.microsoft.com/office/word/2006/wordml" xmlns:wps="http://schemas.microsoft.com/office/word/2010/wordprocessingShape" mc:Ignorable="w14 w15 wp14">
   <w:sdt>
     <w:sdtPr>
       <w:id w:val="1437253763"/>
@@ -1320,7 +1715,7 @@
           <w:rPr>
             <w:noProof/>
           </w:rPr>
-          <w:t>6</w:t>
+          <w:t>5</w:t>
         </w:r>
         <w:r>
           <w:rPr>
@@ -1340,8 +1735,8 @@
 </file>
 
 <file path=word/numbering.xml><?xml version="1.0" encoding="utf-8"?>
-<w:numbering xmlns:wpc="http://schemas.microsoft.com/office/word/2010/wordprocessingCanvas" xmlns:cx="http://schemas.microsoft.com/office/drawing/2014/chartex" xmlns:cx1="http://schemas.microsoft.com/office/drawing/2015/9/8/chartex" xmlns:cx2="http://schemas.microsoft.com/office/drawing/2015/10/21/chartex" xmlns:cx3="http://schemas.microsoft.com/office/drawing/2016/5/9/chartex" xmlns:cx4="http://schemas.microsoft.com/office/drawing/2016/5/10/chartex" xmlns:cx5="http://schemas.microsoft.com/office/drawing/2016/5/11/chartex" xmlns:cx6="http://schemas.microsoft.com/office/drawing/2016/5/12/chartex" xmlns:cx7="http://schemas.microsoft.com/office/drawing/2016/5/13/chartex" xmlns:cx8="http://schemas.microsoft.com/office/drawing/2016/5/14/chartex" xmlns:mc="http://schemas.openxmlformats.org/markup-compatibility/2006" xmlns:aink="http://schemas.microsoft.com/office/drawing/2016/ink" xmlns:am3d="http://schemas.microsoft.com/office/drawing/2017/model3d" xmlns:o="urn:schemas-microsoft-com:office:office" xmlns:r="http://schemas.openxmlformats.org/officeDocument/2006/relationships" xmlns:m="http://schemas.openxmlformats.org/officeDocument/2006/math" xmlns:v="urn:schemas-microsoft-com:vml" xmlns:wp14="http://schemas.microsoft.com/office/word/2010/wordprocessingDrawing" xmlns:wp="http://schemas.openxmlformats.org/drawingml/2006/wordprocessingDrawing" xmlns:w10="urn:schemas-microsoft-com:office:word" xmlns:w="http://schemas.openxmlformats.org/wordprocessingml/2006/main" xmlns:w14="http://schemas.microsoft.com/office/word/2010/wordml" xmlns:w15="http://schemas.microsoft.com/office/word/2012/wordml" xmlns:w16cid="http://schemas.microsoft.com/office/word/2016/wordml/cid" xmlns:w16se="http://schemas.microsoft.com/office/word/2015/wordml/symex" xmlns:wpg="http://schemas.microsoft.com/office/word/2010/wordprocessingGroup" xmlns:wpi="http://schemas.microsoft.com/office/word/2010/wordprocessingInk" xmlns:wne="http://schemas.microsoft.com/office/word/2006/wordml" xmlns:wps="http://schemas.microsoft.com/office/word/2010/wordprocessingShape" mc:Ignorable="w14 w15 w16se w16cid wp14">
-  <w:abstractNum w:abstractNumId="0" w15:restartNumberingAfterBreak="0">
+<w:numbering xmlns:wpc="http://schemas.microsoft.com/office/word/2010/wordprocessingCanvas" xmlns:mc="http://schemas.openxmlformats.org/markup-compatibility/2006" xmlns:o="urn:schemas-microsoft-com:office:office" xmlns:r="http://schemas.openxmlformats.org/officeDocument/2006/relationships" xmlns:m="http://schemas.openxmlformats.org/officeDocument/2006/math" xmlns:v="urn:schemas-microsoft-com:vml" xmlns:wp14="http://schemas.microsoft.com/office/word/2010/wordprocessingDrawing" xmlns:wp="http://schemas.openxmlformats.org/drawingml/2006/wordprocessingDrawing" xmlns:w10="urn:schemas-microsoft-com:office:word" xmlns:w="http://schemas.openxmlformats.org/wordprocessingml/2006/main" xmlns:w14="http://schemas.microsoft.com/office/word/2010/wordml" xmlns:w15="http://schemas.microsoft.com/office/word/2012/wordml" xmlns:wpg="http://schemas.microsoft.com/office/word/2010/wordprocessingGroup" xmlns:wpi="http://schemas.microsoft.com/office/word/2010/wordprocessingInk" xmlns:wne="http://schemas.microsoft.com/office/word/2006/wordml" xmlns:wps="http://schemas.microsoft.com/office/word/2010/wordprocessingShape" mc:Ignorable="w14 w15 wp14">
+  <w:abstractNum w:abstractNumId="0">
     <w:nsid w:val="00000006"/>
     <w:multiLevelType w:val="multilevel"/>
     <w:tmpl w:val="00000006"/>
@@ -1455,7 +1850,7 @@
       </w:pPr>
     </w:lvl>
   </w:abstractNum>
-  <w:abstractNum w:abstractNumId="1" w15:restartNumberingAfterBreak="0">
+  <w:abstractNum w:abstractNumId="1">
     <w:nsid w:val="05FD5DB1"/>
     <w:multiLevelType w:val="hybridMultilevel"/>
     <w:tmpl w:val="554A6CEA"/>
@@ -1546,7 +1941,7 @@
       </w:pPr>
     </w:lvl>
   </w:abstractNum>
-  <w:abstractNum w:abstractNumId="2" w15:restartNumberingAfterBreak="0">
+  <w:abstractNum w:abstractNumId="2">
     <w:nsid w:val="1E5C6C39"/>
     <w:multiLevelType w:val="hybridMultilevel"/>
     <w:tmpl w:val="26DC4844"/>
@@ -1667,7 +2062,7 @@
       </w:pPr>
     </w:lvl>
   </w:abstractNum>
-  <w:abstractNum w:abstractNumId="3" w15:restartNumberingAfterBreak="0">
+  <w:abstractNum w:abstractNumId="3">
     <w:nsid w:val="2707790C"/>
     <w:multiLevelType w:val="hybridMultilevel"/>
     <w:tmpl w:val="3D5418DC"/>
@@ -1789,7 +2184,7 @@
       </w:pPr>
     </w:lvl>
   </w:abstractNum>
-  <w:abstractNum w:abstractNumId="4" w15:restartNumberingAfterBreak="0">
+  <w:abstractNum w:abstractNumId="4">
     <w:nsid w:val="28847CB1"/>
     <w:multiLevelType w:val="multilevel"/>
     <w:tmpl w:val="ABE287F6"/>
@@ -1902,7 +2297,7 @@
       </w:rPr>
     </w:lvl>
   </w:abstractNum>
-  <w:abstractNum w:abstractNumId="5" w15:restartNumberingAfterBreak="0">
+  <w:abstractNum w:abstractNumId="5">
     <w:nsid w:val="35C74F23"/>
     <w:multiLevelType w:val="multilevel"/>
     <w:tmpl w:val="5AA4DED4"/>
@@ -2015,7 +2410,7 @@
       </w:rPr>
     </w:lvl>
   </w:abstractNum>
-  <w:abstractNum w:abstractNumId="6" w15:restartNumberingAfterBreak="0">
+  <w:abstractNum w:abstractNumId="6">
     <w:nsid w:val="368601E6"/>
     <w:multiLevelType w:val="multilevel"/>
     <w:tmpl w:val="15DE4914"/>
@@ -2128,7 +2523,7 @@
       </w:rPr>
     </w:lvl>
   </w:abstractNum>
-  <w:abstractNum w:abstractNumId="7" w15:restartNumberingAfterBreak="0">
+  <w:abstractNum w:abstractNumId="7">
     <w:nsid w:val="3CCA6133"/>
     <w:multiLevelType w:val="hybridMultilevel"/>
     <w:tmpl w:val="64A6CFE4"/>
@@ -2245,7 +2640,7 @@
       </w:pPr>
     </w:lvl>
   </w:abstractNum>
-  <w:abstractNum w:abstractNumId="8" w15:restartNumberingAfterBreak="0">
+  <w:abstractNum w:abstractNumId="8">
     <w:nsid w:val="57383D5F"/>
     <w:multiLevelType w:val="hybridMultilevel"/>
     <w:tmpl w:val="229034E0"/>
@@ -2335,7 +2730,7 @@
       </w:pPr>
     </w:lvl>
   </w:abstractNum>
-  <w:abstractNum w:abstractNumId="9" w15:restartNumberingAfterBreak="0">
+  <w:abstractNum w:abstractNumId="9">
     <w:nsid w:val="6BEF061B"/>
     <w:multiLevelType w:val="multilevel"/>
     <w:tmpl w:val="AD7A91D8"/>
@@ -2448,7 +2843,7 @@
       </w:rPr>
     </w:lvl>
   </w:abstractNum>
-  <w:abstractNum w:abstractNumId="10" w15:restartNumberingAfterBreak="0">
+  <w:abstractNum w:abstractNumId="10">
     <w:nsid w:val="6DED6D05"/>
     <w:multiLevelType w:val="hybridMultilevel"/>
     <w:tmpl w:val="51EE6A88"/>
@@ -2534,7 +2929,7 @@
       </w:pPr>
     </w:lvl>
   </w:abstractNum>
-  <w:abstractNum w:abstractNumId="11" w15:restartNumberingAfterBreak="0">
+  <w:abstractNum w:abstractNumId="11">
     <w:nsid w:val="73A43541"/>
     <w:multiLevelType w:val="hybridMultilevel"/>
     <w:tmpl w:val="E7DA349C"/>
@@ -2624,7 +3019,7 @@
       </w:pPr>
     </w:lvl>
   </w:abstractNum>
-  <w:abstractNum w:abstractNumId="12" w15:restartNumberingAfterBreak="0">
+  <w:abstractNum w:abstractNumId="12">
     <w:nsid w:val="757F4D75"/>
     <w:multiLevelType w:val="hybridMultilevel"/>
     <w:tmpl w:val="FADA2BFC"/>
@@ -2713,7 +3108,7 @@
       </w:pPr>
     </w:lvl>
   </w:abstractNum>
-  <w:abstractNum w:abstractNumId="13" w15:restartNumberingAfterBreak="0">
+  <w:abstractNum w:abstractNumId="13">
     <w:nsid w:val="789D03D9"/>
     <w:multiLevelType w:val="hybridMultilevel"/>
     <w:tmpl w:val="B4525B4A"/>
@@ -2803,7 +3198,7 @@
       </w:pPr>
     </w:lvl>
   </w:abstractNum>
-  <w:abstractNum w:abstractNumId="14" w15:restartNumberingAfterBreak="0">
+  <w:abstractNum w:abstractNumId="14">
     <w:nsid w:val="7CF64315"/>
     <w:multiLevelType w:val="multilevel"/>
     <w:tmpl w:val="5A32C4D2"/>
@@ -2916,7 +3311,7 @@
       </w:rPr>
     </w:lvl>
   </w:abstractNum>
-  <w:abstractNum w:abstractNumId="15" w15:restartNumberingAfterBreak="0">
+  <w:abstractNum w:abstractNumId="15">
     <w:nsid w:val="7D7D6C54"/>
     <w:multiLevelType w:val="multilevel"/>
     <w:tmpl w:val="344250A0"/>
@@ -3029,7 +3424,7 @@
       </w:rPr>
     </w:lvl>
   </w:abstractNum>
-  <w:abstractNum w:abstractNumId="16" w15:restartNumberingAfterBreak="0">
+  <w:abstractNum w:abstractNumId="16">
     <w:nsid w:val="7E0C786E"/>
     <w:multiLevelType w:val="hybridMultilevel"/>
     <w:tmpl w:val="9F4227EA"/>
@@ -3173,7 +3568,7 @@
 </file>
 
 <file path=word/styles.xml><?xml version="1.0" encoding="utf-8"?>
-<w:styles xmlns:mc="http://schemas.openxmlformats.org/markup-compatibility/2006" xmlns:r="http://schemas.openxmlformats.org/officeDocument/2006/relationships" xmlns:w="http://schemas.openxmlformats.org/wordprocessingml/2006/main" xmlns:w14="http://schemas.microsoft.com/office/word/2010/wordml" xmlns:w15="http://schemas.microsoft.com/office/word/2012/wordml" xmlns:w16cid="http://schemas.microsoft.com/office/word/2016/wordml/cid" xmlns:w16se="http://schemas.microsoft.com/office/word/2015/wordml/symex" mc:Ignorable="w14 w15 w16se w16cid">
+<w:styles xmlns:mc="http://schemas.openxmlformats.org/markup-compatibility/2006" xmlns:r="http://schemas.openxmlformats.org/officeDocument/2006/relationships" xmlns:w="http://schemas.openxmlformats.org/wordprocessingml/2006/main" xmlns:w14="http://schemas.microsoft.com/office/word/2010/wordml" xmlns:w15="http://schemas.microsoft.com/office/word/2012/wordml" mc:Ignorable="w14 w15">
   <w:docDefaults>
     <w:rPrDefault>
       <w:rPr>
@@ -3183,7 +3578,7 @@
     </w:rPrDefault>
     <w:pPrDefault/>
   </w:docDefaults>
-  <w:latentStyles w:defLockedState="0" w:defUIPriority="99" w:defSemiHidden="0" w:defUnhideWhenUsed="0" w:defQFormat="0" w:count="376">
+  <w:latentStyles w:defLockedState="0" w:defUIPriority="99" w:defSemiHidden="0" w:defUnhideWhenUsed="0" w:defQFormat="0" w:count="371">
     <w:lsdException w:name="Normal" w:uiPriority="0" w:qFormat="1"/>
     <w:lsdException w:name="heading 1" w:uiPriority="0" w:qFormat="1"/>
     <w:lsdException w:name="heading 2" w:semiHidden="1" w:uiPriority="0" w:unhideWhenUsed="1" w:qFormat="1"/>
@@ -3555,11 +3950,6 @@
     <w:lsdException w:name="List Table 5 Dark Accent 6" w:uiPriority="50"/>
     <w:lsdException w:name="List Table 6 Colorful Accent 6" w:uiPriority="51"/>
     <w:lsdException w:name="List Table 7 Colorful Accent 6" w:uiPriority="52"/>
-    <w:lsdException w:name="Mention" w:semiHidden="1" w:unhideWhenUsed="1"/>
-    <w:lsdException w:name="Smart Hyperlink" w:semiHidden="1" w:unhideWhenUsed="1"/>
-    <w:lsdException w:name="Hashtag" w:semiHidden="1" w:unhideWhenUsed="1"/>
-    <w:lsdException w:name="Unresolved Mention" w:semiHidden="1" w:unhideWhenUsed="1"/>
-    <w:lsdException w:name="Smart Link" w:semiHidden="1" w:unhideWhenUsed="1"/>
   </w:latentStyles>
   <w:style w:type="paragraph" w:default="1" w:styleId="Normal">
     <w:name w:val="Normal"/>
@@ -4312,7 +4702,7 @@
 </file>
 
 <file path=customXml/itemProps1.xml><?xml version="1.0" encoding="utf-8"?>
-<ds:datastoreItem xmlns:ds="http://schemas.openxmlformats.org/officeDocument/2006/customXml" ds:itemID="{89D1B95D-9CCA-4505-8E75-E2D2D3626080}">
+<ds:datastoreItem xmlns:ds="http://schemas.openxmlformats.org/officeDocument/2006/customXml" ds:itemID="{C7030EAB-4A71-43B9-A465-7D5CB81449EA}">
   <ds:schemaRefs>
     <ds:schemaRef ds:uri="http://schemas.openxmlformats.org/officeDocument/2006/bibliography"/>
   </ds:schemaRefs>

</xml_diff>

<commit_message>
bab 1 dan bab 2 revisi ke 3
</commit_message>
<xml_diff>
--- a/BAB 1.docx
+++ b/BAB 1.docx
@@ -554,7 +554,7 @@
         <w:pStyle w:val="Heading3"/>
       </w:pPr>
       <w:r>
-        <w:t>1.4.1.</w:t>
+        <w:t>1.4.1</w:t>
       </w:r>
       <w:r>
         <w:tab/>
@@ -710,7 +710,13 @@
         <w:pStyle w:val="Heading3"/>
       </w:pPr>
       <w:r>
-        <w:t>1.4.1.</w:t>
+        <w:t>1.4.</w:t>
+      </w:r>
+      <w:r>
+        <w:rPr>
+          <w:lang w:val="id-ID"/>
+        </w:rPr>
+        <w:t>2</w:t>
       </w:r>
       <w:r>
         <w:tab/>
@@ -956,6 +962,7 @@
           <w:ilvl w:val="1"/>
           <w:numId w:val="16"/>
         </w:numPr>
+        <w:ind w:left="567" w:hanging="567"/>
       </w:pPr>
       <w:r>
         <w:t>Sistematika Penulisan</w:t>
@@ -1558,7 +1565,7 @@
           <w:rPr>
             <w:noProof/>
           </w:rPr>
-          <w:t>2</w:t>
+          <w:t>6</w:t>
         </w:r>
         <w:r>
           <w:rPr>

</xml_diff>

<commit_message>
penambahan penelitian terkait di bab 2
</commit_message>
<xml_diff>
--- a/BAB 1.docx
+++ b/BAB 1.docx
@@ -1,6 +1,6 @@
 
 <file path=word/document.xml><?xml version="1.0" encoding="utf-8"?>
-<w:document xmlns:ve="http://schemas.openxmlformats.org/markup-compatibility/2006" xmlns:o="urn:schemas-microsoft-com:office:office" xmlns:r="http://schemas.openxmlformats.org/officeDocument/2006/relationships" xmlns:m="http://schemas.openxmlformats.org/officeDocument/2006/math" xmlns:v="urn:schemas-microsoft-com:vml" xmlns:wp="http://schemas.openxmlformats.org/drawingml/2006/wordprocessingDrawing" xmlns:w10="urn:schemas-microsoft-com:office:word" xmlns:w="http://schemas.openxmlformats.org/wordprocessingml/2006/main" xmlns:wne="http://schemas.microsoft.com/office/word/2006/wordml">
+<w:document xmlns:wpc="http://schemas.microsoft.com/office/word/2010/wordprocessingCanvas" xmlns:mc="http://schemas.openxmlformats.org/markup-compatibility/2006" xmlns:o="urn:schemas-microsoft-com:office:office" xmlns:r="http://schemas.openxmlformats.org/officeDocument/2006/relationships" xmlns:m="http://schemas.openxmlformats.org/officeDocument/2006/math" xmlns:v="urn:schemas-microsoft-com:vml" xmlns:wp14="http://schemas.microsoft.com/office/word/2010/wordprocessingDrawing" xmlns:wp="http://schemas.openxmlformats.org/drawingml/2006/wordprocessingDrawing" xmlns:w10="urn:schemas-microsoft-com:office:word" xmlns:w="http://schemas.openxmlformats.org/wordprocessingml/2006/main" xmlns:w14="http://schemas.microsoft.com/office/word/2010/wordml" xmlns:w15="http://schemas.microsoft.com/office/word/2012/wordml" xmlns:wpg="http://schemas.microsoft.com/office/word/2010/wordprocessingGroup" xmlns:wpi="http://schemas.microsoft.com/office/word/2010/wordprocessingInk" xmlns:wne="http://schemas.microsoft.com/office/word/2006/wordml" xmlns:wps="http://schemas.microsoft.com/office/word/2010/wordprocessingShape" mc:Ignorable="w14 w15 wp14">
   <w:body>
     <w:p>
       <w:pPr>
@@ -35,9 +35,19 @@
           <w:lang w:val="id-ID"/>
         </w:rPr>
       </w:pPr>
-      <w:r>
-        <w:t>Latar Belakang</w:t>
-      </w:r>
+      <w:proofErr w:type="spellStart"/>
+      <w:r>
+        <w:t>Latar</w:t>
+      </w:r>
+      <w:proofErr w:type="spellEnd"/>
+      <w:r>
+        <w:t xml:space="preserve"> </w:t>
+      </w:r>
+      <w:proofErr w:type="spellStart"/>
+      <w:r>
+        <w:t>Belakang</w:t>
+      </w:r>
+      <w:proofErr w:type="spellEnd"/>
     </w:p>
     <w:p>
       <w:pPr>
@@ -281,13 +291,113 @@
         </w:rPr>
         <w:t xml:space="preserve"> Adapun judul penelitian adalah “</w:t>
       </w:r>
+      <w:proofErr w:type="spellStart"/>
       <w:r>
         <w:rPr>
           <w:b/>
           <w:szCs w:val="24"/>
           <w:lang w:val="en-ID"/>
         </w:rPr>
-        <w:t>Implementasi Text Mining Sebagai Sarana Aspirasi Publik Pada Kantor DPRD Kota Makassar</w:t>
+        <w:t>Implementasi</w:t>
+      </w:r>
+      <w:proofErr w:type="spellEnd"/>
+      <w:r>
+        <w:rPr>
+          <w:b/>
+          <w:szCs w:val="24"/>
+          <w:lang w:val="en-ID"/>
+        </w:rPr>
+        <w:t xml:space="preserve"> Text Mining </w:t>
+      </w:r>
+      <w:proofErr w:type="spellStart"/>
+      <w:r>
+        <w:rPr>
+          <w:b/>
+          <w:szCs w:val="24"/>
+          <w:lang w:val="en-ID"/>
+        </w:rPr>
+        <w:t>Sebagai</w:t>
+      </w:r>
+      <w:proofErr w:type="spellEnd"/>
+      <w:r>
+        <w:rPr>
+          <w:b/>
+          <w:szCs w:val="24"/>
+          <w:lang w:val="en-ID"/>
+        </w:rPr>
+        <w:t xml:space="preserve"> </w:t>
+      </w:r>
+      <w:proofErr w:type="spellStart"/>
+      <w:r>
+        <w:rPr>
+          <w:b/>
+          <w:szCs w:val="24"/>
+          <w:lang w:val="en-ID"/>
+        </w:rPr>
+        <w:t>Sarana</w:t>
+      </w:r>
+      <w:proofErr w:type="spellEnd"/>
+      <w:r>
+        <w:rPr>
+          <w:b/>
+          <w:szCs w:val="24"/>
+          <w:lang w:val="en-ID"/>
+        </w:rPr>
+        <w:t xml:space="preserve"> </w:t>
+      </w:r>
+      <w:proofErr w:type="spellStart"/>
+      <w:r>
+        <w:rPr>
+          <w:b/>
+          <w:szCs w:val="24"/>
+          <w:lang w:val="en-ID"/>
+        </w:rPr>
+        <w:t>Aspirasi</w:t>
+      </w:r>
+      <w:proofErr w:type="spellEnd"/>
+      <w:r>
+        <w:rPr>
+          <w:b/>
+          <w:szCs w:val="24"/>
+          <w:lang w:val="en-ID"/>
+        </w:rPr>
+        <w:t xml:space="preserve"> </w:t>
+      </w:r>
+      <w:proofErr w:type="spellStart"/>
+      <w:r>
+        <w:rPr>
+          <w:b/>
+          <w:szCs w:val="24"/>
+          <w:lang w:val="en-ID"/>
+        </w:rPr>
+        <w:t>Publik</w:t>
+      </w:r>
+      <w:proofErr w:type="spellEnd"/>
+      <w:r>
+        <w:rPr>
+          <w:b/>
+          <w:szCs w:val="24"/>
+          <w:lang w:val="en-ID"/>
+        </w:rPr>
+        <w:t xml:space="preserve"> </w:t>
+      </w:r>
+      <w:proofErr w:type="spellStart"/>
+      <w:r>
+        <w:rPr>
+          <w:b/>
+          <w:szCs w:val="24"/>
+          <w:lang w:val="en-ID"/>
+        </w:rPr>
+        <w:t>Pada</w:t>
+      </w:r>
+      <w:proofErr w:type="spellEnd"/>
+      <w:r>
+        <w:rPr>
+          <w:b/>
+          <w:szCs w:val="24"/>
+          <w:lang w:val="en-ID"/>
+        </w:rPr>
+        <w:t xml:space="preserve"> Kantor DPRD Kota Makassar</w:t>
       </w:r>
       <w:r>
         <w:rPr>
@@ -323,9 +433,11 @@
         </w:rPr>
         <w:t xml:space="preserve">Rumusan </w:t>
       </w:r>
+      <w:proofErr w:type="spellStart"/>
       <w:r>
         <w:t>Masalah</w:t>
       </w:r>
+      <w:proofErr w:type="spellEnd"/>
     </w:p>
     <w:p>
       <w:pPr>
@@ -445,9 +557,19 @@
           <w:numId w:val="16"/>
         </w:numPr>
       </w:pPr>
-      <w:r>
-        <w:t>Batasan Masalah</w:t>
-      </w:r>
+      <w:proofErr w:type="spellStart"/>
+      <w:r>
+        <w:t>Batasan</w:t>
+      </w:r>
+      <w:proofErr w:type="spellEnd"/>
+      <w:r>
+        <w:t xml:space="preserve"> </w:t>
+      </w:r>
+      <w:proofErr w:type="spellStart"/>
+      <w:r>
+        <w:t>Masalah</w:t>
+      </w:r>
+      <w:proofErr w:type="spellEnd"/>
     </w:p>
     <w:p>
       <w:pPr>
@@ -536,9 +658,11 @@
         </w:rPr>
         <w:t xml:space="preserve"> </w:t>
       </w:r>
+      <w:proofErr w:type="spellStart"/>
       <w:r>
         <w:t>Tujuan</w:t>
       </w:r>
+      <w:proofErr w:type="spellEnd"/>
       <w:r>
         <w:rPr>
           <w:lang w:val="id-ID"/>
@@ -546,8 +670,13 @@
         <w:t xml:space="preserve"> dan Manfaat</w:t>
       </w:r>
       <w:r>
-        <w:t xml:space="preserve"> Penelitian</w:t>
-      </w:r>
+        <w:t xml:space="preserve"> </w:t>
+      </w:r>
+      <w:proofErr w:type="spellStart"/>
+      <w:r>
+        <w:t>Penelitian</w:t>
+      </w:r>
+      <w:proofErr w:type="spellEnd"/>
     </w:p>
     <w:p>
       <w:pPr>
@@ -558,8 +687,20 @@
       </w:r>
       <w:r>
         <w:tab/>
-        <w:t>Tujuan Penelitian</w:t>
-      </w:r>
+      </w:r>
+      <w:proofErr w:type="spellStart"/>
+      <w:r>
+        <w:t>Tujuan</w:t>
+      </w:r>
+      <w:proofErr w:type="spellEnd"/>
+      <w:r>
+        <w:t xml:space="preserve"> </w:t>
+      </w:r>
+      <w:proofErr w:type="spellStart"/>
+      <w:r>
+        <w:t>Penelitian</w:t>
+      </w:r>
+      <w:proofErr w:type="spellEnd"/>
     </w:p>
     <w:p>
       <w:pPr>
@@ -612,12 +753,28 @@
           <w:color w:val="auto"/>
         </w:rPr>
       </w:pPr>
+      <w:proofErr w:type="spellStart"/>
       <w:r>
         <w:rPr>
           <w:color w:val="auto"/>
         </w:rPr>
-        <w:t>Membangun aplikasi</w:t>
-      </w:r>
+        <w:t>Membangun</w:t>
+      </w:r>
+      <w:proofErr w:type="spellEnd"/>
+      <w:r>
+        <w:rPr>
+          <w:color w:val="auto"/>
+        </w:rPr>
+        <w:t xml:space="preserve"> </w:t>
+      </w:r>
+      <w:proofErr w:type="spellStart"/>
+      <w:r>
+        <w:rPr>
+          <w:color w:val="auto"/>
+        </w:rPr>
+        <w:t>aplikasi</w:t>
+      </w:r>
+      <w:proofErr w:type="spellEnd"/>
       <w:r>
         <w:rPr>
           <w:color w:val="auto"/>
@@ -694,22 +851,10 @@
     </w:p>
     <w:p>
       <w:pPr>
-        <w:pStyle w:val="NoSpacing"/>
-        <w:tabs>
-          <w:tab w:val="left" w:pos="709"/>
-          <w:tab w:val="left" w:pos="1418"/>
-        </w:tabs>
-        <w:spacing w:line="480" w:lineRule="auto"/>
-        <w:rPr>
-          <w:b/>
-        </w:rPr>
-      </w:pPr>
-    </w:p>
-    <w:p>
-      <w:pPr>
         <w:pStyle w:val="Heading3"/>
       </w:pPr>
       <w:r>
+        <w:lastRenderedPageBreak/>
         <w:t>1.4.1.</w:t>
       </w:r>
       <w:r>
@@ -721,9 +866,11 @@
         </w:rPr>
         <w:t xml:space="preserve">Manfaat </w:t>
       </w:r>
+      <w:proofErr w:type="spellStart"/>
       <w:r>
         <w:t>Penelitian</w:t>
       </w:r>
+      <w:proofErr w:type="spellEnd"/>
     </w:p>
     <w:p>
       <w:pPr>
@@ -929,8 +1076,6 @@
         </w:rPr>
         <w:t xml:space="preserve"> dan juga membantu bagian komisi terkait untuk menanggapi aspirasi dari masyarakat lebih cepat dan efisien</w:t>
       </w:r>
-      <w:bookmarkStart w:id="0" w:name="_GoBack"/>
-      <w:bookmarkEnd w:id="0"/>
       <w:r>
         <w:rPr>
           <w:szCs w:val="24"/>
@@ -957,9 +1102,19 @@
           <w:numId w:val="16"/>
         </w:numPr>
       </w:pPr>
-      <w:r>
-        <w:t>Sistematika Penulisan</w:t>
-      </w:r>
+      <w:proofErr w:type="spellStart"/>
+      <w:r>
+        <w:t>Sistematika</w:t>
+      </w:r>
+      <w:proofErr w:type="spellEnd"/>
+      <w:r>
+        <w:t xml:space="preserve"> </w:t>
+      </w:r>
+      <w:proofErr w:type="spellStart"/>
+      <w:r>
+        <w:t>Penulisan</w:t>
+      </w:r>
+      <w:proofErr w:type="spellEnd"/>
     </w:p>
     <w:p>
       <w:pPr>
@@ -1407,7 +1562,16 @@
           <w:szCs w:val="24"/>
           <w:lang w:val="sv-SE"/>
         </w:rPr>
-        <w:t>Berisikan referensi-referensi atau teori yang menunjang dalam penulisan penelitian skripsi ini.</w:t>
+        <w:t>Berisikan referensi-referensi atau teori yang menunjang dalam penulisan penelitian</w:t>
+      </w:r>
+      <w:bookmarkStart w:id="0" w:name="_GoBack"/>
+      <w:bookmarkEnd w:id="0"/>
+      <w:r>
+        <w:rPr>
+          <w:szCs w:val="24"/>
+          <w:lang w:val="sv-SE"/>
+        </w:rPr>
+        <w:t xml:space="preserve"> skripsi ini.</w:t>
       </w:r>
     </w:p>
     <w:sectPr>
@@ -1424,8 +1588,8 @@
 </file>
 
 <file path=word/endnotes.xml><?xml version="1.0" encoding="utf-8"?>
-<w:endnotes xmlns:ve="http://schemas.openxmlformats.org/markup-compatibility/2006" xmlns:o="urn:schemas-microsoft-com:office:office" xmlns:r="http://schemas.openxmlformats.org/officeDocument/2006/relationships" xmlns:m="http://schemas.openxmlformats.org/officeDocument/2006/math" xmlns:v="urn:schemas-microsoft-com:vml" xmlns:wp="http://schemas.openxmlformats.org/drawingml/2006/wordprocessingDrawing" xmlns:w10="urn:schemas-microsoft-com:office:word" xmlns:w="http://schemas.openxmlformats.org/wordprocessingml/2006/main" xmlns:wne="http://schemas.microsoft.com/office/word/2006/wordml">
-  <w:endnote w:type="separator" w:id="0">
+<w:endnotes xmlns:wpc="http://schemas.microsoft.com/office/word/2010/wordprocessingCanvas" xmlns:mc="http://schemas.openxmlformats.org/markup-compatibility/2006" xmlns:o="urn:schemas-microsoft-com:office:office" xmlns:r="http://schemas.openxmlformats.org/officeDocument/2006/relationships" xmlns:m="http://schemas.openxmlformats.org/officeDocument/2006/math" xmlns:v="urn:schemas-microsoft-com:vml" xmlns:wp14="http://schemas.microsoft.com/office/word/2010/wordprocessingDrawing" xmlns:wp="http://schemas.openxmlformats.org/drawingml/2006/wordprocessingDrawing" xmlns:w10="urn:schemas-microsoft-com:office:word" xmlns:w="http://schemas.openxmlformats.org/wordprocessingml/2006/main" xmlns:w14="http://schemas.microsoft.com/office/word/2010/wordml" xmlns:w15="http://schemas.microsoft.com/office/word/2012/wordml" xmlns:wpg="http://schemas.microsoft.com/office/word/2010/wordprocessingGroup" xmlns:wpi="http://schemas.microsoft.com/office/word/2010/wordprocessingInk" xmlns:wne="http://schemas.microsoft.com/office/word/2006/wordml" xmlns:wps="http://schemas.microsoft.com/office/word/2010/wordprocessingShape" mc:Ignorable="w14 w15 wp14">
+  <w:endnote w:type="separator" w:id="-1">
     <w:p>
       <w:pPr>
         <w:spacing w:after="0" w:line="240" w:lineRule="auto"/>
@@ -1435,7 +1599,7 @@
       </w:r>
     </w:p>
   </w:endnote>
-  <w:endnote w:type="continuationSeparator" w:id="1">
+  <w:endnote w:type="continuationSeparator" w:id="0">
     <w:p>
       <w:pPr>
         <w:spacing w:after="0" w:line="240" w:lineRule="auto"/>
@@ -1449,7 +1613,7 @@
 </file>
 
 <file path=word/footer1.xml><?xml version="1.0" encoding="utf-8"?>
-<w:ftr xmlns:ve="http://schemas.openxmlformats.org/markup-compatibility/2006" xmlns:o="urn:schemas-microsoft-com:office:office" xmlns:r="http://schemas.openxmlformats.org/officeDocument/2006/relationships" xmlns:m="http://schemas.openxmlformats.org/officeDocument/2006/math" xmlns:v="urn:schemas-microsoft-com:vml" xmlns:wp="http://schemas.openxmlformats.org/drawingml/2006/wordprocessingDrawing" xmlns:w10="urn:schemas-microsoft-com:office:word" xmlns:w="http://schemas.openxmlformats.org/wordprocessingml/2006/main" xmlns:wne="http://schemas.microsoft.com/office/word/2006/wordml">
+<w:ftr xmlns:wpc="http://schemas.microsoft.com/office/word/2010/wordprocessingCanvas" xmlns:mc="http://schemas.openxmlformats.org/markup-compatibility/2006" xmlns:o="urn:schemas-microsoft-com:office:office" xmlns:r="http://schemas.openxmlformats.org/officeDocument/2006/relationships" xmlns:m="http://schemas.openxmlformats.org/officeDocument/2006/math" xmlns:v="urn:schemas-microsoft-com:vml" xmlns:wp14="http://schemas.microsoft.com/office/word/2010/wordprocessingDrawing" xmlns:wp="http://schemas.openxmlformats.org/drawingml/2006/wordprocessingDrawing" xmlns:w10="urn:schemas-microsoft-com:office:word" xmlns:w="http://schemas.openxmlformats.org/wordprocessingml/2006/main" xmlns:w14="http://schemas.microsoft.com/office/word/2010/wordml" xmlns:w15="http://schemas.microsoft.com/office/word/2012/wordml" xmlns:wpg="http://schemas.microsoft.com/office/word/2010/wordprocessingGroup" xmlns:wpi="http://schemas.microsoft.com/office/word/2010/wordprocessingInk" xmlns:wne="http://schemas.microsoft.com/office/word/2006/wordml" xmlns:wps="http://schemas.microsoft.com/office/word/2010/wordprocessingShape" mc:Ignorable="w14 w15 wp14">
   <w:sdt>
     <w:sdtPr>
       <w:id w:val="-878860857"/>
@@ -1500,8 +1664,8 @@
 </file>
 
 <file path=word/footnotes.xml><?xml version="1.0" encoding="utf-8"?>
-<w:footnotes xmlns:ve="http://schemas.openxmlformats.org/markup-compatibility/2006" xmlns:o="urn:schemas-microsoft-com:office:office" xmlns:r="http://schemas.openxmlformats.org/officeDocument/2006/relationships" xmlns:m="http://schemas.openxmlformats.org/officeDocument/2006/math" xmlns:v="urn:schemas-microsoft-com:vml" xmlns:wp="http://schemas.openxmlformats.org/drawingml/2006/wordprocessingDrawing" xmlns:w10="urn:schemas-microsoft-com:office:word" xmlns:w="http://schemas.openxmlformats.org/wordprocessingml/2006/main" xmlns:wne="http://schemas.microsoft.com/office/word/2006/wordml">
-  <w:footnote w:type="separator" w:id="0">
+<w:footnotes xmlns:wpc="http://schemas.microsoft.com/office/word/2010/wordprocessingCanvas" xmlns:mc="http://schemas.openxmlformats.org/markup-compatibility/2006" xmlns:o="urn:schemas-microsoft-com:office:office" xmlns:r="http://schemas.openxmlformats.org/officeDocument/2006/relationships" xmlns:m="http://schemas.openxmlformats.org/officeDocument/2006/math" xmlns:v="urn:schemas-microsoft-com:vml" xmlns:wp14="http://schemas.microsoft.com/office/word/2010/wordprocessingDrawing" xmlns:wp="http://schemas.openxmlformats.org/drawingml/2006/wordprocessingDrawing" xmlns:w10="urn:schemas-microsoft-com:office:word" xmlns:w="http://schemas.openxmlformats.org/wordprocessingml/2006/main" xmlns:w14="http://schemas.microsoft.com/office/word/2010/wordml" xmlns:w15="http://schemas.microsoft.com/office/word/2012/wordml" xmlns:wpg="http://schemas.microsoft.com/office/word/2010/wordprocessingGroup" xmlns:wpi="http://schemas.microsoft.com/office/word/2010/wordprocessingInk" xmlns:wne="http://schemas.microsoft.com/office/word/2006/wordml" xmlns:wps="http://schemas.microsoft.com/office/word/2010/wordprocessingShape" mc:Ignorable="w14 w15 wp14">
+  <w:footnote w:type="separator" w:id="-1">
     <w:p>
       <w:pPr>
         <w:spacing w:after="0" w:line="240" w:lineRule="auto"/>
@@ -1511,7 +1675,7 @@
       </w:r>
     </w:p>
   </w:footnote>
-  <w:footnote w:type="continuationSeparator" w:id="1">
+  <w:footnote w:type="continuationSeparator" w:id="0">
     <w:p>
       <w:pPr>
         <w:spacing w:after="0" w:line="240" w:lineRule="auto"/>
@@ -1525,7 +1689,7 @@
 </file>
 
 <file path=word/header1.xml><?xml version="1.0" encoding="utf-8"?>
-<w:hdr xmlns:ve="http://schemas.openxmlformats.org/markup-compatibility/2006" xmlns:o="urn:schemas-microsoft-com:office:office" xmlns:r="http://schemas.openxmlformats.org/officeDocument/2006/relationships" xmlns:m="http://schemas.openxmlformats.org/officeDocument/2006/math" xmlns:v="urn:schemas-microsoft-com:vml" xmlns:wp="http://schemas.openxmlformats.org/drawingml/2006/wordprocessingDrawing" xmlns:w10="urn:schemas-microsoft-com:office:word" xmlns:w="http://schemas.openxmlformats.org/wordprocessingml/2006/main" xmlns:wne="http://schemas.microsoft.com/office/word/2006/wordml">
+<w:hdr xmlns:wpc="http://schemas.microsoft.com/office/word/2010/wordprocessingCanvas" xmlns:mc="http://schemas.openxmlformats.org/markup-compatibility/2006" xmlns:o="urn:schemas-microsoft-com:office:office" xmlns:r="http://schemas.openxmlformats.org/officeDocument/2006/relationships" xmlns:m="http://schemas.openxmlformats.org/officeDocument/2006/math" xmlns:v="urn:schemas-microsoft-com:vml" xmlns:wp14="http://schemas.microsoft.com/office/word/2010/wordprocessingDrawing" xmlns:wp="http://schemas.openxmlformats.org/drawingml/2006/wordprocessingDrawing" xmlns:w10="urn:schemas-microsoft-com:office:word" xmlns:w="http://schemas.openxmlformats.org/wordprocessingml/2006/main" xmlns:w14="http://schemas.microsoft.com/office/word/2010/wordml" xmlns:w15="http://schemas.microsoft.com/office/word/2012/wordml" xmlns:wpg="http://schemas.microsoft.com/office/word/2010/wordprocessingGroup" xmlns:wpi="http://schemas.microsoft.com/office/word/2010/wordprocessingInk" xmlns:wne="http://schemas.microsoft.com/office/word/2006/wordml" xmlns:wps="http://schemas.microsoft.com/office/word/2010/wordprocessingShape" mc:Ignorable="w14 w15 wp14">
   <w:sdt>
     <w:sdtPr>
       <w:id w:val="1437253763"/>
@@ -1558,7 +1722,7 @@
           <w:rPr>
             <w:noProof/>
           </w:rPr>
-          <w:t>2</w:t>
+          <w:t>6</w:t>
         </w:r>
         <w:r>
           <w:rPr>
@@ -1578,7 +1742,7 @@
 </file>
 
 <file path=word/numbering.xml><?xml version="1.0" encoding="utf-8"?>
-<w:numbering xmlns:ve="http://schemas.openxmlformats.org/markup-compatibility/2006" xmlns:o="urn:schemas-microsoft-com:office:office" xmlns:r="http://schemas.openxmlformats.org/officeDocument/2006/relationships" xmlns:m="http://schemas.openxmlformats.org/officeDocument/2006/math" xmlns:v="urn:schemas-microsoft-com:vml" xmlns:wp="http://schemas.openxmlformats.org/drawingml/2006/wordprocessingDrawing" xmlns:w10="urn:schemas-microsoft-com:office:word" xmlns:w="http://schemas.openxmlformats.org/wordprocessingml/2006/main" xmlns:wne="http://schemas.microsoft.com/office/word/2006/wordml">
+<w:numbering xmlns:wpc="http://schemas.microsoft.com/office/word/2010/wordprocessingCanvas" xmlns:mc="http://schemas.openxmlformats.org/markup-compatibility/2006" xmlns:o="urn:schemas-microsoft-com:office:office" xmlns:r="http://schemas.openxmlformats.org/officeDocument/2006/relationships" xmlns:m="http://schemas.openxmlformats.org/officeDocument/2006/math" xmlns:v="urn:schemas-microsoft-com:vml" xmlns:wp14="http://schemas.microsoft.com/office/word/2010/wordprocessingDrawing" xmlns:wp="http://schemas.openxmlformats.org/drawingml/2006/wordprocessingDrawing" xmlns:w10="urn:schemas-microsoft-com:office:word" xmlns:w="http://schemas.openxmlformats.org/wordprocessingml/2006/main" xmlns:w14="http://schemas.microsoft.com/office/word/2010/wordml" xmlns:w15="http://schemas.microsoft.com/office/word/2012/wordml" xmlns:wpg="http://schemas.microsoft.com/office/word/2010/wordprocessingGroup" xmlns:wpi="http://schemas.microsoft.com/office/word/2010/wordprocessingInk" xmlns:wne="http://schemas.microsoft.com/office/word/2006/wordml" xmlns:wps="http://schemas.microsoft.com/office/word/2010/wordprocessingShape" mc:Ignorable="w14 w15 wp14">
   <w:abstractNum w:abstractNumId="0">
     <w:nsid w:val="00000006"/>
     <w:multiLevelType w:val="multilevel"/>
@@ -3410,7 +3574,7 @@
 </file>
 
 <file path=word/styles.xml><?xml version="1.0" encoding="utf-8"?>
-<w:styles xmlns:r="http://schemas.openxmlformats.org/officeDocument/2006/relationships" xmlns:w="http://schemas.openxmlformats.org/wordprocessingml/2006/main">
+<w:styles xmlns:mc="http://schemas.openxmlformats.org/markup-compatibility/2006" xmlns:r="http://schemas.openxmlformats.org/officeDocument/2006/relationships" xmlns:w="http://schemas.openxmlformats.org/wordprocessingml/2006/main" xmlns:w14="http://schemas.microsoft.com/office/word/2010/wordml" xmlns:w15="http://schemas.microsoft.com/office/word/2012/wordml" mc:Ignorable="w14 w15">
   <w:docDefaults>
     <w:rPrDefault>
       <w:rPr>
@@ -3420,144 +3584,378 @@
     </w:rPrDefault>
     <w:pPrDefault/>
   </w:docDefaults>
-  <w:latentStyles w:defLockedState="0" w:defUIPriority="99" w:defSemiHidden="1" w:defUnhideWhenUsed="1" w:defQFormat="0" w:count="267">
-    <w:lsdException w:name="Normal" w:semiHidden="0" w:uiPriority="0" w:unhideWhenUsed="0" w:qFormat="1"/>
-    <w:lsdException w:name="heading 1" w:semiHidden="0" w:uiPriority="0" w:unhideWhenUsed="0" w:qFormat="1"/>
-    <w:lsdException w:name="heading 2" w:uiPriority="0" w:qFormat="1"/>
-    <w:lsdException w:name="heading 3" w:uiPriority="0" w:qFormat="1"/>
-    <w:lsdException w:name="heading 4" w:uiPriority="9" w:qFormat="1"/>
-    <w:lsdException w:name="heading 5" w:uiPriority="9" w:qFormat="1"/>
-    <w:lsdException w:name="heading 6" w:uiPriority="9" w:qFormat="1"/>
-    <w:lsdException w:name="heading 7" w:uiPriority="9" w:qFormat="1"/>
-    <w:lsdException w:name="heading 8" w:uiPriority="9" w:qFormat="1"/>
-    <w:lsdException w:name="heading 9" w:uiPriority="9" w:qFormat="1"/>
-    <w:lsdException w:name="toc 1" w:uiPriority="39"/>
-    <w:lsdException w:name="toc 2" w:uiPriority="39"/>
-    <w:lsdException w:name="toc 3" w:uiPriority="39"/>
-    <w:lsdException w:name="toc 4" w:uiPriority="39"/>
-    <w:lsdException w:name="toc 5" w:uiPriority="39"/>
-    <w:lsdException w:name="toc 6" w:uiPriority="39"/>
-    <w:lsdException w:name="toc 7" w:uiPriority="39"/>
-    <w:lsdException w:name="toc 8" w:uiPriority="39"/>
-    <w:lsdException w:name="toc 9" w:uiPriority="39"/>
-    <w:lsdException w:name="caption" w:uiPriority="35" w:qFormat="1"/>
-    <w:lsdException w:name="Title" w:semiHidden="0" w:uiPriority="10" w:unhideWhenUsed="0" w:qFormat="1"/>
-    <w:lsdException w:name="Default Paragraph Font" w:uiPriority="1"/>
-    <w:lsdException w:name="Subtitle" w:semiHidden="0" w:uiPriority="11" w:unhideWhenUsed="0" w:qFormat="1"/>
-    <w:lsdException w:name="Strong" w:semiHidden="0" w:uiPriority="22" w:unhideWhenUsed="0" w:qFormat="1"/>
-    <w:lsdException w:name="Emphasis" w:semiHidden="0" w:uiPriority="20" w:unhideWhenUsed="0" w:qFormat="1"/>
-    <w:lsdException w:name="Table Grid" w:semiHidden="0" w:uiPriority="59" w:unhideWhenUsed="0"/>
-    <w:lsdException w:name="Placeholder Text" w:unhideWhenUsed="0"/>
-    <w:lsdException w:name="No Spacing" w:semiHidden="0" w:uiPriority="1" w:unhideWhenUsed="0" w:qFormat="1"/>
-    <w:lsdException w:name="Light Shading" w:semiHidden="0" w:uiPriority="60" w:unhideWhenUsed="0"/>
-    <w:lsdException w:name="Light List" w:semiHidden="0" w:uiPriority="61" w:unhideWhenUsed="0"/>
-    <w:lsdException w:name="Light Grid" w:semiHidden="0" w:uiPriority="62" w:unhideWhenUsed="0"/>
-    <w:lsdException w:name="Medium Shading 1" w:semiHidden="0" w:uiPriority="63" w:unhideWhenUsed="0"/>
-    <w:lsdException w:name="Medium Shading 2" w:semiHidden="0" w:uiPriority="64" w:unhideWhenUsed="0"/>
-    <w:lsdException w:name="Medium List 1" w:semiHidden="0" w:uiPriority="65" w:unhideWhenUsed="0"/>
-    <w:lsdException w:name="Medium List 2" w:semiHidden="0" w:uiPriority="66" w:unhideWhenUsed="0"/>
-    <w:lsdException w:name="Medium Grid 1" w:semiHidden="0" w:uiPriority="67" w:unhideWhenUsed="0"/>
-    <w:lsdException w:name="Medium Grid 2" w:semiHidden="0" w:uiPriority="68" w:unhideWhenUsed="0"/>
-    <w:lsdException w:name="Medium Grid 3" w:semiHidden="0" w:uiPriority="69" w:unhideWhenUsed="0"/>
-    <w:lsdException w:name="Dark List" w:semiHidden="0" w:uiPriority="70" w:unhideWhenUsed="0"/>
-    <w:lsdException w:name="Colorful Shading" w:semiHidden="0" w:uiPriority="71" w:unhideWhenUsed="0"/>
-    <w:lsdException w:name="Colorful List" w:semiHidden="0" w:uiPriority="72" w:unhideWhenUsed="0"/>
-    <w:lsdException w:name="Colorful Grid" w:semiHidden="0" w:uiPriority="73" w:unhideWhenUsed="0"/>
-    <w:lsdException w:name="Light Shading Accent 1" w:semiHidden="0" w:uiPriority="60" w:unhideWhenUsed="0"/>
-    <w:lsdException w:name="Light List Accent 1" w:semiHidden="0" w:uiPriority="61" w:unhideWhenUsed="0"/>
-    <w:lsdException w:name="Light Grid Accent 1" w:semiHidden="0" w:uiPriority="62" w:unhideWhenUsed="0"/>
-    <w:lsdException w:name="Medium Shading 1 Accent 1" w:semiHidden="0" w:uiPriority="63" w:unhideWhenUsed="0"/>
-    <w:lsdException w:name="Medium Shading 2 Accent 1" w:semiHidden="0" w:uiPriority="64" w:unhideWhenUsed="0"/>
-    <w:lsdException w:name="Medium List 1 Accent 1" w:semiHidden="0" w:uiPriority="65" w:unhideWhenUsed="0"/>
-    <w:lsdException w:name="Revision" w:unhideWhenUsed="0"/>
-    <w:lsdException w:name="List Paragraph" w:semiHidden="0" w:uiPriority="34" w:unhideWhenUsed="0" w:qFormat="1"/>
-    <w:lsdException w:name="Quote" w:semiHidden="0" w:uiPriority="29" w:unhideWhenUsed="0" w:qFormat="1"/>
-    <w:lsdException w:name="Intense Quote" w:semiHidden="0" w:uiPriority="30" w:unhideWhenUsed="0" w:qFormat="1"/>
-    <w:lsdException w:name="Medium List 2 Accent 1" w:semiHidden="0" w:uiPriority="66" w:unhideWhenUsed="0"/>
-    <w:lsdException w:name="Medium Grid 1 Accent 1" w:semiHidden="0" w:uiPriority="67" w:unhideWhenUsed="0"/>
-    <w:lsdException w:name="Medium Grid 2 Accent 1" w:semiHidden="0" w:uiPriority="68" w:unhideWhenUsed="0"/>
-    <w:lsdException w:name="Medium Grid 3 Accent 1" w:semiHidden="0" w:uiPriority="69" w:unhideWhenUsed="0"/>
-    <w:lsdException w:name="Dark List Accent 1" w:semiHidden="0" w:uiPriority="70" w:unhideWhenUsed="0"/>
-    <w:lsdException w:name="Colorful Shading Accent 1" w:semiHidden="0" w:uiPriority="71" w:unhideWhenUsed="0"/>
-    <w:lsdException w:name="Colorful List Accent 1" w:semiHidden="0" w:uiPriority="72" w:unhideWhenUsed="0"/>
-    <w:lsdException w:name="Colorful Grid Accent 1" w:semiHidden="0" w:uiPriority="73" w:unhideWhenUsed="0"/>
-    <w:lsdException w:name="Light Shading Accent 2" w:semiHidden="0" w:uiPriority="60" w:unhideWhenUsed="0"/>
-    <w:lsdException w:name="Light List Accent 2" w:semiHidden="0" w:uiPriority="61" w:unhideWhenUsed="0"/>
-    <w:lsdException w:name="Light Grid Accent 2" w:semiHidden="0" w:uiPriority="62" w:unhideWhenUsed="0"/>
-    <w:lsdException w:name="Medium Shading 1 Accent 2" w:semiHidden="0" w:uiPriority="63" w:unhideWhenUsed="0"/>
-    <w:lsdException w:name="Medium Shading 2 Accent 2" w:semiHidden="0" w:uiPriority="64" w:unhideWhenUsed="0"/>
-    <w:lsdException w:name="Medium List 1 Accent 2" w:semiHidden="0" w:uiPriority="65" w:unhideWhenUsed="0"/>
-    <w:lsdException w:name="Medium List 2 Accent 2" w:semiHidden="0" w:uiPriority="66" w:unhideWhenUsed="0"/>
-    <w:lsdException w:name="Medium Grid 1 Accent 2" w:semiHidden="0" w:uiPriority="67" w:unhideWhenUsed="0"/>
-    <w:lsdException w:name="Medium Grid 2 Accent 2" w:semiHidden="0" w:uiPriority="68" w:unhideWhenUsed="0"/>
-    <w:lsdException w:name="Medium Grid 3 Accent 2" w:semiHidden="0" w:uiPriority="69" w:unhideWhenUsed="0"/>
-    <w:lsdException w:name="Dark List Accent 2" w:semiHidden="0" w:uiPriority="70" w:unhideWhenUsed="0"/>
-    <w:lsdException w:name="Colorful Shading Accent 2" w:semiHidden="0" w:uiPriority="71" w:unhideWhenUsed="0"/>
-    <w:lsdException w:name="Colorful List Accent 2" w:semiHidden="0" w:uiPriority="72" w:unhideWhenUsed="0"/>
-    <w:lsdException w:name="Colorful Grid Accent 2" w:semiHidden="0" w:uiPriority="73" w:unhideWhenUsed="0"/>
-    <w:lsdException w:name="Light Shading Accent 3" w:semiHidden="0" w:uiPriority="60" w:unhideWhenUsed="0"/>
-    <w:lsdException w:name="Light List Accent 3" w:semiHidden="0" w:uiPriority="61" w:unhideWhenUsed="0"/>
-    <w:lsdException w:name="Light Grid Accent 3" w:semiHidden="0" w:uiPriority="62" w:unhideWhenUsed="0"/>
-    <w:lsdException w:name="Medium Shading 1 Accent 3" w:semiHidden="0" w:uiPriority="63" w:unhideWhenUsed="0"/>
-    <w:lsdException w:name="Medium Shading 2 Accent 3" w:semiHidden="0" w:uiPriority="64" w:unhideWhenUsed="0"/>
-    <w:lsdException w:name="Medium List 1 Accent 3" w:semiHidden="0" w:uiPriority="65" w:unhideWhenUsed="0"/>
-    <w:lsdException w:name="Medium List 2 Accent 3" w:semiHidden="0" w:uiPriority="66" w:unhideWhenUsed="0"/>
-    <w:lsdException w:name="Medium Grid 1 Accent 3" w:semiHidden="0" w:uiPriority="67" w:unhideWhenUsed="0"/>
-    <w:lsdException w:name="Medium Grid 2 Accent 3" w:semiHidden="0" w:uiPriority="68" w:unhideWhenUsed="0"/>
-    <w:lsdException w:name="Medium Grid 3 Accent 3" w:semiHidden="0" w:uiPriority="69" w:unhideWhenUsed="0"/>
-    <w:lsdException w:name="Dark List Accent 3" w:semiHidden="0" w:uiPriority="70" w:unhideWhenUsed="0"/>
-    <w:lsdException w:name="Colorful Shading Accent 3" w:semiHidden="0" w:uiPriority="71" w:unhideWhenUsed="0"/>
-    <w:lsdException w:name="Colorful List Accent 3" w:semiHidden="0" w:uiPriority="72" w:unhideWhenUsed="0"/>
-    <w:lsdException w:name="Colorful Grid Accent 3" w:semiHidden="0" w:uiPriority="73" w:unhideWhenUsed="0"/>
-    <w:lsdException w:name="Light Shading Accent 4" w:semiHidden="0" w:uiPriority="60" w:unhideWhenUsed="0"/>
-    <w:lsdException w:name="Light List Accent 4" w:semiHidden="0" w:uiPriority="61" w:unhideWhenUsed="0"/>
-    <w:lsdException w:name="Light Grid Accent 4" w:semiHidden="0" w:uiPriority="62" w:unhideWhenUsed="0"/>
-    <w:lsdException w:name="Medium Shading 1 Accent 4" w:semiHidden="0" w:uiPriority="63" w:unhideWhenUsed="0"/>
-    <w:lsdException w:name="Medium Shading 2 Accent 4" w:semiHidden="0" w:uiPriority="64" w:unhideWhenUsed="0"/>
-    <w:lsdException w:name="Medium List 1 Accent 4" w:semiHidden="0" w:uiPriority="65" w:unhideWhenUsed="0"/>
-    <w:lsdException w:name="Medium List 2 Accent 4" w:semiHidden="0" w:uiPriority="66" w:unhideWhenUsed="0"/>
-    <w:lsdException w:name="Medium Grid 1 Accent 4" w:semiHidden="0" w:uiPriority="67" w:unhideWhenUsed="0"/>
-    <w:lsdException w:name="Medium Grid 2 Accent 4" w:semiHidden="0" w:uiPriority="68" w:unhideWhenUsed="0"/>
-    <w:lsdException w:name="Medium Grid 3 Accent 4" w:semiHidden="0" w:uiPriority="69" w:unhideWhenUsed="0"/>
-    <w:lsdException w:name="Dark List Accent 4" w:semiHidden="0" w:uiPriority="70" w:unhideWhenUsed="0"/>
-    <w:lsdException w:name="Colorful Shading Accent 4" w:semiHidden="0" w:uiPriority="71" w:unhideWhenUsed="0"/>
-    <w:lsdException w:name="Colorful List Accent 4" w:semiHidden="0" w:uiPriority="72" w:unhideWhenUsed="0"/>
-    <w:lsdException w:name="Colorful Grid Accent 4" w:semiHidden="0" w:uiPriority="73" w:unhideWhenUsed="0"/>
-    <w:lsdException w:name="Light Shading Accent 5" w:semiHidden="0" w:uiPriority="60" w:unhideWhenUsed="0"/>
-    <w:lsdException w:name="Light List Accent 5" w:semiHidden="0" w:uiPriority="61" w:unhideWhenUsed="0"/>
-    <w:lsdException w:name="Light Grid Accent 5" w:semiHidden="0" w:uiPriority="62" w:unhideWhenUsed="0"/>
-    <w:lsdException w:name="Medium Shading 1 Accent 5" w:semiHidden="0" w:uiPriority="63" w:unhideWhenUsed="0"/>
-    <w:lsdException w:name="Medium Shading 2 Accent 5" w:semiHidden="0" w:uiPriority="64" w:unhideWhenUsed="0"/>
-    <w:lsdException w:name="Medium List 1 Accent 5" w:semiHidden="0" w:uiPriority="65" w:unhideWhenUsed="0"/>
-    <w:lsdException w:name="Medium List 2 Accent 5" w:semiHidden="0" w:uiPriority="66" w:unhideWhenUsed="0"/>
-    <w:lsdException w:name="Medium Grid 1 Accent 5" w:semiHidden="0" w:uiPriority="67" w:unhideWhenUsed="0"/>
-    <w:lsdException w:name="Medium Grid 2 Accent 5" w:semiHidden="0" w:uiPriority="68" w:unhideWhenUsed="0"/>
-    <w:lsdException w:name="Medium Grid 3 Accent 5" w:semiHidden="0" w:uiPriority="69" w:unhideWhenUsed="0"/>
-    <w:lsdException w:name="Dark List Accent 5" w:semiHidden="0" w:uiPriority="70" w:unhideWhenUsed="0"/>
-    <w:lsdException w:name="Colorful Shading Accent 5" w:semiHidden="0" w:uiPriority="71" w:unhideWhenUsed="0"/>
-    <w:lsdException w:name="Colorful List Accent 5" w:semiHidden="0" w:uiPriority="72" w:unhideWhenUsed="0"/>
-    <w:lsdException w:name="Colorful Grid Accent 5" w:semiHidden="0" w:uiPriority="73" w:unhideWhenUsed="0"/>
-    <w:lsdException w:name="Light Shading Accent 6" w:semiHidden="0" w:uiPriority="60" w:unhideWhenUsed="0"/>
-    <w:lsdException w:name="Light List Accent 6" w:semiHidden="0" w:uiPriority="61" w:unhideWhenUsed="0"/>
-    <w:lsdException w:name="Light Grid Accent 6" w:semiHidden="0" w:uiPriority="62" w:unhideWhenUsed="0"/>
-    <w:lsdException w:name="Medium Shading 1 Accent 6" w:semiHidden="0" w:uiPriority="63" w:unhideWhenUsed="0"/>
-    <w:lsdException w:name="Medium Shading 2 Accent 6" w:semiHidden="0" w:uiPriority="64" w:unhideWhenUsed="0"/>
-    <w:lsdException w:name="Medium List 1 Accent 6" w:semiHidden="0" w:uiPriority="65" w:unhideWhenUsed="0"/>
-    <w:lsdException w:name="Medium List 2 Accent 6" w:semiHidden="0" w:uiPriority="66" w:unhideWhenUsed="0"/>
-    <w:lsdException w:name="Medium Grid 1 Accent 6" w:semiHidden="0" w:uiPriority="67" w:unhideWhenUsed="0"/>
-    <w:lsdException w:name="Medium Grid 2 Accent 6" w:semiHidden="0" w:uiPriority="68" w:unhideWhenUsed="0"/>
-    <w:lsdException w:name="Medium Grid 3 Accent 6" w:semiHidden="0" w:uiPriority="69" w:unhideWhenUsed="0"/>
-    <w:lsdException w:name="Dark List Accent 6" w:semiHidden="0" w:uiPriority="70" w:unhideWhenUsed="0"/>
-    <w:lsdException w:name="Colorful Shading Accent 6" w:semiHidden="0" w:uiPriority="71" w:unhideWhenUsed="0"/>
-    <w:lsdException w:name="Colorful List Accent 6" w:semiHidden="0" w:uiPriority="72" w:unhideWhenUsed="0"/>
-    <w:lsdException w:name="Colorful Grid Accent 6" w:semiHidden="0" w:uiPriority="73" w:unhideWhenUsed="0"/>
-    <w:lsdException w:name="Subtle Emphasis" w:semiHidden="0" w:uiPriority="19" w:unhideWhenUsed="0" w:qFormat="1"/>
-    <w:lsdException w:name="Intense Emphasis" w:semiHidden="0" w:uiPriority="21" w:unhideWhenUsed="0" w:qFormat="1"/>
-    <w:lsdException w:name="Subtle Reference" w:semiHidden="0" w:uiPriority="31" w:unhideWhenUsed="0" w:qFormat="1"/>
-    <w:lsdException w:name="Intense Reference" w:semiHidden="0" w:uiPriority="32" w:unhideWhenUsed="0" w:qFormat="1"/>
-    <w:lsdException w:name="Book Title" w:semiHidden="0" w:uiPriority="33" w:unhideWhenUsed="0" w:qFormat="1"/>
-    <w:lsdException w:name="Bibliography" w:uiPriority="37"/>
-    <w:lsdException w:name="TOC Heading" w:uiPriority="39" w:qFormat="1"/>
+  <w:latentStyles w:defLockedState="0" w:defUIPriority="99" w:defSemiHidden="0" w:defUnhideWhenUsed="0" w:defQFormat="0" w:count="371">
+    <w:lsdException w:name="Normal" w:uiPriority="0" w:qFormat="1"/>
+    <w:lsdException w:name="heading 1" w:uiPriority="0" w:qFormat="1"/>
+    <w:lsdException w:name="heading 2" w:semiHidden="1" w:uiPriority="0" w:unhideWhenUsed="1" w:qFormat="1"/>
+    <w:lsdException w:name="heading 3" w:semiHidden="1" w:uiPriority="0" w:unhideWhenUsed="1" w:qFormat="1"/>
+    <w:lsdException w:name="heading 4" w:semiHidden="1" w:uiPriority="9" w:unhideWhenUsed="1" w:qFormat="1"/>
+    <w:lsdException w:name="heading 5" w:semiHidden="1" w:uiPriority="9" w:unhideWhenUsed="1" w:qFormat="1"/>
+    <w:lsdException w:name="heading 6" w:semiHidden="1" w:uiPriority="9" w:unhideWhenUsed="1" w:qFormat="1"/>
+    <w:lsdException w:name="heading 7" w:semiHidden="1" w:uiPriority="9" w:unhideWhenUsed="1" w:qFormat="1"/>
+    <w:lsdException w:name="heading 8" w:semiHidden="1" w:uiPriority="9" w:unhideWhenUsed="1" w:qFormat="1"/>
+    <w:lsdException w:name="heading 9" w:semiHidden="1" w:uiPriority="9" w:unhideWhenUsed="1" w:qFormat="1"/>
+    <w:lsdException w:name="index 1" w:semiHidden="1" w:unhideWhenUsed="1"/>
+    <w:lsdException w:name="index 2" w:semiHidden="1" w:unhideWhenUsed="1"/>
+    <w:lsdException w:name="index 3" w:semiHidden="1" w:unhideWhenUsed="1"/>
+    <w:lsdException w:name="index 4" w:semiHidden="1" w:unhideWhenUsed="1"/>
+    <w:lsdException w:name="index 5" w:semiHidden="1" w:unhideWhenUsed="1"/>
+    <w:lsdException w:name="index 6" w:semiHidden="1" w:unhideWhenUsed="1"/>
+    <w:lsdException w:name="index 7" w:semiHidden="1" w:unhideWhenUsed="1"/>
+    <w:lsdException w:name="index 8" w:semiHidden="1" w:unhideWhenUsed="1"/>
+    <w:lsdException w:name="index 9" w:semiHidden="1" w:unhideWhenUsed="1"/>
+    <w:lsdException w:name="toc 1" w:semiHidden="1" w:uiPriority="39" w:unhideWhenUsed="1"/>
+    <w:lsdException w:name="toc 2" w:semiHidden="1" w:uiPriority="39" w:unhideWhenUsed="1"/>
+    <w:lsdException w:name="toc 3" w:semiHidden="1" w:uiPriority="39" w:unhideWhenUsed="1"/>
+    <w:lsdException w:name="toc 4" w:semiHidden="1" w:uiPriority="39" w:unhideWhenUsed="1"/>
+    <w:lsdException w:name="toc 5" w:semiHidden="1" w:uiPriority="39" w:unhideWhenUsed="1"/>
+    <w:lsdException w:name="toc 6" w:semiHidden="1" w:uiPriority="39" w:unhideWhenUsed="1"/>
+    <w:lsdException w:name="toc 7" w:semiHidden="1" w:uiPriority="39" w:unhideWhenUsed="1"/>
+    <w:lsdException w:name="toc 8" w:semiHidden="1" w:uiPriority="39" w:unhideWhenUsed="1"/>
+    <w:lsdException w:name="toc 9" w:semiHidden="1" w:uiPriority="39" w:unhideWhenUsed="1"/>
+    <w:lsdException w:name="Normal Indent" w:semiHidden="1" w:unhideWhenUsed="1"/>
+    <w:lsdException w:name="footnote text" w:semiHidden="1" w:unhideWhenUsed="1"/>
+    <w:lsdException w:name="annotation text" w:semiHidden="1" w:unhideWhenUsed="1"/>
+    <w:lsdException w:name="header" w:semiHidden="1" w:unhideWhenUsed="1"/>
+    <w:lsdException w:name="footer" w:semiHidden="1" w:unhideWhenUsed="1"/>
+    <w:lsdException w:name="index heading" w:semiHidden="1" w:unhideWhenUsed="1"/>
+    <w:lsdException w:name="caption" w:semiHidden="1" w:uiPriority="35" w:unhideWhenUsed="1" w:qFormat="1"/>
+    <w:lsdException w:name="table of figures" w:semiHidden="1" w:unhideWhenUsed="1"/>
+    <w:lsdException w:name="envelope address" w:semiHidden="1" w:unhideWhenUsed="1"/>
+    <w:lsdException w:name="envelope return" w:semiHidden="1" w:unhideWhenUsed="1"/>
+    <w:lsdException w:name="footnote reference" w:semiHidden="1" w:unhideWhenUsed="1"/>
+    <w:lsdException w:name="annotation reference" w:semiHidden="1" w:unhideWhenUsed="1"/>
+    <w:lsdException w:name="line number" w:semiHidden="1" w:unhideWhenUsed="1"/>
+    <w:lsdException w:name="page number" w:semiHidden="1" w:unhideWhenUsed="1"/>
+    <w:lsdException w:name="endnote reference" w:semiHidden="1" w:unhideWhenUsed="1"/>
+    <w:lsdException w:name="endnote text" w:semiHidden="1" w:unhideWhenUsed="1"/>
+    <w:lsdException w:name="table of authorities" w:semiHidden="1" w:unhideWhenUsed="1"/>
+    <w:lsdException w:name="macro" w:semiHidden="1" w:unhideWhenUsed="1"/>
+    <w:lsdException w:name="toa heading" w:semiHidden="1" w:unhideWhenUsed="1"/>
+    <w:lsdException w:name="List" w:semiHidden="1" w:unhideWhenUsed="1"/>
+    <w:lsdException w:name="List Bullet" w:semiHidden="1" w:unhideWhenUsed="1"/>
+    <w:lsdException w:name="List Number" w:semiHidden="1" w:unhideWhenUsed="1"/>
+    <w:lsdException w:name="List 2" w:semiHidden="1" w:unhideWhenUsed="1"/>
+    <w:lsdException w:name="List 3" w:semiHidden="1" w:unhideWhenUsed="1"/>
+    <w:lsdException w:name="List 4" w:semiHidden="1" w:unhideWhenUsed="1"/>
+    <w:lsdException w:name="List 5" w:semiHidden="1" w:unhideWhenUsed="1"/>
+    <w:lsdException w:name="List Bullet 2" w:semiHidden="1" w:unhideWhenUsed="1"/>
+    <w:lsdException w:name="List Bullet 3" w:semiHidden="1" w:unhideWhenUsed="1"/>
+    <w:lsdException w:name="List Bullet 4" w:semiHidden="1" w:unhideWhenUsed="1"/>
+    <w:lsdException w:name="List Bullet 5" w:semiHidden="1" w:unhideWhenUsed="1"/>
+    <w:lsdException w:name="List Number 2" w:semiHidden="1" w:unhideWhenUsed="1"/>
+    <w:lsdException w:name="List Number 3" w:semiHidden="1" w:unhideWhenUsed="1"/>
+    <w:lsdException w:name="List Number 4" w:semiHidden="1" w:unhideWhenUsed="1"/>
+    <w:lsdException w:name="List Number 5" w:semiHidden="1" w:unhideWhenUsed="1"/>
+    <w:lsdException w:name="Title" w:uiPriority="10" w:qFormat="1"/>
+    <w:lsdException w:name="Closing" w:semiHidden="1" w:unhideWhenUsed="1"/>
+    <w:lsdException w:name="Signature" w:semiHidden="1" w:unhideWhenUsed="1"/>
+    <w:lsdException w:name="Default Paragraph Font" w:semiHidden="1" w:uiPriority="1" w:unhideWhenUsed="1"/>
+    <w:lsdException w:name="Body Text" w:semiHidden="1" w:unhideWhenUsed="1"/>
+    <w:lsdException w:name="Body Text Indent" w:semiHidden="1" w:unhideWhenUsed="1"/>
+    <w:lsdException w:name="List Continue" w:semiHidden="1" w:unhideWhenUsed="1"/>
+    <w:lsdException w:name="List Continue 2" w:semiHidden="1" w:unhideWhenUsed="1"/>
+    <w:lsdException w:name="List Continue 3" w:semiHidden="1" w:unhideWhenUsed="1"/>
+    <w:lsdException w:name="List Continue 4" w:semiHidden="1" w:unhideWhenUsed="1"/>
+    <w:lsdException w:name="List Continue 5" w:semiHidden="1" w:unhideWhenUsed="1"/>
+    <w:lsdException w:name="Message Header" w:semiHidden="1" w:unhideWhenUsed="1"/>
+    <w:lsdException w:name="Subtitle" w:uiPriority="11" w:qFormat="1"/>
+    <w:lsdException w:name="Salutation" w:semiHidden="1" w:unhideWhenUsed="1"/>
+    <w:lsdException w:name="Date" w:semiHidden="1" w:unhideWhenUsed="1"/>
+    <w:lsdException w:name="Body Text First Indent" w:semiHidden="1" w:unhideWhenUsed="1"/>
+    <w:lsdException w:name="Body Text First Indent 2" w:semiHidden="1" w:unhideWhenUsed="1"/>
+    <w:lsdException w:name="Note Heading" w:semiHidden="1" w:unhideWhenUsed="1"/>
+    <w:lsdException w:name="Body Text 2" w:semiHidden="1" w:unhideWhenUsed="1"/>
+    <w:lsdException w:name="Body Text 3" w:semiHidden="1" w:unhideWhenUsed="1"/>
+    <w:lsdException w:name="Body Text Indent 2" w:semiHidden="1" w:unhideWhenUsed="1"/>
+    <w:lsdException w:name="Body Text Indent 3" w:semiHidden="1" w:unhideWhenUsed="1"/>
+    <w:lsdException w:name="Block Text" w:semiHidden="1" w:unhideWhenUsed="1"/>
+    <w:lsdException w:name="Hyperlink" w:semiHidden="1" w:unhideWhenUsed="1"/>
+    <w:lsdException w:name="FollowedHyperlink" w:semiHidden="1" w:unhideWhenUsed="1"/>
+    <w:lsdException w:name="Strong" w:uiPriority="22" w:qFormat="1"/>
+    <w:lsdException w:name="Emphasis" w:uiPriority="20" w:qFormat="1"/>
+    <w:lsdException w:name="Document Map" w:semiHidden="1" w:unhideWhenUsed="1"/>
+    <w:lsdException w:name="Plain Text" w:semiHidden="1" w:unhideWhenUsed="1"/>
+    <w:lsdException w:name="E-mail Signature" w:semiHidden="1" w:unhideWhenUsed="1"/>
+    <w:lsdException w:name="HTML Top of Form" w:semiHidden="1" w:unhideWhenUsed="1"/>
+    <w:lsdException w:name="HTML Bottom of Form" w:semiHidden="1" w:unhideWhenUsed="1"/>
+    <w:lsdException w:name="Normal (Web)" w:semiHidden="1" w:unhideWhenUsed="1"/>
+    <w:lsdException w:name="HTML Acronym" w:semiHidden="1" w:unhideWhenUsed="1"/>
+    <w:lsdException w:name="HTML Address" w:semiHidden="1" w:unhideWhenUsed="1"/>
+    <w:lsdException w:name="HTML Cite" w:semiHidden="1" w:unhideWhenUsed="1"/>
+    <w:lsdException w:name="HTML Code" w:semiHidden="1" w:unhideWhenUsed="1"/>
+    <w:lsdException w:name="HTML Definition" w:semiHidden="1" w:unhideWhenUsed="1"/>
+    <w:lsdException w:name="HTML Keyboard" w:semiHidden="1" w:unhideWhenUsed="1"/>
+    <w:lsdException w:name="HTML Preformatted" w:semiHidden="1" w:unhideWhenUsed="1"/>
+    <w:lsdException w:name="HTML Sample" w:semiHidden="1" w:unhideWhenUsed="1"/>
+    <w:lsdException w:name="HTML Typewriter" w:semiHidden="1" w:unhideWhenUsed="1"/>
+    <w:lsdException w:name="HTML Variable" w:semiHidden="1" w:unhideWhenUsed="1"/>
+    <w:lsdException w:name="Normal Table" w:semiHidden="1" w:unhideWhenUsed="1"/>
+    <w:lsdException w:name="annotation subject" w:semiHidden="1" w:unhideWhenUsed="1"/>
+    <w:lsdException w:name="No List" w:semiHidden="1" w:unhideWhenUsed="1"/>
+    <w:lsdException w:name="Outline List 1" w:semiHidden="1" w:unhideWhenUsed="1"/>
+    <w:lsdException w:name="Outline List 2" w:semiHidden="1" w:unhideWhenUsed="1"/>
+    <w:lsdException w:name="Outline List 3" w:semiHidden="1" w:unhideWhenUsed="1"/>
+    <w:lsdException w:name="Table Simple 1" w:semiHidden="1" w:unhideWhenUsed="1"/>
+    <w:lsdException w:name="Table Simple 2" w:semiHidden="1" w:unhideWhenUsed="1"/>
+    <w:lsdException w:name="Table Simple 3" w:semiHidden="1" w:unhideWhenUsed="1"/>
+    <w:lsdException w:name="Table Classic 1" w:semiHidden="1" w:unhideWhenUsed="1"/>
+    <w:lsdException w:name="Table Classic 2" w:semiHidden="1" w:unhideWhenUsed="1"/>
+    <w:lsdException w:name="Table Classic 3" w:semiHidden="1" w:unhideWhenUsed="1"/>
+    <w:lsdException w:name="Table Classic 4" w:semiHidden="1" w:unhideWhenUsed="1"/>
+    <w:lsdException w:name="Table Colorful 1" w:semiHidden="1" w:unhideWhenUsed="1"/>
+    <w:lsdException w:name="Table Colorful 2" w:semiHidden="1" w:unhideWhenUsed="1"/>
+    <w:lsdException w:name="Table Colorful 3" w:semiHidden="1" w:unhideWhenUsed="1"/>
+    <w:lsdException w:name="Table Columns 1" w:semiHidden="1" w:unhideWhenUsed="1"/>
+    <w:lsdException w:name="Table Columns 2" w:semiHidden="1" w:unhideWhenUsed="1"/>
+    <w:lsdException w:name="Table Columns 3" w:semiHidden="1" w:unhideWhenUsed="1"/>
+    <w:lsdException w:name="Table Columns 4" w:semiHidden="1" w:unhideWhenUsed="1"/>
+    <w:lsdException w:name="Table Columns 5" w:semiHidden="1" w:unhideWhenUsed="1"/>
+    <w:lsdException w:name="Table Grid 1" w:semiHidden="1" w:unhideWhenUsed="1"/>
+    <w:lsdException w:name="Table Grid 2" w:semiHidden="1" w:unhideWhenUsed="1"/>
+    <w:lsdException w:name="Table Grid 3" w:semiHidden="1" w:unhideWhenUsed="1"/>
+    <w:lsdException w:name="Table Grid 4" w:semiHidden="1" w:unhideWhenUsed="1"/>
+    <w:lsdException w:name="Table Grid 5" w:semiHidden="1" w:unhideWhenUsed="1"/>
+    <w:lsdException w:name="Table Grid 6" w:semiHidden="1" w:unhideWhenUsed="1"/>
+    <w:lsdException w:name="Table Grid 7" w:semiHidden="1" w:unhideWhenUsed="1"/>
+    <w:lsdException w:name="Table Grid 8" w:semiHidden="1" w:unhideWhenUsed="1"/>
+    <w:lsdException w:name="Table List 1" w:semiHidden="1" w:unhideWhenUsed="1"/>
+    <w:lsdException w:name="Table List 2" w:semiHidden="1" w:unhideWhenUsed="1"/>
+    <w:lsdException w:name="Table List 3" w:semiHidden="1" w:unhideWhenUsed="1"/>
+    <w:lsdException w:name="Table List 4" w:semiHidden="1" w:unhideWhenUsed="1"/>
+    <w:lsdException w:name="Table List 5" w:semiHidden="1" w:unhideWhenUsed="1"/>
+    <w:lsdException w:name="Table List 6" w:semiHidden="1" w:unhideWhenUsed="1"/>
+    <w:lsdException w:name="Table List 7" w:semiHidden="1" w:unhideWhenUsed="1"/>
+    <w:lsdException w:name="Table List 8" w:semiHidden="1" w:unhideWhenUsed="1"/>
+    <w:lsdException w:name="Table 3D effects 1" w:semiHidden="1" w:unhideWhenUsed="1"/>
+    <w:lsdException w:name="Table 3D effects 2" w:semiHidden="1" w:unhideWhenUsed="1"/>
+    <w:lsdException w:name="Table 3D effects 3" w:semiHidden="1" w:unhideWhenUsed="1"/>
+    <w:lsdException w:name="Table Contemporary" w:semiHidden="1" w:unhideWhenUsed="1"/>
+    <w:lsdException w:name="Table Elegant" w:semiHidden="1" w:unhideWhenUsed="1"/>
+    <w:lsdException w:name="Table Professional" w:semiHidden="1" w:unhideWhenUsed="1"/>
+    <w:lsdException w:name="Table Subtle 1" w:semiHidden="1" w:unhideWhenUsed="1"/>
+    <w:lsdException w:name="Table Subtle 2" w:semiHidden="1" w:unhideWhenUsed="1"/>
+    <w:lsdException w:name="Table Web 1" w:semiHidden="1" w:unhideWhenUsed="1"/>
+    <w:lsdException w:name="Table Web 2" w:semiHidden="1" w:unhideWhenUsed="1"/>
+    <w:lsdException w:name="Table Web 3" w:semiHidden="1" w:unhideWhenUsed="1"/>
+    <w:lsdException w:name="Balloon Text" w:semiHidden="1" w:unhideWhenUsed="1"/>
+    <w:lsdException w:name="Table Grid" w:uiPriority="59"/>
+    <w:lsdException w:name="Table Theme" w:semiHidden="1" w:unhideWhenUsed="1"/>
+    <w:lsdException w:name="Placeholder Text" w:semiHidden="1"/>
+    <w:lsdException w:name="No Spacing" w:uiPriority="1" w:qFormat="1"/>
+    <w:lsdException w:name="Light Shading" w:uiPriority="60"/>
+    <w:lsdException w:name="Light List" w:uiPriority="61"/>
+    <w:lsdException w:name="Light Grid" w:uiPriority="62"/>
+    <w:lsdException w:name="Medium Shading 1" w:uiPriority="63"/>
+    <w:lsdException w:name="Medium Shading 2" w:uiPriority="64"/>
+    <w:lsdException w:name="Medium List 1" w:uiPriority="65"/>
+    <w:lsdException w:name="Medium List 2" w:uiPriority="66"/>
+    <w:lsdException w:name="Medium Grid 1" w:uiPriority="67"/>
+    <w:lsdException w:name="Medium Grid 2" w:uiPriority="68"/>
+    <w:lsdException w:name="Medium Grid 3" w:uiPriority="69"/>
+    <w:lsdException w:name="Dark List" w:uiPriority="70"/>
+    <w:lsdException w:name="Colorful Shading" w:uiPriority="71"/>
+    <w:lsdException w:name="Colorful List" w:uiPriority="72"/>
+    <w:lsdException w:name="Colorful Grid" w:uiPriority="73"/>
+    <w:lsdException w:name="Light Shading Accent 1" w:uiPriority="60"/>
+    <w:lsdException w:name="Light List Accent 1" w:uiPriority="61"/>
+    <w:lsdException w:name="Light Grid Accent 1" w:uiPriority="62"/>
+    <w:lsdException w:name="Medium Shading 1 Accent 1" w:uiPriority="63"/>
+    <w:lsdException w:name="Medium Shading 2 Accent 1" w:uiPriority="64"/>
+    <w:lsdException w:name="Medium List 1 Accent 1" w:uiPriority="65"/>
+    <w:lsdException w:name="Revision" w:semiHidden="1"/>
+    <w:lsdException w:name="List Paragraph" w:uiPriority="34" w:qFormat="1"/>
+    <w:lsdException w:name="Quote" w:uiPriority="29" w:qFormat="1"/>
+    <w:lsdException w:name="Intense Quote" w:uiPriority="30" w:qFormat="1"/>
+    <w:lsdException w:name="Medium List 2 Accent 1" w:uiPriority="66"/>
+    <w:lsdException w:name="Medium Grid 1 Accent 1" w:uiPriority="67"/>
+    <w:lsdException w:name="Medium Grid 2 Accent 1" w:uiPriority="68"/>
+    <w:lsdException w:name="Medium Grid 3 Accent 1" w:uiPriority="69"/>
+    <w:lsdException w:name="Dark List Accent 1" w:uiPriority="70"/>
+    <w:lsdException w:name="Colorful Shading Accent 1" w:uiPriority="71"/>
+    <w:lsdException w:name="Colorful List Accent 1" w:uiPriority="72"/>
+    <w:lsdException w:name="Colorful Grid Accent 1" w:uiPriority="73"/>
+    <w:lsdException w:name="Light Shading Accent 2" w:uiPriority="60"/>
+    <w:lsdException w:name="Light List Accent 2" w:uiPriority="61"/>
+    <w:lsdException w:name="Light Grid Accent 2" w:uiPriority="62"/>
+    <w:lsdException w:name="Medium Shading 1 Accent 2" w:uiPriority="63"/>
+    <w:lsdException w:name="Medium Shading 2 Accent 2" w:uiPriority="64"/>
+    <w:lsdException w:name="Medium List 1 Accent 2" w:uiPriority="65"/>
+    <w:lsdException w:name="Medium List 2 Accent 2" w:uiPriority="66"/>
+    <w:lsdException w:name="Medium Grid 1 Accent 2" w:uiPriority="67"/>
+    <w:lsdException w:name="Medium Grid 2 Accent 2" w:uiPriority="68"/>
+    <w:lsdException w:name="Medium Grid 3 Accent 2" w:uiPriority="69"/>
+    <w:lsdException w:name="Dark List Accent 2" w:uiPriority="70"/>
+    <w:lsdException w:name="Colorful Shading Accent 2" w:uiPriority="71"/>
+    <w:lsdException w:name="Colorful List Accent 2" w:uiPriority="72"/>
+    <w:lsdException w:name="Colorful Grid Accent 2" w:uiPriority="73"/>
+    <w:lsdException w:name="Light Shading Accent 3" w:uiPriority="60"/>
+    <w:lsdException w:name="Light List Accent 3" w:uiPriority="61"/>
+    <w:lsdException w:name="Light Grid Accent 3" w:uiPriority="62"/>
+    <w:lsdException w:name="Medium Shading 1 Accent 3" w:uiPriority="63"/>
+    <w:lsdException w:name="Medium Shading 2 Accent 3" w:uiPriority="64"/>
+    <w:lsdException w:name="Medium List 1 Accent 3" w:uiPriority="65"/>
+    <w:lsdException w:name="Medium List 2 Accent 3" w:uiPriority="66"/>
+    <w:lsdException w:name="Medium Grid 1 Accent 3" w:uiPriority="67"/>
+    <w:lsdException w:name="Medium Grid 2 Accent 3" w:uiPriority="68"/>
+    <w:lsdException w:name="Medium Grid 3 Accent 3" w:uiPriority="69"/>
+    <w:lsdException w:name="Dark List Accent 3" w:uiPriority="70"/>
+    <w:lsdException w:name="Colorful Shading Accent 3" w:uiPriority="71"/>
+    <w:lsdException w:name="Colorful List Accent 3" w:uiPriority="72"/>
+    <w:lsdException w:name="Colorful Grid Accent 3" w:uiPriority="73"/>
+    <w:lsdException w:name="Light Shading Accent 4" w:uiPriority="60"/>
+    <w:lsdException w:name="Light List Accent 4" w:uiPriority="61"/>
+    <w:lsdException w:name="Light Grid Accent 4" w:uiPriority="62"/>
+    <w:lsdException w:name="Medium Shading 1 Accent 4" w:uiPriority="63"/>
+    <w:lsdException w:name="Medium Shading 2 Accent 4" w:uiPriority="64"/>
+    <w:lsdException w:name="Medium List 1 Accent 4" w:uiPriority="65"/>
+    <w:lsdException w:name="Medium List 2 Accent 4" w:uiPriority="66"/>
+    <w:lsdException w:name="Medium Grid 1 Accent 4" w:uiPriority="67"/>
+    <w:lsdException w:name="Medium Grid 2 Accent 4" w:uiPriority="68"/>
+    <w:lsdException w:name="Medium Grid 3 Accent 4" w:uiPriority="69"/>
+    <w:lsdException w:name="Dark List Accent 4" w:uiPriority="70"/>
+    <w:lsdException w:name="Colorful Shading Accent 4" w:uiPriority="71"/>
+    <w:lsdException w:name="Colorful List Accent 4" w:uiPriority="72"/>
+    <w:lsdException w:name="Colorful Grid Accent 4" w:uiPriority="73"/>
+    <w:lsdException w:name="Light Shading Accent 5" w:uiPriority="60"/>
+    <w:lsdException w:name="Light List Accent 5" w:uiPriority="61"/>
+    <w:lsdException w:name="Light Grid Accent 5" w:uiPriority="62"/>
+    <w:lsdException w:name="Medium Shading 1 Accent 5" w:uiPriority="63"/>
+    <w:lsdException w:name="Medium Shading 2 Accent 5" w:uiPriority="64"/>
+    <w:lsdException w:name="Medium List 1 Accent 5" w:uiPriority="65"/>
+    <w:lsdException w:name="Medium List 2 Accent 5" w:uiPriority="66"/>
+    <w:lsdException w:name="Medium Grid 1 Accent 5" w:uiPriority="67"/>
+    <w:lsdException w:name="Medium Grid 2 Accent 5" w:uiPriority="68"/>
+    <w:lsdException w:name="Medium Grid 3 Accent 5" w:uiPriority="69"/>
+    <w:lsdException w:name="Dark List Accent 5" w:uiPriority="70"/>
+    <w:lsdException w:name="Colorful Shading Accent 5" w:uiPriority="71"/>
+    <w:lsdException w:name="Colorful List Accent 5" w:uiPriority="72"/>
+    <w:lsdException w:name="Colorful Grid Accent 5" w:uiPriority="73"/>
+    <w:lsdException w:name="Light Shading Accent 6" w:uiPriority="60"/>
+    <w:lsdException w:name="Light List Accent 6" w:uiPriority="61"/>
+    <w:lsdException w:name="Light Grid Accent 6" w:uiPriority="62"/>
+    <w:lsdException w:name="Medium Shading 1 Accent 6" w:uiPriority="63"/>
+    <w:lsdException w:name="Medium Shading 2 Accent 6" w:uiPriority="64"/>
+    <w:lsdException w:name="Medium List 1 Accent 6" w:uiPriority="65"/>
+    <w:lsdException w:name="Medium List 2 Accent 6" w:uiPriority="66"/>
+    <w:lsdException w:name="Medium Grid 1 Accent 6" w:uiPriority="67"/>
+    <w:lsdException w:name="Medium Grid 2 Accent 6" w:uiPriority="68"/>
+    <w:lsdException w:name="Medium Grid 3 Accent 6" w:uiPriority="69"/>
+    <w:lsdException w:name="Dark List Accent 6" w:uiPriority="70"/>
+    <w:lsdException w:name="Colorful Shading Accent 6" w:uiPriority="71"/>
+    <w:lsdException w:name="Colorful List Accent 6" w:uiPriority="72"/>
+    <w:lsdException w:name="Colorful Grid Accent 6" w:uiPriority="73"/>
+    <w:lsdException w:name="Subtle Emphasis" w:uiPriority="19" w:qFormat="1"/>
+    <w:lsdException w:name="Intense Emphasis" w:uiPriority="21" w:qFormat="1"/>
+    <w:lsdException w:name="Subtle Reference" w:uiPriority="31" w:qFormat="1"/>
+    <w:lsdException w:name="Intense Reference" w:uiPriority="32" w:qFormat="1"/>
+    <w:lsdException w:name="Book Title" w:uiPriority="33" w:qFormat="1"/>
+    <w:lsdException w:name="Bibliography" w:semiHidden="1" w:uiPriority="37" w:unhideWhenUsed="1"/>
+    <w:lsdException w:name="TOC Heading" w:semiHidden="1" w:uiPriority="39" w:unhideWhenUsed="1" w:qFormat="1"/>
+    <w:lsdException w:name="Plain Table 1" w:uiPriority="41"/>
+    <w:lsdException w:name="Plain Table 2" w:uiPriority="42"/>
+    <w:lsdException w:name="Plain Table 3" w:uiPriority="43"/>
+    <w:lsdException w:name="Plain Table 4" w:uiPriority="44"/>
+    <w:lsdException w:name="Plain Table 5" w:uiPriority="45"/>
+    <w:lsdException w:name="Grid Table Light" w:uiPriority="40"/>
+    <w:lsdException w:name="Grid Table 1 Light" w:uiPriority="46"/>
+    <w:lsdException w:name="Grid Table 2" w:uiPriority="47"/>
+    <w:lsdException w:name="Grid Table 3" w:uiPriority="48"/>
+    <w:lsdException w:name="Grid Table 4" w:uiPriority="49"/>
+    <w:lsdException w:name="Grid Table 5 Dark" w:uiPriority="50"/>
+    <w:lsdException w:name="Grid Table 6 Colorful" w:uiPriority="51"/>
+    <w:lsdException w:name="Grid Table 7 Colorful" w:uiPriority="52"/>
+    <w:lsdException w:name="Grid Table 1 Light Accent 1" w:uiPriority="46"/>
+    <w:lsdException w:name="Grid Table 2 Accent 1" w:uiPriority="47"/>
+    <w:lsdException w:name="Grid Table 3 Accent 1" w:uiPriority="48"/>
+    <w:lsdException w:name="Grid Table 4 Accent 1" w:uiPriority="49"/>
+    <w:lsdException w:name="Grid Table 5 Dark Accent 1" w:uiPriority="50"/>
+    <w:lsdException w:name="Grid Table 6 Colorful Accent 1" w:uiPriority="51"/>
+    <w:lsdException w:name="Grid Table 7 Colorful Accent 1" w:uiPriority="52"/>
+    <w:lsdException w:name="Grid Table 1 Light Accent 2" w:uiPriority="46"/>
+    <w:lsdException w:name="Grid Table 2 Accent 2" w:uiPriority="47"/>
+    <w:lsdException w:name="Grid Table 3 Accent 2" w:uiPriority="48"/>
+    <w:lsdException w:name="Grid Table 4 Accent 2" w:uiPriority="49"/>
+    <w:lsdException w:name="Grid Table 5 Dark Accent 2" w:uiPriority="50"/>
+    <w:lsdException w:name="Grid Table 6 Colorful Accent 2" w:uiPriority="51"/>
+    <w:lsdException w:name="Grid Table 7 Colorful Accent 2" w:uiPriority="52"/>
+    <w:lsdException w:name="Grid Table 1 Light Accent 3" w:uiPriority="46"/>
+    <w:lsdException w:name="Grid Table 2 Accent 3" w:uiPriority="47"/>
+    <w:lsdException w:name="Grid Table 3 Accent 3" w:uiPriority="48"/>
+    <w:lsdException w:name="Grid Table 4 Accent 3" w:uiPriority="49"/>
+    <w:lsdException w:name="Grid Table 5 Dark Accent 3" w:uiPriority="50"/>
+    <w:lsdException w:name="Grid Table 6 Colorful Accent 3" w:uiPriority="51"/>
+    <w:lsdException w:name="Grid Table 7 Colorful Accent 3" w:uiPriority="52"/>
+    <w:lsdException w:name="Grid Table 1 Light Accent 4" w:uiPriority="46"/>
+    <w:lsdException w:name="Grid Table 2 Accent 4" w:uiPriority="47"/>
+    <w:lsdException w:name="Grid Table 3 Accent 4" w:uiPriority="48"/>
+    <w:lsdException w:name="Grid Table 4 Accent 4" w:uiPriority="49"/>
+    <w:lsdException w:name="Grid Table 5 Dark Accent 4" w:uiPriority="50"/>
+    <w:lsdException w:name="Grid Table 6 Colorful Accent 4" w:uiPriority="51"/>
+    <w:lsdException w:name="Grid Table 7 Colorful Accent 4" w:uiPriority="52"/>
+    <w:lsdException w:name="Grid Table 1 Light Accent 5" w:uiPriority="46"/>
+    <w:lsdException w:name="Grid Table 2 Accent 5" w:uiPriority="47"/>
+    <w:lsdException w:name="Grid Table 3 Accent 5" w:uiPriority="48"/>
+    <w:lsdException w:name="Grid Table 4 Accent 5" w:uiPriority="49"/>
+    <w:lsdException w:name="Grid Table 5 Dark Accent 5" w:uiPriority="50"/>
+    <w:lsdException w:name="Grid Table 6 Colorful Accent 5" w:uiPriority="51"/>
+    <w:lsdException w:name="Grid Table 7 Colorful Accent 5" w:uiPriority="52"/>
+    <w:lsdException w:name="Grid Table 1 Light Accent 6" w:uiPriority="46"/>
+    <w:lsdException w:name="Grid Table 2 Accent 6" w:uiPriority="47"/>
+    <w:lsdException w:name="Grid Table 3 Accent 6" w:uiPriority="48"/>
+    <w:lsdException w:name="Grid Table 4 Accent 6" w:uiPriority="49"/>
+    <w:lsdException w:name="Grid Table 5 Dark Accent 6" w:uiPriority="50"/>
+    <w:lsdException w:name="Grid Table 6 Colorful Accent 6" w:uiPriority="51"/>
+    <w:lsdException w:name="Grid Table 7 Colorful Accent 6" w:uiPriority="52"/>
+    <w:lsdException w:name="List Table 1 Light" w:uiPriority="46"/>
+    <w:lsdException w:name="List Table 2" w:uiPriority="47"/>
+    <w:lsdException w:name="List Table 3" w:uiPriority="48"/>
+    <w:lsdException w:name="List Table 4" w:uiPriority="49"/>
+    <w:lsdException w:name="List Table 5 Dark" w:uiPriority="50"/>
+    <w:lsdException w:name="List Table 6 Colorful" w:uiPriority="51"/>
+    <w:lsdException w:name="List Table 7 Colorful" w:uiPriority="52"/>
+    <w:lsdException w:name="List Table 1 Light Accent 1" w:uiPriority="46"/>
+    <w:lsdException w:name="List Table 2 Accent 1" w:uiPriority="47"/>
+    <w:lsdException w:name="List Table 3 Accent 1" w:uiPriority="48"/>
+    <w:lsdException w:name="List Table 4 Accent 1" w:uiPriority="49"/>
+    <w:lsdException w:name="List Table 5 Dark Accent 1" w:uiPriority="50"/>
+    <w:lsdException w:name="List Table 6 Colorful Accent 1" w:uiPriority="51"/>
+    <w:lsdException w:name="List Table 7 Colorful Accent 1" w:uiPriority="52"/>
+    <w:lsdException w:name="List Table 1 Light Accent 2" w:uiPriority="46"/>
+    <w:lsdException w:name="List Table 2 Accent 2" w:uiPriority="47"/>
+    <w:lsdException w:name="List Table 3 Accent 2" w:uiPriority="48"/>
+    <w:lsdException w:name="List Table 4 Accent 2" w:uiPriority="49"/>
+    <w:lsdException w:name="List Table 5 Dark Accent 2" w:uiPriority="50"/>
+    <w:lsdException w:name="List Table 6 Colorful Accent 2" w:uiPriority="51"/>
+    <w:lsdException w:name="List Table 7 Colorful Accent 2" w:uiPriority="52"/>
+    <w:lsdException w:name="List Table 1 Light Accent 3" w:uiPriority="46"/>
+    <w:lsdException w:name="List Table 2 Accent 3" w:uiPriority="47"/>
+    <w:lsdException w:name="List Table 3 Accent 3" w:uiPriority="48"/>
+    <w:lsdException w:name="List Table 4 Accent 3" w:uiPriority="49"/>
+    <w:lsdException w:name="List Table 5 Dark Accent 3" w:uiPriority="50"/>
+    <w:lsdException w:name="List Table 6 Colorful Accent 3" w:uiPriority="51"/>
+    <w:lsdException w:name="List Table 7 Colorful Accent 3" w:uiPriority="52"/>
+    <w:lsdException w:name="List Table 1 Light Accent 4" w:uiPriority="46"/>
+    <w:lsdException w:name="List Table 2 Accent 4" w:uiPriority="47"/>
+    <w:lsdException w:name="List Table 3 Accent 4" w:uiPriority="48"/>
+    <w:lsdException w:name="List Table 4 Accent 4" w:uiPriority="49"/>
+    <w:lsdException w:name="List Table 5 Dark Accent 4" w:uiPriority="50"/>
+    <w:lsdException w:name="List Table 6 Colorful Accent 4" w:uiPriority="51"/>
+    <w:lsdException w:name="List Table 7 Colorful Accent 4" w:uiPriority="52"/>
+    <w:lsdException w:name="List Table 1 Light Accent 5" w:uiPriority="46"/>
+    <w:lsdException w:name="List Table 2 Accent 5" w:uiPriority="47"/>
+    <w:lsdException w:name="List Table 3 Accent 5" w:uiPriority="48"/>
+    <w:lsdException w:name="List Table 4 Accent 5" w:uiPriority="49"/>
+    <w:lsdException w:name="List Table 5 Dark Accent 5" w:uiPriority="50"/>
+    <w:lsdException w:name="List Table 6 Colorful Accent 5" w:uiPriority="51"/>
+    <w:lsdException w:name="List Table 7 Colorful Accent 5" w:uiPriority="52"/>
+    <w:lsdException w:name="List Table 1 Light Accent 6" w:uiPriority="46"/>
+    <w:lsdException w:name="List Table 2 Accent 6" w:uiPriority="47"/>
+    <w:lsdException w:name="List Table 3 Accent 6" w:uiPriority="48"/>
+    <w:lsdException w:name="List Table 4 Accent 6" w:uiPriority="49"/>
+    <w:lsdException w:name="List Table 5 Dark Accent 6" w:uiPriority="50"/>
+    <w:lsdException w:name="List Table 6 Colorful Accent 6" w:uiPriority="51"/>
+    <w:lsdException w:name="List Table 7 Colorful Accent 6" w:uiPriority="52"/>
   </w:latentStyles>
   <w:style w:type="paragraph" w:default="1" w:styleId="Normal">
     <w:name w:val="Normal"/>
@@ -3653,7 +4051,6 @@
     <w:uiPriority w:val="99"/>
     <w:semiHidden/>
     <w:unhideWhenUsed/>
-    <w:qFormat/>
     <w:tblPr>
       <w:tblInd w:w="0" w:type="dxa"/>
       <w:tblCellMar>
@@ -4308,7 +4705,7 @@
 </file>
 
 <file path=customXml/itemProps1.xml><?xml version="1.0" encoding="utf-8"?>
-<ds:datastoreItem xmlns:ds="http://schemas.openxmlformats.org/officeDocument/2006/customXml" ds:itemID="{89D1B95D-9CCA-4505-8E75-E2D2D3626080}">
+<ds:datastoreItem xmlns:ds="http://schemas.openxmlformats.org/officeDocument/2006/customXml" ds:itemID="{3DEDD7E4-B189-4F98-B5C5-5C325D229D22}">
   <ds:schemaRefs>
     <ds:schemaRef ds:uri="http://schemas.openxmlformats.org/officeDocument/2006/bibliography"/>
   </ds:schemaRefs>

</xml_diff>

<commit_message>
perbaikan teks yang bersambung dan huruf miring bahasa asing
</commit_message>
<xml_diff>
--- a/BAB 1.docx
+++ b/BAB 1.docx
@@ -1,6 +1,6 @@
 
 <file path=word/document.xml><?xml version="1.0" encoding="utf-8"?>
-<w:document xmlns:wpc="http://schemas.microsoft.com/office/word/2010/wordprocessingCanvas" xmlns:mc="http://schemas.openxmlformats.org/markup-compatibility/2006" xmlns:o="urn:schemas-microsoft-com:office:office" xmlns:r="http://schemas.openxmlformats.org/officeDocument/2006/relationships" xmlns:m="http://schemas.openxmlformats.org/officeDocument/2006/math" xmlns:v="urn:schemas-microsoft-com:vml" xmlns:wp14="http://schemas.microsoft.com/office/word/2010/wordprocessingDrawing" xmlns:wp="http://schemas.openxmlformats.org/drawingml/2006/wordprocessingDrawing" xmlns:w10="urn:schemas-microsoft-com:office:word" xmlns:w="http://schemas.openxmlformats.org/wordprocessingml/2006/main" xmlns:w14="http://schemas.microsoft.com/office/word/2010/wordml" xmlns:w15="http://schemas.microsoft.com/office/word/2012/wordml" xmlns:wpg="http://schemas.microsoft.com/office/word/2010/wordprocessingGroup" xmlns:wpi="http://schemas.microsoft.com/office/word/2010/wordprocessingInk" xmlns:wne="http://schemas.microsoft.com/office/word/2006/wordml" xmlns:wps="http://schemas.microsoft.com/office/word/2010/wordprocessingShape" mc:Ignorable="w14 w15 wp14">
+<w:document xmlns:ve="http://schemas.openxmlformats.org/markup-compatibility/2006" xmlns:o="urn:schemas-microsoft-com:office:office" xmlns:r="http://schemas.openxmlformats.org/officeDocument/2006/relationships" xmlns:m="http://schemas.openxmlformats.org/officeDocument/2006/math" xmlns:v="urn:schemas-microsoft-com:vml" xmlns:wp="http://schemas.openxmlformats.org/drawingml/2006/wordprocessingDrawing" xmlns:w10="urn:schemas-microsoft-com:office:word" xmlns:w="http://schemas.openxmlformats.org/wordprocessingml/2006/main" xmlns:wne="http://schemas.microsoft.com/office/word/2006/wordml">
   <w:body>
     <w:p>
       <w:pPr>
@@ -12,9 +12,6 @@
       </w:r>
       <w:r>
         <w:t xml:space="preserve"> I</w:t>
-      </w:r>
-      <w:r>
-        <w:t xml:space="preserve"> </w:t>
       </w:r>
     </w:p>
     <w:p>
@@ -146,19 +143,7 @@
         <w:rPr>
           <w:szCs w:val="24"/>
         </w:rPr>
-        <w:t xml:space="preserve"> atas aspirasi yang dikirim oleh masyarakat kepada Dewan Perwakilan Rakyat Daerah</w:t>
-      </w:r>
-      <w:r>
-        <w:rPr>
-          <w:szCs w:val="24"/>
-        </w:rPr>
-        <w:t xml:space="preserve"> </w:t>
-      </w:r>
-      <w:r>
-        <w:rPr>
-          <w:szCs w:val="24"/>
-        </w:rPr>
-        <w:t>(DPRD)  juga masih sangat kesulitan.</w:t>
+        <w:t xml:space="preserve"> atas aspirasi yang dikirim oleh masyarakat kepada Dewan Perwakilan Rakyat Daerah(DPRD)  juga masih sangat kesulitan.</w:t>
       </w:r>
     </w:p>
     <w:p>
@@ -205,13 +190,6 @@
           <w:szCs w:val="24"/>
         </w:rPr>
         <w:t xml:space="preserve"> dan</w:t>
-      </w:r>
-      <w:r>
-        <w:rPr>
-          <w:szCs w:val="24"/>
-          <w:lang w:val="en-US"/>
-        </w:rPr>
-        <w:t xml:space="preserve"> </w:t>
       </w:r>
       <w:r>
         <w:rPr>
@@ -648,16 +626,16 @@
       </w:r>
       <w:r>
         <w:rPr>
+          <w:i/>
+          <w:szCs w:val="24"/>
+        </w:rPr>
+        <w:t xml:space="preserve"> </w:t>
+      </w:r>
+      <w:r>
+        <w:rPr>
           <w:szCs w:val="24"/>
           <w:lang w:val="en-ID"/>
         </w:rPr>
-        <w:t xml:space="preserve"> </w:t>
-      </w:r>
-      <w:r>
-        <w:rPr>
-          <w:szCs w:val="24"/>
-          <w:lang w:val="en-ID"/>
-        </w:rPr>
         <w:t xml:space="preserve">web </w:t>
       </w:r>
       <w:r>
@@ -675,6 +653,7 @@
       </w:r>
       <w:r>
         <w:rPr>
+          <w:i/>
           <w:szCs w:val="24"/>
         </w:rPr>
         <w:t xml:space="preserve"> </w:t>
@@ -798,12 +777,6 @@
         </w:rPr>
       </w:pPr>
       <w:r>
-        <w:rPr>
-          <w:lang w:val="id-ID"/>
-        </w:rPr>
-        <w:t xml:space="preserve"> </w:t>
-      </w:r>
-      <w:r>
         <w:t>Tujuan</w:t>
       </w:r>
       <w:r>
@@ -1085,7 +1058,20 @@
         <w:rPr>
           <w:szCs w:val="24"/>
         </w:rPr>
-        <w:t xml:space="preserve"> dan mudah dalam mendapat feedback atas aspirasinya</w:t>
+        <w:t xml:space="preserve"> dan mudah dalam mendapat </w:t>
+      </w:r>
+      <w:r>
+        <w:rPr>
+          <w:i/>
+          <w:szCs w:val="24"/>
+        </w:rPr>
+        <w:t>feedback</w:t>
+      </w:r>
+      <w:r>
+        <w:rPr>
+          <w:szCs w:val="24"/>
+        </w:rPr>
+        <w:t xml:space="preserve"> atas aspirasinya</w:t>
       </w:r>
       <w:r>
         <w:rPr>
@@ -1348,19 +1334,7 @@
         <w:rPr>
           <w:b/>
         </w:rPr>
-        <w:t>BAB II</w:t>
-      </w:r>
-      <w:r>
-        <w:rPr>
-          <w:b/>
-        </w:rPr>
-        <w:t xml:space="preserve"> </w:t>
-      </w:r>
-      <w:r>
-        <w:rPr>
-          <w:b/>
-        </w:rPr>
-        <w:t>TINJAUAN UMUM DAN LANDASAN</w:t>
+        <w:t>BAB IITINJAUAN UMUM DAN LANDASAN</w:t>
       </w:r>
     </w:p>
     <w:p>
@@ -1547,7 +1521,6 @@
       <w:r>
         <w:rPr>
           <w:b/>
-          <w:bCs/>
         </w:rPr>
         <w:t xml:space="preserve"> </w:t>
       </w:r>
@@ -1556,13 +1529,6 @@
           <w:b/>
         </w:rPr>
         <w:t>PENGUJIAN</w:t>
-      </w:r>
-      <w:r>
-        <w:rPr>
-          <w:b/>
-          <w:bCs/>
-        </w:rPr>
-        <w:t xml:space="preserve"> </w:t>
       </w:r>
       <w:r>
         <w:rPr>
@@ -1710,8 +1676,8 @@
 </file>
 
 <file path=word/endnotes.xml><?xml version="1.0" encoding="utf-8"?>
-<w:endnotes xmlns:wpc="http://schemas.microsoft.com/office/word/2010/wordprocessingCanvas" xmlns:mc="http://schemas.openxmlformats.org/markup-compatibility/2006" xmlns:o="urn:schemas-microsoft-com:office:office" xmlns:r="http://schemas.openxmlformats.org/officeDocument/2006/relationships" xmlns:m="http://schemas.openxmlformats.org/officeDocument/2006/math" xmlns:v="urn:schemas-microsoft-com:vml" xmlns:wp14="http://schemas.microsoft.com/office/word/2010/wordprocessingDrawing" xmlns:wp="http://schemas.openxmlformats.org/drawingml/2006/wordprocessingDrawing" xmlns:w10="urn:schemas-microsoft-com:office:word" xmlns:w="http://schemas.openxmlformats.org/wordprocessingml/2006/main" xmlns:w14="http://schemas.microsoft.com/office/word/2010/wordml" xmlns:w15="http://schemas.microsoft.com/office/word/2012/wordml" xmlns:wpg="http://schemas.microsoft.com/office/word/2010/wordprocessingGroup" xmlns:wpi="http://schemas.microsoft.com/office/word/2010/wordprocessingInk" xmlns:wne="http://schemas.microsoft.com/office/word/2006/wordml" xmlns:wps="http://schemas.microsoft.com/office/word/2010/wordprocessingShape" mc:Ignorable="w14 w15 wp14">
-  <w:endnote w:type="separator" w:id="-1">
+<w:endnotes xmlns:ve="http://schemas.openxmlformats.org/markup-compatibility/2006" xmlns:o="urn:schemas-microsoft-com:office:office" xmlns:r="http://schemas.openxmlformats.org/officeDocument/2006/relationships" xmlns:m="http://schemas.openxmlformats.org/officeDocument/2006/math" xmlns:v="urn:schemas-microsoft-com:vml" xmlns:wp="http://schemas.openxmlformats.org/drawingml/2006/wordprocessingDrawing" xmlns:w10="urn:schemas-microsoft-com:office:word" xmlns:w="http://schemas.openxmlformats.org/wordprocessingml/2006/main" xmlns:wne="http://schemas.microsoft.com/office/word/2006/wordml">
+  <w:endnote w:type="separator" w:id="0">
     <w:p>
       <w:pPr>
         <w:spacing w:after="0" w:line="240" w:lineRule="auto"/>
@@ -1721,7 +1687,7 @@
       </w:r>
     </w:p>
   </w:endnote>
-  <w:endnote w:type="continuationSeparator" w:id="0">
+  <w:endnote w:type="continuationSeparator" w:id="1">
     <w:p>
       <w:pPr>
         <w:spacing w:after="0" w:line="240" w:lineRule="auto"/>
@@ -1735,7 +1701,7 @@
 </file>
 
 <file path=word/footer1.xml><?xml version="1.0" encoding="utf-8"?>
-<w:ftr xmlns:wpc="http://schemas.microsoft.com/office/word/2010/wordprocessingCanvas" xmlns:mc="http://schemas.openxmlformats.org/markup-compatibility/2006" xmlns:o="urn:schemas-microsoft-com:office:office" xmlns:r="http://schemas.openxmlformats.org/officeDocument/2006/relationships" xmlns:m="http://schemas.openxmlformats.org/officeDocument/2006/math" xmlns:v="urn:schemas-microsoft-com:vml" xmlns:wp14="http://schemas.microsoft.com/office/word/2010/wordprocessingDrawing" xmlns:wp="http://schemas.openxmlformats.org/drawingml/2006/wordprocessingDrawing" xmlns:w10="urn:schemas-microsoft-com:office:word" xmlns:w="http://schemas.openxmlformats.org/wordprocessingml/2006/main" xmlns:w14="http://schemas.microsoft.com/office/word/2010/wordml" xmlns:w15="http://schemas.microsoft.com/office/word/2012/wordml" xmlns:wpg="http://schemas.microsoft.com/office/word/2010/wordprocessingGroup" xmlns:wpi="http://schemas.microsoft.com/office/word/2010/wordprocessingInk" xmlns:wne="http://schemas.microsoft.com/office/word/2006/wordml" xmlns:wps="http://schemas.microsoft.com/office/word/2010/wordprocessingShape" mc:Ignorable="w14 w15 wp14">
+<w:ftr xmlns:ve="http://schemas.openxmlformats.org/markup-compatibility/2006" xmlns:o="urn:schemas-microsoft-com:office:office" xmlns:r="http://schemas.openxmlformats.org/officeDocument/2006/relationships" xmlns:m="http://schemas.openxmlformats.org/officeDocument/2006/math" xmlns:v="urn:schemas-microsoft-com:vml" xmlns:wp="http://schemas.openxmlformats.org/drawingml/2006/wordprocessingDrawing" xmlns:w10="urn:schemas-microsoft-com:office:word" xmlns:w="http://schemas.openxmlformats.org/wordprocessingml/2006/main" xmlns:wne="http://schemas.microsoft.com/office/word/2006/wordml">
   <w:sdt>
     <w:sdtPr>
       <w:id w:val="-878860857"/>
@@ -1786,8 +1752,8 @@
 </file>
 
 <file path=word/footnotes.xml><?xml version="1.0" encoding="utf-8"?>
-<w:footnotes xmlns:wpc="http://schemas.microsoft.com/office/word/2010/wordprocessingCanvas" xmlns:mc="http://schemas.openxmlformats.org/markup-compatibility/2006" xmlns:o="urn:schemas-microsoft-com:office:office" xmlns:r="http://schemas.openxmlformats.org/officeDocument/2006/relationships" xmlns:m="http://schemas.openxmlformats.org/officeDocument/2006/math" xmlns:v="urn:schemas-microsoft-com:vml" xmlns:wp14="http://schemas.microsoft.com/office/word/2010/wordprocessingDrawing" xmlns:wp="http://schemas.openxmlformats.org/drawingml/2006/wordprocessingDrawing" xmlns:w10="urn:schemas-microsoft-com:office:word" xmlns:w="http://schemas.openxmlformats.org/wordprocessingml/2006/main" xmlns:w14="http://schemas.microsoft.com/office/word/2010/wordml" xmlns:w15="http://schemas.microsoft.com/office/word/2012/wordml" xmlns:wpg="http://schemas.microsoft.com/office/word/2010/wordprocessingGroup" xmlns:wpi="http://schemas.microsoft.com/office/word/2010/wordprocessingInk" xmlns:wne="http://schemas.microsoft.com/office/word/2006/wordml" xmlns:wps="http://schemas.microsoft.com/office/word/2010/wordprocessingShape" mc:Ignorable="w14 w15 wp14">
-  <w:footnote w:type="separator" w:id="-1">
+<w:footnotes xmlns:ve="http://schemas.openxmlformats.org/markup-compatibility/2006" xmlns:o="urn:schemas-microsoft-com:office:office" xmlns:r="http://schemas.openxmlformats.org/officeDocument/2006/relationships" xmlns:m="http://schemas.openxmlformats.org/officeDocument/2006/math" xmlns:v="urn:schemas-microsoft-com:vml" xmlns:wp="http://schemas.openxmlformats.org/drawingml/2006/wordprocessingDrawing" xmlns:w10="urn:schemas-microsoft-com:office:word" xmlns:w="http://schemas.openxmlformats.org/wordprocessingml/2006/main" xmlns:wne="http://schemas.microsoft.com/office/word/2006/wordml">
+  <w:footnote w:type="separator" w:id="0">
     <w:p>
       <w:pPr>
         <w:spacing w:after="0" w:line="240" w:lineRule="auto"/>
@@ -1797,7 +1763,7 @@
       </w:r>
     </w:p>
   </w:footnote>
-  <w:footnote w:type="continuationSeparator" w:id="0">
+  <w:footnote w:type="continuationSeparator" w:id="1">
     <w:p>
       <w:pPr>
         <w:spacing w:after="0" w:line="240" w:lineRule="auto"/>
@@ -1811,7 +1777,7 @@
 </file>
 
 <file path=word/header1.xml><?xml version="1.0" encoding="utf-8"?>
-<w:hdr xmlns:wpc="http://schemas.microsoft.com/office/word/2010/wordprocessingCanvas" xmlns:mc="http://schemas.openxmlformats.org/markup-compatibility/2006" xmlns:o="urn:schemas-microsoft-com:office:office" xmlns:r="http://schemas.openxmlformats.org/officeDocument/2006/relationships" xmlns:m="http://schemas.openxmlformats.org/officeDocument/2006/math" xmlns:v="urn:schemas-microsoft-com:vml" xmlns:wp14="http://schemas.microsoft.com/office/word/2010/wordprocessingDrawing" xmlns:wp="http://schemas.openxmlformats.org/drawingml/2006/wordprocessingDrawing" xmlns:w10="urn:schemas-microsoft-com:office:word" xmlns:w="http://schemas.openxmlformats.org/wordprocessingml/2006/main" xmlns:w14="http://schemas.microsoft.com/office/word/2010/wordml" xmlns:w15="http://schemas.microsoft.com/office/word/2012/wordml" xmlns:wpg="http://schemas.microsoft.com/office/word/2010/wordprocessingGroup" xmlns:wpi="http://schemas.microsoft.com/office/word/2010/wordprocessingInk" xmlns:wne="http://schemas.microsoft.com/office/word/2006/wordml" xmlns:wps="http://schemas.microsoft.com/office/word/2010/wordprocessingShape" mc:Ignorable="w14 w15 wp14">
+<w:hdr xmlns:ve="http://schemas.openxmlformats.org/markup-compatibility/2006" xmlns:o="urn:schemas-microsoft-com:office:office" xmlns:r="http://schemas.openxmlformats.org/officeDocument/2006/relationships" xmlns:m="http://schemas.openxmlformats.org/officeDocument/2006/math" xmlns:v="urn:schemas-microsoft-com:vml" xmlns:wp="http://schemas.openxmlformats.org/drawingml/2006/wordprocessingDrawing" xmlns:w10="urn:schemas-microsoft-com:office:word" xmlns:w="http://schemas.openxmlformats.org/wordprocessingml/2006/main" xmlns:wne="http://schemas.microsoft.com/office/word/2006/wordml">
   <w:sdt>
     <w:sdtPr>
       <w:id w:val="1437253763"/>
@@ -1844,7 +1810,7 @@
           <w:rPr>
             <w:noProof/>
           </w:rPr>
-          <w:t>3</w:t>
+          <w:t>5</w:t>
         </w:r>
         <w:r>
           <w:rPr>
@@ -1864,7 +1830,7 @@
 </file>
 
 <file path=word/numbering.xml><?xml version="1.0" encoding="utf-8"?>
-<w:numbering xmlns:wpc="http://schemas.microsoft.com/office/word/2010/wordprocessingCanvas" xmlns:mc="http://schemas.openxmlformats.org/markup-compatibility/2006" xmlns:o="urn:schemas-microsoft-com:office:office" xmlns:r="http://schemas.openxmlformats.org/officeDocument/2006/relationships" xmlns:m="http://schemas.openxmlformats.org/officeDocument/2006/math" xmlns:v="urn:schemas-microsoft-com:vml" xmlns:wp14="http://schemas.microsoft.com/office/word/2010/wordprocessingDrawing" xmlns:wp="http://schemas.openxmlformats.org/drawingml/2006/wordprocessingDrawing" xmlns:w10="urn:schemas-microsoft-com:office:word" xmlns:w="http://schemas.openxmlformats.org/wordprocessingml/2006/main" xmlns:w14="http://schemas.microsoft.com/office/word/2010/wordml" xmlns:w15="http://schemas.microsoft.com/office/word/2012/wordml" xmlns:wpg="http://schemas.microsoft.com/office/word/2010/wordprocessingGroup" xmlns:wpi="http://schemas.microsoft.com/office/word/2010/wordprocessingInk" xmlns:wne="http://schemas.microsoft.com/office/word/2006/wordml" xmlns:wps="http://schemas.microsoft.com/office/word/2010/wordprocessingShape" mc:Ignorable="w14 w15 wp14">
+<w:numbering xmlns:ve="http://schemas.openxmlformats.org/markup-compatibility/2006" xmlns:o="urn:schemas-microsoft-com:office:office" xmlns:r="http://schemas.openxmlformats.org/officeDocument/2006/relationships" xmlns:m="http://schemas.openxmlformats.org/officeDocument/2006/math" xmlns:v="urn:schemas-microsoft-com:vml" xmlns:wp="http://schemas.openxmlformats.org/drawingml/2006/wordprocessingDrawing" xmlns:w10="urn:schemas-microsoft-com:office:word" xmlns:w="http://schemas.openxmlformats.org/wordprocessingml/2006/main" xmlns:wne="http://schemas.microsoft.com/office/word/2006/wordml">
   <w:abstractNum w:abstractNumId="0">
     <w:nsid w:val="00000006"/>
     <w:multiLevelType w:val="multilevel"/>
@@ -3696,7 +3662,7 @@
 </file>
 
 <file path=word/styles.xml><?xml version="1.0" encoding="utf-8"?>
-<w:styles xmlns:mc="http://schemas.openxmlformats.org/markup-compatibility/2006" xmlns:r="http://schemas.openxmlformats.org/officeDocument/2006/relationships" xmlns:w="http://schemas.openxmlformats.org/wordprocessingml/2006/main" xmlns:w14="http://schemas.microsoft.com/office/word/2010/wordml" xmlns:w15="http://schemas.microsoft.com/office/word/2012/wordml" mc:Ignorable="w14 w15">
+<w:styles xmlns:r="http://schemas.openxmlformats.org/officeDocument/2006/relationships" xmlns:w="http://schemas.openxmlformats.org/wordprocessingml/2006/main">
   <w:docDefaults>
     <w:rPrDefault>
       <w:rPr>
@@ -3706,378 +3672,144 @@
     </w:rPrDefault>
     <w:pPrDefault/>
   </w:docDefaults>
-  <w:latentStyles w:defLockedState="0" w:defUIPriority="99" w:defSemiHidden="0" w:defUnhideWhenUsed="0" w:defQFormat="0" w:count="371">
-    <w:lsdException w:name="Normal" w:uiPriority="0" w:qFormat="1"/>
-    <w:lsdException w:name="heading 1" w:uiPriority="0" w:qFormat="1"/>
-    <w:lsdException w:name="heading 2" w:semiHidden="1" w:uiPriority="0" w:unhideWhenUsed="1" w:qFormat="1"/>
-    <w:lsdException w:name="heading 3" w:semiHidden="1" w:uiPriority="0" w:unhideWhenUsed="1" w:qFormat="1"/>
-    <w:lsdException w:name="heading 4" w:semiHidden="1" w:uiPriority="9" w:unhideWhenUsed="1" w:qFormat="1"/>
-    <w:lsdException w:name="heading 5" w:semiHidden="1" w:uiPriority="9" w:unhideWhenUsed="1" w:qFormat="1"/>
-    <w:lsdException w:name="heading 6" w:semiHidden="1" w:uiPriority="9" w:unhideWhenUsed="1" w:qFormat="1"/>
-    <w:lsdException w:name="heading 7" w:semiHidden="1" w:uiPriority="9" w:unhideWhenUsed="1" w:qFormat="1"/>
-    <w:lsdException w:name="heading 8" w:semiHidden="1" w:uiPriority="9" w:unhideWhenUsed="1" w:qFormat="1"/>
-    <w:lsdException w:name="heading 9" w:semiHidden="1" w:uiPriority="9" w:unhideWhenUsed="1" w:qFormat="1"/>
-    <w:lsdException w:name="index 1" w:semiHidden="1" w:unhideWhenUsed="1"/>
-    <w:lsdException w:name="index 2" w:semiHidden="1" w:unhideWhenUsed="1"/>
-    <w:lsdException w:name="index 3" w:semiHidden="1" w:unhideWhenUsed="1"/>
-    <w:lsdException w:name="index 4" w:semiHidden="1" w:unhideWhenUsed="1"/>
-    <w:lsdException w:name="index 5" w:semiHidden="1" w:unhideWhenUsed="1"/>
-    <w:lsdException w:name="index 6" w:semiHidden="1" w:unhideWhenUsed="1"/>
-    <w:lsdException w:name="index 7" w:semiHidden="1" w:unhideWhenUsed="1"/>
-    <w:lsdException w:name="index 8" w:semiHidden="1" w:unhideWhenUsed="1"/>
-    <w:lsdException w:name="index 9" w:semiHidden="1" w:unhideWhenUsed="1"/>
-    <w:lsdException w:name="toc 1" w:semiHidden="1" w:uiPriority="39" w:unhideWhenUsed="1"/>
-    <w:lsdException w:name="toc 2" w:semiHidden="1" w:uiPriority="39" w:unhideWhenUsed="1"/>
-    <w:lsdException w:name="toc 3" w:semiHidden="1" w:uiPriority="39" w:unhideWhenUsed="1"/>
-    <w:lsdException w:name="toc 4" w:semiHidden="1" w:uiPriority="39" w:unhideWhenUsed="1"/>
-    <w:lsdException w:name="toc 5" w:semiHidden="1" w:uiPriority="39" w:unhideWhenUsed="1"/>
-    <w:lsdException w:name="toc 6" w:semiHidden="1" w:uiPriority="39" w:unhideWhenUsed="1"/>
-    <w:lsdException w:name="toc 7" w:semiHidden="1" w:uiPriority="39" w:unhideWhenUsed="1"/>
-    <w:lsdException w:name="toc 8" w:semiHidden="1" w:uiPriority="39" w:unhideWhenUsed="1"/>
-    <w:lsdException w:name="toc 9" w:semiHidden="1" w:uiPriority="39" w:unhideWhenUsed="1"/>
-    <w:lsdException w:name="Normal Indent" w:semiHidden="1" w:unhideWhenUsed="1"/>
-    <w:lsdException w:name="footnote text" w:semiHidden="1" w:unhideWhenUsed="1"/>
-    <w:lsdException w:name="annotation text" w:semiHidden="1" w:unhideWhenUsed="1"/>
-    <w:lsdException w:name="header" w:semiHidden="1" w:unhideWhenUsed="1"/>
-    <w:lsdException w:name="footer" w:semiHidden="1" w:unhideWhenUsed="1"/>
-    <w:lsdException w:name="index heading" w:semiHidden="1" w:unhideWhenUsed="1"/>
-    <w:lsdException w:name="caption" w:semiHidden="1" w:uiPriority="35" w:unhideWhenUsed="1" w:qFormat="1"/>
-    <w:lsdException w:name="table of figures" w:semiHidden="1" w:unhideWhenUsed="1"/>
-    <w:lsdException w:name="envelope address" w:semiHidden="1" w:unhideWhenUsed="1"/>
-    <w:lsdException w:name="envelope return" w:semiHidden="1" w:unhideWhenUsed="1"/>
-    <w:lsdException w:name="footnote reference" w:semiHidden="1" w:unhideWhenUsed="1"/>
-    <w:lsdException w:name="annotation reference" w:semiHidden="1" w:unhideWhenUsed="1"/>
-    <w:lsdException w:name="line number" w:semiHidden="1" w:unhideWhenUsed="1"/>
-    <w:lsdException w:name="page number" w:semiHidden="1" w:unhideWhenUsed="1"/>
-    <w:lsdException w:name="endnote reference" w:semiHidden="1" w:unhideWhenUsed="1"/>
-    <w:lsdException w:name="endnote text" w:semiHidden="1" w:unhideWhenUsed="1"/>
-    <w:lsdException w:name="table of authorities" w:semiHidden="1" w:unhideWhenUsed="1"/>
-    <w:lsdException w:name="macro" w:semiHidden="1" w:unhideWhenUsed="1"/>
-    <w:lsdException w:name="toa heading" w:semiHidden="1" w:unhideWhenUsed="1"/>
-    <w:lsdException w:name="List" w:semiHidden="1" w:unhideWhenUsed="1"/>
-    <w:lsdException w:name="List Bullet" w:semiHidden="1" w:unhideWhenUsed="1"/>
-    <w:lsdException w:name="List Number" w:semiHidden="1" w:unhideWhenUsed="1"/>
-    <w:lsdException w:name="List 2" w:semiHidden="1" w:unhideWhenUsed="1"/>
-    <w:lsdException w:name="List 3" w:semiHidden="1" w:unhideWhenUsed="1"/>
-    <w:lsdException w:name="List 4" w:semiHidden="1" w:unhideWhenUsed="1"/>
-    <w:lsdException w:name="List 5" w:semiHidden="1" w:unhideWhenUsed="1"/>
-    <w:lsdException w:name="List Bullet 2" w:semiHidden="1" w:unhideWhenUsed="1"/>
-    <w:lsdException w:name="List Bullet 3" w:semiHidden="1" w:unhideWhenUsed="1"/>
-    <w:lsdException w:name="List Bullet 4" w:semiHidden="1" w:unhideWhenUsed="1"/>
-    <w:lsdException w:name="List Bullet 5" w:semiHidden="1" w:unhideWhenUsed="1"/>
-    <w:lsdException w:name="List Number 2" w:semiHidden="1" w:unhideWhenUsed="1"/>
-    <w:lsdException w:name="List Number 3" w:semiHidden="1" w:unhideWhenUsed="1"/>
-    <w:lsdException w:name="List Number 4" w:semiHidden="1" w:unhideWhenUsed="1"/>
-    <w:lsdException w:name="List Number 5" w:semiHidden="1" w:unhideWhenUsed="1"/>
-    <w:lsdException w:name="Title" w:uiPriority="10" w:qFormat="1"/>
-    <w:lsdException w:name="Closing" w:semiHidden="1" w:unhideWhenUsed="1"/>
-    <w:lsdException w:name="Signature" w:semiHidden="1" w:unhideWhenUsed="1"/>
-    <w:lsdException w:name="Default Paragraph Font" w:semiHidden="1" w:uiPriority="1" w:unhideWhenUsed="1"/>
-    <w:lsdException w:name="Body Text" w:semiHidden="1" w:unhideWhenUsed="1"/>
-    <w:lsdException w:name="Body Text Indent" w:semiHidden="1" w:unhideWhenUsed="1"/>
-    <w:lsdException w:name="List Continue" w:semiHidden="1" w:unhideWhenUsed="1"/>
-    <w:lsdException w:name="List Continue 2" w:semiHidden="1" w:unhideWhenUsed="1"/>
-    <w:lsdException w:name="List Continue 3" w:semiHidden="1" w:unhideWhenUsed="1"/>
-    <w:lsdException w:name="List Continue 4" w:semiHidden="1" w:unhideWhenUsed="1"/>
-    <w:lsdException w:name="List Continue 5" w:semiHidden="1" w:unhideWhenUsed="1"/>
-    <w:lsdException w:name="Message Header" w:semiHidden="1" w:unhideWhenUsed="1"/>
-    <w:lsdException w:name="Subtitle" w:uiPriority="11" w:qFormat="1"/>
-    <w:lsdException w:name="Salutation" w:semiHidden="1" w:unhideWhenUsed="1"/>
-    <w:lsdException w:name="Date" w:semiHidden="1" w:unhideWhenUsed="1"/>
-    <w:lsdException w:name="Body Text First Indent" w:semiHidden="1" w:unhideWhenUsed="1"/>
-    <w:lsdException w:name="Body Text First Indent 2" w:semiHidden="1" w:unhideWhenUsed="1"/>
-    <w:lsdException w:name="Note Heading" w:semiHidden="1" w:unhideWhenUsed="1"/>
-    <w:lsdException w:name="Body Text 2" w:semiHidden="1" w:unhideWhenUsed="1"/>
-    <w:lsdException w:name="Body Text 3" w:semiHidden="1" w:unhideWhenUsed="1"/>
-    <w:lsdException w:name="Body Text Indent 2" w:semiHidden="1" w:unhideWhenUsed="1"/>
-    <w:lsdException w:name="Body Text Indent 3" w:semiHidden="1" w:unhideWhenUsed="1"/>
-    <w:lsdException w:name="Block Text" w:semiHidden="1" w:unhideWhenUsed="1"/>
-    <w:lsdException w:name="Hyperlink" w:semiHidden="1" w:unhideWhenUsed="1"/>
-    <w:lsdException w:name="FollowedHyperlink" w:semiHidden="1" w:unhideWhenUsed="1"/>
-    <w:lsdException w:name="Strong" w:uiPriority="22" w:qFormat="1"/>
-    <w:lsdException w:name="Emphasis" w:uiPriority="20" w:qFormat="1"/>
-    <w:lsdException w:name="Document Map" w:semiHidden="1" w:unhideWhenUsed="1"/>
-    <w:lsdException w:name="Plain Text" w:semiHidden="1" w:unhideWhenUsed="1"/>
-    <w:lsdException w:name="E-mail Signature" w:semiHidden="1" w:unhideWhenUsed="1"/>
-    <w:lsdException w:name="HTML Top of Form" w:semiHidden="1" w:unhideWhenUsed="1"/>
-    <w:lsdException w:name="HTML Bottom of Form" w:semiHidden="1" w:unhideWhenUsed="1"/>
-    <w:lsdException w:name="Normal (Web)" w:semiHidden="1" w:unhideWhenUsed="1"/>
-    <w:lsdException w:name="HTML Acronym" w:semiHidden="1" w:unhideWhenUsed="1"/>
-    <w:lsdException w:name="HTML Address" w:semiHidden="1" w:unhideWhenUsed="1"/>
-    <w:lsdException w:name="HTML Cite" w:semiHidden="1" w:unhideWhenUsed="1"/>
-    <w:lsdException w:name="HTML Code" w:semiHidden="1" w:unhideWhenUsed="1"/>
-    <w:lsdException w:name="HTML Definition" w:semiHidden="1" w:unhideWhenUsed="1"/>
-    <w:lsdException w:name="HTML Keyboard" w:semiHidden="1" w:unhideWhenUsed="1"/>
-    <w:lsdException w:name="HTML Preformatted" w:semiHidden="1" w:unhideWhenUsed="1"/>
-    <w:lsdException w:name="HTML Sample" w:semiHidden="1" w:unhideWhenUsed="1"/>
-    <w:lsdException w:name="HTML Typewriter" w:semiHidden="1" w:unhideWhenUsed="1"/>
-    <w:lsdException w:name="HTML Variable" w:semiHidden="1" w:unhideWhenUsed="1"/>
-    <w:lsdException w:name="Normal Table" w:semiHidden="1" w:unhideWhenUsed="1"/>
-    <w:lsdException w:name="annotation subject" w:semiHidden="1" w:unhideWhenUsed="1"/>
-    <w:lsdException w:name="No List" w:semiHidden="1" w:unhideWhenUsed="1"/>
-    <w:lsdException w:name="Outline List 1" w:semiHidden="1" w:unhideWhenUsed="1"/>
-    <w:lsdException w:name="Outline List 2" w:semiHidden="1" w:unhideWhenUsed="1"/>
-    <w:lsdException w:name="Outline List 3" w:semiHidden="1" w:unhideWhenUsed="1"/>
-    <w:lsdException w:name="Table Simple 1" w:semiHidden="1" w:unhideWhenUsed="1"/>
-    <w:lsdException w:name="Table Simple 2" w:semiHidden="1" w:unhideWhenUsed="1"/>
-    <w:lsdException w:name="Table Simple 3" w:semiHidden="1" w:unhideWhenUsed="1"/>
-    <w:lsdException w:name="Table Classic 1" w:semiHidden="1" w:unhideWhenUsed="1"/>
-    <w:lsdException w:name="Table Classic 2" w:semiHidden="1" w:unhideWhenUsed="1"/>
-    <w:lsdException w:name="Table Classic 3" w:semiHidden="1" w:unhideWhenUsed="1"/>
-    <w:lsdException w:name="Table Classic 4" w:semiHidden="1" w:unhideWhenUsed="1"/>
-    <w:lsdException w:name="Table Colorful 1" w:semiHidden="1" w:unhideWhenUsed="1"/>
-    <w:lsdException w:name="Table Colorful 2" w:semiHidden="1" w:unhideWhenUsed="1"/>
-    <w:lsdException w:name="Table Colorful 3" w:semiHidden="1" w:unhideWhenUsed="1"/>
-    <w:lsdException w:name="Table Columns 1" w:semiHidden="1" w:unhideWhenUsed="1"/>
-    <w:lsdException w:name="Table Columns 2" w:semiHidden="1" w:unhideWhenUsed="1"/>
-    <w:lsdException w:name="Table Columns 3" w:semiHidden="1" w:unhideWhenUsed="1"/>
-    <w:lsdException w:name="Table Columns 4" w:semiHidden="1" w:unhideWhenUsed="1"/>
-    <w:lsdException w:name="Table Columns 5" w:semiHidden="1" w:unhideWhenUsed="1"/>
-    <w:lsdException w:name="Table Grid 1" w:semiHidden="1" w:unhideWhenUsed="1"/>
-    <w:lsdException w:name="Table Grid 2" w:semiHidden="1" w:unhideWhenUsed="1"/>
-    <w:lsdException w:name="Table Grid 3" w:semiHidden="1" w:unhideWhenUsed="1"/>
-    <w:lsdException w:name="Table Grid 4" w:semiHidden="1" w:unhideWhenUsed="1"/>
-    <w:lsdException w:name="Table Grid 5" w:semiHidden="1" w:unhideWhenUsed="1"/>
-    <w:lsdException w:name="Table Grid 6" w:semiHidden="1" w:unhideWhenUsed="1"/>
-    <w:lsdException w:name="Table Grid 7" w:semiHidden="1" w:unhideWhenUsed="1"/>
-    <w:lsdException w:name="Table Grid 8" w:semiHidden="1" w:unhideWhenUsed="1"/>
-    <w:lsdException w:name="Table List 1" w:semiHidden="1" w:unhideWhenUsed="1"/>
-    <w:lsdException w:name="Table List 2" w:semiHidden="1" w:unhideWhenUsed="1"/>
-    <w:lsdException w:name="Table List 3" w:semiHidden="1" w:unhideWhenUsed="1"/>
-    <w:lsdException w:name="Table List 4" w:semiHidden="1" w:unhideWhenUsed="1"/>
-    <w:lsdException w:name="Table List 5" w:semiHidden="1" w:unhideWhenUsed="1"/>
-    <w:lsdException w:name="Table List 6" w:semiHidden="1" w:unhideWhenUsed="1"/>
-    <w:lsdException w:name="Table List 7" w:semiHidden="1" w:unhideWhenUsed="1"/>
-    <w:lsdException w:name="Table List 8" w:semiHidden="1" w:unhideWhenUsed="1"/>
-    <w:lsdException w:name="Table 3D effects 1" w:semiHidden="1" w:unhideWhenUsed="1"/>
-    <w:lsdException w:name="Table 3D effects 2" w:semiHidden="1" w:unhideWhenUsed="1"/>
-    <w:lsdException w:name="Table 3D effects 3" w:semiHidden="1" w:unhideWhenUsed="1"/>
-    <w:lsdException w:name="Table Contemporary" w:semiHidden="1" w:unhideWhenUsed="1"/>
-    <w:lsdException w:name="Table Elegant" w:semiHidden="1" w:unhideWhenUsed="1"/>
-    <w:lsdException w:name="Table Professional" w:semiHidden="1" w:unhideWhenUsed="1"/>
-    <w:lsdException w:name="Table Subtle 1" w:semiHidden="1" w:unhideWhenUsed="1"/>
-    <w:lsdException w:name="Table Subtle 2" w:semiHidden="1" w:unhideWhenUsed="1"/>
-    <w:lsdException w:name="Table Web 1" w:semiHidden="1" w:unhideWhenUsed="1"/>
-    <w:lsdException w:name="Table Web 2" w:semiHidden="1" w:unhideWhenUsed="1"/>
-    <w:lsdException w:name="Table Web 3" w:semiHidden="1" w:unhideWhenUsed="1"/>
-    <w:lsdException w:name="Balloon Text" w:semiHidden="1" w:unhideWhenUsed="1"/>
-    <w:lsdException w:name="Table Grid" w:uiPriority="59"/>
-    <w:lsdException w:name="Table Theme" w:semiHidden="1" w:unhideWhenUsed="1"/>
-    <w:lsdException w:name="Placeholder Text" w:semiHidden="1"/>
-    <w:lsdException w:name="No Spacing" w:uiPriority="1" w:qFormat="1"/>
-    <w:lsdException w:name="Light Shading" w:uiPriority="60"/>
-    <w:lsdException w:name="Light List" w:uiPriority="61"/>
-    <w:lsdException w:name="Light Grid" w:uiPriority="62"/>
-    <w:lsdException w:name="Medium Shading 1" w:uiPriority="63"/>
-    <w:lsdException w:name="Medium Shading 2" w:uiPriority="64"/>
-    <w:lsdException w:name="Medium List 1" w:uiPriority="65"/>
-    <w:lsdException w:name="Medium List 2" w:uiPriority="66"/>
-    <w:lsdException w:name="Medium Grid 1" w:uiPriority="67"/>
-    <w:lsdException w:name="Medium Grid 2" w:uiPriority="68"/>
-    <w:lsdException w:name="Medium Grid 3" w:uiPriority="69"/>
-    <w:lsdException w:name="Dark List" w:uiPriority="70"/>
-    <w:lsdException w:name="Colorful Shading" w:uiPriority="71"/>
-    <w:lsdException w:name="Colorful List" w:uiPriority="72"/>
-    <w:lsdException w:name="Colorful Grid" w:uiPriority="73"/>
-    <w:lsdException w:name="Light Shading Accent 1" w:uiPriority="60"/>
-    <w:lsdException w:name="Light List Accent 1" w:uiPriority="61"/>
-    <w:lsdException w:name="Light Grid Accent 1" w:uiPriority="62"/>
-    <w:lsdException w:name="Medium Shading 1 Accent 1" w:uiPriority="63"/>
-    <w:lsdException w:name="Medium Shading 2 Accent 1" w:uiPriority="64"/>
-    <w:lsdException w:name="Medium List 1 Accent 1" w:uiPriority="65"/>
-    <w:lsdException w:name="Revision" w:semiHidden="1"/>
-    <w:lsdException w:name="List Paragraph" w:uiPriority="34" w:qFormat="1"/>
-    <w:lsdException w:name="Quote" w:uiPriority="29" w:qFormat="1"/>
-    <w:lsdException w:name="Intense Quote" w:uiPriority="30" w:qFormat="1"/>
-    <w:lsdException w:name="Medium List 2 Accent 1" w:uiPriority="66"/>
-    <w:lsdException w:name="Medium Grid 1 Accent 1" w:uiPriority="67"/>
-    <w:lsdException w:name="Medium Grid 2 Accent 1" w:uiPriority="68"/>
-    <w:lsdException w:name="Medium Grid 3 Accent 1" w:uiPriority="69"/>
-    <w:lsdException w:name="Dark List Accent 1" w:uiPriority="70"/>
-    <w:lsdException w:name="Colorful Shading Accent 1" w:uiPriority="71"/>
-    <w:lsdException w:name="Colorful List Accent 1" w:uiPriority="72"/>
-    <w:lsdException w:name="Colorful Grid Accent 1" w:uiPriority="73"/>
-    <w:lsdException w:name="Light Shading Accent 2" w:uiPriority="60"/>
-    <w:lsdException w:name="Light List Accent 2" w:uiPriority="61"/>
-    <w:lsdException w:name="Light Grid Accent 2" w:uiPriority="62"/>
-    <w:lsdException w:name="Medium Shading 1 Accent 2" w:uiPriority="63"/>
-    <w:lsdException w:name="Medium Shading 2 Accent 2" w:uiPriority="64"/>
-    <w:lsdException w:name="Medium List 1 Accent 2" w:uiPriority="65"/>
-    <w:lsdException w:name="Medium List 2 Accent 2" w:uiPriority="66"/>
-    <w:lsdException w:name="Medium Grid 1 Accent 2" w:uiPriority="67"/>
-    <w:lsdException w:name="Medium Grid 2 Accent 2" w:uiPriority="68"/>
-    <w:lsdException w:name="Medium Grid 3 Accent 2" w:uiPriority="69"/>
-    <w:lsdException w:name="Dark List Accent 2" w:uiPriority="70"/>
-    <w:lsdException w:name="Colorful Shading Accent 2" w:uiPriority="71"/>
-    <w:lsdException w:name="Colorful List Accent 2" w:uiPriority="72"/>
-    <w:lsdException w:name="Colorful Grid Accent 2" w:uiPriority="73"/>
-    <w:lsdException w:name="Light Shading Accent 3" w:uiPriority="60"/>
-    <w:lsdException w:name="Light List Accent 3" w:uiPriority="61"/>
-    <w:lsdException w:name="Light Grid Accent 3" w:uiPriority="62"/>
-    <w:lsdException w:name="Medium Shading 1 Accent 3" w:uiPriority="63"/>
-    <w:lsdException w:name="Medium Shading 2 Accent 3" w:uiPriority="64"/>
-    <w:lsdException w:name="Medium List 1 Accent 3" w:uiPriority="65"/>
-    <w:lsdException w:name="Medium List 2 Accent 3" w:uiPriority="66"/>
-    <w:lsdException w:name="Medium Grid 1 Accent 3" w:uiPriority="67"/>
-    <w:lsdException w:name="Medium Grid 2 Accent 3" w:uiPriority="68"/>
-    <w:lsdException w:name="Medium Grid 3 Accent 3" w:uiPriority="69"/>
-    <w:lsdException w:name="Dark List Accent 3" w:uiPriority="70"/>
-    <w:lsdException w:name="Colorful Shading Accent 3" w:uiPriority="71"/>
-    <w:lsdException w:name="Colorful List Accent 3" w:uiPriority="72"/>
-    <w:lsdException w:name="Colorful Grid Accent 3" w:uiPriority="73"/>
-    <w:lsdException w:name="Light Shading Accent 4" w:uiPriority="60"/>
-    <w:lsdException w:name="Light List Accent 4" w:uiPriority="61"/>
-    <w:lsdException w:name="Light Grid Accent 4" w:uiPriority="62"/>
-    <w:lsdException w:name="Medium Shading 1 Accent 4" w:uiPriority="63"/>
-    <w:lsdException w:name="Medium Shading 2 Accent 4" w:uiPriority="64"/>
-    <w:lsdException w:name="Medium List 1 Accent 4" w:uiPriority="65"/>
-    <w:lsdException w:name="Medium List 2 Accent 4" w:uiPriority="66"/>
-    <w:lsdException w:name="Medium Grid 1 Accent 4" w:uiPriority="67"/>
-    <w:lsdException w:name="Medium Grid 2 Accent 4" w:uiPriority="68"/>
-    <w:lsdException w:name="Medium Grid 3 Accent 4" w:uiPriority="69"/>
-    <w:lsdException w:name="Dark List Accent 4" w:uiPriority="70"/>
-    <w:lsdException w:name="Colorful Shading Accent 4" w:uiPriority="71"/>
-    <w:lsdException w:name="Colorful List Accent 4" w:uiPriority="72"/>
-    <w:lsdException w:name="Colorful Grid Accent 4" w:uiPriority="73"/>
-    <w:lsdException w:name="Light Shading Accent 5" w:uiPriority="60"/>
-    <w:lsdException w:name="Light List Accent 5" w:uiPriority="61"/>
-    <w:lsdException w:name="Light Grid Accent 5" w:uiPriority="62"/>
-    <w:lsdException w:name="Medium Shading 1 Accent 5" w:uiPriority="63"/>
-    <w:lsdException w:name="Medium Shading 2 Accent 5" w:uiPriority="64"/>
-    <w:lsdException w:name="Medium List 1 Accent 5" w:uiPriority="65"/>
-    <w:lsdException w:name="Medium List 2 Accent 5" w:uiPriority="66"/>
-    <w:lsdException w:name="Medium Grid 1 Accent 5" w:uiPriority="67"/>
-    <w:lsdException w:name="Medium Grid 2 Accent 5" w:uiPriority="68"/>
-    <w:lsdException w:name="Medium Grid 3 Accent 5" w:uiPriority="69"/>
-    <w:lsdException w:name="Dark List Accent 5" w:uiPriority="70"/>
-    <w:lsdException w:name="Colorful Shading Accent 5" w:uiPriority="71"/>
-    <w:lsdException w:name="Colorful List Accent 5" w:uiPriority="72"/>
-    <w:lsdException w:name="Colorful Grid Accent 5" w:uiPriority="73"/>
-    <w:lsdException w:name="Light Shading Accent 6" w:uiPriority="60"/>
-    <w:lsdException w:name="Light List Accent 6" w:uiPriority="61"/>
-    <w:lsdException w:name="Light Grid Accent 6" w:uiPriority="62"/>
-    <w:lsdException w:name="Medium Shading 1 Accent 6" w:uiPriority="63"/>
-    <w:lsdException w:name="Medium Shading 2 Accent 6" w:uiPriority="64"/>
-    <w:lsdException w:name="Medium List 1 Accent 6" w:uiPriority="65"/>
-    <w:lsdException w:name="Medium List 2 Accent 6" w:uiPriority="66"/>
-    <w:lsdException w:name="Medium Grid 1 Accent 6" w:uiPriority="67"/>
-    <w:lsdException w:name="Medium Grid 2 Accent 6" w:uiPriority="68"/>
-    <w:lsdException w:name="Medium Grid 3 Accent 6" w:uiPriority="69"/>
-    <w:lsdException w:name="Dark List Accent 6" w:uiPriority="70"/>
-    <w:lsdException w:name="Colorful Shading Accent 6" w:uiPriority="71"/>
-    <w:lsdException w:name="Colorful List Accent 6" w:uiPriority="72"/>
-    <w:lsdException w:name="Colorful Grid Accent 6" w:uiPriority="73"/>
-    <w:lsdException w:name="Subtle Emphasis" w:uiPriority="19" w:qFormat="1"/>
-    <w:lsdException w:name="Intense Emphasis" w:uiPriority="21" w:qFormat="1"/>
-    <w:lsdException w:name="Subtle Reference" w:uiPriority="31" w:qFormat="1"/>
-    <w:lsdException w:name="Intense Reference" w:uiPriority="32" w:qFormat="1"/>
-    <w:lsdException w:name="Book Title" w:uiPriority="33" w:qFormat="1"/>
-    <w:lsdException w:name="Bibliography" w:semiHidden="1" w:uiPriority="37" w:unhideWhenUsed="1"/>
-    <w:lsdException w:name="TOC Heading" w:semiHidden="1" w:uiPriority="39" w:unhideWhenUsed="1" w:qFormat="1"/>
-    <w:lsdException w:name="Plain Table 1" w:uiPriority="41"/>
-    <w:lsdException w:name="Plain Table 2" w:uiPriority="42"/>
-    <w:lsdException w:name="Plain Table 3" w:uiPriority="43"/>
-    <w:lsdException w:name="Plain Table 4" w:uiPriority="44"/>
-    <w:lsdException w:name="Plain Table 5" w:uiPriority="45"/>
-    <w:lsdException w:name="Grid Table Light" w:uiPriority="40"/>
-    <w:lsdException w:name="Grid Table 1 Light" w:uiPriority="46"/>
-    <w:lsdException w:name="Grid Table 2" w:uiPriority="47"/>
-    <w:lsdException w:name="Grid Table 3" w:uiPriority="48"/>
-    <w:lsdException w:name="Grid Table 4" w:uiPriority="49"/>
-    <w:lsdException w:name="Grid Table 5 Dark" w:uiPriority="50"/>
-    <w:lsdException w:name="Grid Table 6 Colorful" w:uiPriority="51"/>
-    <w:lsdException w:name="Grid Table 7 Colorful" w:uiPriority="52"/>
-    <w:lsdException w:name="Grid Table 1 Light Accent 1" w:uiPriority="46"/>
-    <w:lsdException w:name="Grid Table 2 Accent 1" w:uiPriority="47"/>
-    <w:lsdException w:name="Grid Table 3 Accent 1" w:uiPriority="48"/>
-    <w:lsdException w:name="Grid Table 4 Accent 1" w:uiPriority="49"/>
-    <w:lsdException w:name="Grid Table 5 Dark Accent 1" w:uiPriority="50"/>
-    <w:lsdException w:name="Grid Table 6 Colorful Accent 1" w:uiPriority="51"/>
-    <w:lsdException w:name="Grid Table 7 Colorful Accent 1" w:uiPriority="52"/>
-    <w:lsdException w:name="Grid Table 1 Light Accent 2" w:uiPriority="46"/>
-    <w:lsdException w:name="Grid Table 2 Accent 2" w:uiPriority="47"/>
-    <w:lsdException w:name="Grid Table 3 Accent 2" w:uiPriority="48"/>
-    <w:lsdException w:name="Grid Table 4 Accent 2" w:uiPriority="49"/>
-    <w:lsdException w:name="Grid Table 5 Dark Accent 2" w:uiPriority="50"/>
-    <w:lsdException w:name="Grid Table 6 Colorful Accent 2" w:uiPriority="51"/>
-    <w:lsdException w:name="Grid Table 7 Colorful Accent 2" w:uiPriority="52"/>
-    <w:lsdException w:name="Grid Table 1 Light Accent 3" w:uiPriority="46"/>
-    <w:lsdException w:name="Grid Table 2 Accent 3" w:uiPriority="47"/>
-    <w:lsdException w:name="Grid Table 3 Accent 3" w:uiPriority="48"/>
-    <w:lsdException w:name="Grid Table 4 Accent 3" w:uiPriority="49"/>
-    <w:lsdException w:name="Grid Table 5 Dark Accent 3" w:uiPriority="50"/>
-    <w:lsdException w:name="Grid Table 6 Colorful Accent 3" w:uiPriority="51"/>
-    <w:lsdException w:name="Grid Table 7 Colorful Accent 3" w:uiPriority="52"/>
-    <w:lsdException w:name="Grid Table 1 Light Accent 4" w:uiPriority="46"/>
-    <w:lsdException w:name="Grid Table 2 Accent 4" w:uiPriority="47"/>
-    <w:lsdException w:name="Grid Table 3 Accent 4" w:uiPriority="48"/>
-    <w:lsdException w:name="Grid Table 4 Accent 4" w:uiPriority="49"/>
-    <w:lsdException w:name="Grid Table 5 Dark Accent 4" w:uiPriority="50"/>
-    <w:lsdException w:name="Grid Table 6 Colorful Accent 4" w:uiPriority="51"/>
-    <w:lsdException w:name="Grid Table 7 Colorful Accent 4" w:uiPriority="52"/>
-    <w:lsdException w:name="Grid Table 1 Light Accent 5" w:uiPriority="46"/>
-    <w:lsdException w:name="Grid Table 2 Accent 5" w:uiPriority="47"/>
-    <w:lsdException w:name="Grid Table 3 Accent 5" w:uiPriority="48"/>
-    <w:lsdException w:name="Grid Table 4 Accent 5" w:uiPriority="49"/>
-    <w:lsdException w:name="Grid Table 5 Dark Accent 5" w:uiPriority="50"/>
-    <w:lsdException w:name="Grid Table 6 Colorful Accent 5" w:uiPriority="51"/>
-    <w:lsdException w:name="Grid Table 7 Colorful Accent 5" w:uiPriority="52"/>
-    <w:lsdException w:name="Grid Table 1 Light Accent 6" w:uiPriority="46"/>
-    <w:lsdException w:name="Grid Table 2 Accent 6" w:uiPriority="47"/>
-    <w:lsdException w:name="Grid Table 3 Accent 6" w:uiPriority="48"/>
-    <w:lsdException w:name="Grid Table 4 Accent 6" w:uiPriority="49"/>
-    <w:lsdException w:name="Grid Table 5 Dark Accent 6" w:uiPriority="50"/>
-    <w:lsdException w:name="Grid Table 6 Colorful Accent 6" w:uiPriority="51"/>
-    <w:lsdException w:name="Grid Table 7 Colorful Accent 6" w:uiPriority="52"/>
-    <w:lsdException w:name="List Table 1 Light" w:uiPriority="46"/>
-    <w:lsdException w:name="List Table 2" w:uiPriority="47"/>
-    <w:lsdException w:name="List Table 3" w:uiPriority="48"/>
-    <w:lsdException w:name="List Table 4" w:uiPriority="49"/>
-    <w:lsdException w:name="List Table 5 Dark" w:uiPriority="50"/>
-    <w:lsdException w:name="List Table 6 Colorful" w:uiPriority="51"/>
-    <w:lsdException w:name="List Table 7 Colorful" w:uiPriority="52"/>
-    <w:lsdException w:name="List Table 1 Light Accent 1" w:uiPriority="46"/>
-    <w:lsdException w:name="List Table 2 Accent 1" w:uiPriority="47"/>
-    <w:lsdException w:name="List Table 3 Accent 1" w:uiPriority="48"/>
-    <w:lsdException w:name="List Table 4 Accent 1" w:uiPriority="49"/>
-    <w:lsdException w:name="List Table 5 Dark Accent 1" w:uiPriority="50"/>
-    <w:lsdException w:name="List Table 6 Colorful Accent 1" w:uiPriority="51"/>
-    <w:lsdException w:name="List Table 7 Colorful Accent 1" w:uiPriority="52"/>
-    <w:lsdException w:name="List Table 1 Light Accent 2" w:uiPriority="46"/>
-    <w:lsdException w:name="List Table 2 Accent 2" w:uiPriority="47"/>
-    <w:lsdException w:name="List Table 3 Accent 2" w:uiPriority="48"/>
-    <w:lsdException w:name="List Table 4 Accent 2" w:uiPriority="49"/>
-    <w:lsdException w:name="List Table 5 Dark Accent 2" w:uiPriority="50"/>
-    <w:lsdException w:name="List Table 6 Colorful Accent 2" w:uiPriority="51"/>
-    <w:lsdException w:name="List Table 7 Colorful Accent 2" w:uiPriority="52"/>
-    <w:lsdException w:name="List Table 1 Light Accent 3" w:uiPriority="46"/>
-    <w:lsdException w:name="List Table 2 Accent 3" w:uiPriority="47"/>
-    <w:lsdException w:name="List Table 3 Accent 3" w:uiPriority="48"/>
-    <w:lsdException w:name="List Table 4 Accent 3" w:uiPriority="49"/>
-    <w:lsdException w:name="List Table 5 Dark Accent 3" w:uiPriority="50"/>
-    <w:lsdException w:name="List Table 6 Colorful Accent 3" w:uiPriority="51"/>
-    <w:lsdException w:name="List Table 7 Colorful Accent 3" w:uiPriority="52"/>
-    <w:lsdException w:name="List Table 1 Light Accent 4" w:uiPriority="46"/>
-    <w:lsdException w:name="List Table 2 Accent 4" w:uiPriority="47"/>
-    <w:lsdException w:name="List Table 3 Accent 4" w:uiPriority="48"/>
-    <w:lsdException w:name="List Table 4 Accent 4" w:uiPriority="49"/>
-    <w:lsdException w:name="List Table 5 Dark Accent 4" w:uiPriority="50"/>
-    <w:lsdException w:name="List Table 6 Colorful Accent 4" w:uiPriority="51"/>
-    <w:lsdException w:name="List Table 7 Colorful Accent 4" w:uiPriority="52"/>
-    <w:lsdException w:name="List Table 1 Light Accent 5" w:uiPriority="46"/>
-    <w:lsdException w:name="List Table 2 Accent 5" w:uiPriority="47"/>
-    <w:lsdException w:name="List Table 3 Accent 5" w:uiPriority="48"/>
-    <w:lsdException w:name="List Table 4 Accent 5" w:uiPriority="49"/>
-    <w:lsdException w:name="List Table 5 Dark Accent 5" w:uiPriority="50"/>
-    <w:lsdException w:name="List Table 6 Colorful Accent 5" w:uiPriority="51"/>
-    <w:lsdException w:name="List Table 7 Colorful Accent 5" w:uiPriority="52"/>
-    <w:lsdException w:name="List Table 1 Light Accent 6" w:uiPriority="46"/>
-    <w:lsdException w:name="List Table 2 Accent 6" w:uiPriority="47"/>
-    <w:lsdException w:name="List Table 3 Accent 6" w:uiPriority="48"/>
-    <w:lsdException w:name="List Table 4 Accent 6" w:uiPriority="49"/>
-    <w:lsdException w:name="List Table 5 Dark Accent 6" w:uiPriority="50"/>
-    <w:lsdException w:name="List Table 6 Colorful Accent 6" w:uiPriority="51"/>
-    <w:lsdException w:name="List Table 7 Colorful Accent 6" w:uiPriority="52"/>
+  <w:latentStyles w:defLockedState="0" w:defUIPriority="99" w:defSemiHidden="1" w:defUnhideWhenUsed="1" w:defQFormat="0" w:count="267">
+    <w:lsdException w:name="Normal" w:semiHidden="0" w:uiPriority="0" w:unhideWhenUsed="0" w:qFormat="1"/>
+    <w:lsdException w:name="heading 1" w:semiHidden="0" w:uiPriority="0" w:unhideWhenUsed="0" w:qFormat="1"/>
+    <w:lsdException w:name="heading 2" w:uiPriority="0" w:qFormat="1"/>
+    <w:lsdException w:name="heading 3" w:uiPriority="0" w:qFormat="1"/>
+    <w:lsdException w:name="heading 4" w:uiPriority="9" w:qFormat="1"/>
+    <w:lsdException w:name="heading 5" w:uiPriority="9" w:qFormat="1"/>
+    <w:lsdException w:name="heading 6" w:uiPriority="9" w:qFormat="1"/>
+    <w:lsdException w:name="heading 7" w:uiPriority="9" w:qFormat="1"/>
+    <w:lsdException w:name="heading 8" w:uiPriority="9" w:qFormat="1"/>
+    <w:lsdException w:name="heading 9" w:uiPriority="9" w:qFormat="1"/>
+    <w:lsdException w:name="toc 1" w:uiPriority="39"/>
+    <w:lsdException w:name="toc 2" w:uiPriority="39"/>
+    <w:lsdException w:name="toc 3" w:uiPriority="39"/>
+    <w:lsdException w:name="toc 4" w:uiPriority="39"/>
+    <w:lsdException w:name="toc 5" w:uiPriority="39"/>
+    <w:lsdException w:name="toc 6" w:uiPriority="39"/>
+    <w:lsdException w:name="toc 7" w:uiPriority="39"/>
+    <w:lsdException w:name="toc 8" w:uiPriority="39"/>
+    <w:lsdException w:name="toc 9" w:uiPriority="39"/>
+    <w:lsdException w:name="caption" w:uiPriority="35" w:qFormat="1"/>
+    <w:lsdException w:name="Title" w:semiHidden="0" w:uiPriority="10" w:unhideWhenUsed="0" w:qFormat="1"/>
+    <w:lsdException w:name="Default Paragraph Font" w:uiPriority="1"/>
+    <w:lsdException w:name="Subtitle" w:semiHidden="0" w:uiPriority="11" w:unhideWhenUsed="0" w:qFormat="1"/>
+    <w:lsdException w:name="Strong" w:semiHidden="0" w:uiPriority="22" w:unhideWhenUsed="0" w:qFormat="1"/>
+    <w:lsdException w:name="Emphasis" w:semiHidden="0" w:uiPriority="20" w:unhideWhenUsed="0" w:qFormat="1"/>
+    <w:lsdException w:name="Table Grid" w:semiHidden="0" w:uiPriority="59" w:unhideWhenUsed="0"/>
+    <w:lsdException w:name="Placeholder Text" w:unhideWhenUsed="0"/>
+    <w:lsdException w:name="No Spacing" w:semiHidden="0" w:uiPriority="1" w:unhideWhenUsed="0" w:qFormat="1"/>
+    <w:lsdException w:name="Light Shading" w:semiHidden="0" w:uiPriority="60" w:unhideWhenUsed="0"/>
+    <w:lsdException w:name="Light List" w:semiHidden="0" w:uiPriority="61" w:unhideWhenUsed="0"/>
+    <w:lsdException w:name="Light Grid" w:semiHidden="0" w:uiPriority="62" w:unhideWhenUsed="0"/>
+    <w:lsdException w:name="Medium Shading 1" w:semiHidden="0" w:uiPriority="63" w:unhideWhenUsed="0"/>
+    <w:lsdException w:name="Medium Shading 2" w:semiHidden="0" w:uiPriority="64" w:unhideWhenUsed="0"/>
+    <w:lsdException w:name="Medium List 1" w:semiHidden="0" w:uiPriority="65" w:unhideWhenUsed="0"/>
+    <w:lsdException w:name="Medium List 2" w:semiHidden="0" w:uiPriority="66" w:unhideWhenUsed="0"/>
+    <w:lsdException w:name="Medium Grid 1" w:semiHidden="0" w:uiPriority="67" w:unhideWhenUsed="0"/>
+    <w:lsdException w:name="Medium Grid 2" w:semiHidden="0" w:uiPriority="68" w:unhideWhenUsed="0"/>
+    <w:lsdException w:name="Medium Grid 3" w:semiHidden="0" w:uiPriority="69" w:unhideWhenUsed="0"/>
+    <w:lsdException w:name="Dark List" w:semiHidden="0" w:uiPriority="70" w:unhideWhenUsed="0"/>
+    <w:lsdException w:name="Colorful Shading" w:semiHidden="0" w:uiPriority="71" w:unhideWhenUsed="0"/>
+    <w:lsdException w:name="Colorful List" w:semiHidden="0" w:uiPriority="72" w:unhideWhenUsed="0"/>
+    <w:lsdException w:name="Colorful Grid" w:semiHidden="0" w:uiPriority="73" w:unhideWhenUsed="0"/>
+    <w:lsdException w:name="Light Shading Accent 1" w:semiHidden="0" w:uiPriority="60" w:unhideWhenUsed="0"/>
+    <w:lsdException w:name="Light List Accent 1" w:semiHidden="0" w:uiPriority="61" w:unhideWhenUsed="0"/>
+    <w:lsdException w:name="Light Grid Accent 1" w:semiHidden="0" w:uiPriority="62" w:unhideWhenUsed="0"/>
+    <w:lsdException w:name="Medium Shading 1 Accent 1" w:semiHidden="0" w:uiPriority="63" w:unhideWhenUsed="0"/>
+    <w:lsdException w:name="Medium Shading 2 Accent 1" w:semiHidden="0" w:uiPriority="64" w:unhideWhenUsed="0"/>
+    <w:lsdException w:name="Medium List 1 Accent 1" w:semiHidden="0" w:uiPriority="65" w:unhideWhenUsed="0"/>
+    <w:lsdException w:name="Revision" w:unhideWhenUsed="0"/>
+    <w:lsdException w:name="List Paragraph" w:semiHidden="0" w:uiPriority="34" w:unhideWhenUsed="0" w:qFormat="1"/>
+    <w:lsdException w:name="Quote" w:semiHidden="0" w:uiPriority="29" w:unhideWhenUsed="0" w:qFormat="1"/>
+    <w:lsdException w:name="Intense Quote" w:semiHidden="0" w:uiPriority="30" w:unhideWhenUsed="0" w:qFormat="1"/>
+    <w:lsdException w:name="Medium List 2 Accent 1" w:semiHidden="0" w:uiPriority="66" w:unhideWhenUsed="0"/>
+    <w:lsdException w:name="Medium Grid 1 Accent 1" w:semiHidden="0" w:uiPriority="67" w:unhideWhenUsed="0"/>
+    <w:lsdException w:name="Medium Grid 2 Accent 1" w:semiHidden="0" w:uiPriority="68" w:unhideWhenUsed="0"/>
+    <w:lsdException w:name="Medium Grid 3 Accent 1" w:semiHidden="0" w:uiPriority="69" w:unhideWhenUsed="0"/>
+    <w:lsdException w:name="Dark List Accent 1" w:semiHidden="0" w:uiPriority="70" w:unhideWhenUsed="0"/>
+    <w:lsdException w:name="Colorful Shading Accent 1" w:semiHidden="0" w:uiPriority="71" w:unhideWhenUsed="0"/>
+    <w:lsdException w:name="Colorful List Accent 1" w:semiHidden="0" w:uiPriority="72" w:unhideWhenUsed="0"/>
+    <w:lsdException w:name="Colorful Grid Accent 1" w:semiHidden="0" w:uiPriority="73" w:unhideWhenUsed="0"/>
+    <w:lsdException w:name="Light Shading Accent 2" w:semiHidden="0" w:uiPriority="60" w:unhideWhenUsed="0"/>
+    <w:lsdException w:name="Light List Accent 2" w:semiHidden="0" w:uiPriority="61" w:unhideWhenUsed="0"/>
+    <w:lsdException w:name="Light Grid Accent 2" w:semiHidden="0" w:uiPriority="62" w:unhideWhenUsed="0"/>
+    <w:lsdException w:name="Medium Shading 1 Accent 2" w:semiHidden="0" w:uiPriority="63" w:unhideWhenUsed="0"/>
+    <w:lsdException w:name="Medium Shading 2 Accent 2" w:semiHidden="0" w:uiPriority="64" w:unhideWhenUsed="0"/>
+    <w:lsdException w:name="Medium List 1 Accent 2" w:semiHidden="0" w:uiPriority="65" w:unhideWhenUsed="0"/>
+    <w:lsdException w:name="Medium List 2 Accent 2" w:semiHidden="0" w:uiPriority="66" w:unhideWhenUsed="0"/>
+    <w:lsdException w:name="Medium Grid 1 Accent 2" w:semiHidden="0" w:uiPriority="67" w:unhideWhenUsed="0"/>
+    <w:lsdException w:name="Medium Grid 2 Accent 2" w:semiHidden="0" w:uiPriority="68" w:unhideWhenUsed="0"/>
+    <w:lsdException w:name="Medium Grid 3 Accent 2" w:semiHidden="0" w:uiPriority="69" w:unhideWhenUsed="0"/>
+    <w:lsdException w:name="Dark List Accent 2" w:semiHidden="0" w:uiPriority="70" w:unhideWhenUsed="0"/>
+    <w:lsdException w:name="Colorful Shading Accent 2" w:semiHidden="0" w:uiPriority="71" w:unhideWhenUsed="0"/>
+    <w:lsdException w:name="Colorful List Accent 2" w:semiHidden="0" w:uiPriority="72" w:unhideWhenUsed="0"/>
+    <w:lsdException w:name="Colorful Grid Accent 2" w:semiHidden="0" w:uiPriority="73" w:unhideWhenUsed="0"/>
+    <w:lsdException w:name="Light Shading Accent 3" w:semiHidden="0" w:uiPriority="60" w:unhideWhenUsed="0"/>
+    <w:lsdException w:name="Light List Accent 3" w:semiHidden="0" w:uiPriority="61" w:unhideWhenUsed="0"/>
+    <w:lsdException w:name="Light Grid Accent 3" w:semiHidden="0" w:uiPriority="62" w:unhideWhenUsed="0"/>
+    <w:lsdException w:name="Medium Shading 1 Accent 3" w:semiHidden="0" w:uiPriority="63" w:unhideWhenUsed="0"/>
+    <w:lsdException w:name="Medium Shading 2 Accent 3" w:semiHidden="0" w:uiPriority="64" w:unhideWhenUsed="0"/>
+    <w:lsdException w:name="Medium List 1 Accent 3" w:semiHidden="0" w:uiPriority="65" w:unhideWhenUsed="0"/>
+    <w:lsdException w:name="Medium List 2 Accent 3" w:semiHidden="0" w:uiPriority="66" w:unhideWhenUsed="0"/>
+    <w:lsdException w:name="Medium Grid 1 Accent 3" w:semiHidden="0" w:uiPriority="67" w:unhideWhenUsed="0"/>
+    <w:lsdException w:name="Medium Grid 2 Accent 3" w:semiHidden="0" w:uiPriority="68" w:unhideWhenUsed="0"/>
+    <w:lsdException w:name="Medium Grid 3 Accent 3" w:semiHidden="0" w:uiPriority="69" w:unhideWhenUsed="0"/>
+    <w:lsdException w:name="Dark List Accent 3" w:semiHidden="0" w:uiPriority="70" w:unhideWhenUsed="0"/>
+    <w:lsdException w:name="Colorful Shading Accent 3" w:semiHidden="0" w:uiPriority="71" w:unhideWhenUsed="0"/>
+    <w:lsdException w:name="Colorful List Accent 3" w:semiHidden="0" w:uiPriority="72" w:unhideWhenUsed="0"/>
+    <w:lsdException w:name="Colorful Grid Accent 3" w:semiHidden="0" w:uiPriority="73" w:unhideWhenUsed="0"/>
+    <w:lsdException w:name="Light Shading Accent 4" w:semiHidden="0" w:uiPriority="60" w:unhideWhenUsed="0"/>
+    <w:lsdException w:name="Light List Accent 4" w:semiHidden="0" w:uiPriority="61" w:unhideWhenUsed="0"/>
+    <w:lsdException w:name="Light Grid Accent 4" w:semiHidden="0" w:uiPriority="62" w:unhideWhenUsed="0"/>
+    <w:lsdException w:name="Medium Shading 1 Accent 4" w:semiHidden="0" w:uiPriority="63" w:unhideWhenUsed="0"/>
+    <w:lsdException w:name="Medium Shading 2 Accent 4" w:semiHidden="0" w:uiPriority="64" w:unhideWhenUsed="0"/>
+    <w:lsdException w:name="Medium List 1 Accent 4" w:semiHidden="0" w:uiPriority="65" w:unhideWhenUsed="0"/>
+    <w:lsdException w:name="Medium List 2 Accent 4" w:semiHidden="0" w:uiPriority="66" w:unhideWhenUsed="0"/>
+    <w:lsdException w:name="Medium Grid 1 Accent 4" w:semiHidden="0" w:uiPriority="67" w:unhideWhenUsed="0"/>
+    <w:lsdException w:name="Medium Grid 2 Accent 4" w:semiHidden="0" w:uiPriority="68" w:unhideWhenUsed="0"/>
+    <w:lsdException w:name="Medium Grid 3 Accent 4" w:semiHidden="0" w:uiPriority="69" w:unhideWhenUsed="0"/>
+    <w:lsdException w:name="Dark List Accent 4" w:semiHidden="0" w:uiPriority="70" w:unhideWhenUsed="0"/>
+    <w:lsdException w:name="Colorful Shading Accent 4" w:semiHidden="0" w:uiPriority="71" w:unhideWhenUsed="0"/>
+    <w:lsdException w:name="Colorful List Accent 4" w:semiHidden="0" w:uiPriority="72" w:unhideWhenUsed="0"/>
+    <w:lsdException w:name="Colorful Grid Accent 4" w:semiHidden="0" w:uiPriority="73" w:unhideWhenUsed="0"/>
+    <w:lsdException w:name="Light Shading Accent 5" w:semiHidden="0" w:uiPriority="60" w:unhideWhenUsed="0"/>
+    <w:lsdException w:name="Light List Accent 5" w:semiHidden="0" w:uiPriority="61" w:unhideWhenUsed="0"/>
+    <w:lsdException w:name="Light Grid Accent 5" w:semiHidden="0" w:uiPriority="62" w:unhideWhenUsed="0"/>
+    <w:lsdException w:name="Medium Shading 1 Accent 5" w:semiHidden="0" w:uiPriority="63" w:unhideWhenUsed="0"/>
+    <w:lsdException w:name="Medium Shading 2 Accent 5" w:semiHidden="0" w:uiPriority="64" w:unhideWhenUsed="0"/>
+    <w:lsdException w:name="Medium List 1 Accent 5" w:semiHidden="0" w:uiPriority="65" w:unhideWhenUsed="0"/>
+    <w:lsdException w:name="Medium List 2 Accent 5" w:semiHidden="0" w:uiPriority="66" w:unhideWhenUsed="0"/>
+    <w:lsdException w:name="Medium Grid 1 Accent 5" w:semiHidden="0" w:uiPriority="67" w:unhideWhenUsed="0"/>
+    <w:lsdException w:name="Medium Grid 2 Accent 5" w:semiHidden="0" w:uiPriority="68" w:unhideWhenUsed="0"/>
+    <w:lsdException w:name="Medium Grid 3 Accent 5" w:semiHidden="0" w:uiPriority="69" w:unhideWhenUsed="0"/>
+    <w:lsdException w:name="Dark List Accent 5" w:semiHidden="0" w:uiPriority="70" w:unhideWhenUsed="0"/>
+    <w:lsdException w:name="Colorful Shading Accent 5" w:semiHidden="0" w:uiPriority="71" w:unhideWhenUsed="0"/>
+    <w:lsdException w:name="Colorful List Accent 5" w:semiHidden="0" w:uiPriority="72" w:unhideWhenUsed="0"/>
+    <w:lsdException w:name="Colorful Grid Accent 5" w:semiHidden="0" w:uiPriority="73" w:unhideWhenUsed="0"/>
+    <w:lsdException w:name="Light Shading Accent 6" w:semiHidden="0" w:uiPriority="60" w:unhideWhenUsed="0"/>
+    <w:lsdException w:name="Light List Accent 6" w:semiHidden="0" w:uiPriority="61" w:unhideWhenUsed="0"/>
+    <w:lsdException w:name="Light Grid Accent 6" w:semiHidden="0" w:uiPriority="62" w:unhideWhenUsed="0"/>
+    <w:lsdException w:name="Medium Shading 1 Accent 6" w:semiHidden="0" w:uiPriority="63" w:unhideWhenUsed="0"/>
+    <w:lsdException w:name="Medium Shading 2 Accent 6" w:semiHidden="0" w:uiPriority="64" w:unhideWhenUsed="0"/>
+    <w:lsdException w:name="Medium List 1 Accent 6" w:semiHidden="0" w:uiPriority="65" w:unhideWhenUsed="0"/>
+    <w:lsdException w:name="Medium List 2 Accent 6" w:semiHidden="0" w:uiPriority="66" w:unhideWhenUsed="0"/>
+    <w:lsdException w:name="Medium Grid 1 Accent 6" w:semiHidden="0" w:uiPriority="67" w:unhideWhenUsed="0"/>
+    <w:lsdException w:name="Medium Grid 2 Accent 6" w:semiHidden="0" w:uiPriority="68" w:unhideWhenUsed="0"/>
+    <w:lsdException w:name="Medium Grid 3 Accent 6" w:semiHidden="0" w:uiPriority="69" w:unhideWhenUsed="0"/>
+    <w:lsdException w:name="Dark List Accent 6" w:semiHidden="0" w:uiPriority="70" w:unhideWhenUsed="0"/>
+    <w:lsdException w:name="Colorful Shading Accent 6" w:semiHidden="0" w:uiPriority="71" w:unhideWhenUsed="0"/>
+    <w:lsdException w:name="Colorful List Accent 6" w:semiHidden="0" w:uiPriority="72" w:unhideWhenUsed="0"/>
+    <w:lsdException w:name="Colorful Grid Accent 6" w:semiHidden="0" w:uiPriority="73" w:unhideWhenUsed="0"/>
+    <w:lsdException w:name="Subtle Emphasis" w:semiHidden="0" w:uiPriority="19" w:unhideWhenUsed="0" w:qFormat="1"/>
+    <w:lsdException w:name="Intense Emphasis" w:semiHidden="0" w:uiPriority="21" w:unhideWhenUsed="0" w:qFormat="1"/>
+    <w:lsdException w:name="Subtle Reference" w:semiHidden="0" w:uiPriority="31" w:unhideWhenUsed="0" w:qFormat="1"/>
+    <w:lsdException w:name="Intense Reference" w:semiHidden="0" w:uiPriority="32" w:unhideWhenUsed="0" w:qFormat="1"/>
+    <w:lsdException w:name="Book Title" w:semiHidden="0" w:uiPriority="33" w:unhideWhenUsed="0" w:qFormat="1"/>
+    <w:lsdException w:name="Bibliography" w:uiPriority="37"/>
+    <w:lsdException w:name="TOC Heading" w:uiPriority="39" w:qFormat="1"/>
   </w:latentStyles>
   <w:style w:type="paragraph" w:default="1" w:styleId="Normal">
     <w:name w:val="Normal"/>
@@ -4173,6 +3905,7 @@
     <w:uiPriority w:val="99"/>
     <w:semiHidden/>
     <w:unhideWhenUsed/>
+    <w:qFormat/>
     <w:tblPr>
       <w:tblInd w:w="0" w:type="dxa"/>
       <w:tblCellMar>

</xml_diff>

<commit_message>
Fixed Revisi ke 3,
</commit_message>
<xml_diff>
--- a/BAB 1.docx
+++ b/BAB 1.docx
@@ -1,6 +1,6 @@
 
 <file path=word/document.xml><?xml version="1.0" encoding="utf-8"?>
-<w:document xmlns:wpc="http://schemas.microsoft.com/office/word/2010/wordprocessingCanvas" xmlns:mc="http://schemas.openxmlformats.org/markup-compatibility/2006" xmlns:o="urn:schemas-microsoft-com:office:office" xmlns:r="http://schemas.openxmlformats.org/officeDocument/2006/relationships" xmlns:m="http://schemas.openxmlformats.org/officeDocument/2006/math" xmlns:v="urn:schemas-microsoft-com:vml" xmlns:wp14="http://schemas.microsoft.com/office/word/2010/wordprocessingDrawing" xmlns:wp="http://schemas.openxmlformats.org/drawingml/2006/wordprocessingDrawing" xmlns:w10="urn:schemas-microsoft-com:office:word" xmlns:w="http://schemas.openxmlformats.org/wordprocessingml/2006/main" xmlns:w14="http://schemas.microsoft.com/office/word/2010/wordml" xmlns:w15="http://schemas.microsoft.com/office/word/2012/wordml" xmlns:wpg="http://schemas.microsoft.com/office/word/2010/wordprocessingGroup" xmlns:wpi="http://schemas.microsoft.com/office/word/2010/wordprocessingInk" xmlns:wne="http://schemas.microsoft.com/office/word/2006/wordml" xmlns:wps="http://schemas.microsoft.com/office/word/2010/wordprocessingShape" mc:Ignorable="w14 w15 wp14">
+<w:document xmlns:ve="http://schemas.openxmlformats.org/markup-compatibility/2006" xmlns:o="urn:schemas-microsoft-com:office:office" xmlns:r="http://schemas.openxmlformats.org/officeDocument/2006/relationships" xmlns:m="http://schemas.openxmlformats.org/officeDocument/2006/math" xmlns:v="urn:schemas-microsoft-com:vml" xmlns:wp="http://schemas.openxmlformats.org/drawingml/2006/wordprocessingDrawing" xmlns:w10="urn:schemas-microsoft-com:office:word" xmlns:w="http://schemas.openxmlformats.org/wordprocessingml/2006/main" xmlns:wne="http://schemas.microsoft.com/office/word/2006/wordml">
   <w:body>
     <w:p>
       <w:pPr>
@@ -287,7 +287,19 @@
         <w:rPr>
           <w:szCs w:val="24"/>
         </w:rPr>
-        <w:t xml:space="preserve">Dengan adanya masalah tersebut, peneliti ingin membuat sistem informasi yang bisa menampung aspirasi publik dan bisa langsung di lihat oleh anggota </w:t>
+        <w:t xml:space="preserve">Dengan adanya masalah tersebut, </w:t>
+      </w:r>
+      <w:r>
+        <w:rPr>
+          <w:szCs w:val="24"/>
+        </w:rPr>
+        <w:t>penulis</w:t>
+      </w:r>
+      <w:r>
+        <w:rPr>
+          <w:szCs w:val="24"/>
+        </w:rPr>
+        <w:t xml:space="preserve"> ingin membuat sistem informasi yang bisa menampung aspirasi publik dan bisa langsung di lihat oleh anggota </w:t>
       </w:r>
       <w:r>
         <w:rPr>
@@ -370,42 +382,21 @@
           <w:szCs w:val="24"/>
           <w:lang w:val="en-US"/>
         </w:rPr>
-        <w:t xml:space="preserve"> </w:t>
-      </w:r>
-      <w:r>
-        <w:rPr>
-          <w:i/>
+        <w:t>input</w:t>
+      </w:r>
+      <w:r>
+        <w:rPr>
           <w:szCs w:val="24"/>
           <w:lang w:val="en-US"/>
         </w:rPr>
-        <w:t>input</w:t>
+        <w:t xml:space="preserve"> oleh masyarakat</w:t>
       </w:r>
       <w:r>
         <w:rPr>
           <w:szCs w:val="24"/>
           <w:lang w:val="en-US"/>
         </w:rPr>
-        <w:t xml:space="preserve"> oleh masyarakat</w:t>
-      </w:r>
-      <w:r>
-        <w:rPr>
-          <w:szCs w:val="24"/>
-          <w:lang w:val="en-US"/>
-        </w:rPr>
-        <w:t>.</w:t>
-      </w:r>
-      <w:r>
-        <w:rPr>
-          <w:szCs w:val="24"/>
-        </w:rPr>
-        <w:t xml:space="preserve"> </w:t>
-      </w:r>
-      <w:r>
-        <w:rPr>
-          <w:szCs w:val="24"/>
-          <w:lang w:val="en-US"/>
-        </w:rPr>
-        <w:t>D</w:t>
+        <w:t>.D</w:t>
       </w:r>
       <w:r>
         <w:rPr>
@@ -587,7 +578,19 @@
         <w:rPr>
           <w:szCs w:val="24"/>
         </w:rPr>
-        <w:t xml:space="preserve"> agar medapatkan </w:t>
+        <w:t xml:space="preserve"> me</w:t>
+      </w:r>
+      <w:r>
+        <w:rPr>
+          <w:szCs w:val="24"/>
+        </w:rPr>
+        <w:t>n</w:t>
+      </w:r>
+      <w:r>
+        <w:rPr>
+          <w:szCs w:val="24"/>
+        </w:rPr>
+        <w:t xml:space="preserve">dapatkan </w:t>
       </w:r>
       <w:r>
         <w:rPr>
@@ -670,20 +673,36 @@
           <w:szCs w:val="24"/>
           <w:lang w:val="en-ID"/>
         </w:rPr>
-        <w:t xml:space="preserve"> untuk sarana aspirasi publik </w:t>
-      </w:r>
-      <w:r>
-        <w:rPr>
-          <w:szCs w:val="24"/>
-          <w:lang w:val="en-ID"/>
-        </w:rPr>
-        <w:t xml:space="preserve">pada </w:t>
-      </w:r>
-      <w:r>
-        <w:rPr>
-          <w:szCs w:val="24"/>
-        </w:rPr>
-        <w:t>Dewan Perwakilan Rakyat Daerah (DPRD)</w:t>
+        <w:t xml:space="preserve"> untuk </w:t>
+      </w:r>
+      <w:r>
+        <w:rPr>
+          <w:szCs w:val="24"/>
+          <w:lang w:val="en-US"/>
+        </w:rPr>
+        <w:t xml:space="preserve">mengukur kemiripan fungsional setiap komisi dengan aspirasi yang </w:t>
+      </w:r>
+      <w:r>
+        <w:rPr>
+          <w:szCs w:val="24"/>
+          <w:lang w:val="en-US"/>
+        </w:rPr>
+        <w:t>di</w:t>
+      </w:r>
+      <w:r>
+        <w:rPr>
+          <w:i/>
+          <w:szCs w:val="24"/>
+          <w:lang w:val="en-US"/>
+        </w:rPr>
+        <w:t>input</w:t>
+      </w:r>
+      <w:r>
+        <w:rPr>
+          <w:szCs w:val="24"/>
+          <w:lang w:val="en-US"/>
+        </w:rPr>
+        <w:t xml:space="preserve"> oleh masyarakat</w:t>
       </w:r>
       <w:r>
         <w:rPr>
@@ -816,7 +835,19 @@
         <w:rPr>
           <w:szCs w:val="24"/>
         </w:rPr>
-        <w:t>Proses pengolahan data aspirasi masyarakat di akses secara langsung melalui internet</w:t>
+        <w:t xml:space="preserve">Proses pengolahan data aspirasi masyarakat di akses secara langsung melalui </w:t>
+      </w:r>
+      <w:r>
+        <w:rPr>
+          <w:szCs w:val="24"/>
+        </w:rPr>
+        <w:t>perangkat</w:t>
+      </w:r>
+      <w:r>
+        <w:rPr>
+          <w:szCs w:val="24"/>
+        </w:rPr>
+        <w:t xml:space="preserve"> mobile</w:t>
       </w:r>
       <w:r>
         <w:rPr>
@@ -983,6 +1014,23 @@
       <w:r>
         <w:rPr>
           <w:color w:val="auto"/>
+          <w:lang w:val="id-ID"/>
+        </w:rPr>
+        <w:t xml:space="preserve"> berbasis </w:t>
+      </w:r>
+      <w:r>
+        <w:rPr>
+          <w:i/>
+          <w:color w:val="auto"/>
+          <w:lang w:val="id-ID"/>
+        </w:rPr>
+        <w:t>mobile</w:t>
+      </w:r>
+      <w:r>
+        <w:rPr>
+          <w:i/>
+          <w:color w:val="auto"/>
+          <w:lang w:val="id-ID"/>
         </w:rPr>
         <w:t>.</w:t>
       </w:r>
@@ -1009,22 +1057,50 @@
           <w:bCs/>
           <w:lang w:val="en-ID"/>
         </w:rPr>
-        <w:t xml:space="preserve">Untuk menyediakan sarana bagi masyarakat dalam menyatakan aspirasi dan mendapatkan </w:t>
+        <w:t xml:space="preserve">Untuk menyediakan </w:t>
+      </w:r>
+      <w:r>
+        <w:rPr>
+          <w:bCs/>
+          <w:lang w:val="id-ID"/>
+        </w:rPr>
+        <w:t xml:space="preserve">sistem </w:t>
+      </w:r>
+      <w:r>
+        <w:rPr>
+          <w:bCs/>
+          <w:lang w:val="id-ID"/>
+        </w:rPr>
+        <w:t xml:space="preserve">yang dapat digunakan oleh </w:t>
+      </w:r>
+      <w:r>
+        <w:rPr>
+          <w:bCs/>
+          <w:lang w:val="id-ID"/>
+        </w:rPr>
+        <w:t xml:space="preserve">DPRD dalam memberikan </w:t>
       </w:r>
       <w:r>
         <w:rPr>
           <w:bCs/>
           <w:i/>
-          <w:lang w:val="en-ID"/>
+          <w:lang w:val="id-ID"/>
         </w:rPr>
         <w:t>feedback</w:t>
+      </w:r>
+      <w:r>
+        <w:rPr>
+          <w:bCs/>
+          <w:lang w:val="id-ID"/>
+        </w:rPr>
+        <w:t xml:space="preserve"> terhadap aspirasi masyarakat</w:t>
       </w:r>
       <w:r>
         <w:rPr>
           <w:bCs/>
           <w:lang w:val="en-ID"/>
         </w:rPr>
-        <w:t xml:space="preserve"> dari komisi yang bersangkutan.</w:t>
+        <w:t>.</w:t>
       </w:r>
     </w:p>
     <w:p>
@@ -1455,7 +1531,20 @@
           <w:szCs w:val="24"/>
           <w:lang w:val="sv-SE"/>
         </w:rPr>
-        <w:t>perumusan masalah,batasan masalah,  tujuan penelitian, metodologi penelitian dan sistematika penulisan</w:t>
+        <w:t>perumusan masalah,</w:t>
+      </w:r>
+      <w:r>
+        <w:rPr>
+          <w:szCs w:val="24"/>
+        </w:rPr>
+        <w:t xml:space="preserve"> </w:t>
+      </w:r>
+      <w:r>
+        <w:rPr>
+          <w:szCs w:val="24"/>
+          <w:lang w:val="sv-SE"/>
+        </w:rPr>
+        <w:t>batasan masalah,  tujuan penelitian, metodologi penelitian dan sistematika penulisan</w:t>
       </w:r>
     </w:p>
     <w:p>
@@ -1475,7 +1564,6 @@
       <w:r>
         <w:rPr>
           <w:b/>
-          <w:lang w:val="en-ID"/>
         </w:rPr>
         <w:t xml:space="preserve"> </w:t>
       </w:r>
@@ -1714,8 +1802,8 @@
 </file>
 
 <file path=word/endnotes.xml><?xml version="1.0" encoding="utf-8"?>
-<w:endnotes xmlns:wpc="http://schemas.microsoft.com/office/word/2010/wordprocessingCanvas" xmlns:mc="http://schemas.openxmlformats.org/markup-compatibility/2006" xmlns:o="urn:schemas-microsoft-com:office:office" xmlns:r="http://schemas.openxmlformats.org/officeDocument/2006/relationships" xmlns:m="http://schemas.openxmlformats.org/officeDocument/2006/math" xmlns:v="urn:schemas-microsoft-com:vml" xmlns:wp14="http://schemas.microsoft.com/office/word/2010/wordprocessingDrawing" xmlns:wp="http://schemas.openxmlformats.org/drawingml/2006/wordprocessingDrawing" xmlns:w10="urn:schemas-microsoft-com:office:word" xmlns:w="http://schemas.openxmlformats.org/wordprocessingml/2006/main" xmlns:w14="http://schemas.microsoft.com/office/word/2010/wordml" xmlns:w15="http://schemas.microsoft.com/office/word/2012/wordml" xmlns:wpg="http://schemas.microsoft.com/office/word/2010/wordprocessingGroup" xmlns:wpi="http://schemas.microsoft.com/office/word/2010/wordprocessingInk" xmlns:wne="http://schemas.microsoft.com/office/word/2006/wordml" xmlns:wps="http://schemas.microsoft.com/office/word/2010/wordprocessingShape" mc:Ignorable="w14 w15 wp14">
-  <w:endnote w:type="separator" w:id="-1">
+<w:endnotes xmlns:ve="http://schemas.openxmlformats.org/markup-compatibility/2006" xmlns:o="urn:schemas-microsoft-com:office:office" xmlns:r="http://schemas.openxmlformats.org/officeDocument/2006/relationships" xmlns:m="http://schemas.openxmlformats.org/officeDocument/2006/math" xmlns:v="urn:schemas-microsoft-com:vml" xmlns:wp="http://schemas.openxmlformats.org/drawingml/2006/wordprocessingDrawing" xmlns:w10="urn:schemas-microsoft-com:office:word" xmlns:w="http://schemas.openxmlformats.org/wordprocessingml/2006/main" xmlns:wne="http://schemas.microsoft.com/office/word/2006/wordml">
+  <w:endnote w:type="separator" w:id="0">
     <w:p>
       <w:pPr>
         <w:spacing w:after="0" w:line="240" w:lineRule="auto"/>
@@ -1725,7 +1813,7 @@
       </w:r>
     </w:p>
   </w:endnote>
-  <w:endnote w:type="continuationSeparator" w:id="0">
+  <w:endnote w:type="continuationSeparator" w:id="1">
     <w:p>
       <w:pPr>
         <w:spacing w:after="0" w:line="240" w:lineRule="auto"/>
@@ -1739,7 +1827,7 @@
 </file>
 
 <file path=word/footer1.xml><?xml version="1.0" encoding="utf-8"?>
-<w:ftr xmlns:wpc="http://schemas.microsoft.com/office/word/2010/wordprocessingCanvas" xmlns:mc="http://schemas.openxmlformats.org/markup-compatibility/2006" xmlns:o="urn:schemas-microsoft-com:office:office" xmlns:r="http://schemas.openxmlformats.org/officeDocument/2006/relationships" xmlns:m="http://schemas.openxmlformats.org/officeDocument/2006/math" xmlns:v="urn:schemas-microsoft-com:vml" xmlns:wp14="http://schemas.microsoft.com/office/word/2010/wordprocessingDrawing" xmlns:wp="http://schemas.openxmlformats.org/drawingml/2006/wordprocessingDrawing" xmlns:w10="urn:schemas-microsoft-com:office:word" xmlns:w="http://schemas.openxmlformats.org/wordprocessingml/2006/main" xmlns:w14="http://schemas.microsoft.com/office/word/2010/wordml" xmlns:w15="http://schemas.microsoft.com/office/word/2012/wordml" xmlns:wpg="http://schemas.microsoft.com/office/word/2010/wordprocessingGroup" xmlns:wpi="http://schemas.microsoft.com/office/word/2010/wordprocessingInk" xmlns:wne="http://schemas.microsoft.com/office/word/2006/wordml" xmlns:wps="http://schemas.microsoft.com/office/word/2010/wordprocessingShape" mc:Ignorable="w14 w15 wp14">
+<w:ftr xmlns:ve="http://schemas.openxmlformats.org/markup-compatibility/2006" xmlns:o="urn:schemas-microsoft-com:office:office" xmlns:r="http://schemas.openxmlformats.org/officeDocument/2006/relationships" xmlns:m="http://schemas.openxmlformats.org/officeDocument/2006/math" xmlns:v="urn:schemas-microsoft-com:vml" xmlns:wp="http://schemas.openxmlformats.org/drawingml/2006/wordprocessingDrawing" xmlns:w10="urn:schemas-microsoft-com:office:word" xmlns:w="http://schemas.openxmlformats.org/wordprocessingml/2006/main" xmlns:wne="http://schemas.microsoft.com/office/word/2006/wordml">
   <w:sdt>
     <w:sdtPr>
       <w:id w:val="-878860857"/>
@@ -1790,8 +1878,8 @@
 </file>
 
 <file path=word/footnotes.xml><?xml version="1.0" encoding="utf-8"?>
-<w:footnotes xmlns:wpc="http://schemas.microsoft.com/office/word/2010/wordprocessingCanvas" xmlns:mc="http://schemas.openxmlformats.org/markup-compatibility/2006" xmlns:o="urn:schemas-microsoft-com:office:office" xmlns:r="http://schemas.openxmlformats.org/officeDocument/2006/relationships" xmlns:m="http://schemas.openxmlformats.org/officeDocument/2006/math" xmlns:v="urn:schemas-microsoft-com:vml" xmlns:wp14="http://schemas.microsoft.com/office/word/2010/wordprocessingDrawing" xmlns:wp="http://schemas.openxmlformats.org/drawingml/2006/wordprocessingDrawing" xmlns:w10="urn:schemas-microsoft-com:office:word" xmlns:w="http://schemas.openxmlformats.org/wordprocessingml/2006/main" xmlns:w14="http://schemas.microsoft.com/office/word/2010/wordml" xmlns:w15="http://schemas.microsoft.com/office/word/2012/wordml" xmlns:wpg="http://schemas.microsoft.com/office/word/2010/wordprocessingGroup" xmlns:wpi="http://schemas.microsoft.com/office/word/2010/wordprocessingInk" xmlns:wne="http://schemas.microsoft.com/office/word/2006/wordml" xmlns:wps="http://schemas.microsoft.com/office/word/2010/wordprocessingShape" mc:Ignorable="w14 w15 wp14">
-  <w:footnote w:type="separator" w:id="-1">
+<w:footnotes xmlns:ve="http://schemas.openxmlformats.org/markup-compatibility/2006" xmlns:o="urn:schemas-microsoft-com:office:office" xmlns:r="http://schemas.openxmlformats.org/officeDocument/2006/relationships" xmlns:m="http://schemas.openxmlformats.org/officeDocument/2006/math" xmlns:v="urn:schemas-microsoft-com:vml" xmlns:wp="http://schemas.openxmlformats.org/drawingml/2006/wordprocessingDrawing" xmlns:w10="urn:schemas-microsoft-com:office:word" xmlns:w="http://schemas.openxmlformats.org/wordprocessingml/2006/main" xmlns:wne="http://schemas.microsoft.com/office/word/2006/wordml">
+  <w:footnote w:type="separator" w:id="0">
     <w:p>
       <w:pPr>
         <w:spacing w:after="0" w:line="240" w:lineRule="auto"/>
@@ -1801,7 +1889,7 @@
       </w:r>
     </w:p>
   </w:footnote>
-  <w:footnote w:type="continuationSeparator" w:id="0">
+  <w:footnote w:type="continuationSeparator" w:id="1">
     <w:p>
       <w:pPr>
         <w:spacing w:after="0" w:line="240" w:lineRule="auto"/>
@@ -1815,7 +1903,7 @@
 </file>
 
 <file path=word/header1.xml><?xml version="1.0" encoding="utf-8"?>
-<w:hdr xmlns:wpc="http://schemas.microsoft.com/office/word/2010/wordprocessingCanvas" xmlns:mc="http://schemas.openxmlformats.org/markup-compatibility/2006" xmlns:o="urn:schemas-microsoft-com:office:office" xmlns:r="http://schemas.openxmlformats.org/officeDocument/2006/relationships" xmlns:m="http://schemas.openxmlformats.org/officeDocument/2006/math" xmlns:v="urn:schemas-microsoft-com:vml" xmlns:wp14="http://schemas.microsoft.com/office/word/2010/wordprocessingDrawing" xmlns:wp="http://schemas.openxmlformats.org/drawingml/2006/wordprocessingDrawing" xmlns:w10="urn:schemas-microsoft-com:office:word" xmlns:w="http://schemas.openxmlformats.org/wordprocessingml/2006/main" xmlns:w14="http://schemas.microsoft.com/office/word/2010/wordml" xmlns:w15="http://schemas.microsoft.com/office/word/2012/wordml" xmlns:wpg="http://schemas.microsoft.com/office/word/2010/wordprocessingGroup" xmlns:wpi="http://schemas.microsoft.com/office/word/2010/wordprocessingInk" xmlns:wne="http://schemas.microsoft.com/office/word/2006/wordml" xmlns:wps="http://schemas.microsoft.com/office/word/2010/wordprocessingShape" mc:Ignorable="w14 w15 wp14">
+<w:hdr xmlns:ve="http://schemas.openxmlformats.org/markup-compatibility/2006" xmlns:o="urn:schemas-microsoft-com:office:office" xmlns:r="http://schemas.openxmlformats.org/officeDocument/2006/relationships" xmlns:m="http://schemas.openxmlformats.org/officeDocument/2006/math" xmlns:v="urn:schemas-microsoft-com:vml" xmlns:wp="http://schemas.openxmlformats.org/drawingml/2006/wordprocessingDrawing" xmlns:w10="urn:schemas-microsoft-com:office:word" xmlns:w="http://schemas.openxmlformats.org/wordprocessingml/2006/main" xmlns:wne="http://schemas.microsoft.com/office/word/2006/wordml">
   <w:sdt>
     <w:sdtPr>
       <w:id w:val="1437253763"/>
@@ -1848,7 +1936,7 @@
           <w:rPr>
             <w:noProof/>
           </w:rPr>
-          <w:t>4</w:t>
+          <w:t>3</w:t>
         </w:r>
         <w:r>
           <w:rPr>
@@ -1868,7 +1956,7 @@
 </file>
 
 <file path=word/numbering.xml><?xml version="1.0" encoding="utf-8"?>
-<w:numbering xmlns:wpc="http://schemas.microsoft.com/office/word/2010/wordprocessingCanvas" xmlns:mc="http://schemas.openxmlformats.org/markup-compatibility/2006" xmlns:o="urn:schemas-microsoft-com:office:office" xmlns:r="http://schemas.openxmlformats.org/officeDocument/2006/relationships" xmlns:m="http://schemas.openxmlformats.org/officeDocument/2006/math" xmlns:v="urn:schemas-microsoft-com:vml" xmlns:wp14="http://schemas.microsoft.com/office/word/2010/wordprocessingDrawing" xmlns:wp="http://schemas.openxmlformats.org/drawingml/2006/wordprocessingDrawing" xmlns:w10="urn:schemas-microsoft-com:office:word" xmlns:w="http://schemas.openxmlformats.org/wordprocessingml/2006/main" xmlns:w14="http://schemas.microsoft.com/office/word/2010/wordml" xmlns:w15="http://schemas.microsoft.com/office/word/2012/wordml" xmlns:wpg="http://schemas.microsoft.com/office/word/2010/wordprocessingGroup" xmlns:wpi="http://schemas.microsoft.com/office/word/2010/wordprocessingInk" xmlns:wne="http://schemas.microsoft.com/office/word/2006/wordml" xmlns:wps="http://schemas.microsoft.com/office/word/2010/wordprocessingShape" mc:Ignorable="w14 w15 wp14">
+<w:numbering xmlns:ve="http://schemas.openxmlformats.org/markup-compatibility/2006" xmlns:o="urn:schemas-microsoft-com:office:office" xmlns:r="http://schemas.openxmlformats.org/officeDocument/2006/relationships" xmlns:m="http://schemas.openxmlformats.org/officeDocument/2006/math" xmlns:v="urn:schemas-microsoft-com:vml" xmlns:wp="http://schemas.openxmlformats.org/drawingml/2006/wordprocessingDrawing" xmlns:w10="urn:schemas-microsoft-com:office:word" xmlns:w="http://schemas.openxmlformats.org/wordprocessingml/2006/main" xmlns:wne="http://schemas.microsoft.com/office/word/2006/wordml">
   <w:abstractNum w:abstractNumId="0">
     <w:nsid w:val="00000006"/>
     <w:multiLevelType w:val="multilevel"/>
@@ -3700,7 +3788,7 @@
 </file>
 
 <file path=word/styles.xml><?xml version="1.0" encoding="utf-8"?>
-<w:styles xmlns:mc="http://schemas.openxmlformats.org/markup-compatibility/2006" xmlns:r="http://schemas.openxmlformats.org/officeDocument/2006/relationships" xmlns:w="http://schemas.openxmlformats.org/wordprocessingml/2006/main" xmlns:w14="http://schemas.microsoft.com/office/word/2010/wordml" xmlns:w15="http://schemas.microsoft.com/office/word/2012/wordml" mc:Ignorable="w14 w15">
+<w:styles xmlns:r="http://schemas.openxmlformats.org/officeDocument/2006/relationships" xmlns:w="http://schemas.openxmlformats.org/wordprocessingml/2006/main">
   <w:docDefaults>
     <w:rPrDefault>
       <w:rPr>
@@ -3710,378 +3798,144 @@
     </w:rPrDefault>
     <w:pPrDefault/>
   </w:docDefaults>
-  <w:latentStyles w:defLockedState="0" w:defUIPriority="99" w:defSemiHidden="0" w:defUnhideWhenUsed="0" w:defQFormat="0" w:count="371">
-    <w:lsdException w:name="Normal" w:uiPriority="0" w:qFormat="1"/>
-    <w:lsdException w:name="heading 1" w:uiPriority="0" w:qFormat="1"/>
-    <w:lsdException w:name="heading 2" w:semiHidden="1" w:uiPriority="0" w:unhideWhenUsed="1" w:qFormat="1"/>
-    <w:lsdException w:name="heading 3" w:semiHidden="1" w:uiPriority="0" w:unhideWhenUsed="1" w:qFormat="1"/>
-    <w:lsdException w:name="heading 4" w:semiHidden="1" w:uiPriority="9" w:unhideWhenUsed="1" w:qFormat="1"/>
-    <w:lsdException w:name="heading 5" w:semiHidden="1" w:uiPriority="9" w:unhideWhenUsed="1" w:qFormat="1"/>
-    <w:lsdException w:name="heading 6" w:semiHidden="1" w:uiPriority="9" w:unhideWhenUsed="1" w:qFormat="1"/>
-    <w:lsdException w:name="heading 7" w:semiHidden="1" w:uiPriority="9" w:unhideWhenUsed="1" w:qFormat="1"/>
-    <w:lsdException w:name="heading 8" w:semiHidden="1" w:uiPriority="9" w:unhideWhenUsed="1" w:qFormat="1"/>
-    <w:lsdException w:name="heading 9" w:semiHidden="1" w:uiPriority="9" w:unhideWhenUsed="1" w:qFormat="1"/>
-    <w:lsdException w:name="index 1" w:semiHidden="1" w:unhideWhenUsed="1"/>
-    <w:lsdException w:name="index 2" w:semiHidden="1" w:unhideWhenUsed="1"/>
-    <w:lsdException w:name="index 3" w:semiHidden="1" w:unhideWhenUsed="1"/>
-    <w:lsdException w:name="index 4" w:semiHidden="1" w:unhideWhenUsed="1"/>
-    <w:lsdException w:name="index 5" w:semiHidden="1" w:unhideWhenUsed="1"/>
-    <w:lsdException w:name="index 6" w:semiHidden="1" w:unhideWhenUsed="1"/>
-    <w:lsdException w:name="index 7" w:semiHidden="1" w:unhideWhenUsed="1"/>
-    <w:lsdException w:name="index 8" w:semiHidden="1" w:unhideWhenUsed="1"/>
-    <w:lsdException w:name="index 9" w:semiHidden="1" w:unhideWhenUsed="1"/>
-    <w:lsdException w:name="toc 1" w:semiHidden="1" w:uiPriority="39" w:unhideWhenUsed="1"/>
-    <w:lsdException w:name="toc 2" w:semiHidden="1" w:uiPriority="39" w:unhideWhenUsed="1"/>
-    <w:lsdException w:name="toc 3" w:semiHidden="1" w:uiPriority="39" w:unhideWhenUsed="1"/>
-    <w:lsdException w:name="toc 4" w:semiHidden="1" w:uiPriority="39" w:unhideWhenUsed="1"/>
-    <w:lsdException w:name="toc 5" w:semiHidden="1" w:uiPriority="39" w:unhideWhenUsed="1"/>
-    <w:lsdException w:name="toc 6" w:semiHidden="1" w:uiPriority="39" w:unhideWhenUsed="1"/>
-    <w:lsdException w:name="toc 7" w:semiHidden="1" w:uiPriority="39" w:unhideWhenUsed="1"/>
-    <w:lsdException w:name="toc 8" w:semiHidden="1" w:uiPriority="39" w:unhideWhenUsed="1"/>
-    <w:lsdException w:name="toc 9" w:semiHidden="1" w:uiPriority="39" w:unhideWhenUsed="1"/>
-    <w:lsdException w:name="Normal Indent" w:semiHidden="1" w:unhideWhenUsed="1"/>
-    <w:lsdException w:name="footnote text" w:semiHidden="1" w:unhideWhenUsed="1"/>
-    <w:lsdException w:name="annotation text" w:semiHidden="1" w:unhideWhenUsed="1"/>
-    <w:lsdException w:name="header" w:semiHidden="1" w:unhideWhenUsed="1"/>
-    <w:lsdException w:name="footer" w:semiHidden="1" w:unhideWhenUsed="1"/>
-    <w:lsdException w:name="index heading" w:semiHidden="1" w:unhideWhenUsed="1"/>
-    <w:lsdException w:name="caption" w:semiHidden="1" w:uiPriority="35" w:unhideWhenUsed="1" w:qFormat="1"/>
-    <w:lsdException w:name="table of figures" w:semiHidden="1" w:unhideWhenUsed="1"/>
-    <w:lsdException w:name="envelope address" w:semiHidden="1" w:unhideWhenUsed="1"/>
-    <w:lsdException w:name="envelope return" w:semiHidden="1" w:unhideWhenUsed="1"/>
-    <w:lsdException w:name="footnote reference" w:semiHidden="1" w:unhideWhenUsed="1"/>
-    <w:lsdException w:name="annotation reference" w:semiHidden="1" w:unhideWhenUsed="1"/>
-    <w:lsdException w:name="line number" w:semiHidden="1" w:unhideWhenUsed="1"/>
-    <w:lsdException w:name="page number" w:semiHidden="1" w:unhideWhenUsed="1"/>
-    <w:lsdException w:name="endnote reference" w:semiHidden="1" w:unhideWhenUsed="1"/>
-    <w:lsdException w:name="endnote text" w:semiHidden="1" w:unhideWhenUsed="1"/>
-    <w:lsdException w:name="table of authorities" w:semiHidden="1" w:unhideWhenUsed="1"/>
-    <w:lsdException w:name="macro" w:semiHidden="1" w:unhideWhenUsed="1"/>
-    <w:lsdException w:name="toa heading" w:semiHidden="1" w:unhideWhenUsed="1"/>
-    <w:lsdException w:name="List" w:semiHidden="1" w:unhideWhenUsed="1"/>
-    <w:lsdException w:name="List Bullet" w:semiHidden="1" w:unhideWhenUsed="1"/>
-    <w:lsdException w:name="List Number" w:semiHidden="1" w:unhideWhenUsed="1"/>
-    <w:lsdException w:name="List 2" w:semiHidden="1" w:unhideWhenUsed="1"/>
-    <w:lsdException w:name="List 3" w:semiHidden="1" w:unhideWhenUsed="1"/>
-    <w:lsdException w:name="List 4" w:semiHidden="1" w:unhideWhenUsed="1"/>
-    <w:lsdException w:name="List 5" w:semiHidden="1" w:unhideWhenUsed="1"/>
-    <w:lsdException w:name="List Bullet 2" w:semiHidden="1" w:unhideWhenUsed="1"/>
-    <w:lsdException w:name="List Bullet 3" w:semiHidden="1" w:unhideWhenUsed="1"/>
-    <w:lsdException w:name="List Bullet 4" w:semiHidden="1" w:unhideWhenUsed="1"/>
-    <w:lsdException w:name="List Bullet 5" w:semiHidden="1" w:unhideWhenUsed="1"/>
-    <w:lsdException w:name="List Number 2" w:semiHidden="1" w:unhideWhenUsed="1"/>
-    <w:lsdException w:name="List Number 3" w:semiHidden="1" w:unhideWhenUsed="1"/>
-    <w:lsdException w:name="List Number 4" w:semiHidden="1" w:unhideWhenUsed="1"/>
-    <w:lsdException w:name="List Number 5" w:semiHidden="1" w:unhideWhenUsed="1"/>
-    <w:lsdException w:name="Title" w:uiPriority="10" w:qFormat="1"/>
-    <w:lsdException w:name="Closing" w:semiHidden="1" w:unhideWhenUsed="1"/>
-    <w:lsdException w:name="Signature" w:semiHidden="1" w:unhideWhenUsed="1"/>
-    <w:lsdException w:name="Default Paragraph Font" w:semiHidden="1" w:uiPriority="1" w:unhideWhenUsed="1"/>
-    <w:lsdException w:name="Body Text" w:semiHidden="1" w:unhideWhenUsed="1"/>
-    <w:lsdException w:name="Body Text Indent" w:semiHidden="1" w:unhideWhenUsed="1"/>
-    <w:lsdException w:name="List Continue" w:semiHidden="1" w:unhideWhenUsed="1"/>
-    <w:lsdException w:name="List Continue 2" w:semiHidden="1" w:unhideWhenUsed="1"/>
-    <w:lsdException w:name="List Continue 3" w:semiHidden="1" w:unhideWhenUsed="1"/>
-    <w:lsdException w:name="List Continue 4" w:semiHidden="1" w:unhideWhenUsed="1"/>
-    <w:lsdException w:name="List Continue 5" w:semiHidden="1" w:unhideWhenUsed="1"/>
-    <w:lsdException w:name="Message Header" w:semiHidden="1" w:unhideWhenUsed="1"/>
-    <w:lsdException w:name="Subtitle" w:uiPriority="11" w:qFormat="1"/>
-    <w:lsdException w:name="Salutation" w:semiHidden="1" w:unhideWhenUsed="1"/>
-    <w:lsdException w:name="Date" w:semiHidden="1" w:unhideWhenUsed="1"/>
-    <w:lsdException w:name="Body Text First Indent" w:semiHidden="1" w:unhideWhenUsed="1"/>
-    <w:lsdException w:name="Body Text First Indent 2" w:semiHidden="1" w:unhideWhenUsed="1"/>
-    <w:lsdException w:name="Note Heading" w:semiHidden="1" w:unhideWhenUsed="1"/>
-    <w:lsdException w:name="Body Text 2" w:semiHidden="1" w:unhideWhenUsed="1"/>
-    <w:lsdException w:name="Body Text 3" w:semiHidden="1" w:unhideWhenUsed="1"/>
-    <w:lsdException w:name="Body Text Indent 2" w:semiHidden="1" w:unhideWhenUsed="1"/>
-    <w:lsdException w:name="Body Text Indent 3" w:semiHidden="1" w:unhideWhenUsed="1"/>
-    <w:lsdException w:name="Block Text" w:semiHidden="1" w:unhideWhenUsed="1"/>
-    <w:lsdException w:name="Hyperlink" w:semiHidden="1" w:unhideWhenUsed="1"/>
-    <w:lsdException w:name="FollowedHyperlink" w:semiHidden="1" w:unhideWhenUsed="1"/>
-    <w:lsdException w:name="Strong" w:uiPriority="22" w:qFormat="1"/>
-    <w:lsdException w:name="Emphasis" w:uiPriority="20" w:qFormat="1"/>
-    <w:lsdException w:name="Document Map" w:semiHidden="1" w:unhideWhenUsed="1"/>
-    <w:lsdException w:name="Plain Text" w:semiHidden="1" w:unhideWhenUsed="1"/>
-    <w:lsdException w:name="E-mail Signature" w:semiHidden="1" w:unhideWhenUsed="1"/>
-    <w:lsdException w:name="HTML Top of Form" w:semiHidden="1" w:unhideWhenUsed="1"/>
-    <w:lsdException w:name="HTML Bottom of Form" w:semiHidden="1" w:unhideWhenUsed="1"/>
-    <w:lsdException w:name="Normal (Web)" w:semiHidden="1" w:unhideWhenUsed="1"/>
-    <w:lsdException w:name="HTML Acronym" w:semiHidden="1" w:unhideWhenUsed="1"/>
-    <w:lsdException w:name="HTML Address" w:semiHidden="1" w:unhideWhenUsed="1"/>
-    <w:lsdException w:name="HTML Cite" w:semiHidden="1" w:unhideWhenUsed="1"/>
-    <w:lsdException w:name="HTML Code" w:semiHidden="1" w:unhideWhenUsed="1"/>
-    <w:lsdException w:name="HTML Definition" w:semiHidden="1" w:unhideWhenUsed="1"/>
-    <w:lsdException w:name="HTML Keyboard" w:semiHidden="1" w:unhideWhenUsed="1"/>
-    <w:lsdException w:name="HTML Preformatted" w:semiHidden="1" w:unhideWhenUsed="1"/>
-    <w:lsdException w:name="HTML Sample" w:semiHidden="1" w:unhideWhenUsed="1"/>
-    <w:lsdException w:name="HTML Typewriter" w:semiHidden="1" w:unhideWhenUsed="1"/>
-    <w:lsdException w:name="HTML Variable" w:semiHidden="1" w:unhideWhenUsed="1"/>
-    <w:lsdException w:name="Normal Table" w:semiHidden="1" w:unhideWhenUsed="1"/>
-    <w:lsdException w:name="annotation subject" w:semiHidden="1" w:unhideWhenUsed="1"/>
-    <w:lsdException w:name="No List" w:semiHidden="1" w:unhideWhenUsed="1"/>
-    <w:lsdException w:name="Outline List 1" w:semiHidden="1" w:unhideWhenUsed="1"/>
-    <w:lsdException w:name="Outline List 2" w:semiHidden="1" w:unhideWhenUsed="1"/>
-    <w:lsdException w:name="Outline List 3" w:semiHidden="1" w:unhideWhenUsed="1"/>
-    <w:lsdException w:name="Table Simple 1" w:semiHidden="1" w:unhideWhenUsed="1"/>
-    <w:lsdException w:name="Table Simple 2" w:semiHidden="1" w:unhideWhenUsed="1"/>
-    <w:lsdException w:name="Table Simple 3" w:semiHidden="1" w:unhideWhenUsed="1"/>
-    <w:lsdException w:name="Table Classic 1" w:semiHidden="1" w:unhideWhenUsed="1"/>
-    <w:lsdException w:name="Table Classic 2" w:semiHidden="1" w:unhideWhenUsed="1"/>
-    <w:lsdException w:name="Table Classic 3" w:semiHidden="1" w:unhideWhenUsed="1"/>
-    <w:lsdException w:name="Table Classic 4" w:semiHidden="1" w:unhideWhenUsed="1"/>
-    <w:lsdException w:name="Table Colorful 1" w:semiHidden="1" w:unhideWhenUsed="1"/>
-    <w:lsdException w:name="Table Colorful 2" w:semiHidden="1" w:unhideWhenUsed="1"/>
-    <w:lsdException w:name="Table Colorful 3" w:semiHidden="1" w:unhideWhenUsed="1"/>
-    <w:lsdException w:name="Table Columns 1" w:semiHidden="1" w:unhideWhenUsed="1"/>
-    <w:lsdException w:name="Table Columns 2" w:semiHidden="1" w:unhideWhenUsed="1"/>
-    <w:lsdException w:name="Table Columns 3" w:semiHidden="1" w:unhideWhenUsed="1"/>
-    <w:lsdException w:name="Table Columns 4" w:semiHidden="1" w:unhideWhenUsed="1"/>
-    <w:lsdException w:name="Table Columns 5" w:semiHidden="1" w:unhideWhenUsed="1"/>
-    <w:lsdException w:name="Table Grid 1" w:semiHidden="1" w:unhideWhenUsed="1"/>
-    <w:lsdException w:name="Table Grid 2" w:semiHidden="1" w:unhideWhenUsed="1"/>
-    <w:lsdException w:name="Table Grid 3" w:semiHidden="1" w:unhideWhenUsed="1"/>
-    <w:lsdException w:name="Table Grid 4" w:semiHidden="1" w:unhideWhenUsed="1"/>
-    <w:lsdException w:name="Table Grid 5" w:semiHidden="1" w:unhideWhenUsed="1"/>
-    <w:lsdException w:name="Table Grid 6" w:semiHidden="1" w:unhideWhenUsed="1"/>
-    <w:lsdException w:name="Table Grid 7" w:semiHidden="1" w:unhideWhenUsed="1"/>
-    <w:lsdException w:name="Table Grid 8" w:semiHidden="1" w:unhideWhenUsed="1"/>
-    <w:lsdException w:name="Table List 1" w:semiHidden="1" w:unhideWhenUsed="1"/>
-    <w:lsdException w:name="Table List 2" w:semiHidden="1" w:unhideWhenUsed="1"/>
-    <w:lsdException w:name="Table List 3" w:semiHidden="1" w:unhideWhenUsed="1"/>
-    <w:lsdException w:name="Table List 4" w:semiHidden="1" w:unhideWhenUsed="1"/>
-    <w:lsdException w:name="Table List 5" w:semiHidden="1" w:unhideWhenUsed="1"/>
-    <w:lsdException w:name="Table List 6" w:semiHidden="1" w:unhideWhenUsed="1"/>
-    <w:lsdException w:name="Table List 7" w:semiHidden="1" w:unhideWhenUsed="1"/>
-    <w:lsdException w:name="Table List 8" w:semiHidden="1" w:unhideWhenUsed="1"/>
-    <w:lsdException w:name="Table 3D effects 1" w:semiHidden="1" w:unhideWhenUsed="1"/>
-    <w:lsdException w:name="Table 3D effects 2" w:semiHidden="1" w:unhideWhenUsed="1"/>
-    <w:lsdException w:name="Table 3D effects 3" w:semiHidden="1" w:unhideWhenUsed="1"/>
-    <w:lsdException w:name="Table Contemporary" w:semiHidden="1" w:unhideWhenUsed="1"/>
-    <w:lsdException w:name="Table Elegant" w:semiHidden="1" w:unhideWhenUsed="1"/>
-    <w:lsdException w:name="Table Professional" w:semiHidden="1" w:unhideWhenUsed="1"/>
-    <w:lsdException w:name="Table Subtle 1" w:semiHidden="1" w:unhideWhenUsed="1"/>
-    <w:lsdException w:name="Table Subtle 2" w:semiHidden="1" w:unhideWhenUsed="1"/>
-    <w:lsdException w:name="Table Web 1" w:semiHidden="1" w:unhideWhenUsed="1"/>
-    <w:lsdException w:name="Table Web 2" w:semiHidden="1" w:unhideWhenUsed="1"/>
-    <w:lsdException w:name="Table Web 3" w:semiHidden="1" w:unhideWhenUsed="1"/>
-    <w:lsdException w:name="Balloon Text" w:semiHidden="1" w:unhideWhenUsed="1"/>
-    <w:lsdException w:name="Table Grid" w:uiPriority="59"/>
-    <w:lsdException w:name="Table Theme" w:semiHidden="1" w:unhideWhenUsed="1"/>
-    <w:lsdException w:name="Placeholder Text" w:semiHidden="1"/>
-    <w:lsdException w:name="No Spacing" w:uiPriority="1" w:qFormat="1"/>
-    <w:lsdException w:name="Light Shading" w:uiPriority="60"/>
-    <w:lsdException w:name="Light List" w:uiPriority="61"/>
-    <w:lsdException w:name="Light Grid" w:uiPriority="62"/>
-    <w:lsdException w:name="Medium Shading 1" w:uiPriority="63"/>
-    <w:lsdException w:name="Medium Shading 2" w:uiPriority="64"/>
-    <w:lsdException w:name="Medium List 1" w:uiPriority="65"/>
-    <w:lsdException w:name="Medium List 2" w:uiPriority="66"/>
-    <w:lsdException w:name="Medium Grid 1" w:uiPriority="67"/>
-    <w:lsdException w:name="Medium Grid 2" w:uiPriority="68"/>
-    <w:lsdException w:name="Medium Grid 3" w:uiPriority="69"/>
-    <w:lsdException w:name="Dark List" w:uiPriority="70"/>
-    <w:lsdException w:name="Colorful Shading" w:uiPriority="71"/>
-    <w:lsdException w:name="Colorful List" w:uiPriority="72"/>
-    <w:lsdException w:name="Colorful Grid" w:uiPriority="73"/>
-    <w:lsdException w:name="Light Shading Accent 1" w:uiPriority="60"/>
-    <w:lsdException w:name="Light List Accent 1" w:uiPriority="61"/>
-    <w:lsdException w:name="Light Grid Accent 1" w:uiPriority="62"/>
-    <w:lsdException w:name="Medium Shading 1 Accent 1" w:uiPriority="63"/>
-    <w:lsdException w:name="Medium Shading 2 Accent 1" w:uiPriority="64"/>
-    <w:lsdException w:name="Medium List 1 Accent 1" w:uiPriority="65"/>
-    <w:lsdException w:name="Revision" w:semiHidden="1"/>
-    <w:lsdException w:name="List Paragraph" w:uiPriority="34" w:qFormat="1"/>
-    <w:lsdException w:name="Quote" w:uiPriority="29" w:qFormat="1"/>
-    <w:lsdException w:name="Intense Quote" w:uiPriority="30" w:qFormat="1"/>
-    <w:lsdException w:name="Medium List 2 Accent 1" w:uiPriority="66"/>
-    <w:lsdException w:name="Medium Grid 1 Accent 1" w:uiPriority="67"/>
-    <w:lsdException w:name="Medium Grid 2 Accent 1" w:uiPriority="68"/>
-    <w:lsdException w:name="Medium Grid 3 Accent 1" w:uiPriority="69"/>
-    <w:lsdException w:name="Dark List Accent 1" w:uiPriority="70"/>
-    <w:lsdException w:name="Colorful Shading Accent 1" w:uiPriority="71"/>
-    <w:lsdException w:name="Colorful List Accent 1" w:uiPriority="72"/>
-    <w:lsdException w:name="Colorful Grid Accent 1" w:uiPriority="73"/>
-    <w:lsdException w:name="Light Shading Accent 2" w:uiPriority="60"/>
-    <w:lsdException w:name="Light List Accent 2" w:uiPriority="61"/>
-    <w:lsdException w:name="Light Grid Accent 2" w:uiPriority="62"/>
-    <w:lsdException w:name="Medium Shading 1 Accent 2" w:uiPriority="63"/>
-    <w:lsdException w:name="Medium Shading 2 Accent 2" w:uiPriority="64"/>
-    <w:lsdException w:name="Medium List 1 Accent 2" w:uiPriority="65"/>
-    <w:lsdException w:name="Medium List 2 Accent 2" w:uiPriority="66"/>
-    <w:lsdException w:name="Medium Grid 1 Accent 2" w:uiPriority="67"/>
-    <w:lsdException w:name="Medium Grid 2 Accent 2" w:uiPriority="68"/>
-    <w:lsdException w:name="Medium Grid 3 Accent 2" w:uiPriority="69"/>
-    <w:lsdException w:name="Dark List Accent 2" w:uiPriority="70"/>
-    <w:lsdException w:name="Colorful Shading Accent 2" w:uiPriority="71"/>
-    <w:lsdException w:name="Colorful List Accent 2" w:uiPriority="72"/>
-    <w:lsdException w:name="Colorful Grid Accent 2" w:uiPriority="73"/>
-    <w:lsdException w:name="Light Shading Accent 3" w:uiPriority="60"/>
-    <w:lsdException w:name="Light List Accent 3" w:uiPriority="61"/>
-    <w:lsdException w:name="Light Grid Accent 3" w:uiPriority="62"/>
-    <w:lsdException w:name="Medium Shading 1 Accent 3" w:uiPriority="63"/>
-    <w:lsdException w:name="Medium Shading 2 Accent 3" w:uiPriority="64"/>
-    <w:lsdException w:name="Medium List 1 Accent 3" w:uiPriority="65"/>
-    <w:lsdException w:name="Medium List 2 Accent 3" w:uiPriority="66"/>
-    <w:lsdException w:name="Medium Grid 1 Accent 3" w:uiPriority="67"/>
-    <w:lsdException w:name="Medium Grid 2 Accent 3" w:uiPriority="68"/>
-    <w:lsdException w:name="Medium Grid 3 Accent 3" w:uiPriority="69"/>
-    <w:lsdException w:name="Dark List Accent 3" w:uiPriority="70"/>
-    <w:lsdException w:name="Colorful Shading Accent 3" w:uiPriority="71"/>
-    <w:lsdException w:name="Colorful List Accent 3" w:uiPriority="72"/>
-    <w:lsdException w:name="Colorful Grid Accent 3" w:uiPriority="73"/>
-    <w:lsdException w:name="Light Shading Accent 4" w:uiPriority="60"/>
-    <w:lsdException w:name="Light List Accent 4" w:uiPriority="61"/>
-    <w:lsdException w:name="Light Grid Accent 4" w:uiPriority="62"/>
-    <w:lsdException w:name="Medium Shading 1 Accent 4" w:uiPriority="63"/>
-    <w:lsdException w:name="Medium Shading 2 Accent 4" w:uiPriority="64"/>
-    <w:lsdException w:name="Medium List 1 Accent 4" w:uiPriority="65"/>
-    <w:lsdException w:name="Medium List 2 Accent 4" w:uiPriority="66"/>
-    <w:lsdException w:name="Medium Grid 1 Accent 4" w:uiPriority="67"/>
-    <w:lsdException w:name="Medium Grid 2 Accent 4" w:uiPriority="68"/>
-    <w:lsdException w:name="Medium Grid 3 Accent 4" w:uiPriority="69"/>
-    <w:lsdException w:name="Dark List Accent 4" w:uiPriority="70"/>
-    <w:lsdException w:name="Colorful Shading Accent 4" w:uiPriority="71"/>
-    <w:lsdException w:name="Colorful List Accent 4" w:uiPriority="72"/>
-    <w:lsdException w:name="Colorful Grid Accent 4" w:uiPriority="73"/>
-    <w:lsdException w:name="Light Shading Accent 5" w:uiPriority="60"/>
-    <w:lsdException w:name="Light List Accent 5" w:uiPriority="61"/>
-    <w:lsdException w:name="Light Grid Accent 5" w:uiPriority="62"/>
-    <w:lsdException w:name="Medium Shading 1 Accent 5" w:uiPriority="63"/>
-    <w:lsdException w:name="Medium Shading 2 Accent 5" w:uiPriority="64"/>
-    <w:lsdException w:name="Medium List 1 Accent 5" w:uiPriority="65"/>
-    <w:lsdException w:name="Medium List 2 Accent 5" w:uiPriority="66"/>
-    <w:lsdException w:name="Medium Grid 1 Accent 5" w:uiPriority="67"/>
-    <w:lsdException w:name="Medium Grid 2 Accent 5" w:uiPriority="68"/>
-    <w:lsdException w:name="Medium Grid 3 Accent 5" w:uiPriority="69"/>
-    <w:lsdException w:name="Dark List Accent 5" w:uiPriority="70"/>
-    <w:lsdException w:name="Colorful Shading Accent 5" w:uiPriority="71"/>
-    <w:lsdException w:name="Colorful List Accent 5" w:uiPriority="72"/>
-    <w:lsdException w:name="Colorful Grid Accent 5" w:uiPriority="73"/>
-    <w:lsdException w:name="Light Shading Accent 6" w:uiPriority="60"/>
-    <w:lsdException w:name="Light List Accent 6" w:uiPriority="61"/>
-    <w:lsdException w:name="Light Grid Accent 6" w:uiPriority="62"/>
-    <w:lsdException w:name="Medium Shading 1 Accent 6" w:uiPriority="63"/>
-    <w:lsdException w:name="Medium Shading 2 Accent 6" w:uiPriority="64"/>
-    <w:lsdException w:name="Medium List 1 Accent 6" w:uiPriority="65"/>
-    <w:lsdException w:name="Medium List 2 Accent 6" w:uiPriority="66"/>
-    <w:lsdException w:name="Medium Grid 1 Accent 6" w:uiPriority="67"/>
-    <w:lsdException w:name="Medium Grid 2 Accent 6" w:uiPriority="68"/>
-    <w:lsdException w:name="Medium Grid 3 Accent 6" w:uiPriority="69"/>
-    <w:lsdException w:name="Dark List Accent 6" w:uiPriority="70"/>
-    <w:lsdException w:name="Colorful Shading Accent 6" w:uiPriority="71"/>
-    <w:lsdException w:name="Colorful List Accent 6" w:uiPriority="72"/>
-    <w:lsdException w:name="Colorful Grid Accent 6" w:uiPriority="73"/>
-    <w:lsdException w:name="Subtle Emphasis" w:uiPriority="19" w:qFormat="1"/>
-    <w:lsdException w:name="Intense Emphasis" w:uiPriority="21" w:qFormat="1"/>
-    <w:lsdException w:name="Subtle Reference" w:uiPriority="31" w:qFormat="1"/>
-    <w:lsdException w:name="Intense Reference" w:uiPriority="32" w:qFormat="1"/>
-    <w:lsdException w:name="Book Title" w:uiPriority="33" w:qFormat="1"/>
-    <w:lsdException w:name="Bibliography" w:semiHidden="1" w:uiPriority="37" w:unhideWhenUsed="1"/>
-    <w:lsdException w:name="TOC Heading" w:semiHidden="1" w:uiPriority="39" w:unhideWhenUsed="1" w:qFormat="1"/>
-    <w:lsdException w:name="Plain Table 1" w:uiPriority="41"/>
-    <w:lsdException w:name="Plain Table 2" w:uiPriority="42"/>
-    <w:lsdException w:name="Plain Table 3" w:uiPriority="43"/>
-    <w:lsdException w:name="Plain Table 4" w:uiPriority="44"/>
-    <w:lsdException w:name="Plain Table 5" w:uiPriority="45"/>
-    <w:lsdException w:name="Grid Table Light" w:uiPriority="40"/>
-    <w:lsdException w:name="Grid Table 1 Light" w:uiPriority="46"/>
-    <w:lsdException w:name="Grid Table 2" w:uiPriority="47"/>
-    <w:lsdException w:name="Grid Table 3" w:uiPriority="48"/>
-    <w:lsdException w:name="Grid Table 4" w:uiPriority="49"/>
-    <w:lsdException w:name="Grid Table 5 Dark" w:uiPriority="50"/>
-    <w:lsdException w:name="Grid Table 6 Colorful" w:uiPriority="51"/>
-    <w:lsdException w:name="Grid Table 7 Colorful" w:uiPriority="52"/>
-    <w:lsdException w:name="Grid Table 1 Light Accent 1" w:uiPriority="46"/>
-    <w:lsdException w:name="Grid Table 2 Accent 1" w:uiPriority="47"/>
-    <w:lsdException w:name="Grid Table 3 Accent 1" w:uiPriority="48"/>
-    <w:lsdException w:name="Grid Table 4 Accent 1" w:uiPriority="49"/>
-    <w:lsdException w:name="Grid Table 5 Dark Accent 1" w:uiPriority="50"/>
-    <w:lsdException w:name="Grid Table 6 Colorful Accent 1" w:uiPriority="51"/>
-    <w:lsdException w:name="Grid Table 7 Colorful Accent 1" w:uiPriority="52"/>
-    <w:lsdException w:name="Grid Table 1 Light Accent 2" w:uiPriority="46"/>
-    <w:lsdException w:name="Grid Table 2 Accent 2" w:uiPriority="47"/>
-    <w:lsdException w:name="Grid Table 3 Accent 2" w:uiPriority="48"/>
-    <w:lsdException w:name="Grid Table 4 Accent 2" w:uiPriority="49"/>
-    <w:lsdException w:name="Grid Table 5 Dark Accent 2" w:uiPriority="50"/>
-    <w:lsdException w:name="Grid Table 6 Colorful Accent 2" w:uiPriority="51"/>
-    <w:lsdException w:name="Grid Table 7 Colorful Accent 2" w:uiPriority="52"/>
-    <w:lsdException w:name="Grid Table 1 Light Accent 3" w:uiPriority="46"/>
-    <w:lsdException w:name="Grid Table 2 Accent 3" w:uiPriority="47"/>
-    <w:lsdException w:name="Grid Table 3 Accent 3" w:uiPriority="48"/>
-    <w:lsdException w:name="Grid Table 4 Accent 3" w:uiPriority="49"/>
-    <w:lsdException w:name="Grid Table 5 Dark Accent 3" w:uiPriority="50"/>
-    <w:lsdException w:name="Grid Table 6 Colorful Accent 3" w:uiPriority="51"/>
-    <w:lsdException w:name="Grid Table 7 Colorful Accent 3" w:uiPriority="52"/>
-    <w:lsdException w:name="Grid Table 1 Light Accent 4" w:uiPriority="46"/>
-    <w:lsdException w:name="Grid Table 2 Accent 4" w:uiPriority="47"/>
-    <w:lsdException w:name="Grid Table 3 Accent 4" w:uiPriority="48"/>
-    <w:lsdException w:name="Grid Table 4 Accent 4" w:uiPriority="49"/>
-    <w:lsdException w:name="Grid Table 5 Dark Accent 4" w:uiPriority="50"/>
-    <w:lsdException w:name="Grid Table 6 Colorful Accent 4" w:uiPriority="51"/>
-    <w:lsdException w:name="Grid Table 7 Colorful Accent 4" w:uiPriority="52"/>
-    <w:lsdException w:name="Grid Table 1 Light Accent 5" w:uiPriority="46"/>
-    <w:lsdException w:name="Grid Table 2 Accent 5" w:uiPriority="47"/>
-    <w:lsdException w:name="Grid Table 3 Accent 5" w:uiPriority="48"/>
-    <w:lsdException w:name="Grid Table 4 Accent 5" w:uiPriority="49"/>
-    <w:lsdException w:name="Grid Table 5 Dark Accent 5" w:uiPriority="50"/>
-    <w:lsdException w:name="Grid Table 6 Colorful Accent 5" w:uiPriority="51"/>
-    <w:lsdException w:name="Grid Table 7 Colorful Accent 5" w:uiPriority="52"/>
-    <w:lsdException w:name="Grid Table 1 Light Accent 6" w:uiPriority="46"/>
-    <w:lsdException w:name="Grid Table 2 Accent 6" w:uiPriority="47"/>
-    <w:lsdException w:name="Grid Table 3 Accent 6" w:uiPriority="48"/>
-    <w:lsdException w:name="Grid Table 4 Accent 6" w:uiPriority="49"/>
-    <w:lsdException w:name="Grid Table 5 Dark Accent 6" w:uiPriority="50"/>
-    <w:lsdException w:name="Grid Table 6 Colorful Accent 6" w:uiPriority="51"/>
-    <w:lsdException w:name="Grid Table 7 Colorful Accent 6" w:uiPriority="52"/>
-    <w:lsdException w:name="List Table 1 Light" w:uiPriority="46"/>
-    <w:lsdException w:name="List Table 2" w:uiPriority="47"/>
-    <w:lsdException w:name="List Table 3" w:uiPriority="48"/>
-    <w:lsdException w:name="List Table 4" w:uiPriority="49"/>
-    <w:lsdException w:name="List Table 5 Dark" w:uiPriority="50"/>
-    <w:lsdException w:name="List Table 6 Colorful" w:uiPriority="51"/>
-    <w:lsdException w:name="List Table 7 Colorful" w:uiPriority="52"/>
-    <w:lsdException w:name="List Table 1 Light Accent 1" w:uiPriority="46"/>
-    <w:lsdException w:name="List Table 2 Accent 1" w:uiPriority="47"/>
-    <w:lsdException w:name="List Table 3 Accent 1" w:uiPriority="48"/>
-    <w:lsdException w:name="List Table 4 Accent 1" w:uiPriority="49"/>
-    <w:lsdException w:name="List Table 5 Dark Accent 1" w:uiPriority="50"/>
-    <w:lsdException w:name="List Table 6 Colorful Accent 1" w:uiPriority="51"/>
-    <w:lsdException w:name="List Table 7 Colorful Accent 1" w:uiPriority="52"/>
-    <w:lsdException w:name="List Table 1 Light Accent 2" w:uiPriority="46"/>
-    <w:lsdException w:name="List Table 2 Accent 2" w:uiPriority="47"/>
-    <w:lsdException w:name="List Table 3 Accent 2" w:uiPriority="48"/>
-    <w:lsdException w:name="List Table 4 Accent 2" w:uiPriority="49"/>
-    <w:lsdException w:name="List Table 5 Dark Accent 2" w:uiPriority="50"/>
-    <w:lsdException w:name="List Table 6 Colorful Accent 2" w:uiPriority="51"/>
-    <w:lsdException w:name="List Table 7 Colorful Accent 2" w:uiPriority="52"/>
-    <w:lsdException w:name="List Table 1 Light Accent 3" w:uiPriority="46"/>
-    <w:lsdException w:name="List Table 2 Accent 3" w:uiPriority="47"/>
-    <w:lsdException w:name="List Table 3 Accent 3" w:uiPriority="48"/>
-    <w:lsdException w:name="List Table 4 Accent 3" w:uiPriority="49"/>
-    <w:lsdException w:name="List Table 5 Dark Accent 3" w:uiPriority="50"/>
-    <w:lsdException w:name="List Table 6 Colorful Accent 3" w:uiPriority="51"/>
-    <w:lsdException w:name="List Table 7 Colorful Accent 3" w:uiPriority="52"/>
-    <w:lsdException w:name="List Table 1 Light Accent 4" w:uiPriority="46"/>
-    <w:lsdException w:name="List Table 2 Accent 4" w:uiPriority="47"/>
-    <w:lsdException w:name="List Table 3 Accent 4" w:uiPriority="48"/>
-    <w:lsdException w:name="List Table 4 Accent 4" w:uiPriority="49"/>
-    <w:lsdException w:name="List Table 5 Dark Accent 4" w:uiPriority="50"/>
-    <w:lsdException w:name="List Table 6 Colorful Accent 4" w:uiPriority="51"/>
-    <w:lsdException w:name="List Table 7 Colorful Accent 4" w:uiPriority="52"/>
-    <w:lsdException w:name="List Table 1 Light Accent 5" w:uiPriority="46"/>
-    <w:lsdException w:name="List Table 2 Accent 5" w:uiPriority="47"/>
-    <w:lsdException w:name="List Table 3 Accent 5" w:uiPriority="48"/>
-    <w:lsdException w:name="List Table 4 Accent 5" w:uiPriority="49"/>
-    <w:lsdException w:name="List Table 5 Dark Accent 5" w:uiPriority="50"/>
-    <w:lsdException w:name="List Table 6 Colorful Accent 5" w:uiPriority="51"/>
-    <w:lsdException w:name="List Table 7 Colorful Accent 5" w:uiPriority="52"/>
-    <w:lsdException w:name="List Table 1 Light Accent 6" w:uiPriority="46"/>
-    <w:lsdException w:name="List Table 2 Accent 6" w:uiPriority="47"/>
-    <w:lsdException w:name="List Table 3 Accent 6" w:uiPriority="48"/>
-    <w:lsdException w:name="List Table 4 Accent 6" w:uiPriority="49"/>
-    <w:lsdException w:name="List Table 5 Dark Accent 6" w:uiPriority="50"/>
-    <w:lsdException w:name="List Table 6 Colorful Accent 6" w:uiPriority="51"/>
-    <w:lsdException w:name="List Table 7 Colorful Accent 6" w:uiPriority="52"/>
+  <w:latentStyles w:defLockedState="0" w:defUIPriority="99" w:defSemiHidden="1" w:defUnhideWhenUsed="1" w:defQFormat="0" w:count="267">
+    <w:lsdException w:name="Normal" w:semiHidden="0" w:uiPriority="0" w:unhideWhenUsed="0" w:qFormat="1"/>
+    <w:lsdException w:name="heading 1" w:semiHidden="0" w:uiPriority="0" w:unhideWhenUsed="0" w:qFormat="1"/>
+    <w:lsdException w:name="heading 2" w:uiPriority="0" w:qFormat="1"/>
+    <w:lsdException w:name="heading 3" w:uiPriority="0" w:qFormat="1"/>
+    <w:lsdException w:name="heading 4" w:uiPriority="9" w:qFormat="1"/>
+    <w:lsdException w:name="heading 5" w:uiPriority="9" w:qFormat="1"/>
+    <w:lsdException w:name="heading 6" w:uiPriority="9" w:qFormat="1"/>
+    <w:lsdException w:name="heading 7" w:uiPriority="9" w:qFormat="1"/>
+    <w:lsdException w:name="heading 8" w:uiPriority="9" w:qFormat="1"/>
+    <w:lsdException w:name="heading 9" w:uiPriority="9" w:qFormat="1"/>
+    <w:lsdException w:name="toc 1" w:uiPriority="39"/>
+    <w:lsdException w:name="toc 2" w:uiPriority="39"/>
+    <w:lsdException w:name="toc 3" w:uiPriority="39"/>
+    <w:lsdException w:name="toc 4" w:uiPriority="39"/>
+    <w:lsdException w:name="toc 5" w:uiPriority="39"/>
+    <w:lsdException w:name="toc 6" w:uiPriority="39"/>
+    <w:lsdException w:name="toc 7" w:uiPriority="39"/>
+    <w:lsdException w:name="toc 8" w:uiPriority="39"/>
+    <w:lsdException w:name="toc 9" w:uiPriority="39"/>
+    <w:lsdException w:name="caption" w:uiPriority="35" w:qFormat="1"/>
+    <w:lsdException w:name="Title" w:semiHidden="0" w:uiPriority="10" w:unhideWhenUsed="0" w:qFormat="1"/>
+    <w:lsdException w:name="Default Paragraph Font" w:uiPriority="1"/>
+    <w:lsdException w:name="Subtitle" w:semiHidden="0" w:uiPriority="11" w:unhideWhenUsed="0" w:qFormat="1"/>
+    <w:lsdException w:name="Strong" w:semiHidden="0" w:uiPriority="22" w:unhideWhenUsed="0" w:qFormat="1"/>
+    <w:lsdException w:name="Emphasis" w:semiHidden="0" w:uiPriority="20" w:unhideWhenUsed="0" w:qFormat="1"/>
+    <w:lsdException w:name="Table Grid" w:semiHidden="0" w:uiPriority="59" w:unhideWhenUsed="0"/>
+    <w:lsdException w:name="Placeholder Text" w:unhideWhenUsed="0"/>
+    <w:lsdException w:name="No Spacing" w:semiHidden="0" w:uiPriority="1" w:unhideWhenUsed="0" w:qFormat="1"/>
+    <w:lsdException w:name="Light Shading" w:semiHidden="0" w:uiPriority="60" w:unhideWhenUsed="0"/>
+    <w:lsdException w:name="Light List" w:semiHidden="0" w:uiPriority="61" w:unhideWhenUsed="0"/>
+    <w:lsdException w:name="Light Grid" w:semiHidden="0" w:uiPriority="62" w:unhideWhenUsed="0"/>
+    <w:lsdException w:name="Medium Shading 1" w:semiHidden="0" w:uiPriority="63" w:unhideWhenUsed="0"/>
+    <w:lsdException w:name="Medium Shading 2" w:semiHidden="0" w:uiPriority="64" w:unhideWhenUsed="0"/>
+    <w:lsdException w:name="Medium List 1" w:semiHidden="0" w:uiPriority="65" w:unhideWhenUsed="0"/>
+    <w:lsdException w:name="Medium List 2" w:semiHidden="0" w:uiPriority="66" w:unhideWhenUsed="0"/>
+    <w:lsdException w:name="Medium Grid 1" w:semiHidden="0" w:uiPriority="67" w:unhideWhenUsed="0"/>
+    <w:lsdException w:name="Medium Grid 2" w:semiHidden="0" w:uiPriority="68" w:unhideWhenUsed="0"/>
+    <w:lsdException w:name="Medium Grid 3" w:semiHidden="0" w:uiPriority="69" w:unhideWhenUsed="0"/>
+    <w:lsdException w:name="Dark List" w:semiHidden="0" w:uiPriority="70" w:unhideWhenUsed="0"/>
+    <w:lsdException w:name="Colorful Shading" w:semiHidden="0" w:uiPriority="71" w:unhideWhenUsed="0"/>
+    <w:lsdException w:name="Colorful List" w:semiHidden="0" w:uiPriority="72" w:unhideWhenUsed="0"/>
+    <w:lsdException w:name="Colorful Grid" w:semiHidden="0" w:uiPriority="73" w:unhideWhenUsed="0"/>
+    <w:lsdException w:name="Light Shading Accent 1" w:semiHidden="0" w:uiPriority="60" w:unhideWhenUsed="0"/>
+    <w:lsdException w:name="Light List Accent 1" w:semiHidden="0" w:uiPriority="61" w:unhideWhenUsed="0"/>
+    <w:lsdException w:name="Light Grid Accent 1" w:semiHidden="0" w:uiPriority="62" w:unhideWhenUsed="0"/>
+    <w:lsdException w:name="Medium Shading 1 Accent 1" w:semiHidden="0" w:uiPriority="63" w:unhideWhenUsed="0"/>
+    <w:lsdException w:name="Medium Shading 2 Accent 1" w:semiHidden="0" w:uiPriority="64" w:unhideWhenUsed="0"/>
+    <w:lsdException w:name="Medium List 1 Accent 1" w:semiHidden="0" w:uiPriority="65" w:unhideWhenUsed="0"/>
+    <w:lsdException w:name="Revision" w:unhideWhenUsed="0"/>
+    <w:lsdException w:name="List Paragraph" w:semiHidden="0" w:uiPriority="34" w:unhideWhenUsed="0" w:qFormat="1"/>
+    <w:lsdException w:name="Quote" w:semiHidden="0" w:uiPriority="29" w:unhideWhenUsed="0" w:qFormat="1"/>
+    <w:lsdException w:name="Intense Quote" w:semiHidden="0" w:uiPriority="30" w:unhideWhenUsed="0" w:qFormat="1"/>
+    <w:lsdException w:name="Medium List 2 Accent 1" w:semiHidden="0" w:uiPriority="66" w:unhideWhenUsed="0"/>
+    <w:lsdException w:name="Medium Grid 1 Accent 1" w:semiHidden="0" w:uiPriority="67" w:unhideWhenUsed="0"/>
+    <w:lsdException w:name="Medium Grid 2 Accent 1" w:semiHidden="0" w:uiPriority="68" w:unhideWhenUsed="0"/>
+    <w:lsdException w:name="Medium Grid 3 Accent 1" w:semiHidden="0" w:uiPriority="69" w:unhideWhenUsed="0"/>
+    <w:lsdException w:name="Dark List Accent 1" w:semiHidden="0" w:uiPriority="70" w:unhideWhenUsed="0"/>
+    <w:lsdException w:name="Colorful Shading Accent 1" w:semiHidden="0" w:uiPriority="71" w:unhideWhenUsed="0"/>
+    <w:lsdException w:name="Colorful List Accent 1" w:semiHidden="0" w:uiPriority="72" w:unhideWhenUsed="0"/>
+    <w:lsdException w:name="Colorful Grid Accent 1" w:semiHidden="0" w:uiPriority="73" w:unhideWhenUsed="0"/>
+    <w:lsdException w:name="Light Shading Accent 2" w:semiHidden="0" w:uiPriority="60" w:unhideWhenUsed="0"/>
+    <w:lsdException w:name="Light List Accent 2" w:semiHidden="0" w:uiPriority="61" w:unhideWhenUsed="0"/>
+    <w:lsdException w:name="Light Grid Accent 2" w:semiHidden="0" w:uiPriority="62" w:unhideWhenUsed="0"/>
+    <w:lsdException w:name="Medium Shading 1 Accent 2" w:semiHidden="0" w:uiPriority="63" w:unhideWhenUsed="0"/>
+    <w:lsdException w:name="Medium Shading 2 Accent 2" w:semiHidden="0" w:uiPriority="64" w:unhideWhenUsed="0"/>
+    <w:lsdException w:name="Medium List 1 Accent 2" w:semiHidden="0" w:uiPriority="65" w:unhideWhenUsed="0"/>
+    <w:lsdException w:name="Medium List 2 Accent 2" w:semiHidden="0" w:uiPriority="66" w:unhideWhenUsed="0"/>
+    <w:lsdException w:name="Medium Grid 1 Accent 2" w:semiHidden="0" w:uiPriority="67" w:unhideWhenUsed="0"/>
+    <w:lsdException w:name="Medium Grid 2 Accent 2" w:semiHidden="0" w:uiPriority="68" w:unhideWhenUsed="0"/>
+    <w:lsdException w:name="Medium Grid 3 Accent 2" w:semiHidden="0" w:uiPriority="69" w:unhideWhenUsed="0"/>
+    <w:lsdException w:name="Dark List Accent 2" w:semiHidden="0" w:uiPriority="70" w:unhideWhenUsed="0"/>
+    <w:lsdException w:name="Colorful Shading Accent 2" w:semiHidden="0" w:uiPriority="71" w:unhideWhenUsed="0"/>
+    <w:lsdException w:name="Colorful List Accent 2" w:semiHidden="0" w:uiPriority="72" w:unhideWhenUsed="0"/>
+    <w:lsdException w:name="Colorful Grid Accent 2" w:semiHidden="0" w:uiPriority="73" w:unhideWhenUsed="0"/>
+    <w:lsdException w:name="Light Shading Accent 3" w:semiHidden="0" w:uiPriority="60" w:unhideWhenUsed="0"/>
+    <w:lsdException w:name="Light List Accent 3" w:semiHidden="0" w:uiPriority="61" w:unhideWhenUsed="0"/>
+    <w:lsdException w:name="Light Grid Accent 3" w:semiHidden="0" w:uiPriority="62" w:unhideWhenUsed="0"/>
+    <w:lsdException w:name="Medium Shading 1 Accent 3" w:semiHidden="0" w:uiPriority="63" w:unhideWhenUsed="0"/>
+    <w:lsdException w:name="Medium Shading 2 Accent 3" w:semiHidden="0" w:uiPriority="64" w:unhideWhenUsed="0"/>
+    <w:lsdException w:name="Medium List 1 Accent 3" w:semiHidden="0" w:uiPriority="65" w:unhideWhenUsed="0"/>
+    <w:lsdException w:name="Medium List 2 Accent 3" w:semiHidden="0" w:uiPriority="66" w:unhideWhenUsed="0"/>
+    <w:lsdException w:name="Medium Grid 1 Accent 3" w:semiHidden="0" w:uiPriority="67" w:unhideWhenUsed="0"/>
+    <w:lsdException w:name="Medium Grid 2 Accent 3" w:semiHidden="0" w:uiPriority="68" w:unhideWhenUsed="0"/>
+    <w:lsdException w:name="Medium Grid 3 Accent 3" w:semiHidden="0" w:uiPriority="69" w:unhideWhenUsed="0"/>
+    <w:lsdException w:name="Dark List Accent 3" w:semiHidden="0" w:uiPriority="70" w:unhideWhenUsed="0"/>
+    <w:lsdException w:name="Colorful Shading Accent 3" w:semiHidden="0" w:uiPriority="71" w:unhideWhenUsed="0"/>
+    <w:lsdException w:name="Colorful List Accent 3" w:semiHidden="0" w:uiPriority="72" w:unhideWhenUsed="0"/>
+    <w:lsdException w:name="Colorful Grid Accent 3" w:semiHidden="0" w:uiPriority="73" w:unhideWhenUsed="0"/>
+    <w:lsdException w:name="Light Shading Accent 4" w:semiHidden="0" w:uiPriority="60" w:unhideWhenUsed="0"/>
+    <w:lsdException w:name="Light List Accent 4" w:semiHidden="0" w:uiPriority="61" w:unhideWhenUsed="0"/>
+    <w:lsdException w:name="Light Grid Accent 4" w:semiHidden="0" w:uiPriority="62" w:unhideWhenUsed="0"/>
+    <w:lsdException w:name="Medium Shading 1 Accent 4" w:semiHidden="0" w:uiPriority="63" w:unhideWhenUsed="0"/>
+    <w:lsdException w:name="Medium Shading 2 Accent 4" w:semiHidden="0" w:uiPriority="64" w:unhideWhenUsed="0"/>
+    <w:lsdException w:name="Medium List 1 Accent 4" w:semiHidden="0" w:uiPriority="65" w:unhideWhenUsed="0"/>
+    <w:lsdException w:name="Medium List 2 Accent 4" w:semiHidden="0" w:uiPriority="66" w:unhideWhenUsed="0"/>
+    <w:lsdException w:name="Medium Grid 1 Accent 4" w:semiHidden="0" w:uiPriority="67" w:unhideWhenUsed="0"/>
+    <w:lsdException w:name="Medium Grid 2 Accent 4" w:semiHidden="0" w:uiPriority="68" w:unhideWhenUsed="0"/>
+    <w:lsdException w:name="Medium Grid 3 Accent 4" w:semiHidden="0" w:uiPriority="69" w:unhideWhenUsed="0"/>
+    <w:lsdException w:name="Dark List Accent 4" w:semiHidden="0" w:uiPriority="70" w:unhideWhenUsed="0"/>
+    <w:lsdException w:name="Colorful Shading Accent 4" w:semiHidden="0" w:uiPriority="71" w:unhideWhenUsed="0"/>
+    <w:lsdException w:name="Colorful List Accent 4" w:semiHidden="0" w:uiPriority="72" w:unhideWhenUsed="0"/>
+    <w:lsdException w:name="Colorful Grid Accent 4" w:semiHidden="0" w:uiPriority="73" w:unhideWhenUsed="0"/>
+    <w:lsdException w:name="Light Shading Accent 5" w:semiHidden="0" w:uiPriority="60" w:unhideWhenUsed="0"/>
+    <w:lsdException w:name="Light List Accent 5" w:semiHidden="0" w:uiPriority="61" w:unhideWhenUsed="0"/>
+    <w:lsdException w:name="Light Grid Accent 5" w:semiHidden="0" w:uiPriority="62" w:unhideWhenUsed="0"/>
+    <w:lsdException w:name="Medium Shading 1 Accent 5" w:semiHidden="0" w:uiPriority="63" w:unhideWhenUsed="0"/>
+    <w:lsdException w:name="Medium Shading 2 Accent 5" w:semiHidden="0" w:uiPriority="64" w:unhideWhenUsed="0"/>
+    <w:lsdException w:name="Medium List 1 Accent 5" w:semiHidden="0" w:uiPriority="65" w:unhideWhenUsed="0"/>
+    <w:lsdException w:name="Medium List 2 Accent 5" w:semiHidden="0" w:uiPriority="66" w:unhideWhenUsed="0"/>
+    <w:lsdException w:name="Medium Grid 1 Accent 5" w:semiHidden="0" w:uiPriority="67" w:unhideWhenUsed="0"/>
+    <w:lsdException w:name="Medium Grid 2 Accent 5" w:semiHidden="0" w:uiPriority="68" w:unhideWhenUsed="0"/>
+    <w:lsdException w:name="Medium Grid 3 Accent 5" w:semiHidden="0" w:uiPriority="69" w:unhideWhenUsed="0"/>
+    <w:lsdException w:name="Dark List Accent 5" w:semiHidden="0" w:uiPriority="70" w:unhideWhenUsed="0"/>
+    <w:lsdException w:name="Colorful Shading Accent 5" w:semiHidden="0" w:uiPriority="71" w:unhideWhenUsed="0"/>
+    <w:lsdException w:name="Colorful List Accent 5" w:semiHidden="0" w:uiPriority="72" w:unhideWhenUsed="0"/>
+    <w:lsdException w:name="Colorful Grid Accent 5" w:semiHidden="0" w:uiPriority="73" w:unhideWhenUsed="0"/>
+    <w:lsdException w:name="Light Shading Accent 6" w:semiHidden="0" w:uiPriority="60" w:unhideWhenUsed="0"/>
+    <w:lsdException w:name="Light List Accent 6" w:semiHidden="0" w:uiPriority="61" w:unhideWhenUsed="0"/>
+    <w:lsdException w:name="Light Grid Accent 6" w:semiHidden="0" w:uiPriority="62" w:unhideWhenUsed="0"/>
+    <w:lsdException w:name="Medium Shading 1 Accent 6" w:semiHidden="0" w:uiPriority="63" w:unhideWhenUsed="0"/>
+    <w:lsdException w:name="Medium Shading 2 Accent 6" w:semiHidden="0" w:uiPriority="64" w:unhideWhenUsed="0"/>
+    <w:lsdException w:name="Medium List 1 Accent 6" w:semiHidden="0" w:uiPriority="65" w:unhideWhenUsed="0"/>
+    <w:lsdException w:name="Medium List 2 Accent 6" w:semiHidden="0" w:uiPriority="66" w:unhideWhenUsed="0"/>
+    <w:lsdException w:name="Medium Grid 1 Accent 6" w:semiHidden="0" w:uiPriority="67" w:unhideWhenUsed="0"/>
+    <w:lsdException w:name="Medium Grid 2 Accent 6" w:semiHidden="0" w:uiPriority="68" w:unhideWhenUsed="0"/>
+    <w:lsdException w:name="Medium Grid 3 Accent 6" w:semiHidden="0" w:uiPriority="69" w:unhideWhenUsed="0"/>
+    <w:lsdException w:name="Dark List Accent 6" w:semiHidden="0" w:uiPriority="70" w:unhideWhenUsed="0"/>
+    <w:lsdException w:name="Colorful Shading Accent 6" w:semiHidden="0" w:uiPriority="71" w:unhideWhenUsed="0"/>
+    <w:lsdException w:name="Colorful List Accent 6" w:semiHidden="0" w:uiPriority="72" w:unhideWhenUsed="0"/>
+    <w:lsdException w:name="Colorful Grid Accent 6" w:semiHidden="0" w:uiPriority="73" w:unhideWhenUsed="0"/>
+    <w:lsdException w:name="Subtle Emphasis" w:semiHidden="0" w:uiPriority="19" w:unhideWhenUsed="0" w:qFormat="1"/>
+    <w:lsdException w:name="Intense Emphasis" w:semiHidden="0" w:uiPriority="21" w:unhideWhenUsed="0" w:qFormat="1"/>
+    <w:lsdException w:name="Subtle Reference" w:semiHidden="0" w:uiPriority="31" w:unhideWhenUsed="0" w:qFormat="1"/>
+    <w:lsdException w:name="Intense Reference" w:semiHidden="0" w:uiPriority="32" w:unhideWhenUsed="0" w:qFormat="1"/>
+    <w:lsdException w:name="Book Title" w:semiHidden="0" w:uiPriority="33" w:unhideWhenUsed="0" w:qFormat="1"/>
+    <w:lsdException w:name="Bibliography" w:uiPriority="37"/>
+    <w:lsdException w:name="TOC Heading" w:uiPriority="39" w:qFormat="1"/>
   </w:latentStyles>
   <w:style w:type="paragraph" w:default="1" w:styleId="Normal">
     <w:name w:val="Normal"/>
@@ -4177,6 +4031,7 @@
     <w:uiPriority w:val="99"/>
     <w:semiHidden/>
     <w:unhideWhenUsed/>
+    <w:qFormat/>
     <w:tblPr>
       <w:tblInd w:w="0" w:type="dxa"/>
       <w:tblCellMar>

</xml_diff>

<commit_message>
Revisi pertama pak aprisal
</commit_message>
<xml_diff>
--- a/BAB 1.docx
+++ b/BAB 1.docx
@@ -728,6 +728,8 @@
       <w:r>
         <w:rPr>
           <w:b/>
+          <w:i/>
+          <w:iCs/>
           <w:szCs w:val="24"/>
           <w:lang w:val="en-ID"/>
         </w:rPr>
@@ -737,18 +739,46 @@
       <w:r>
         <w:rPr>
           <w:b/>
-          <w:szCs w:val="24"/>
-          <w:lang w:val="en-ID"/>
-        </w:rPr>
-        <w:t xml:space="preserve"> Text Mining Dan Cosine Similarity  </w:t>
-      </w:r>
-      <w:proofErr w:type="spellStart"/>
+          <w:i/>
+          <w:iCs/>
+          <w:szCs w:val="24"/>
+          <w:lang w:val="en-ID"/>
+        </w:rPr>
+        <w:t xml:space="preserve"> Text Mining</w:t>
+      </w:r>
       <w:r>
         <w:rPr>
           <w:b/>
           <w:szCs w:val="24"/>
           <w:lang w:val="en-ID"/>
         </w:rPr>
+        <w:t xml:space="preserve"> Dan </w:t>
+      </w:r>
+      <w:r>
+        <w:rPr>
+          <w:b/>
+          <w:i/>
+          <w:iCs/>
+          <w:szCs w:val="24"/>
+          <w:lang w:val="en-ID"/>
+        </w:rPr>
+        <w:t>Cosine Similarity</w:t>
+      </w:r>
+      <w:r>
+        <w:rPr>
+          <w:b/>
+          <w:szCs w:val="24"/>
+          <w:lang w:val="en-ID"/>
+        </w:rPr>
+        <w:t xml:space="preserve">  </w:t>
+      </w:r>
+      <w:proofErr w:type="spellStart"/>
+      <w:r>
+        <w:rPr>
+          <w:b/>
+          <w:szCs w:val="24"/>
+          <w:lang w:val="en-ID"/>
+        </w:rPr>
         <w:t>Untuk</w:t>
       </w:r>
       <w:proofErr w:type="spellEnd"/>
@@ -830,7 +860,25 @@
           <w:szCs w:val="24"/>
           <w:lang w:val="en-ID"/>
         </w:rPr>
-        <w:t xml:space="preserve"> Mobile (</w:t>
+        <w:t xml:space="preserve"> </w:t>
+      </w:r>
+      <w:r>
+        <w:rPr>
+          <w:b/>
+          <w:i/>
+          <w:iCs/>
+          <w:szCs w:val="24"/>
+          <w:lang w:val="en-ID"/>
+        </w:rPr>
+        <w:t>Mobile</w:t>
+      </w:r>
+      <w:r>
+        <w:rPr>
+          <w:b/>
+          <w:szCs w:val="24"/>
+          <w:lang w:val="en-ID"/>
+        </w:rPr>
+        <w:t xml:space="preserve"> (</w:t>
       </w:r>
       <w:proofErr w:type="spellStart"/>
       <w:r>
@@ -947,7 +995,15 @@
         <w:rPr>
           <w:szCs w:val="24"/>
         </w:rPr>
-        <w:t>Bagaimana mengolah data aspirasi masyarakat agar di kategorikan berdasarkan komisi</w:t>
+        <w:t>Bagaimana mengolah data aspirasi masyarakat agar d</w:t>
+      </w:r>
+      <w:bookmarkStart w:id="0" w:name="_GoBack"/>
+      <w:bookmarkEnd w:id="0"/>
+      <w:r>
+        <w:rPr>
+          <w:szCs w:val="24"/>
+        </w:rPr>
+        <w:t>i kategorikan berdasarkan komisi</w:t>
       </w:r>
       <w:r>
         <w:rPr>
@@ -2855,8 +2911,6 @@
         </w:rPr>
         <w:t>lampiran-lampiran yang diperlukan dalam menunjang penulisan penelitian.</w:t>
       </w:r>
-      <w:bookmarkStart w:id="0" w:name="_GoBack"/>
-      <w:bookmarkEnd w:id="0"/>
     </w:p>
     <w:sectPr>
       <w:headerReference w:type="default" r:id="rId8"/>
@@ -5023,7 +5077,7 @@
     <w:lsdException w:name="Table Web 2" w:semiHidden="1" w:unhideWhenUsed="1"/>
     <w:lsdException w:name="Table Web 3" w:semiHidden="1" w:unhideWhenUsed="1"/>
     <w:lsdException w:name="Balloon Text" w:semiHidden="1" w:unhideWhenUsed="1"/>
-    <w:lsdException w:name="Table Grid" w:semiHidden="1" w:uiPriority="59" w:unhideWhenUsed="1"/>
+    <w:lsdException w:name="Table Grid" w:uiPriority="59"/>
     <w:lsdException w:name="Table Theme" w:semiHidden="1" w:unhideWhenUsed="1"/>
     <w:lsdException w:name="Placeholder Text" w:semiHidden="1"/>
     <w:lsdException w:name="No Spacing" w:uiPriority="1" w:qFormat="1"/>
@@ -5994,7 +6048,7 @@
 </file>
 
 <file path=customXml/itemProps1.xml><?xml version="1.0" encoding="utf-8"?>
-<ds:datastoreItem xmlns:ds="http://schemas.openxmlformats.org/officeDocument/2006/customXml" ds:itemID="{75AFBCCD-E7D2-4B0C-9666-14BDE94D1D9C}">
+<ds:datastoreItem xmlns:ds="http://schemas.openxmlformats.org/officeDocument/2006/customXml" ds:itemID="{2D10799B-77C1-4335-855F-C923AB7431FD}">
   <ds:schemaRefs>
     <ds:schemaRef ds:uri="http://schemas.openxmlformats.org/officeDocument/2006/bibliography"/>
   </ds:schemaRefs>

</xml_diff>